<commit_message>
Added func-app-zip and updated deployment guide
</commit_message>
<xml_diff>
--- a/doc/LTA CWHD - deployment guide.docx
+++ b/doc/LTA CWHD - deployment guide.docx
@@ -4,45 +4,792 @@
   <w:body>
     <w:p>
       <w:pPr>
+        <w:pStyle w:val="Title"/>
+        <w:rPr>
+          <w:rFonts w:ascii="Segoe UI" w:hAnsi="Segoe UI" w:cs="Segoe UI"/>
+          <w:sz w:val="40"/>
+          <w:szCs w:val="40"/>
+        </w:rPr>
+      </w:pPr>
+      <w:bookmarkStart w:id="0" w:name="_Toc152607138"/>
+      <w:bookmarkStart w:id="1" w:name="_Toc152671380"/>
+      <w:bookmarkStart w:id="2" w:name="_Toc152671408"/>
+      <w:bookmarkStart w:id="3" w:name="_Toc152671460"/>
+      <w:bookmarkStart w:id="4" w:name="_Toc152681455"/>
+      <w:bookmarkStart w:id="5" w:name="_Toc152681484"/>
+      <w:r>
+        <w:rPr>
+          <w:rFonts w:ascii="Segoe UI" w:hAnsi="Segoe UI" w:cs="Segoe UI"/>
+          <w:sz w:val="40"/>
+          <w:szCs w:val="40"/>
+        </w:rPr>
+        <w:t>Central Workload Health Dashboard</w:t>
+      </w:r>
+      <w:r>
+        <w:rPr>
+          <w:rFonts w:ascii="Segoe UI" w:hAnsi="Segoe UI" w:cs="Segoe UI"/>
+          <w:sz w:val="40"/>
+          <w:szCs w:val="40"/>
+        </w:rPr>
+        <w:t>s</w:t>
+      </w:r>
+      <w:bookmarkEnd w:id="0"/>
+      <w:bookmarkEnd w:id="1"/>
+      <w:bookmarkEnd w:id="2"/>
+      <w:bookmarkEnd w:id="3"/>
+      <w:bookmarkEnd w:id="4"/>
+      <w:bookmarkEnd w:id="5"/>
+    </w:p>
+    <w:p>
+      <w:pPr>
+        <w:pStyle w:val="Subtitle"/>
+        <w:rPr>
+          <w:rFonts w:ascii="Segoe UI" w:hAnsi="Segoe UI" w:cs="Segoe UI"/>
+          <w:sz w:val="32"/>
+          <w:szCs w:val="32"/>
+        </w:rPr>
+      </w:pPr>
+      <w:bookmarkStart w:id="6" w:name="_Toc152607139"/>
+      <w:bookmarkStart w:id="7" w:name="_Toc152671231"/>
+      <w:bookmarkStart w:id="8" w:name="_Toc152671381"/>
+      <w:bookmarkStart w:id="9" w:name="_Toc152671409"/>
+      <w:bookmarkStart w:id="10" w:name="_Toc152671461"/>
+      <w:bookmarkStart w:id="11" w:name="_Toc152681456"/>
+      <w:bookmarkStart w:id="12" w:name="_Toc152681485"/>
+      <w:r>
+        <w:rPr>
+          <w:rFonts w:ascii="Segoe UI" w:hAnsi="Segoe UI" w:cs="Segoe UI"/>
+          <w:sz w:val="32"/>
+          <w:szCs w:val="32"/>
+        </w:rPr>
+        <w:t>Deployment Guide</w:t>
+      </w:r>
+      <w:bookmarkEnd w:id="6"/>
+      <w:bookmarkEnd w:id="7"/>
+      <w:bookmarkEnd w:id="8"/>
+      <w:bookmarkEnd w:id="9"/>
+      <w:bookmarkEnd w:id="10"/>
+      <w:bookmarkEnd w:id="11"/>
+      <w:bookmarkEnd w:id="12"/>
+    </w:p>
+    <w:p>
+      <w:pPr>
+        <w:pStyle w:val="Subtitle"/>
+        <w:rPr>
+          <w:rFonts w:ascii="Segoe UI" w:hAnsi="Segoe UI" w:cs="Segoe UI"/>
+          <w:sz w:val="32"/>
+          <w:szCs w:val="32"/>
+        </w:rPr>
+      </w:pPr>
+      <w:bookmarkStart w:id="13" w:name="_Toc152671232"/>
+      <w:bookmarkStart w:id="14" w:name="_Toc152671382"/>
+      <w:bookmarkStart w:id="15" w:name="_Toc152671410"/>
+      <w:bookmarkStart w:id="16" w:name="_Toc152671462"/>
+      <w:bookmarkStart w:id="17" w:name="_Toc152681457"/>
+      <w:bookmarkStart w:id="18" w:name="_Toc152681486"/>
+      <w:r>
+        <w:rPr>
+          <w:rFonts w:ascii="Segoe UI" w:hAnsi="Segoe UI" w:cs="Segoe UI"/>
+          <w:sz w:val="32"/>
+          <w:szCs w:val="32"/>
+        </w:rPr>
+        <w:t>5/12/2023</w:t>
+      </w:r>
+      <w:bookmarkEnd w:id="13"/>
+      <w:bookmarkEnd w:id="14"/>
+      <w:bookmarkEnd w:id="15"/>
+      <w:bookmarkEnd w:id="16"/>
+      <w:bookmarkEnd w:id="17"/>
+      <w:bookmarkEnd w:id="18"/>
+    </w:p>
+    <w:p>
+      <w:pPr>
+        <w:pStyle w:val="Heading3"/>
+      </w:pPr>
+      <w:bookmarkStart w:id="19" w:name="_Toc152607140"/>
+    </w:p>
+    <w:sdt>
+      <w:sdtPr>
+        <w:rPr>
+          <w:rFonts w:asciiTheme="minorHAnsi" w:eastAsiaTheme="minorHAnsi" w:hAnsiTheme="minorHAnsi" w:cstheme="minorBidi"/>
+          <w:color w:val="auto"/>
+          <w:kern w:val="2"/>
+          <w:sz w:val="22"/>
+          <w:szCs w:val="22"/>
+          <w:lang w:val="en-SG"/>
+          <w14:ligatures w14:val="standardContextual"/>
+        </w:rPr>
+        <w:id w:val="-2099700170"/>
+        <w:docPartObj>
+          <w:docPartGallery w:val="Table of Contents"/>
+          <w:docPartUnique/>
+        </w:docPartObj>
+      </w:sdtPr>
+      <w:sdtEndPr>
+        <w:rPr>
+          <w:b/>
+          <w:bCs/>
+          <w:noProof/>
+        </w:rPr>
+      </w:sdtEndPr>
+      <w:sdtContent>
+        <w:p>
+          <w:pPr>
+            <w:pStyle w:val="TOCHeading"/>
+          </w:pPr>
+        </w:p>
+        <w:p>
+          <w:pPr>
+            <w:pStyle w:val="TOC1"/>
+            <w:tabs>
+              <w:tab w:val="right" w:leader="dot" w:pos="9016"/>
+            </w:tabs>
+            <w:rPr>
+              <w:rFonts w:eastAsiaTheme="minorEastAsia"/>
+              <w:noProof/>
+              <w:sz w:val="24"/>
+              <w:szCs w:val="24"/>
+              <w:lang w:eastAsia="en-SG"/>
+            </w:rPr>
+          </w:pPr>
+          <w:r>
+            <w:fldChar w:fldCharType="begin"/>
+          </w:r>
+          <w:r>
+            <w:instrText xml:space="preserve"> TOC \o "1-3" \h \z \u </w:instrText>
+          </w:r>
+          <w:r>
+            <w:fldChar w:fldCharType="separate"/>
+          </w:r>
+          <w:hyperlink w:anchor="_Toc152681537" w:history="1">
+            <w:r>
+              <w:rPr>
+                <w:rStyle w:val="Hyperlink"/>
+                <w:noProof/>
+              </w:rPr>
+              <w:t>Azure Architecture</w:t>
+            </w:r>
+            <w:r>
+              <w:rPr>
+                <w:noProof/>
+                <w:webHidden/>
+              </w:rPr>
+              <w:tab/>
+            </w:r>
+            <w:r>
+              <w:rPr>
+                <w:noProof/>
+                <w:webHidden/>
+              </w:rPr>
+              <w:fldChar w:fldCharType="begin"/>
+            </w:r>
+            <w:r>
+              <w:rPr>
+                <w:noProof/>
+                <w:webHidden/>
+              </w:rPr>
+              <w:instrText xml:space="preserve"> PAGEREF _Toc152681537 \h </w:instrText>
+            </w:r>
+            <w:r>
+              <w:rPr>
+                <w:noProof/>
+                <w:webHidden/>
+              </w:rPr>
+            </w:r>
+            <w:r>
+              <w:rPr>
+                <w:noProof/>
+                <w:webHidden/>
+              </w:rPr>
+              <w:fldChar w:fldCharType="separate"/>
+            </w:r>
+            <w:r>
+              <w:rPr>
+                <w:noProof/>
+                <w:webHidden/>
+              </w:rPr>
+              <w:t>2</w:t>
+            </w:r>
+            <w:r>
+              <w:rPr>
+                <w:noProof/>
+                <w:webHidden/>
+              </w:rPr>
+              <w:fldChar w:fldCharType="end"/>
+            </w:r>
+          </w:hyperlink>
+        </w:p>
+        <w:p>
+          <w:pPr>
+            <w:pStyle w:val="TOC1"/>
+            <w:tabs>
+              <w:tab w:val="right" w:leader="dot" w:pos="9016"/>
+            </w:tabs>
+            <w:rPr>
+              <w:rFonts w:eastAsiaTheme="minorEastAsia"/>
+              <w:noProof/>
+              <w:sz w:val="24"/>
+              <w:szCs w:val="24"/>
+              <w:lang w:eastAsia="en-SG"/>
+            </w:rPr>
+          </w:pPr>
+          <w:hyperlink w:anchor="_Toc152681539" w:history="1">
+            <w:r>
+              <w:rPr>
+                <w:rStyle w:val="Hyperlink"/>
+                <w:noProof/>
+              </w:rPr>
+              <w:t>Prerequisites</w:t>
+            </w:r>
+            <w:r>
+              <w:rPr>
+                <w:noProof/>
+                <w:webHidden/>
+              </w:rPr>
+              <w:tab/>
+            </w:r>
+            <w:r>
+              <w:rPr>
+                <w:noProof/>
+                <w:webHidden/>
+              </w:rPr>
+              <w:fldChar w:fldCharType="begin"/>
+            </w:r>
+            <w:r>
+              <w:rPr>
+                <w:noProof/>
+                <w:webHidden/>
+              </w:rPr>
+              <w:instrText xml:space="preserve"> PAGEREF _Toc152681539 \h </w:instrText>
+            </w:r>
+            <w:r>
+              <w:rPr>
+                <w:noProof/>
+                <w:webHidden/>
+              </w:rPr>
+            </w:r>
+            <w:r>
+              <w:rPr>
+                <w:noProof/>
+                <w:webHidden/>
+              </w:rPr>
+              <w:fldChar w:fldCharType="separate"/>
+            </w:r>
+            <w:r>
+              <w:rPr>
+                <w:noProof/>
+                <w:webHidden/>
+              </w:rPr>
+              <w:t>3</w:t>
+            </w:r>
+            <w:r>
+              <w:rPr>
+                <w:noProof/>
+                <w:webHidden/>
+              </w:rPr>
+              <w:fldChar w:fldCharType="end"/>
+            </w:r>
+          </w:hyperlink>
+        </w:p>
+        <w:p>
+          <w:pPr>
+            <w:pStyle w:val="TOC2"/>
+            <w:tabs>
+              <w:tab w:val="right" w:leader="dot" w:pos="9016"/>
+            </w:tabs>
+            <w:rPr>
+              <w:rFonts w:eastAsiaTheme="minorEastAsia"/>
+              <w:noProof/>
+              <w:sz w:val="24"/>
+              <w:szCs w:val="24"/>
+              <w:lang w:eastAsia="en-SG"/>
+            </w:rPr>
+          </w:pPr>
+          <w:hyperlink w:anchor="_Toc152681540" w:history="1">
+            <w:r>
+              <w:rPr>
+                <w:rStyle w:val="Hyperlink"/>
+                <w:noProof/>
+              </w:rPr>
+              <w:t>Azure Log Collection Settings</w:t>
+            </w:r>
+            <w:r>
+              <w:rPr>
+                <w:noProof/>
+                <w:webHidden/>
+              </w:rPr>
+              <w:tab/>
+            </w:r>
+            <w:r>
+              <w:rPr>
+                <w:noProof/>
+                <w:webHidden/>
+              </w:rPr>
+              <w:fldChar w:fldCharType="begin"/>
+            </w:r>
+            <w:r>
+              <w:rPr>
+                <w:noProof/>
+                <w:webHidden/>
+              </w:rPr>
+              <w:instrText xml:space="preserve"> PAGEREF _Toc152681540 \h </w:instrText>
+            </w:r>
+            <w:r>
+              <w:rPr>
+                <w:noProof/>
+                <w:webHidden/>
+              </w:rPr>
+            </w:r>
+            <w:r>
+              <w:rPr>
+                <w:noProof/>
+                <w:webHidden/>
+              </w:rPr>
+              <w:fldChar w:fldCharType="separate"/>
+            </w:r>
+            <w:r>
+              <w:rPr>
+                <w:noProof/>
+                <w:webHidden/>
+              </w:rPr>
+              <w:t>3</w:t>
+            </w:r>
+            <w:r>
+              <w:rPr>
+                <w:noProof/>
+                <w:webHidden/>
+              </w:rPr>
+              <w:fldChar w:fldCharType="end"/>
+            </w:r>
+          </w:hyperlink>
+        </w:p>
+        <w:p>
+          <w:pPr>
+            <w:pStyle w:val="TOC2"/>
+            <w:tabs>
+              <w:tab w:val="right" w:leader="dot" w:pos="9016"/>
+            </w:tabs>
+            <w:rPr>
+              <w:rFonts w:eastAsiaTheme="minorEastAsia"/>
+              <w:noProof/>
+              <w:sz w:val="24"/>
+              <w:szCs w:val="24"/>
+              <w:lang w:eastAsia="en-SG"/>
+            </w:rPr>
+          </w:pPr>
+          <w:hyperlink w:anchor="_Toc152681541" w:history="1">
+            <w:r>
+              <w:rPr>
+                <w:rStyle w:val="Hyperlink"/>
+                <w:noProof/>
+              </w:rPr>
+              <w:t>Provision Managed Grafana</w:t>
+            </w:r>
+            <w:r>
+              <w:rPr>
+                <w:noProof/>
+                <w:webHidden/>
+              </w:rPr>
+              <w:tab/>
+            </w:r>
+            <w:r>
+              <w:rPr>
+                <w:noProof/>
+                <w:webHidden/>
+              </w:rPr>
+              <w:fldChar w:fldCharType="begin"/>
+            </w:r>
+            <w:r>
+              <w:rPr>
+                <w:noProof/>
+                <w:webHidden/>
+              </w:rPr>
+              <w:instrText xml:space="preserve"> PAGEREF _Toc152681541 \h </w:instrText>
+            </w:r>
+            <w:r>
+              <w:rPr>
+                <w:noProof/>
+                <w:webHidden/>
+              </w:rPr>
+            </w:r>
+            <w:r>
+              <w:rPr>
+                <w:noProof/>
+                <w:webHidden/>
+              </w:rPr>
+              <w:fldChar w:fldCharType="separate"/>
+            </w:r>
+            <w:r>
+              <w:rPr>
+                <w:noProof/>
+                <w:webHidden/>
+              </w:rPr>
+              <w:t>4</w:t>
+            </w:r>
+            <w:r>
+              <w:rPr>
+                <w:noProof/>
+                <w:webHidden/>
+              </w:rPr>
+              <w:fldChar w:fldCharType="end"/>
+            </w:r>
+          </w:hyperlink>
+        </w:p>
+        <w:p>
+          <w:pPr>
+            <w:pStyle w:val="TOC1"/>
+            <w:tabs>
+              <w:tab w:val="right" w:leader="dot" w:pos="9016"/>
+            </w:tabs>
+            <w:rPr>
+              <w:rFonts w:eastAsiaTheme="minorEastAsia"/>
+              <w:noProof/>
+              <w:sz w:val="24"/>
+              <w:szCs w:val="24"/>
+              <w:lang w:eastAsia="en-SG"/>
+            </w:rPr>
+          </w:pPr>
+          <w:hyperlink w:anchor="_Toc152681542" w:history="1">
+            <w:r>
+              <w:rPr>
+                <w:rStyle w:val="Hyperlink"/>
+                <w:noProof/>
+              </w:rPr>
+              <w:t>Resource Health Retriever Function App</w:t>
+            </w:r>
+            <w:r>
+              <w:rPr>
+                <w:noProof/>
+                <w:webHidden/>
+              </w:rPr>
+              <w:tab/>
+            </w:r>
+            <w:r>
+              <w:rPr>
+                <w:noProof/>
+                <w:webHidden/>
+              </w:rPr>
+              <w:fldChar w:fldCharType="begin"/>
+            </w:r>
+            <w:r>
+              <w:rPr>
+                <w:noProof/>
+                <w:webHidden/>
+              </w:rPr>
+              <w:instrText xml:space="preserve"> PAGEREF _Toc152681542 \h </w:instrText>
+            </w:r>
+            <w:r>
+              <w:rPr>
+                <w:noProof/>
+                <w:webHidden/>
+              </w:rPr>
+            </w:r>
+            <w:r>
+              <w:rPr>
+                <w:noProof/>
+                <w:webHidden/>
+              </w:rPr>
+              <w:fldChar w:fldCharType="separate"/>
+            </w:r>
+            <w:r>
+              <w:rPr>
+                <w:noProof/>
+                <w:webHidden/>
+              </w:rPr>
+              <w:t>5</w:t>
+            </w:r>
+            <w:r>
+              <w:rPr>
+                <w:noProof/>
+                <w:webHidden/>
+              </w:rPr>
+              <w:fldChar w:fldCharType="end"/>
+            </w:r>
+          </w:hyperlink>
+        </w:p>
+        <w:p>
+          <w:pPr>
+            <w:pStyle w:val="TOC1"/>
+            <w:tabs>
+              <w:tab w:val="right" w:leader="dot" w:pos="9016"/>
+            </w:tabs>
+            <w:rPr>
+              <w:rFonts w:eastAsiaTheme="minorEastAsia"/>
+              <w:noProof/>
+              <w:sz w:val="24"/>
+              <w:szCs w:val="24"/>
+              <w:lang w:eastAsia="en-SG"/>
+            </w:rPr>
+          </w:pPr>
+          <w:hyperlink w:anchor="_Toc152681543" w:history="1">
+            <w:r>
+              <w:rPr>
+                <w:rStyle w:val="Hyperlink"/>
+                <w:noProof/>
+              </w:rPr>
+              <w:t>How HTTP Client calls Function App</w:t>
+            </w:r>
+            <w:r>
+              <w:rPr>
+                <w:noProof/>
+                <w:webHidden/>
+              </w:rPr>
+              <w:tab/>
+            </w:r>
+            <w:r>
+              <w:rPr>
+                <w:noProof/>
+                <w:webHidden/>
+              </w:rPr>
+              <w:fldChar w:fldCharType="begin"/>
+            </w:r>
+            <w:r>
+              <w:rPr>
+                <w:noProof/>
+                <w:webHidden/>
+              </w:rPr>
+              <w:instrText xml:space="preserve"> PAGEREF _Toc152681543 \h </w:instrText>
+            </w:r>
+            <w:r>
+              <w:rPr>
+                <w:noProof/>
+                <w:webHidden/>
+              </w:rPr>
+            </w:r>
+            <w:r>
+              <w:rPr>
+                <w:noProof/>
+                <w:webHidden/>
+              </w:rPr>
+              <w:fldChar w:fldCharType="separate"/>
+            </w:r>
+            <w:r>
+              <w:rPr>
+                <w:noProof/>
+                <w:webHidden/>
+              </w:rPr>
+              <w:t>7</w:t>
+            </w:r>
+            <w:r>
+              <w:rPr>
+                <w:noProof/>
+                <w:webHidden/>
+              </w:rPr>
+              <w:fldChar w:fldCharType="end"/>
+            </w:r>
+          </w:hyperlink>
+        </w:p>
+        <w:p>
+          <w:pPr>
+            <w:pStyle w:val="TOC1"/>
+            <w:tabs>
+              <w:tab w:val="right" w:leader="dot" w:pos="9016"/>
+            </w:tabs>
+            <w:rPr>
+              <w:rFonts w:eastAsiaTheme="minorEastAsia"/>
+              <w:noProof/>
+              <w:sz w:val="24"/>
+              <w:szCs w:val="24"/>
+              <w:lang w:eastAsia="en-SG"/>
+            </w:rPr>
+          </w:pPr>
+          <w:hyperlink w:anchor="_Toc152681544" w:history="1">
+            <w:r>
+              <w:rPr>
+                <w:rStyle w:val="Hyperlink"/>
+                <w:noProof/>
+              </w:rPr>
+              <w:t>Import Grafana Dashboards</w:t>
+            </w:r>
+            <w:r>
+              <w:rPr>
+                <w:noProof/>
+                <w:webHidden/>
+              </w:rPr>
+              <w:tab/>
+            </w:r>
+            <w:r>
+              <w:rPr>
+                <w:noProof/>
+                <w:webHidden/>
+              </w:rPr>
+              <w:fldChar w:fldCharType="begin"/>
+            </w:r>
+            <w:r>
+              <w:rPr>
+                <w:noProof/>
+                <w:webHidden/>
+              </w:rPr>
+              <w:instrText xml:space="preserve"> PAGEREF _Toc152681544 \h </w:instrText>
+            </w:r>
+            <w:r>
+              <w:rPr>
+                <w:noProof/>
+                <w:webHidden/>
+              </w:rPr>
+            </w:r>
+            <w:r>
+              <w:rPr>
+                <w:noProof/>
+                <w:webHidden/>
+              </w:rPr>
+              <w:fldChar w:fldCharType="separate"/>
+            </w:r>
+            <w:r>
+              <w:rPr>
+                <w:noProof/>
+                <w:webHidden/>
+              </w:rPr>
+              <w:t>9</w:t>
+            </w:r>
+            <w:r>
+              <w:rPr>
+                <w:noProof/>
+                <w:webHidden/>
+              </w:rPr>
+              <w:fldChar w:fldCharType="end"/>
+            </w:r>
+          </w:hyperlink>
+        </w:p>
+        <w:p>
+          <w:pPr>
+            <w:pStyle w:val="TOC1"/>
+            <w:tabs>
+              <w:tab w:val="right" w:leader="dot" w:pos="9016"/>
+            </w:tabs>
+            <w:rPr>
+              <w:rFonts w:eastAsiaTheme="minorEastAsia"/>
+              <w:noProof/>
+              <w:sz w:val="24"/>
+              <w:szCs w:val="24"/>
+              <w:lang w:eastAsia="en-SG"/>
+            </w:rPr>
+          </w:pPr>
+          <w:hyperlink w:anchor="_Toc152681545" w:history="1">
+            <w:r>
+              <w:rPr>
+                <w:rStyle w:val="Hyperlink"/>
+                <w:noProof/>
+              </w:rPr>
+              <w:t>Abbreviation</w:t>
+            </w:r>
+            <w:r>
+              <w:rPr>
+                <w:noProof/>
+                <w:webHidden/>
+              </w:rPr>
+              <w:tab/>
+            </w:r>
+            <w:r>
+              <w:rPr>
+                <w:noProof/>
+                <w:webHidden/>
+              </w:rPr>
+              <w:fldChar w:fldCharType="begin"/>
+            </w:r>
+            <w:r>
+              <w:rPr>
+                <w:noProof/>
+                <w:webHidden/>
+              </w:rPr>
+              <w:instrText xml:space="preserve"> PAGEREF _Toc152681545 \h </w:instrText>
+            </w:r>
+            <w:r>
+              <w:rPr>
+                <w:noProof/>
+                <w:webHidden/>
+              </w:rPr>
+            </w:r>
+            <w:r>
+              <w:rPr>
+                <w:noProof/>
+                <w:webHidden/>
+              </w:rPr>
+              <w:fldChar w:fldCharType="separate"/>
+            </w:r>
+            <w:r>
+              <w:rPr>
+                <w:noProof/>
+                <w:webHidden/>
+              </w:rPr>
+              <w:t>9</w:t>
+            </w:r>
+            <w:r>
+              <w:rPr>
+                <w:noProof/>
+                <w:webHidden/>
+              </w:rPr>
+              <w:fldChar w:fldCharType="end"/>
+            </w:r>
+          </w:hyperlink>
+        </w:p>
+        <w:p>
+          <w:r>
+            <w:rPr>
+              <w:b/>
+              <w:bCs/>
+              <w:noProof/>
+            </w:rPr>
+            <w:fldChar w:fldCharType="end"/>
+          </w:r>
+        </w:p>
+      </w:sdtContent>
+    </w:sdt>
+    <w:p>
+      <w:pPr>
+        <w:rPr>
+          <w:rFonts w:eastAsiaTheme="majorEastAsia" w:cstheme="majorBidi"/>
+          <w:color w:val="0F4761" w:themeColor="accent1" w:themeShade="BF"/>
+          <w:sz w:val="28"/>
+          <w:szCs w:val="28"/>
+        </w:rPr>
+      </w:pPr>
+      <w:r>
+        <w:br w:type="page"/>
+      </w:r>
+    </w:p>
+    <w:p>
+      <w:pPr>
         <w:pStyle w:val="Heading1"/>
-      </w:pPr>
-      <w:bookmarkStart w:id="0" w:name="_Toc152607138"/>
-      <w:r>
-        <w:t>Central Workload Health Dashboard</w:t>
-      </w:r>
-      <w:r>
-        <w:t>s</w:t>
-      </w:r>
-      <w:bookmarkEnd w:id="0"/>
-    </w:p>
-    <w:p>
-      <w:pPr>
-        <w:pStyle w:val="Heading2"/>
-      </w:pPr>
-      <w:bookmarkStart w:id="1" w:name="_Toc152607139"/>
-      <w:r>
-        <w:t>Deployment Guide</w:t>
-      </w:r>
-      <w:bookmarkEnd w:id="1"/>
+        <w:rPr>
+          <w:sz w:val="32"/>
+          <w:szCs w:val="32"/>
+        </w:rPr>
+      </w:pPr>
+      <w:bookmarkStart w:id="20" w:name="_Toc152681537"/>
+      <w:r>
+        <w:rPr>
+          <w:sz w:val="32"/>
+          <w:szCs w:val="32"/>
+        </w:rPr>
+        <w:lastRenderedPageBreak/>
+        <w:t xml:space="preserve">Azure </w:t>
+      </w:r>
+      <w:r>
+        <w:rPr>
+          <w:sz w:val="32"/>
+          <w:szCs w:val="32"/>
+        </w:rPr>
+        <w:t>Architecture</w:t>
+      </w:r>
+      <w:bookmarkEnd w:id="19"/>
+      <w:bookmarkEnd w:id="20"/>
     </w:p>
     <w:p/>
     <w:p>
       <w:pPr>
         <w:pStyle w:val="Heading3"/>
       </w:pPr>
-      <w:bookmarkStart w:id="2" w:name="_Toc152607140"/>
-      <w:r>
-        <w:lastRenderedPageBreak/>
-        <w:t>Architecture Diagram and description</w:t>
-      </w:r>
-      <w:bookmarkEnd w:id="2"/>
-    </w:p>
-    <w:p>
-      <w:pPr>
-        <w:pStyle w:val="Heading3"/>
-      </w:pPr>
-      <w:bookmarkStart w:id="3" w:name="_Toc152607141"/>
-      <w:r>
+      <w:bookmarkStart w:id="21" w:name="_Toc152607141"/>
+      <w:bookmarkStart w:id="22" w:name="_Toc152671412"/>
+      <w:bookmarkStart w:id="23" w:name="_Toc152671464"/>
+      <w:bookmarkStart w:id="24" w:name="_Toc152681459"/>
+      <w:bookmarkStart w:id="25" w:name="_Toc152681488"/>
+      <w:bookmarkStart w:id="26" w:name="_Toc152681538"/>
+      <w:r>
+        <w:rPr>
+          <w:noProof/>
+        </w:rPr>
         <w:drawing>
           <wp:inline distT="0" distB="0" distL="0" distR="0" wp14:anchorId="72F95BD7" wp14:editId="1BFA2BBB">
             <wp:extent cx="3521424" cy="3936820"/>
@@ -79,90 +826,131 @@
           </wp:inline>
         </w:drawing>
       </w:r>
-      <w:bookmarkEnd w:id="3"/>
-    </w:p>
-    <w:p>
-      <w:pPr>
-        <w:pStyle w:val="Heading3"/>
-      </w:pPr>
-    </w:p>
-    <w:p/>
-    <w:p>
-      <w:pPr>
-        <w:pStyle w:val="Heading3"/>
-      </w:pPr>
-      <w:bookmarkStart w:id="4" w:name="_Toc152607142"/>
-      <w:r>
+      <w:bookmarkEnd w:id="21"/>
+      <w:bookmarkEnd w:id="22"/>
+      <w:bookmarkEnd w:id="23"/>
+      <w:bookmarkEnd w:id="24"/>
+      <w:bookmarkEnd w:id="25"/>
+      <w:bookmarkEnd w:id="26"/>
+    </w:p>
+    <w:p>
+      <w:pPr>
+        <w:rPr>
+          <w:rFonts w:eastAsiaTheme="majorEastAsia" w:cstheme="majorBidi"/>
+          <w:color w:val="0F4761" w:themeColor="accent1" w:themeShade="BF"/>
+          <w:sz w:val="28"/>
+          <w:szCs w:val="28"/>
+        </w:rPr>
+      </w:pPr>
+      <w:bookmarkStart w:id="27" w:name="_Toc152607142"/>
+    </w:p>
+    <w:p>
+      <w:pPr>
+        <w:rPr>
+          <w:rFonts w:asciiTheme="majorHAnsi" w:eastAsiaTheme="majorEastAsia" w:hAnsiTheme="majorHAnsi" w:cstheme="majorBidi"/>
+          <w:color w:val="0F4761" w:themeColor="accent1" w:themeShade="BF"/>
+          <w:sz w:val="36"/>
+          <w:szCs w:val="36"/>
+        </w:rPr>
+      </w:pPr>
+    </w:p>
+    <w:p>
+      <w:pPr>
+        <w:rPr>
+          <w:rFonts w:asciiTheme="majorHAnsi" w:eastAsiaTheme="majorEastAsia" w:hAnsiTheme="majorHAnsi" w:cstheme="majorBidi"/>
+          <w:color w:val="0F4761" w:themeColor="accent1" w:themeShade="BF"/>
+          <w:sz w:val="36"/>
+          <w:szCs w:val="36"/>
+        </w:rPr>
+      </w:pPr>
+      <w:bookmarkStart w:id="28" w:name="_Toc152681539"/>
+      <w:r>
+        <w:rPr>
+          <w:sz w:val="36"/>
+          <w:szCs w:val="36"/>
+        </w:rPr>
+        <w:br w:type="page"/>
+      </w:r>
+    </w:p>
+    <w:p>
+      <w:pPr>
+        <w:pStyle w:val="Heading1"/>
+        <w:rPr>
+          <w:sz w:val="36"/>
+          <w:szCs w:val="36"/>
+        </w:rPr>
+      </w:pPr>
+      <w:r>
+        <w:rPr>
+          <w:sz w:val="36"/>
+          <w:szCs w:val="36"/>
+        </w:rPr>
+        <w:lastRenderedPageBreak/>
         <w:t>Prerequisites</w:t>
       </w:r>
-      <w:bookmarkEnd w:id="4"/>
-    </w:p>
-    <w:p>
-      <w:pPr>
-        <w:pStyle w:val="Heading3"/>
-        <w:rPr>
-          <w:rFonts w:eastAsiaTheme="minorHAnsi" w:cstheme="minorBidi"/>
-          <w:b/>
-          <w:bCs/>
-          <w:color w:val="auto"/>
-          <w:sz w:val="22"/>
-          <w:szCs w:val="22"/>
-        </w:rPr>
-      </w:pPr>
-    </w:p>
-    <w:p>
-      <w:pPr>
-        <w:pStyle w:val="Heading3"/>
-        <w:rPr>
-          <w:rFonts w:eastAsiaTheme="minorHAnsi" w:cstheme="minorBidi"/>
-          <w:b/>
-          <w:bCs/>
-          <w:color w:val="auto"/>
-          <w:sz w:val="22"/>
-          <w:szCs w:val="22"/>
-        </w:rPr>
-      </w:pPr>
-      <w:bookmarkStart w:id="5" w:name="_Toc152607143"/>
-      <w:r>
-        <w:rPr>
-          <w:rFonts w:eastAsiaTheme="minorHAnsi" w:cstheme="minorBidi"/>
-          <w:b/>
-          <w:bCs/>
-          <w:color w:val="auto"/>
-          <w:sz w:val="22"/>
-          <w:szCs w:val="22"/>
+      <w:bookmarkEnd w:id="27"/>
+      <w:bookmarkEnd w:id="28"/>
+    </w:p>
+    <w:p>
+      <w:pPr>
+        <w:pStyle w:val="Heading2"/>
+        <w:rPr>
+          <w:rFonts w:eastAsiaTheme="minorHAnsi"/>
+          <w:sz w:val="28"/>
+          <w:szCs w:val="28"/>
+        </w:rPr>
+      </w:pPr>
+      <w:bookmarkStart w:id="29" w:name="_Toc152607143"/>
+      <w:bookmarkStart w:id="30" w:name="_Toc152681540"/>
+      <w:r>
+        <w:rPr>
+          <w:rFonts w:eastAsiaTheme="minorHAnsi"/>
+          <w:sz w:val="28"/>
+          <w:szCs w:val="28"/>
+        </w:rPr>
+        <w:t xml:space="preserve">Azure </w:t>
+      </w:r>
+      <w:r>
+        <w:rPr>
+          <w:rFonts w:eastAsiaTheme="minorHAnsi"/>
+          <w:sz w:val="28"/>
+          <w:szCs w:val="28"/>
         </w:rPr>
         <w:t>Log Collection Settings</w:t>
       </w:r>
-      <w:bookmarkEnd w:id="5"/>
-    </w:p>
-    <w:p>
-      <w:r>
-        <w:t xml:space="preserve">The following </w:t>
-      </w:r>
-      <w:r>
-        <w:t xml:space="preserve">log </w:t>
-      </w:r>
-      <w:r>
-        <w:t>settings are</w:t>
-      </w:r>
-      <w:r>
-        <w:t xml:space="preserve"> enabled </w:t>
-      </w:r>
-      <w:r>
-        <w:t xml:space="preserve">so </w:t>
-      </w:r>
-      <w:r>
-        <w:t>that the Grafana dashboard</w:t>
-      </w:r>
-      <w:r>
-        <w:t xml:space="preserve"> required logs</w:t>
+      <w:bookmarkEnd w:id="29"/>
+      <w:bookmarkEnd w:id="30"/>
+    </w:p>
+    <w:p>
+      <w:r>
+        <w:t>Grafana dashboard</w:t>
+      </w:r>
+      <w:r>
+        <w:t xml:space="preserve"> require</w:t>
+      </w:r>
+      <w:r>
+        <w:t xml:space="preserve"> the following </w:t>
+      </w:r>
+      <w:r>
+        <w:t>logs</w:t>
       </w:r>
       <w:r>
         <w:t xml:space="preserve"> </w:t>
       </w:r>
       <w:r>
-        <w:t xml:space="preserve"> are collection by Azure Monitor</w:t>
+        <w:t xml:space="preserve">to be </w:t>
+      </w:r>
+      <w:r>
+        <w:t>collect</w:t>
+      </w:r>
+      <w:r>
+        <w:t>ed</w:t>
+      </w:r>
+      <w:r>
+        <w:t xml:space="preserve"> by Azure Monitor</w:t>
+      </w:r>
+      <w:r>
+        <w:t xml:space="preserve"> </w:t>
       </w:r>
     </w:p>
     <w:p>
@@ -172,6 +960,7 @@
           <w:ilvl w:val="0"/>
           <w:numId w:val="4"/>
         </w:numPr>
+        <w:ind w:left="1134"/>
       </w:pPr>
       <w:r>
         <w:t>Collect Performance Counters from VM</w:t>
@@ -179,11 +968,9 @@
       <w:r>
         <w:t>s</w:t>
       </w:r>
-    </w:p>
-    <w:p>
-      <w:pPr>
-        <w:ind w:left="1134"/>
-      </w:pPr>
+      <w:r>
+        <w:t xml:space="preserve"> using </w:t>
+      </w:r>
       <w:hyperlink r:id="rId6" w:history="1">
         <w:r>
           <w:rPr>
@@ -198,12 +985,6 @@
           <w:t xml:space="preserve"> Data Collection Rule</w:t>
         </w:r>
       </w:hyperlink>
-      <w:r>
-        <w:t xml:space="preserve"> </w:t>
-      </w:r>
-      <w:r>
-        <w:t>with</w:t>
-      </w:r>
     </w:p>
     <w:p>
       <w:pPr>
@@ -244,7 +1025,13 @@
         <w:t>”</w:t>
       </w:r>
       <w:r>
-        <w:t xml:space="preserve"> including Performance Counter – check all counters</w:t>
+        <w:t xml:space="preserve"> including Performance Counter – check all </w:t>
+      </w:r>
+      <w:r>
+        <w:t>perf-</w:t>
+      </w:r>
+      <w:r>
+        <w:t>counters</w:t>
       </w:r>
     </w:p>
     <w:p>
@@ -268,10 +1055,16 @@
         <w:t xml:space="preserve"> to </w:t>
       </w:r>
       <w:r>
+        <w:t xml:space="preserve">a </w:t>
+      </w:r>
+      <w:r>
         <w:t xml:space="preserve">single </w:t>
       </w:r>
       <w:r>
-        <w:t xml:space="preserve">identified </w:t>
+        <w:t>identified</w:t>
+      </w:r>
+      <w:r>
+        <w:t xml:space="preserve"> </w:t>
       </w:r>
       <w:r>
         <w:t>Log Analytics</w:t>
@@ -320,11 +1113,65 @@
       <w:r>
         <w:t xml:space="preserve">Log Analytics </w:t>
       </w:r>
+      <w:r>
+        <w:t>Workspace</w:t>
+      </w:r>
+    </w:p>
+    <w:p>
+      <w:pPr>
+        <w:pStyle w:val="ListParagraph"/>
+        <w:ind w:left="1080"/>
+      </w:pPr>
+    </w:p>
+    <w:p>
+      <w:pPr>
+        <w:pStyle w:val="ListParagraph"/>
+        <w:ind w:left="1080"/>
+      </w:pPr>
+      <w:r>
+        <w:t xml:space="preserve">Info: </w:t>
+      </w:r>
+      <w:r>
+        <w:t>App Insights Log tables</w:t>
+      </w:r>
+      <w:r>
+        <w:t xml:space="preserve"> on Log Analytics Workspace as shown below.</w:t>
+      </w:r>
+    </w:p>
+    <w:p>
+      <w:pPr>
+        <w:pStyle w:val="ListParagraph"/>
+        <w:ind w:left="1080"/>
+      </w:pPr>
+      <w:r>
+        <w:t xml:space="preserve">All logs from multiple App Insights are stored within these tables filterable by </w:t>
+      </w:r>
+      <w:r>
+        <w:t>column</w:t>
+      </w:r>
+      <w:r>
+        <w:t xml:space="preserve"> </w:t>
+      </w:r>
+      <w:r>
+        <w:t>“</w:t>
+      </w:r>
       <w:proofErr w:type="spellStart"/>
       <w:r>
-        <w:t>Worspace</w:t>
+        <w:t>AppRoleN</w:t>
+      </w:r>
+      <w:r>
+        <w:t>a</w:t>
+      </w:r>
+      <w:r>
+        <w:t>me</w:t>
       </w:r>
       <w:proofErr w:type="spellEnd"/>
+      <w:r>
+        <w:t>”</w:t>
+      </w:r>
+      <w:r>
+        <w:t xml:space="preserve"> </w:t>
+      </w:r>
     </w:p>
     <w:p>
       <w:pPr>
@@ -332,45 +1179,9 @@
         <w:ind w:left="1080"/>
       </w:pPr>
       <w:r>
-        <w:t>App Insights Log tables</w:t>
-      </w:r>
-      <w:r>
-        <w:t xml:space="preserve"> on Log Analytics Workspace as shown below. All logs from multiple App Insights are stored within these tables filterable by </w:t>
-      </w:r>
-      <w:r>
-        <w:t>column</w:t>
-      </w:r>
-      <w:r>
-        <w:t xml:space="preserve"> </w:t>
-      </w:r>
-      <w:r>
-        <w:t>“</w:t>
-      </w:r>
-      <w:proofErr w:type="spellStart"/>
-      <w:r>
-        <w:t>AppRoleN</w:t>
-      </w:r>
-      <w:r>
-        <w:t>a</w:t>
-      </w:r>
-      <w:r>
-        <w:t>me</w:t>
-      </w:r>
-      <w:proofErr w:type="spellEnd"/>
-      <w:r>
-        <w:t>”</w:t>
-      </w:r>
-      <w:r>
-        <w:t xml:space="preserve"> </w:t>
-      </w:r>
-    </w:p>
-    <w:p>
-      <w:pPr>
-        <w:pStyle w:val="ListParagraph"/>
-        <w:ind w:left="1080"/>
-      </w:pPr>
-      <w:r>
-        <w:lastRenderedPageBreak/>
+        <w:rPr>
+          <w:noProof/>
+        </w:rPr>
         <w:drawing>
           <wp:inline distT="0" distB="0" distL="0" distR="0" wp14:anchorId="01AA6590" wp14:editId="3B9DB2FE">
             <wp:extent cx="4727255" cy="3423672"/>
@@ -464,10 +1275,7 @@
         <w:t xml:space="preserve"> under </w:t>
       </w:r>
       <w:r>
-        <w:t>CWHD</w:t>
-      </w:r>
-      <w:r>
-        <w:t xml:space="preserve"> context</w:t>
+        <w:t>CWHD context</w:t>
       </w:r>
       <w:r>
         <w:t>.</w:t>
@@ -479,6 +1287,9 @@
         <w:ind w:left="1080"/>
       </w:pPr>
       <w:r>
+        <w:t xml:space="preserve">Info: </w:t>
+      </w:r>
+      <w:r>
         <w:t xml:space="preserve">Standard Tests logs are stored in </w:t>
       </w:r>
       <w:proofErr w:type="spellStart"/>
@@ -493,6 +1304,10 @@
         <w:ind w:left="1080"/>
       </w:pPr>
       <w:r>
+        <w:rPr>
+          <w:noProof/>
+        </w:rPr>
+        <w:lastRenderedPageBreak/>
         <w:drawing>
           <wp:inline distT="0" distB="0" distL="0" distR="0" wp14:anchorId="026F26AC" wp14:editId="6220D0F4">
             <wp:extent cx="4172273" cy="2992147"/>
@@ -539,6 +1354,12 @@
     <w:p>
       <w:pPr>
         <w:pStyle w:val="ListParagraph"/>
+        <w:ind w:left="1080"/>
+      </w:pPr>
+    </w:p>
+    <w:p>
+      <w:pPr>
+        <w:pStyle w:val="ListParagraph"/>
         <w:numPr>
           <w:ilvl w:val="0"/>
           <w:numId w:val="4"/>
@@ -557,7 +1378,7 @@
         <w:t>tegrated with all App Insights as described above</w:t>
       </w:r>
       <w:r>
-        <w:t xml:space="preserve"> </w:t>
+        <w:t>.</w:t>
       </w:r>
     </w:p>
     <w:p>
@@ -570,20 +1391,33 @@
     </w:p>
     <w:p>
       <w:pPr>
-        <w:rPr>
-          <w:b/>
-          <w:bCs/>
-        </w:rPr>
-      </w:pPr>
-      <w:r>
-        <w:rPr>
-          <w:b/>
-          <w:bCs/>
+        <w:pStyle w:val="Heading2"/>
+        <w:rPr>
+          <w:rFonts w:eastAsiaTheme="minorHAnsi"/>
+          <w:sz w:val="28"/>
+          <w:szCs w:val="28"/>
+        </w:rPr>
+      </w:pPr>
+      <w:bookmarkStart w:id="31" w:name="_Toc152681541"/>
+      <w:r>
+        <w:rPr>
+          <w:rFonts w:eastAsiaTheme="minorHAnsi"/>
+          <w:sz w:val="28"/>
+          <w:szCs w:val="28"/>
         </w:rPr>
         <w:t>Provision Managed Grafana</w:t>
       </w:r>
-    </w:p>
-    <w:p>
+      <w:bookmarkEnd w:id="31"/>
+    </w:p>
+    <w:p>
+      <w:pPr>
+        <w:pStyle w:val="ListParagraph"/>
+        <w:numPr>
+          <w:ilvl w:val="0"/>
+          <w:numId w:val="4"/>
+        </w:numPr>
+        <w:ind w:left="426"/>
+      </w:pPr>
       <w:hyperlink r:id="rId11" w:history="1">
         <w:r>
           <w:rPr>
@@ -609,31 +1443,304 @@
     </w:p>
     <w:p>
       <w:pPr>
-        <w:pStyle w:val="Heading3"/>
-      </w:pPr>
-    </w:p>
-    <w:p>
-      <w:pPr>
-        <w:pStyle w:val="Heading3"/>
-      </w:pPr>
-      <w:bookmarkStart w:id="6" w:name="_Toc152607144"/>
-      <w:r>
+        <w:pStyle w:val="ListParagraph"/>
+        <w:numPr>
+          <w:ilvl w:val="0"/>
+          <w:numId w:val="4"/>
+        </w:numPr>
+        <w:ind w:left="426"/>
+      </w:pPr>
+      <w:r>
+        <w:t xml:space="preserve">Enable </w:t>
+      </w:r>
+      <w:hyperlink r:id="rId13" w:anchor="enable-deterministic-outbound-ips" w:history="1">
+        <w:r>
+          <w:rPr>
+            <w:rStyle w:val="Hyperlink"/>
+          </w:rPr>
+          <w:t>Deter</w:t>
+        </w:r>
+        <w:r>
+          <w:rPr>
+            <w:rStyle w:val="Hyperlink"/>
+          </w:rPr>
+          <w:t>ministic Outbound IP</w:t>
+        </w:r>
+      </w:hyperlink>
+    </w:p>
+    <w:p>
+      <w:pPr>
+        <w:pStyle w:val="ListParagraph"/>
+        <w:ind w:left="426"/>
+      </w:pPr>
+      <w:r>
+        <w:rPr>
+          <w:noProof/>
+        </w:rPr>
+        <w:lastRenderedPageBreak/>
+        <w:drawing>
+          <wp:inline distT="0" distB="0" distL="0" distR="0" wp14:anchorId="2522E517" wp14:editId="223A4015">
+            <wp:extent cx="4572000" cy="4059385"/>
+            <wp:effectExtent l="0" t="0" r="0" b="0"/>
+            <wp:docPr id="741001352" name="Picture 1" descr="A screenshot of a computer&#10;&#10;Description automatically generated"/>
+            <wp:cNvGraphicFramePr>
+              <a:graphicFrameLocks xmlns:a="http://schemas.openxmlformats.org/drawingml/2006/main" noChangeAspect="1"/>
+            </wp:cNvGraphicFramePr>
+            <a:graphic xmlns:a="http://schemas.openxmlformats.org/drawingml/2006/main">
+              <a:graphicData uri="http://schemas.openxmlformats.org/drawingml/2006/picture">
+                <pic:pic xmlns:pic="http://schemas.openxmlformats.org/drawingml/2006/picture">
+                  <pic:nvPicPr>
+                    <pic:cNvPr id="741001352" name="Picture 1" descr="A screenshot of a computer&#10;&#10;Description automatically generated"/>
+                    <pic:cNvPicPr/>
+                  </pic:nvPicPr>
+                  <pic:blipFill>
+                    <a:blip r:embed="rId14"/>
+                    <a:stretch>
+                      <a:fillRect/>
+                    </a:stretch>
+                  </pic:blipFill>
+                  <pic:spPr>
+                    <a:xfrm>
+                      <a:off x="0" y="0"/>
+                      <a:ext cx="4578414" cy="4065080"/>
+                    </a:xfrm>
+                    <a:prstGeom prst="rect">
+                      <a:avLst/>
+                    </a:prstGeom>
+                  </pic:spPr>
+                </pic:pic>
+              </a:graphicData>
+            </a:graphic>
+          </wp:inline>
+        </w:drawing>
+      </w:r>
+    </w:p>
+    <w:p>
+      <w:pPr>
+        <w:pStyle w:val="Heading1"/>
+        <w:rPr>
+          <w:sz w:val="32"/>
+          <w:szCs w:val="32"/>
+        </w:rPr>
+      </w:pPr>
+      <w:bookmarkStart w:id="32" w:name="_Toc152607144"/>
+    </w:p>
+    <w:p>
+      <w:pPr>
+        <w:pStyle w:val="Heading1"/>
+        <w:rPr>
+          <w:sz w:val="32"/>
+          <w:szCs w:val="32"/>
+        </w:rPr>
+      </w:pPr>
+      <w:bookmarkStart w:id="33" w:name="_Toc152681542"/>
+      <w:r>
+        <w:rPr>
+          <w:sz w:val="32"/>
+          <w:szCs w:val="32"/>
+        </w:rPr>
         <w:t>Resource Health Retriever</w:t>
       </w:r>
       <w:r>
+        <w:rPr>
+          <w:sz w:val="32"/>
+          <w:szCs w:val="32"/>
+        </w:rPr>
         <w:t xml:space="preserve"> Function App</w:t>
       </w:r>
-      <w:bookmarkEnd w:id="6"/>
+      <w:bookmarkEnd w:id="32"/>
+      <w:bookmarkEnd w:id="33"/>
     </w:p>
     <w:p/>
     <w:p>
       <w:r>
-        <w:t>GitHub repo</w:t>
-      </w:r>
-    </w:p>
-    <w:p>
-      <w:r>
-        <w:t>Create Function</w:t>
+        <w:t xml:space="preserve">Private GitHub repository of </w:t>
+      </w:r>
+      <w:r>
+        <w:t xml:space="preserve">Function App can be found </w:t>
+      </w:r>
+      <w:hyperlink r:id="rId15" w:history="1">
+        <w:r>
+          <w:rPr>
+            <w:rStyle w:val="Hyperlink"/>
+          </w:rPr>
+          <w:t>here</w:t>
+        </w:r>
+      </w:hyperlink>
+      <w:r>
+        <w:t>.</w:t>
+      </w:r>
+    </w:p>
+    <w:p>
+      <w:r>
+        <w:t xml:space="preserve">There is a </w:t>
+      </w:r>
+      <w:r>
+        <w:t xml:space="preserve">current </w:t>
+      </w:r>
+      <w:r>
+        <w:t xml:space="preserve">limitation to </w:t>
+      </w:r>
+      <w:r>
+        <w:t xml:space="preserve">using </w:t>
+      </w:r>
+      <w:hyperlink r:id="rId16" w:anchor="resource-health" w:history="1">
+        <w:r>
+          <w:rPr>
+            <w:rStyle w:val="Hyperlink"/>
+          </w:rPr>
+          <w:t>Resource Graph query</w:t>
+        </w:r>
+      </w:hyperlink>
+      <w:r>
+        <w:t xml:space="preserve"> to get resource health </w:t>
+      </w:r>
+      <w:r>
+        <w:t>and</w:t>
+      </w:r>
+      <w:r>
+        <w:t xml:space="preserve"> that </w:t>
+      </w:r>
+      <w:r>
+        <w:t xml:space="preserve">is </w:t>
+      </w:r>
+      <w:r>
+        <w:t>query only support</w:t>
+      </w:r>
+      <w:r>
+        <w:t>s</w:t>
+      </w:r>
+      <w:r>
+        <w:t xml:space="preserve"> Virtual Machine and VM Scale Sets</w:t>
+      </w:r>
+      <w:r>
+        <w:t xml:space="preserve"> resource type</w:t>
+      </w:r>
+      <w:r>
+        <w:t>, other resources are not supported.</w:t>
+      </w:r>
+    </w:p>
+    <w:p>
+      <w:r>
+        <w:t xml:space="preserve">The workaround </w:t>
+      </w:r>
+      <w:r>
+        <w:t xml:space="preserve">is to use </w:t>
+      </w:r>
+      <w:hyperlink r:id="rId17" w:history="1">
+        <w:r>
+          <w:rPr>
+            <w:rStyle w:val="Hyperlink"/>
+          </w:rPr>
+          <w:t>Resource Health API</w:t>
+        </w:r>
+      </w:hyperlink>
+      <w:r>
+        <w:t xml:space="preserve"> </w:t>
+      </w:r>
+      <w:r>
+        <w:t>(RH API)</w:t>
+      </w:r>
+      <w:r>
+        <w:t xml:space="preserve">to query availability status for all </w:t>
+      </w:r>
+      <w:hyperlink r:id="rId18" w:history="1">
+        <w:r>
+          <w:rPr>
+            <w:rStyle w:val="Hyperlink"/>
+          </w:rPr>
+          <w:t>supported service</w:t>
+        </w:r>
+        <w:r>
+          <w:rPr>
+            <w:rStyle w:val="Hyperlink"/>
+          </w:rPr>
+          <w:t xml:space="preserve"> type</w:t>
+        </w:r>
+        <w:r>
+          <w:rPr>
+            <w:rStyle w:val="Hyperlink"/>
+          </w:rPr>
+          <w:t>s</w:t>
+        </w:r>
+      </w:hyperlink>
+      <w:r>
+        <w:t>. Resource Health API requires OAuth authentication</w:t>
+      </w:r>
+      <w:r>
+        <w:t xml:space="preserve">, which means callers of RH API need to support OAuth authn flow, </w:t>
+      </w:r>
+      <w:r>
+        <w:t xml:space="preserve">while Grafana Json API plugin does not support OAuth </w:t>
+      </w:r>
+      <w:r>
+        <w:t xml:space="preserve">authn </w:t>
+      </w:r>
+      <w:r>
+        <w:t xml:space="preserve">flow but only Bearer </w:t>
+      </w:r>
+      <w:r>
+        <w:t xml:space="preserve">Access </w:t>
+      </w:r>
+      <w:r>
+        <w:t xml:space="preserve">Token input. Manually setting </w:t>
+      </w:r>
+      <w:r>
+        <w:t>a</w:t>
+      </w:r>
+      <w:r>
+        <w:t xml:space="preserve">ccess </w:t>
+      </w:r>
+      <w:r>
+        <w:t>t</w:t>
+      </w:r>
+      <w:r>
+        <w:t xml:space="preserve">oken in Json </w:t>
+      </w:r>
+      <w:r>
+        <w:t>API p</w:t>
+      </w:r>
+      <w:r>
+        <w:t xml:space="preserve">lugin </w:t>
+      </w:r>
+      <w:r>
+        <w:t>is not practical as access token is short live</w:t>
+      </w:r>
+      <w:r>
+        <w:t xml:space="preserve"> and this manual step as to be done often.</w:t>
+      </w:r>
+      <w:r>
+        <w:t xml:space="preserve"> </w:t>
+      </w:r>
+      <w:r>
+        <w:t>Hence the reason for building a</w:t>
+      </w:r>
+      <w:r>
+        <w:t>n additional</w:t>
+      </w:r>
+      <w:r>
+        <w:t xml:space="preserve"> Function App</w:t>
+      </w:r>
+      <w:r>
+        <w:t>.</w:t>
+      </w:r>
+    </w:p>
+    <w:p/>
+    <w:p>
+      <w:pPr>
+        <w:pStyle w:val="Heading4"/>
+      </w:pPr>
+      <w:r>
+        <w:t xml:space="preserve">Create </w:t>
+      </w:r>
+      <w:r>
+        <w:t xml:space="preserve">and configure </w:t>
+      </w:r>
+      <w:r>
+        <w:t>Function</w:t>
+      </w:r>
+      <w:r>
+        <w:t xml:space="preserve"> App</w:t>
       </w:r>
     </w:p>
     <w:p>
@@ -645,8 +1752,69 @@
         </w:numPr>
       </w:pPr>
       <w:r>
-        <w:t>App settings required</w:t>
-      </w:r>
+        <w:t xml:space="preserve">Required </w:t>
+      </w:r>
+      <w:r>
+        <w:t>App settings</w:t>
+      </w:r>
+    </w:p>
+    <w:p>
+      <w:pPr>
+        <w:pStyle w:val="ListParagraph"/>
+        <w:numPr>
+          <w:ilvl w:val="1"/>
+          <w:numId w:val="2"/>
+        </w:numPr>
+      </w:pPr>
+      <w:proofErr w:type="spellStart"/>
+      <w:r>
+        <w:t>AzureWebJobsStorage</w:t>
+      </w:r>
+      <w:proofErr w:type="spellEnd"/>
+      <w:r>
+        <w:t>: {connection string of Azure Storage}</w:t>
+      </w:r>
+    </w:p>
+    <w:p>
+      <w:pPr>
+        <w:pStyle w:val="ListParagraph"/>
+        <w:numPr>
+          <w:ilvl w:val="1"/>
+          <w:numId w:val="2"/>
+        </w:numPr>
+      </w:pPr>
+      <w:r>
+        <w:t>SCM_DO_BUILD_DURING_DEPLOYMENT</w:t>
+      </w:r>
+      <w:r>
+        <w:t>: true</w:t>
+      </w:r>
+    </w:p>
+    <w:p>
+      <w:pPr>
+        <w:pStyle w:val="ListParagraph"/>
+        <w:ind w:left="1440"/>
+      </w:pPr>
+      <w:r>
+        <w:t xml:space="preserve">(important if using </w:t>
+      </w:r>
+      <w:hyperlink r:id="rId19" w:history="1">
+        <w:r>
+          <w:rPr>
+            <w:rStyle w:val="Hyperlink"/>
+          </w:rPr>
+          <w:t>Zip Deploy</w:t>
+        </w:r>
+      </w:hyperlink>
+      <w:r>
+        <w:t>)</w:t>
+      </w:r>
+    </w:p>
+    <w:p>
+      <w:pPr>
+        <w:pStyle w:val="ListParagraph"/>
+        <w:ind w:left="1440"/>
+      </w:pPr>
     </w:p>
     <w:p>
       <w:pPr>
@@ -657,13 +1825,93 @@
         </w:numPr>
       </w:pPr>
       <w:r>
-        <w:t>Enable managed identity and assign MI as Reader role to subscription</w:t>
+        <w:t xml:space="preserve">Enable </w:t>
+      </w:r>
+      <w:r>
+        <w:t>“</w:t>
+      </w:r>
+      <w:r>
+        <w:t>managed identity</w:t>
+      </w:r>
+      <w:r>
+        <w:t>”</w:t>
+      </w:r>
+      <w:r>
+        <w:t xml:space="preserve"> and assign </w:t>
+      </w:r>
+      <w:r>
+        <w:t>it</w:t>
+      </w:r>
+      <w:r>
+        <w:t xml:space="preserve"> as Reader role to </w:t>
+      </w:r>
+      <w:r>
+        <w:t>the Subscription</w:t>
+      </w:r>
+      <w:r>
+        <w:t>(s)</w:t>
+      </w:r>
+      <w:r>
+        <w:t xml:space="preserve"> (one or more)</w:t>
+      </w:r>
+      <w:r>
+        <w:t xml:space="preserve"> containing Azure resources </w:t>
+      </w:r>
+      <w:r>
+        <w:t>used by system-under-monitor</w:t>
+      </w:r>
+      <w:r>
+        <w:t>.</w:t>
+      </w:r>
+    </w:p>
+    <w:p>
+      <w:pPr>
+        <w:pStyle w:val="ListParagraph"/>
+      </w:pPr>
+    </w:p>
+    <w:p>
+      <w:pPr>
+        <w:pStyle w:val="ListParagraph"/>
+        <w:numPr>
+          <w:ilvl w:val="0"/>
+          <w:numId w:val="2"/>
+        </w:numPr>
+      </w:pPr>
+      <w:r>
+        <w:t xml:space="preserve">In </w:t>
+      </w:r>
+      <w:r>
+        <w:t xml:space="preserve">Network </w:t>
+      </w:r>
+      <w:r>
+        <w:t xml:space="preserve">-&gt; </w:t>
+      </w:r>
+      <w:r>
+        <w:t xml:space="preserve">Access Restriction </w:t>
+      </w:r>
+      <w:r>
+        <w:t>-&gt;</w:t>
+      </w:r>
+      <w:r>
+        <w:t xml:space="preserve"> add </w:t>
+      </w:r>
+      <w:r>
+        <w:t xml:space="preserve">the 2 </w:t>
+      </w:r>
+      <w:r>
+        <w:t xml:space="preserve">Grafana deterministic outbound </w:t>
+      </w:r>
+      <w:r>
+        <w:t>Public IPs</w:t>
       </w:r>
     </w:p>
     <w:p/>
     <w:p>
-      <w:r>
-        <w:t>How to deploy</w:t>
+      <w:pPr>
+        <w:pStyle w:val="Heading4"/>
+      </w:pPr>
+      <w:r>
+        <w:t>Deploy Function App</w:t>
       </w:r>
     </w:p>
     <w:p>
@@ -674,8 +1922,74 @@
           <w:numId w:val="3"/>
         </w:numPr>
       </w:pPr>
+      <w:r>
+        <w:t xml:space="preserve">Ignore this </w:t>
+      </w:r>
+      <w:r>
+        <w:t>step</w:t>
+      </w:r>
+      <w:r>
+        <w:t xml:space="preserve"> if any DevOps tool is used.</w:t>
+      </w:r>
+    </w:p>
+    <w:p>
+      <w:pPr>
+        <w:pStyle w:val="ListParagraph"/>
+      </w:pPr>
+      <w:r>
+        <w:t xml:space="preserve">Using </w:t>
+      </w:r>
+      <w:hyperlink r:id="rId20" w:history="1">
+        <w:r>
+          <w:rPr>
+            <w:rStyle w:val="Hyperlink"/>
+          </w:rPr>
+          <w:t>Zip Deploy</w:t>
+        </w:r>
+      </w:hyperlink>
+      <w:r>
+        <w:t xml:space="preserve"> method:</w:t>
+      </w:r>
+    </w:p>
+    <w:p>
+      <w:pPr>
+        <w:pStyle w:val="ListParagraph"/>
+        <w:numPr>
+          <w:ilvl w:val="1"/>
+          <w:numId w:val="3"/>
+        </w:numPr>
+      </w:pPr>
+      <w:r>
+        <w:t>Zip the 3 files as shown in screenshot</w:t>
+      </w:r>
+    </w:p>
+    <w:p>
+      <w:pPr>
+        <w:pStyle w:val="ListParagraph"/>
+        <w:numPr>
+          <w:ilvl w:val="1"/>
+          <w:numId w:val="3"/>
+        </w:numPr>
+      </w:pPr>
+      <w:r>
+        <w:t xml:space="preserve">Run Azure Cli </w:t>
+      </w:r>
       <w:proofErr w:type="spellStart"/>
       <w:r>
+        <w:t>cmd</w:t>
+      </w:r>
+      <w:proofErr w:type="spellEnd"/>
+      <w:r>
+        <w:t>:</w:t>
+      </w:r>
+    </w:p>
+    <w:p>
+      <w:pPr>
+        <w:pStyle w:val="ListParagraph"/>
+        <w:ind w:left="1440"/>
+      </w:pPr>
+      <w:proofErr w:type="spellStart"/>
+      <w:r>
         <w:t>az</w:t>
       </w:r>
       <w:proofErr w:type="spellEnd"/>
@@ -699,31 +2013,1220 @@
         <w:t> 'func-app.zip'</w:t>
       </w:r>
     </w:p>
+    <w:p>
+      <w:pPr>
+        <w:pStyle w:val="ListParagraph"/>
+      </w:pPr>
+      <w:r>
+        <w:rPr>
+          <w:noProof/>
+        </w:rPr>
+        <w:drawing>
+          <wp:inline distT="0" distB="0" distL="0" distR="0" wp14:anchorId="2679BC8E" wp14:editId="08923CBD">
+            <wp:extent cx="4334150" cy="3504390"/>
+            <wp:effectExtent l="0" t="0" r="0" b="1270"/>
+            <wp:docPr id="636951260" name="Picture 1" descr="A screenshot of a computer&#10;&#10;Description automatically generated"/>
+            <wp:cNvGraphicFramePr>
+              <a:graphicFrameLocks xmlns:a="http://schemas.openxmlformats.org/drawingml/2006/main" noChangeAspect="1"/>
+            </wp:cNvGraphicFramePr>
+            <a:graphic xmlns:a="http://schemas.openxmlformats.org/drawingml/2006/main">
+              <a:graphicData uri="http://schemas.openxmlformats.org/drawingml/2006/picture">
+                <pic:pic xmlns:pic="http://schemas.openxmlformats.org/drawingml/2006/picture">
+                  <pic:nvPicPr>
+                    <pic:cNvPr id="636951260" name="Picture 1" descr="A screenshot of a computer&#10;&#10;Description automatically generated"/>
+                    <pic:cNvPicPr/>
+                  </pic:nvPicPr>
+                  <pic:blipFill>
+                    <a:blip r:embed="rId21"/>
+                    <a:stretch>
+                      <a:fillRect/>
+                    </a:stretch>
+                  </pic:blipFill>
+                  <pic:spPr>
+                    <a:xfrm>
+                      <a:off x="0" y="0"/>
+                      <a:ext cx="4347516" cy="3515197"/>
+                    </a:xfrm>
+                    <a:prstGeom prst="rect">
+                      <a:avLst/>
+                    </a:prstGeom>
+                  </pic:spPr>
+                </pic:pic>
+              </a:graphicData>
+            </a:graphic>
+          </wp:inline>
+        </w:drawing>
+      </w:r>
+    </w:p>
     <w:p/>
     <w:p>
-      <w:pPr>
-        <w:pStyle w:val="Heading3"/>
-      </w:pPr>
-      <w:bookmarkStart w:id="7" w:name="_Toc152607145"/>
-      <w:r>
-        <w:t>Level 0 and Level 1 Grafana Dashboards</w:t>
-      </w:r>
-      <w:bookmarkEnd w:id="7"/>
+      <w:r>
+        <w:br w:type="page"/>
+      </w:r>
+    </w:p>
+    <w:p>
+      <w:pPr>
+        <w:pStyle w:val="Heading1"/>
+        <w:rPr>
+          <w:sz w:val="32"/>
+          <w:szCs w:val="32"/>
+        </w:rPr>
+      </w:pPr>
+      <w:bookmarkStart w:id="34" w:name="_Toc152681543"/>
+      <w:r>
+        <w:rPr>
+          <w:sz w:val="32"/>
+          <w:szCs w:val="32"/>
+        </w:rPr>
+        <w:lastRenderedPageBreak/>
+        <w:t xml:space="preserve">How </w:t>
+      </w:r>
+      <w:r>
+        <w:rPr>
+          <w:sz w:val="32"/>
+          <w:szCs w:val="32"/>
+        </w:rPr>
+        <w:t>HTTP C</w:t>
+      </w:r>
+      <w:r>
+        <w:rPr>
+          <w:sz w:val="32"/>
+          <w:szCs w:val="32"/>
+        </w:rPr>
+        <w:t>lient</w:t>
+      </w:r>
+      <w:r>
+        <w:rPr>
+          <w:sz w:val="32"/>
+          <w:szCs w:val="32"/>
+        </w:rPr>
+        <w:t xml:space="preserve"> calls </w:t>
+      </w:r>
+      <w:r>
+        <w:rPr>
+          <w:sz w:val="32"/>
+          <w:szCs w:val="32"/>
+        </w:rPr>
+        <w:t>Function App</w:t>
+      </w:r>
+      <w:bookmarkEnd w:id="34"/>
+    </w:p>
+    <w:p>
+      <w:pPr>
+        <w:pStyle w:val="ListParagraph"/>
+        <w:ind w:left="284"/>
+      </w:pPr>
+    </w:p>
+    <w:p>
+      <w:pPr>
+        <w:pStyle w:val="ListParagraph"/>
+        <w:ind w:left="284"/>
+      </w:pPr>
+      <w:r>
+        <w:t xml:space="preserve">Sample </w:t>
+      </w:r>
+      <w:hyperlink r:id="rId22" w:history="1">
+        <w:r>
+          <w:rPr>
+            <w:rStyle w:val="Hyperlink"/>
+          </w:rPr>
+          <w:t>HTTP request message</w:t>
+        </w:r>
+      </w:hyperlink>
+      <w:r>
+        <w:t xml:space="preserve"> </w:t>
+      </w:r>
+      <w:r>
+        <w:t>call from</w:t>
+      </w:r>
+      <w:r>
+        <w:t xml:space="preserve"> any HTTP client </w:t>
+      </w:r>
+      <w:r>
+        <w:t>as well as</w:t>
+      </w:r>
+      <w:r>
+        <w:t xml:space="preserve"> Grafana Json API</w:t>
+      </w:r>
+      <w:r>
+        <w:t xml:space="preserve"> plugin</w:t>
+      </w:r>
+    </w:p>
+    <w:p>
+      <w:pPr>
+        <w:pStyle w:val="ListParagraph"/>
+        <w:ind w:left="284"/>
+      </w:pPr>
+    </w:p>
+    <w:p>
+      <w:pPr>
+        <w:pStyle w:val="ListParagraph"/>
+        <w:ind w:left="284"/>
+        <w:rPr>
+          <w:color w:val="156082" w:themeColor="accent1"/>
+        </w:rPr>
+      </w:pPr>
+      <w:r>
+        <w:rPr>
+          <w:color w:val="156082" w:themeColor="accent1"/>
+        </w:rPr>
+        <w:t xml:space="preserve">HTTP POST </w:t>
+      </w:r>
+      <w:hyperlink w:history="1">
+        <w:r>
+          <w:rPr>
+            <w:rStyle w:val="Hyperlink"/>
+          </w:rPr>
+          <w:t>https://{function name}.azurewebsites.net/api/RHRetriever</w:t>
+        </w:r>
+      </w:hyperlink>
+    </w:p>
+    <w:p>
+      <w:pPr>
+        <w:pStyle w:val="ListParagraph"/>
+        <w:ind w:left="284"/>
+        <w:rPr>
+          <w:color w:val="156082" w:themeColor="accent1"/>
+        </w:rPr>
+      </w:pPr>
+      <w:r>
+        <w:rPr>
+          <w:color w:val="156082" w:themeColor="accent1"/>
+        </w:rPr>
+        <w:t>x-functions-key: {</w:t>
+      </w:r>
+      <w:r>
+        <w:rPr>
+          <w:color w:val="156082" w:themeColor="accent1"/>
+        </w:rPr>
+        <w:t xml:space="preserve"> </w:t>
+      </w:r>
+      <w:r>
+        <w:rPr>
+          <w:color w:val="156082" w:themeColor="accent1"/>
+        </w:rPr>
+        <w:t>function key }</w:t>
+      </w:r>
+    </w:p>
+    <w:p>
+      <w:pPr>
+        <w:pStyle w:val="ListParagraph"/>
+        <w:ind w:left="284"/>
+        <w:rPr>
+          <w:color w:val="156082" w:themeColor="accent1"/>
+          <w:sz w:val="18"/>
+          <w:szCs w:val="18"/>
+        </w:rPr>
+      </w:pPr>
+      <w:r>
+        <w:rPr>
+          <w:color w:val="156082" w:themeColor="accent1"/>
+          <w:sz w:val="18"/>
+          <w:szCs w:val="18"/>
+        </w:rPr>
+        <w:t>{</w:t>
+      </w:r>
+    </w:p>
+    <w:p>
+      <w:pPr>
+        <w:pStyle w:val="ListParagraph"/>
+        <w:ind w:left="284"/>
+        <w:rPr>
+          <w:color w:val="156082" w:themeColor="accent1"/>
+          <w:sz w:val="18"/>
+          <w:szCs w:val="18"/>
+        </w:rPr>
+      </w:pPr>
+      <w:r>
+        <w:rPr>
+          <w:color w:val="156082" w:themeColor="accent1"/>
+          <w:sz w:val="18"/>
+          <w:szCs w:val="18"/>
+        </w:rPr>
+        <w:t xml:space="preserve">    "resources": [</w:t>
+      </w:r>
+    </w:p>
+    <w:p>
+      <w:pPr>
+        <w:pStyle w:val="ListParagraph"/>
+        <w:ind w:left="284"/>
+        <w:rPr>
+          <w:color w:val="156082" w:themeColor="accent1"/>
+          <w:sz w:val="18"/>
+          <w:szCs w:val="18"/>
+        </w:rPr>
+      </w:pPr>
+      <w:r>
+        <w:rPr>
+          <w:color w:val="156082" w:themeColor="accent1"/>
+          <w:sz w:val="18"/>
+          <w:szCs w:val="18"/>
+        </w:rPr>
+        <w:t xml:space="preserve">        {</w:t>
+      </w:r>
+    </w:p>
+    <w:p>
+      <w:pPr>
+        <w:pStyle w:val="ListParagraph"/>
+        <w:ind w:left="284"/>
+        <w:rPr>
+          <w:color w:val="156082" w:themeColor="accent1"/>
+          <w:sz w:val="18"/>
+          <w:szCs w:val="18"/>
+        </w:rPr>
+      </w:pPr>
+      <w:r>
+        <w:rPr>
+          <w:color w:val="156082" w:themeColor="accent1"/>
+          <w:sz w:val="18"/>
+          <w:szCs w:val="18"/>
+        </w:rPr>
+        <w:t xml:space="preserve">            "</w:t>
+      </w:r>
+      <w:proofErr w:type="spellStart"/>
+      <w:r>
+        <w:rPr>
+          <w:color w:val="156082" w:themeColor="accent1"/>
+          <w:sz w:val="18"/>
+          <w:szCs w:val="18"/>
+        </w:rPr>
+        <w:t>subscriptionId</w:t>
+      </w:r>
+      <w:proofErr w:type="spellEnd"/>
+      <w:r>
+        <w:rPr>
+          <w:color w:val="156082" w:themeColor="accent1"/>
+          <w:sz w:val="18"/>
+          <w:szCs w:val="18"/>
+        </w:rPr>
+        <w:t>": "</w:t>
+      </w:r>
+      <w:proofErr w:type="spellStart"/>
+      <w:r>
+        <w:rPr>
+          <w:b/>
+          <w:bCs/>
+          <w:color w:val="156082" w:themeColor="accent1"/>
+          <w:sz w:val="18"/>
+          <w:szCs w:val="18"/>
+        </w:rPr>
+        <w:t>nnn</w:t>
+      </w:r>
+      <w:proofErr w:type="spellEnd"/>
+      <w:r>
+        <w:rPr>
+          <w:color w:val="156082" w:themeColor="accent1"/>
+          <w:sz w:val="18"/>
+          <w:szCs w:val="18"/>
+        </w:rPr>
+        <w:t>",</w:t>
+      </w:r>
+    </w:p>
+    <w:p>
+      <w:pPr>
+        <w:pStyle w:val="ListParagraph"/>
+        <w:ind w:left="284"/>
+        <w:rPr>
+          <w:color w:val="156082" w:themeColor="accent1"/>
+          <w:sz w:val="18"/>
+          <w:szCs w:val="18"/>
+        </w:rPr>
+      </w:pPr>
+      <w:r>
+        <w:rPr>
+          <w:color w:val="156082" w:themeColor="accent1"/>
+          <w:sz w:val="18"/>
+          <w:szCs w:val="18"/>
+        </w:rPr>
+        <w:t xml:space="preserve">            "</w:t>
+      </w:r>
+      <w:proofErr w:type="spellStart"/>
+      <w:r>
+        <w:rPr>
+          <w:color w:val="156082" w:themeColor="accent1"/>
+          <w:sz w:val="18"/>
+          <w:szCs w:val="18"/>
+        </w:rPr>
+        <w:t>resourceId</w:t>
+      </w:r>
+      <w:proofErr w:type="spellEnd"/>
+      <w:r>
+        <w:rPr>
+          <w:color w:val="156082" w:themeColor="accent1"/>
+          <w:sz w:val="18"/>
+          <w:szCs w:val="18"/>
+        </w:rPr>
+        <w:t>": "subscriptions</w:t>
+      </w:r>
+      <w:r>
+        <w:rPr>
+          <w:color w:val="156082" w:themeColor="accent1"/>
+          <w:sz w:val="18"/>
+          <w:szCs w:val="18"/>
+        </w:rPr>
+        <w:t>/</w:t>
+      </w:r>
+      <w:r>
+        <w:rPr>
+          <w:b/>
+          <w:bCs/>
+          <w:color w:val="156082" w:themeColor="accent1"/>
+          <w:sz w:val="18"/>
+          <w:szCs w:val="18"/>
+        </w:rPr>
+        <w:t>nnn</w:t>
+      </w:r>
+      <w:r>
+        <w:rPr>
+          <w:color w:val="156082" w:themeColor="accent1"/>
+          <w:sz w:val="18"/>
+          <w:szCs w:val="18"/>
+        </w:rPr>
+        <w:t>/resourceGroups/</w:t>
+      </w:r>
+      <w:r>
+        <w:rPr>
+          <w:b/>
+          <w:bCs/>
+          <w:color w:val="156082" w:themeColor="accent1"/>
+          <w:sz w:val="18"/>
+          <w:szCs w:val="18"/>
+        </w:rPr>
+        <w:t>nnn</w:t>
+      </w:r>
+      <w:r>
+        <w:rPr>
+          <w:color w:val="156082" w:themeColor="accent1"/>
+          <w:sz w:val="18"/>
+          <w:szCs w:val="18"/>
+        </w:rPr>
+        <w:t>/providers/Microsoft.Web/sites/</w:t>
+      </w:r>
+      <w:r>
+        <w:rPr>
+          <w:b/>
+          <w:bCs/>
+          <w:color w:val="156082" w:themeColor="accent1"/>
+          <w:sz w:val="18"/>
+          <w:szCs w:val="18"/>
+        </w:rPr>
+        <w:t>nnn</w:t>
+      </w:r>
+      <w:r>
+        <w:rPr>
+          <w:color w:val="156082" w:themeColor="accent1"/>
+          <w:sz w:val="18"/>
+          <w:szCs w:val="18"/>
+        </w:rPr>
+        <w:t>"</w:t>
+      </w:r>
+    </w:p>
+    <w:p>
+      <w:pPr>
+        <w:pStyle w:val="ListParagraph"/>
+        <w:ind w:left="284"/>
+        <w:rPr>
+          <w:color w:val="156082" w:themeColor="accent1"/>
+          <w:sz w:val="18"/>
+          <w:szCs w:val="18"/>
+        </w:rPr>
+      </w:pPr>
+      <w:r>
+        <w:rPr>
+          <w:color w:val="156082" w:themeColor="accent1"/>
+          <w:sz w:val="18"/>
+          <w:szCs w:val="18"/>
+        </w:rPr>
+        <w:t xml:space="preserve">        },</w:t>
+      </w:r>
+    </w:p>
+    <w:p>
+      <w:pPr>
+        <w:pStyle w:val="ListParagraph"/>
+        <w:ind w:left="284"/>
+        <w:rPr>
+          <w:color w:val="156082" w:themeColor="accent1"/>
+          <w:sz w:val="18"/>
+          <w:szCs w:val="18"/>
+        </w:rPr>
+      </w:pPr>
+      <w:r>
+        <w:rPr>
+          <w:color w:val="156082" w:themeColor="accent1"/>
+          <w:sz w:val="18"/>
+          <w:szCs w:val="18"/>
+        </w:rPr>
+        <w:t xml:space="preserve">        {</w:t>
+      </w:r>
+    </w:p>
+    <w:p>
+      <w:pPr>
+        <w:pStyle w:val="ListParagraph"/>
+        <w:ind w:left="284"/>
+        <w:rPr>
+          <w:color w:val="156082" w:themeColor="accent1"/>
+          <w:sz w:val="18"/>
+          <w:szCs w:val="18"/>
+        </w:rPr>
+      </w:pPr>
+      <w:r>
+        <w:rPr>
+          <w:color w:val="156082" w:themeColor="accent1"/>
+          <w:sz w:val="18"/>
+          <w:szCs w:val="18"/>
+        </w:rPr>
+        <w:t xml:space="preserve">            "</w:t>
+      </w:r>
+      <w:proofErr w:type="spellStart"/>
+      <w:r>
+        <w:rPr>
+          <w:color w:val="156082" w:themeColor="accent1"/>
+          <w:sz w:val="18"/>
+          <w:szCs w:val="18"/>
+        </w:rPr>
+        <w:t>subscriptionId</w:t>
+      </w:r>
+      <w:proofErr w:type="spellEnd"/>
+      <w:r>
+        <w:rPr>
+          <w:color w:val="156082" w:themeColor="accent1"/>
+          <w:sz w:val="18"/>
+          <w:szCs w:val="18"/>
+        </w:rPr>
+        <w:t>": "</w:t>
+      </w:r>
+      <w:proofErr w:type="spellStart"/>
+      <w:r>
+        <w:rPr>
+          <w:b/>
+          <w:bCs/>
+          <w:color w:val="156082" w:themeColor="accent1"/>
+          <w:sz w:val="18"/>
+          <w:szCs w:val="18"/>
+        </w:rPr>
+        <w:t>nnn</w:t>
+      </w:r>
+      <w:proofErr w:type="spellEnd"/>
+      <w:r>
+        <w:rPr>
+          <w:color w:val="156082" w:themeColor="accent1"/>
+          <w:sz w:val="18"/>
+          <w:szCs w:val="18"/>
+        </w:rPr>
+        <w:t>",</w:t>
+      </w:r>
+    </w:p>
+    <w:p>
+      <w:pPr>
+        <w:pStyle w:val="ListParagraph"/>
+        <w:ind w:left="284"/>
+        <w:rPr>
+          <w:color w:val="156082" w:themeColor="accent1"/>
+          <w:sz w:val="18"/>
+          <w:szCs w:val="18"/>
+        </w:rPr>
+      </w:pPr>
+      <w:r>
+        <w:rPr>
+          <w:color w:val="156082" w:themeColor="accent1"/>
+          <w:sz w:val="18"/>
+          <w:szCs w:val="18"/>
+        </w:rPr>
+        <w:t xml:space="preserve">            "</w:t>
+      </w:r>
+      <w:proofErr w:type="spellStart"/>
+      <w:r>
+        <w:rPr>
+          <w:color w:val="156082" w:themeColor="accent1"/>
+          <w:sz w:val="18"/>
+          <w:szCs w:val="18"/>
+        </w:rPr>
+        <w:t>resourceId</w:t>
+      </w:r>
+      <w:proofErr w:type="spellEnd"/>
+      <w:r>
+        <w:rPr>
+          <w:color w:val="156082" w:themeColor="accent1"/>
+          <w:sz w:val="18"/>
+          <w:szCs w:val="18"/>
+        </w:rPr>
+        <w:t>": "subscriptions</w:t>
+      </w:r>
+      <w:r>
+        <w:rPr>
+          <w:color w:val="156082" w:themeColor="accent1"/>
+          <w:sz w:val="18"/>
+          <w:szCs w:val="18"/>
+        </w:rPr>
+        <w:t>/</w:t>
+      </w:r>
+      <w:r>
+        <w:rPr>
+          <w:b/>
+          <w:bCs/>
+          <w:color w:val="156082" w:themeColor="accent1"/>
+          <w:sz w:val="18"/>
+          <w:szCs w:val="18"/>
+        </w:rPr>
+        <w:t>nnn</w:t>
+      </w:r>
+      <w:r>
+        <w:rPr>
+          <w:color w:val="156082" w:themeColor="accent1"/>
+          <w:sz w:val="18"/>
+          <w:szCs w:val="18"/>
+        </w:rPr>
+        <w:t>/resourceGroups/</w:t>
+      </w:r>
+      <w:r>
+        <w:rPr>
+          <w:b/>
+          <w:bCs/>
+          <w:color w:val="156082" w:themeColor="accent1"/>
+          <w:sz w:val="18"/>
+          <w:szCs w:val="18"/>
+        </w:rPr>
+        <w:t>nnn</w:t>
+      </w:r>
+      <w:r>
+        <w:rPr>
+          <w:color w:val="156082" w:themeColor="accent1"/>
+          <w:sz w:val="18"/>
+          <w:szCs w:val="18"/>
+        </w:rPr>
+        <w:t>/providers/Microsoft.Web/sites/</w:t>
+      </w:r>
+      <w:r>
+        <w:rPr>
+          <w:b/>
+          <w:bCs/>
+          <w:color w:val="156082" w:themeColor="accent1"/>
+          <w:sz w:val="18"/>
+          <w:szCs w:val="18"/>
+        </w:rPr>
+        <w:t>nnn</w:t>
+      </w:r>
+      <w:r>
+        <w:rPr>
+          <w:color w:val="156082" w:themeColor="accent1"/>
+          <w:sz w:val="18"/>
+          <w:szCs w:val="18"/>
+        </w:rPr>
+        <w:t>"</w:t>
+      </w:r>
+    </w:p>
+    <w:p>
+      <w:pPr>
+        <w:pStyle w:val="ListParagraph"/>
+        <w:ind w:left="284"/>
+        <w:rPr>
+          <w:color w:val="156082" w:themeColor="accent1"/>
+          <w:sz w:val="18"/>
+          <w:szCs w:val="18"/>
+        </w:rPr>
+      </w:pPr>
+      <w:r>
+        <w:rPr>
+          <w:color w:val="156082" w:themeColor="accent1"/>
+          <w:sz w:val="18"/>
+          <w:szCs w:val="18"/>
+        </w:rPr>
+        <w:t xml:space="preserve">        },</w:t>
+      </w:r>
+    </w:p>
+    <w:p>
+      <w:pPr>
+        <w:pStyle w:val="ListParagraph"/>
+        <w:ind w:left="284" w:firstLine="436"/>
+        <w:rPr>
+          <w:color w:val="156082" w:themeColor="accent1"/>
+          <w:sz w:val="18"/>
+          <w:szCs w:val="18"/>
+        </w:rPr>
+      </w:pPr>
+      <w:r>
+        <w:rPr>
+          <w:color w:val="156082" w:themeColor="accent1"/>
+          <w:sz w:val="18"/>
+          <w:szCs w:val="18"/>
+        </w:rPr>
+        <w:t>{</w:t>
+      </w:r>
+    </w:p>
+    <w:p>
+      <w:pPr>
+        <w:pStyle w:val="ListParagraph"/>
+        <w:ind w:left="284"/>
+        <w:rPr>
+          <w:color w:val="156082" w:themeColor="accent1"/>
+          <w:sz w:val="18"/>
+          <w:szCs w:val="18"/>
+        </w:rPr>
+      </w:pPr>
+      <w:r>
+        <w:rPr>
+          <w:color w:val="156082" w:themeColor="accent1"/>
+          <w:sz w:val="18"/>
+          <w:szCs w:val="18"/>
+        </w:rPr>
+        <w:t xml:space="preserve">            "</w:t>
+      </w:r>
+      <w:proofErr w:type="spellStart"/>
+      <w:r>
+        <w:rPr>
+          <w:color w:val="156082" w:themeColor="accent1"/>
+          <w:sz w:val="18"/>
+          <w:szCs w:val="18"/>
+        </w:rPr>
+        <w:t>subscriptionId</w:t>
+      </w:r>
+      <w:proofErr w:type="spellEnd"/>
+      <w:r>
+        <w:rPr>
+          <w:color w:val="156082" w:themeColor="accent1"/>
+          <w:sz w:val="18"/>
+          <w:szCs w:val="18"/>
+        </w:rPr>
+        <w:t>": "</w:t>
+      </w:r>
+      <w:proofErr w:type="spellStart"/>
+      <w:r>
+        <w:rPr>
+          <w:b/>
+          <w:bCs/>
+          <w:color w:val="156082" w:themeColor="accent1"/>
+          <w:sz w:val="18"/>
+          <w:szCs w:val="18"/>
+        </w:rPr>
+        <w:t>nnn</w:t>
+      </w:r>
+      <w:proofErr w:type="spellEnd"/>
+      <w:r>
+        <w:rPr>
+          <w:color w:val="156082" w:themeColor="accent1"/>
+          <w:sz w:val="18"/>
+          <w:szCs w:val="18"/>
+        </w:rPr>
+        <w:t>",</w:t>
+      </w:r>
+    </w:p>
+    <w:p>
+      <w:pPr>
+        <w:pStyle w:val="ListParagraph"/>
+        <w:ind w:left="284"/>
+        <w:rPr>
+          <w:color w:val="156082" w:themeColor="accent1"/>
+          <w:sz w:val="18"/>
+          <w:szCs w:val="18"/>
+        </w:rPr>
+      </w:pPr>
+      <w:r>
+        <w:rPr>
+          <w:color w:val="156082" w:themeColor="accent1"/>
+          <w:sz w:val="18"/>
+          <w:szCs w:val="18"/>
+        </w:rPr>
+        <w:t xml:space="preserve">            "</w:t>
+      </w:r>
+      <w:proofErr w:type="spellStart"/>
+      <w:r>
+        <w:rPr>
+          <w:color w:val="156082" w:themeColor="accent1"/>
+          <w:sz w:val="18"/>
+          <w:szCs w:val="18"/>
+        </w:rPr>
+        <w:t>resourceId</w:t>
+      </w:r>
+      <w:proofErr w:type="spellEnd"/>
+      <w:r>
+        <w:rPr>
+          <w:color w:val="156082" w:themeColor="accent1"/>
+          <w:sz w:val="18"/>
+          <w:szCs w:val="18"/>
+        </w:rPr>
+        <w:t>": "subscriptions</w:t>
+      </w:r>
+      <w:r>
+        <w:rPr>
+          <w:color w:val="156082" w:themeColor="accent1"/>
+          <w:sz w:val="18"/>
+          <w:szCs w:val="18"/>
+        </w:rPr>
+        <w:t>/</w:t>
+      </w:r>
+      <w:r>
+        <w:rPr>
+          <w:b/>
+          <w:bCs/>
+          <w:color w:val="156082" w:themeColor="accent1"/>
+          <w:sz w:val="18"/>
+          <w:szCs w:val="18"/>
+        </w:rPr>
+        <w:t>nnn</w:t>
+      </w:r>
+      <w:r>
+        <w:rPr>
+          <w:color w:val="156082" w:themeColor="accent1"/>
+          <w:sz w:val="18"/>
+          <w:szCs w:val="18"/>
+        </w:rPr>
+        <w:t>/resourceGroups/</w:t>
+      </w:r>
+      <w:r>
+        <w:rPr>
+          <w:b/>
+          <w:bCs/>
+          <w:color w:val="156082" w:themeColor="accent1"/>
+          <w:sz w:val="18"/>
+          <w:szCs w:val="18"/>
+        </w:rPr>
+        <w:t>nnn</w:t>
+      </w:r>
+      <w:r>
+        <w:rPr>
+          <w:color w:val="156082" w:themeColor="accent1"/>
+          <w:sz w:val="18"/>
+          <w:szCs w:val="18"/>
+        </w:rPr>
+        <w:t>/providers/Microsoft.Web/sites/</w:t>
+      </w:r>
+      <w:r>
+        <w:rPr>
+          <w:b/>
+          <w:bCs/>
+          <w:color w:val="156082" w:themeColor="accent1"/>
+          <w:sz w:val="18"/>
+          <w:szCs w:val="18"/>
+        </w:rPr>
+        <w:t>nnn</w:t>
+      </w:r>
+      <w:r>
+        <w:rPr>
+          <w:color w:val="156082" w:themeColor="accent1"/>
+          <w:sz w:val="18"/>
+          <w:szCs w:val="18"/>
+        </w:rPr>
+        <w:t>"</w:t>
+      </w:r>
+    </w:p>
+    <w:p>
+      <w:pPr>
+        <w:pStyle w:val="ListParagraph"/>
+        <w:ind w:left="284"/>
+        <w:rPr>
+          <w:color w:val="156082" w:themeColor="accent1"/>
+          <w:sz w:val="18"/>
+          <w:szCs w:val="18"/>
+        </w:rPr>
+      </w:pPr>
+      <w:r>
+        <w:rPr>
+          <w:color w:val="156082" w:themeColor="accent1"/>
+          <w:sz w:val="18"/>
+          <w:szCs w:val="18"/>
+        </w:rPr>
+        <w:t xml:space="preserve">        },</w:t>
+      </w:r>
+    </w:p>
+    <w:p>
+      <w:pPr>
+        <w:pStyle w:val="ListParagraph"/>
+        <w:ind w:left="284" w:firstLine="436"/>
+        <w:rPr>
+          <w:color w:val="156082" w:themeColor="accent1"/>
+          <w:sz w:val="18"/>
+          <w:szCs w:val="18"/>
+        </w:rPr>
+      </w:pPr>
+      <w:r>
+        <w:rPr>
+          <w:color w:val="156082" w:themeColor="accent1"/>
+          <w:sz w:val="18"/>
+          <w:szCs w:val="18"/>
+        </w:rPr>
+        <w:t>…</w:t>
+      </w:r>
+    </w:p>
+    <w:p>
+      <w:pPr>
+        <w:pStyle w:val="ListParagraph"/>
+        <w:ind w:left="284"/>
+        <w:rPr>
+          <w:color w:val="156082" w:themeColor="accent1"/>
+          <w:sz w:val="18"/>
+          <w:szCs w:val="18"/>
+        </w:rPr>
+      </w:pPr>
+    </w:p>
+    <w:p>
+      <w:pPr>
+        <w:pStyle w:val="ListParagraph"/>
+        <w:ind w:left="284"/>
+        <w:rPr>
+          <w:color w:val="156082" w:themeColor="accent1"/>
+          <w:sz w:val="18"/>
+          <w:szCs w:val="18"/>
+        </w:rPr>
+      </w:pPr>
+      <w:r>
+        <w:rPr>
+          <w:color w:val="156082" w:themeColor="accent1"/>
+          <w:sz w:val="18"/>
+          <w:szCs w:val="18"/>
+        </w:rPr>
+        <w:t xml:space="preserve">    ]</w:t>
+      </w:r>
+    </w:p>
+    <w:p>
+      <w:pPr>
+        <w:pStyle w:val="ListParagraph"/>
+        <w:ind w:left="284"/>
+        <w:rPr>
+          <w:color w:val="156082" w:themeColor="accent1"/>
+          <w:sz w:val="18"/>
+          <w:szCs w:val="18"/>
+        </w:rPr>
+      </w:pPr>
+      <w:r>
+        <w:rPr>
+          <w:color w:val="156082" w:themeColor="accent1"/>
+          <w:sz w:val="18"/>
+          <w:szCs w:val="18"/>
+        </w:rPr>
+        <w:t>}</w:t>
+      </w:r>
+    </w:p>
+    <w:p>
+      <w:pPr>
+        <w:pStyle w:val="ListParagraph"/>
+        <w:ind w:left="284"/>
+      </w:pPr>
+    </w:p>
+    <w:p>
+      <w:pPr>
+        <w:pStyle w:val="ListParagraph"/>
+        <w:ind w:left="284"/>
+      </w:pPr>
+      <w:r>
+        <w:t>Also see sample POSTMAN configuration</w:t>
+      </w:r>
+    </w:p>
+    <w:p>
+      <w:pPr>
+        <w:pStyle w:val="ListParagraph"/>
+        <w:ind w:left="284"/>
+      </w:pPr>
+    </w:p>
+    <w:p>
+      <w:pPr>
+        <w:pStyle w:val="ListParagraph"/>
+        <w:ind w:left="284"/>
+      </w:pPr>
+      <w:r>
+        <w:rPr>
+          <w:noProof/>
+        </w:rPr>
+        <w:drawing>
+          <wp:inline distT="0" distB="0" distL="0" distR="0" wp14:anchorId="19537F86" wp14:editId="4D358F6B">
+            <wp:extent cx="5731510" cy="1492250"/>
+            <wp:effectExtent l="0" t="0" r="2540" b="0"/>
+            <wp:docPr id="405554189" name="Picture 1" descr="A screenshot of a computer&#10;&#10;Description automatically generated"/>
+            <wp:cNvGraphicFramePr>
+              <a:graphicFrameLocks xmlns:a="http://schemas.openxmlformats.org/drawingml/2006/main" noChangeAspect="1"/>
+            </wp:cNvGraphicFramePr>
+            <a:graphic xmlns:a="http://schemas.openxmlformats.org/drawingml/2006/main">
+              <a:graphicData uri="http://schemas.openxmlformats.org/drawingml/2006/picture">
+                <pic:pic xmlns:pic="http://schemas.openxmlformats.org/drawingml/2006/picture">
+                  <pic:nvPicPr>
+                    <pic:cNvPr id="405554189" name="Picture 1" descr="A screenshot of a computer&#10;&#10;Description automatically generated"/>
+                    <pic:cNvPicPr/>
+                  </pic:nvPicPr>
+                  <pic:blipFill>
+                    <a:blip r:embed="rId23"/>
+                    <a:stretch>
+                      <a:fillRect/>
+                    </a:stretch>
+                  </pic:blipFill>
+                  <pic:spPr>
+                    <a:xfrm>
+                      <a:off x="0" y="0"/>
+                      <a:ext cx="5731510" cy="1492250"/>
+                    </a:xfrm>
+                    <a:prstGeom prst="rect">
+                      <a:avLst/>
+                    </a:prstGeom>
+                  </pic:spPr>
+                </pic:pic>
+              </a:graphicData>
+            </a:graphic>
+          </wp:inline>
+        </w:drawing>
+      </w:r>
+    </w:p>
+    <w:p>
+      <w:pPr>
+        <w:pStyle w:val="ListParagraph"/>
+        <w:ind w:left="284"/>
+      </w:pPr>
+      <w:r>
+        <w:rPr>
+          <w:noProof/>
+        </w:rPr>
+        <w:lastRenderedPageBreak/>
+        <w:drawing>
+          <wp:inline distT="0" distB="0" distL="0" distR="0" wp14:anchorId="1AE916D0" wp14:editId="15C60C37">
+            <wp:extent cx="5731510" cy="4246245"/>
+            <wp:effectExtent l="0" t="0" r="2540" b="1905"/>
+            <wp:docPr id="1735023918" name="Picture 1" descr="A screenshot of a computer&#10;&#10;Description automatically generated"/>
+            <wp:cNvGraphicFramePr>
+              <a:graphicFrameLocks xmlns:a="http://schemas.openxmlformats.org/drawingml/2006/main" noChangeAspect="1"/>
+            </wp:cNvGraphicFramePr>
+            <a:graphic xmlns:a="http://schemas.openxmlformats.org/drawingml/2006/main">
+              <a:graphicData uri="http://schemas.openxmlformats.org/drawingml/2006/picture">
+                <pic:pic xmlns:pic="http://schemas.openxmlformats.org/drawingml/2006/picture">
+                  <pic:nvPicPr>
+                    <pic:cNvPr id="1735023918" name="Picture 1" descr="A screenshot of a computer&#10;&#10;Description automatically generated"/>
+                    <pic:cNvPicPr/>
+                  </pic:nvPicPr>
+                  <pic:blipFill>
+                    <a:blip r:embed="rId24"/>
+                    <a:stretch>
+                      <a:fillRect/>
+                    </a:stretch>
+                  </pic:blipFill>
+                  <pic:spPr>
+                    <a:xfrm>
+                      <a:off x="0" y="0"/>
+                      <a:ext cx="5731510" cy="4246245"/>
+                    </a:xfrm>
+                    <a:prstGeom prst="rect">
+                      <a:avLst/>
+                    </a:prstGeom>
+                  </pic:spPr>
+                </pic:pic>
+              </a:graphicData>
+            </a:graphic>
+          </wp:inline>
+        </w:drawing>
+      </w:r>
+    </w:p>
+    <w:p>
+      <w:pPr>
+        <w:rPr>
+          <w:rFonts w:eastAsiaTheme="majorEastAsia" w:cstheme="majorBidi"/>
+          <w:color w:val="0F4761" w:themeColor="accent1" w:themeShade="BF"/>
+          <w:sz w:val="28"/>
+          <w:szCs w:val="28"/>
+        </w:rPr>
+      </w:pPr>
+      <w:bookmarkStart w:id="35" w:name="_Toc152607145"/>
+      <w:r>
+        <w:br w:type="page"/>
+      </w:r>
+    </w:p>
+    <w:p>
+      <w:pPr>
+        <w:pStyle w:val="Heading1"/>
+        <w:rPr>
+          <w:sz w:val="32"/>
+          <w:szCs w:val="32"/>
+        </w:rPr>
+      </w:pPr>
+      <w:bookmarkStart w:id="36" w:name="_Toc152681544"/>
+      <w:r>
+        <w:rPr>
+          <w:sz w:val="32"/>
+          <w:szCs w:val="32"/>
+        </w:rPr>
+        <w:lastRenderedPageBreak/>
+        <w:t>Import</w:t>
+      </w:r>
+      <w:r>
+        <w:rPr>
+          <w:sz w:val="32"/>
+          <w:szCs w:val="32"/>
+        </w:rPr>
+        <w:t xml:space="preserve"> </w:t>
+      </w:r>
+      <w:r>
+        <w:rPr>
+          <w:sz w:val="32"/>
+          <w:szCs w:val="32"/>
+        </w:rPr>
+        <w:t>Grafana Dashboards</w:t>
+      </w:r>
+      <w:bookmarkEnd w:id="35"/>
+      <w:bookmarkEnd w:id="36"/>
+    </w:p>
+    <w:p>
+      <w:pPr>
+        <w:spacing w:after="0"/>
+      </w:pPr>
+      <w:r>
+        <w:t>Dashboards</w:t>
+      </w:r>
+      <w:r>
+        <w:t xml:space="preserve"> </w:t>
+      </w:r>
+      <w:r>
+        <w:t>are in</w:t>
+      </w:r>
+      <w:r>
+        <w:t xml:space="preserve"> </w:t>
+      </w:r>
+      <w:hyperlink r:id="rId25" w:history="1">
+        <w:r>
+          <w:rPr>
+            <w:rStyle w:val="Hyperlink"/>
+          </w:rPr>
+          <w:t>private GitHub repository</w:t>
+        </w:r>
+      </w:hyperlink>
+      <w:r>
+        <w:t xml:space="preserve"> and have</w:t>
+      </w:r>
+      <w:r>
+        <w:t xml:space="preserve"> </w:t>
+      </w:r>
+      <w:r>
+        <w:t xml:space="preserve">.grafana </w:t>
+      </w:r>
+      <w:r>
+        <w:t xml:space="preserve">as </w:t>
+      </w:r>
+      <w:r>
+        <w:t>file extension in Json format.</w:t>
+      </w:r>
+    </w:p>
+    <w:p>
+      <w:pPr>
+        <w:spacing w:after="0"/>
+      </w:pPr>
+      <w:r>
+        <w:t>They</w:t>
+      </w:r>
+      <w:r>
+        <w:t xml:space="preserve"> </w:t>
+      </w:r>
+      <w:r>
+        <w:t xml:space="preserve">can be imported </w:t>
+      </w:r>
+      <w:r>
+        <w:t>into Grafana</w:t>
+      </w:r>
+      <w:r>
+        <w:t xml:space="preserve"> using the following way.</w:t>
+      </w:r>
+    </w:p>
+    <w:p>
+      <w:pPr>
+        <w:spacing w:after="0"/>
+      </w:pPr>
+    </w:p>
+    <w:p>
+      <w:r>
+        <w:rPr>
+          <w:noProof/>
+        </w:rPr>
+        <w:drawing>
+          <wp:inline distT="0" distB="0" distL="0" distR="0" wp14:anchorId="21852241" wp14:editId="274F0EC2">
+            <wp:extent cx="5731510" cy="2169795"/>
+            <wp:effectExtent l="0" t="0" r="2540" b="1905"/>
+            <wp:docPr id="1783178605" name="Picture 1" descr="A screenshot of a computer&#10;&#10;Description automatically generated"/>
+            <wp:cNvGraphicFramePr>
+              <a:graphicFrameLocks xmlns:a="http://schemas.openxmlformats.org/drawingml/2006/main" noChangeAspect="1"/>
+            </wp:cNvGraphicFramePr>
+            <a:graphic xmlns:a="http://schemas.openxmlformats.org/drawingml/2006/main">
+              <a:graphicData uri="http://schemas.openxmlformats.org/drawingml/2006/picture">
+                <pic:pic xmlns:pic="http://schemas.openxmlformats.org/drawingml/2006/picture">
+                  <pic:nvPicPr>
+                    <pic:cNvPr id="1783178605" name="Picture 1" descr="A screenshot of a computer&#10;&#10;Description automatically generated"/>
+                    <pic:cNvPicPr/>
+                  </pic:nvPicPr>
+                  <pic:blipFill>
+                    <a:blip r:embed="rId26"/>
+                    <a:stretch>
+                      <a:fillRect/>
+                    </a:stretch>
+                  </pic:blipFill>
+                  <pic:spPr>
+                    <a:xfrm>
+                      <a:off x="0" y="0"/>
+                      <a:ext cx="5731510" cy="2169795"/>
+                    </a:xfrm>
+                    <a:prstGeom prst="rect">
+                      <a:avLst/>
+                    </a:prstGeom>
+                  </pic:spPr>
+                </pic:pic>
+              </a:graphicData>
+            </a:graphic>
+          </wp:inline>
+        </w:drawing>
+      </w:r>
     </w:p>
     <w:p/>
-    <w:p/>
-    <w:p>
-      <w:pPr>
-        <w:pStyle w:val="Heading3"/>
-      </w:pPr>
-      <w:bookmarkStart w:id="8" w:name="_Toc152607146"/>
-      <w:r>
-        <w:t>A</w:t>
-      </w:r>
-      <w:r>
-        <w:t>bbreviation</w:t>
-      </w:r>
-      <w:bookmarkEnd w:id="8"/>
+    <w:p>
+      <w:r>
+        <w:rPr>
+          <w:noProof/>
+        </w:rPr>
+        <w:drawing>
+          <wp:inline distT="0" distB="0" distL="0" distR="0" wp14:anchorId="20FF555D" wp14:editId="0C2406E2">
+            <wp:extent cx="5731510" cy="2284095"/>
+            <wp:effectExtent l="0" t="0" r="2540" b="1905"/>
+            <wp:docPr id="1660718244" name="Picture 1"/>
+            <wp:cNvGraphicFramePr>
+              <a:graphicFrameLocks xmlns:a="http://schemas.openxmlformats.org/drawingml/2006/main" noChangeAspect="1"/>
+            </wp:cNvGraphicFramePr>
+            <a:graphic xmlns:a="http://schemas.openxmlformats.org/drawingml/2006/main">
+              <a:graphicData uri="http://schemas.openxmlformats.org/drawingml/2006/picture">
+                <pic:pic xmlns:pic="http://schemas.openxmlformats.org/drawingml/2006/picture">
+                  <pic:nvPicPr>
+                    <pic:cNvPr id="1660718244" name=""/>
+                    <pic:cNvPicPr/>
+                  </pic:nvPicPr>
+                  <pic:blipFill>
+                    <a:blip r:embed="rId27"/>
+                    <a:stretch>
+                      <a:fillRect/>
+                    </a:stretch>
+                  </pic:blipFill>
+                  <pic:spPr>
+                    <a:xfrm>
+                      <a:off x="0" y="0"/>
+                      <a:ext cx="5731510" cy="2284095"/>
+                    </a:xfrm>
+                    <a:prstGeom prst="rect">
+                      <a:avLst/>
+                    </a:prstGeom>
+                  </pic:spPr>
+                </pic:pic>
+              </a:graphicData>
+            </a:graphic>
+          </wp:inline>
+        </w:drawing>
+      </w:r>
+      <w:bookmarkStart w:id="37" w:name="_Toc152607146"/>
+    </w:p>
+    <w:p>
+      <w:pPr>
+        <w:pStyle w:val="Heading1"/>
+        <w:rPr>
+          <w:sz w:val="32"/>
+          <w:szCs w:val="32"/>
+        </w:rPr>
+      </w:pPr>
+      <w:bookmarkStart w:id="38" w:name="_Toc152681545"/>
+      <w:r>
+        <w:rPr>
+          <w:sz w:val="32"/>
+          <w:szCs w:val="32"/>
+        </w:rPr>
+        <w:t>Abbreviation</w:t>
+      </w:r>
+      <w:bookmarkEnd w:id="37"/>
+      <w:bookmarkEnd w:id="38"/>
     </w:p>
     <w:p>
       <w:pPr>
@@ -866,7 +3369,7 @@
   <w:abstractNum w:abstractNumId="1" w15:restartNumberingAfterBreak="0">
     <w:nsid w:val="1EA8586B"/>
     <w:multiLevelType w:val="hybridMultilevel"/>
-    <w:tmpl w:val="56B61EEE"/>
+    <w:tmpl w:val="42725D3E"/>
     <w:lvl w:ilvl="0" w:tplc="48090001">
       <w:start w:val="1"/>
       <w:numFmt w:val="bullet"/>
@@ -977,119 +3480,232 @@
     </w:lvl>
   </w:abstractNum>
   <w:abstractNum w:abstractNumId="2" w15:restartNumberingAfterBreak="0">
-    <w:nsid w:val="5F963AE7"/>
+    <w:nsid w:val="55D0441B"/>
     <w:multiLevelType w:val="hybridMultilevel"/>
-    <w:tmpl w:val="D21C3130"/>
-    <w:lvl w:ilvl="0" w:tplc="48090001">
+    <w:tmpl w:val="FDD683BE"/>
+    <w:lvl w:ilvl="0" w:tplc="48090003">
+      <w:start w:val="1"/>
+      <w:numFmt w:val="bullet"/>
+      <w:lvlText w:val="o"/>
+      <w:lvlJc w:val="left"/>
+      <w:pPr>
+        <w:ind w:left="720" w:hanging="360"/>
+      </w:pPr>
+      <w:rPr>
+        <w:rFonts w:ascii="Courier New" w:hAnsi="Courier New" w:cs="Courier New" w:hint="default"/>
+      </w:rPr>
+    </w:lvl>
+    <w:lvl w:ilvl="1" w:tplc="48090003" w:tentative="1">
+      <w:start w:val="1"/>
+      <w:numFmt w:val="bullet"/>
+      <w:lvlText w:val="o"/>
+      <w:lvlJc w:val="left"/>
+      <w:pPr>
+        <w:ind w:left="1440" w:hanging="360"/>
+      </w:pPr>
+      <w:rPr>
+        <w:rFonts w:ascii="Courier New" w:hAnsi="Courier New" w:cs="Courier New" w:hint="default"/>
+      </w:rPr>
+    </w:lvl>
+    <w:lvl w:ilvl="2" w:tplc="48090005" w:tentative="1">
+      <w:start w:val="1"/>
+      <w:numFmt w:val="bullet"/>
+      <w:lvlText w:val=""/>
+      <w:lvlJc w:val="left"/>
+      <w:pPr>
+        <w:ind w:left="2160" w:hanging="360"/>
+      </w:pPr>
+      <w:rPr>
+        <w:rFonts w:ascii="Wingdings" w:hAnsi="Wingdings" w:hint="default"/>
+      </w:rPr>
+    </w:lvl>
+    <w:lvl w:ilvl="3" w:tplc="48090001" w:tentative="1">
       <w:start w:val="1"/>
       <w:numFmt w:val="bullet"/>
       <w:lvlText w:val=""/>
       <w:lvlJc w:val="left"/>
       <w:pPr>
-        <w:ind w:left="720" w:hanging="360"/>
+        <w:ind w:left="2880" w:hanging="360"/>
       </w:pPr>
       <w:rPr>
         <w:rFonts w:ascii="Symbol" w:hAnsi="Symbol" w:hint="default"/>
       </w:rPr>
     </w:lvl>
-    <w:lvl w:ilvl="1" w:tplc="48090003" w:tentative="1">
+    <w:lvl w:ilvl="4" w:tplc="48090003" w:tentative="1">
       <w:start w:val="1"/>
       <w:numFmt w:val="bullet"/>
       <w:lvlText w:val="o"/>
       <w:lvlJc w:val="left"/>
       <w:pPr>
-        <w:ind w:left="1440" w:hanging="360"/>
+        <w:ind w:left="3600" w:hanging="360"/>
       </w:pPr>
       <w:rPr>
         <w:rFonts w:ascii="Courier New" w:hAnsi="Courier New" w:cs="Courier New" w:hint="default"/>
       </w:rPr>
     </w:lvl>
-    <w:lvl w:ilvl="2" w:tplc="48090005" w:tentative="1">
+    <w:lvl w:ilvl="5" w:tplc="48090005" w:tentative="1">
       <w:start w:val="1"/>
       <w:numFmt w:val="bullet"/>
       <w:lvlText w:val=""/>
       <w:lvlJc w:val="left"/>
       <w:pPr>
-        <w:ind w:left="2160" w:hanging="360"/>
+        <w:ind w:left="4320" w:hanging="360"/>
       </w:pPr>
       <w:rPr>
         <w:rFonts w:ascii="Wingdings" w:hAnsi="Wingdings" w:hint="default"/>
       </w:rPr>
     </w:lvl>
-    <w:lvl w:ilvl="3" w:tplc="48090001" w:tentative="1">
+    <w:lvl w:ilvl="6" w:tplc="48090001" w:tentative="1">
       <w:start w:val="1"/>
       <w:numFmt w:val="bullet"/>
       <w:lvlText w:val=""/>
       <w:lvlJc w:val="left"/>
       <w:pPr>
-        <w:ind w:left="2880" w:hanging="360"/>
+        <w:ind w:left="5040" w:hanging="360"/>
       </w:pPr>
       <w:rPr>
         <w:rFonts w:ascii="Symbol" w:hAnsi="Symbol" w:hint="default"/>
       </w:rPr>
     </w:lvl>
-    <w:lvl w:ilvl="4" w:tplc="48090003" w:tentative="1">
+    <w:lvl w:ilvl="7" w:tplc="48090003" w:tentative="1">
       <w:start w:val="1"/>
       <w:numFmt w:val="bullet"/>
       <w:lvlText w:val="o"/>
       <w:lvlJc w:val="left"/>
       <w:pPr>
-        <w:ind w:left="3600" w:hanging="360"/>
+        <w:ind w:left="5760" w:hanging="360"/>
       </w:pPr>
       <w:rPr>
         <w:rFonts w:ascii="Courier New" w:hAnsi="Courier New" w:cs="Courier New" w:hint="default"/>
       </w:rPr>
     </w:lvl>
-    <w:lvl w:ilvl="5" w:tplc="48090005" w:tentative="1">
+    <w:lvl w:ilvl="8" w:tplc="48090005" w:tentative="1">
       <w:start w:val="1"/>
       <w:numFmt w:val="bullet"/>
       <w:lvlText w:val=""/>
       <w:lvlJc w:val="left"/>
       <w:pPr>
-        <w:ind w:left="4320" w:hanging="360"/>
+        <w:ind w:left="6480" w:hanging="360"/>
       </w:pPr>
       <w:rPr>
         <w:rFonts w:ascii="Wingdings" w:hAnsi="Wingdings" w:hint="default"/>
       </w:rPr>
     </w:lvl>
-    <w:lvl w:ilvl="6" w:tplc="48090001" w:tentative="1">
+  </w:abstractNum>
+  <w:abstractNum w:abstractNumId="3" w15:restartNumberingAfterBreak="0">
+    <w:nsid w:val="5F963AE7"/>
+    <w:multiLevelType w:val="hybridMultilevel"/>
+    <w:tmpl w:val="6C767EEA"/>
+    <w:lvl w:ilvl="0" w:tplc="48090001">
       <w:start w:val="1"/>
       <w:numFmt w:val="bullet"/>
       <w:lvlText w:val=""/>
       <w:lvlJc w:val="left"/>
       <w:pPr>
-        <w:ind w:left="5040" w:hanging="360"/>
+        <w:ind w:left="720" w:hanging="360"/>
       </w:pPr>
       <w:rPr>
         <w:rFonts w:ascii="Symbol" w:hAnsi="Symbol" w:hint="default"/>
       </w:rPr>
     </w:lvl>
-    <w:lvl w:ilvl="7" w:tplc="48090003" w:tentative="1">
+    <w:lvl w:ilvl="1" w:tplc="48090003">
       <w:start w:val="1"/>
       <w:numFmt w:val="bullet"/>
       <w:lvlText w:val="o"/>
       <w:lvlJc w:val="left"/>
       <w:pPr>
-        <w:ind w:left="5760" w:hanging="360"/>
+        <w:ind w:left="1440" w:hanging="360"/>
       </w:pPr>
       <w:rPr>
         <w:rFonts w:ascii="Courier New" w:hAnsi="Courier New" w:cs="Courier New" w:hint="default"/>
       </w:rPr>
     </w:lvl>
-    <w:lvl w:ilvl="8" w:tplc="48090005" w:tentative="1">
+    <w:lvl w:ilvl="2" w:tplc="48090005" w:tentative="1">
       <w:start w:val="1"/>
       <w:numFmt w:val="bullet"/>
       <w:lvlText w:val=""/>
       <w:lvlJc w:val="left"/>
       <w:pPr>
-        <w:ind w:left="6480" w:hanging="360"/>
+        <w:ind w:left="2160" w:hanging="360"/>
       </w:pPr>
       <w:rPr>
         <w:rFonts w:ascii="Wingdings" w:hAnsi="Wingdings" w:hint="default"/>
       </w:rPr>
     </w:lvl>
+    <w:lvl w:ilvl="3" w:tplc="48090001" w:tentative="1">
+      <w:start w:val="1"/>
+      <w:numFmt w:val="bullet"/>
+      <w:lvlText w:val=""/>
+      <w:lvlJc w:val="left"/>
+      <w:pPr>
+        <w:ind w:left="2880" w:hanging="360"/>
+      </w:pPr>
+      <w:rPr>
+        <w:rFonts w:ascii="Symbol" w:hAnsi="Symbol" w:hint="default"/>
+      </w:rPr>
+    </w:lvl>
+    <w:lvl w:ilvl="4" w:tplc="48090003" w:tentative="1">
+      <w:start w:val="1"/>
+      <w:numFmt w:val="bullet"/>
+      <w:lvlText w:val="o"/>
+      <w:lvlJc w:val="left"/>
+      <w:pPr>
+        <w:ind w:left="3600" w:hanging="360"/>
+      </w:pPr>
+      <w:rPr>
+        <w:rFonts w:ascii="Courier New" w:hAnsi="Courier New" w:cs="Courier New" w:hint="default"/>
+      </w:rPr>
+    </w:lvl>
+    <w:lvl w:ilvl="5" w:tplc="48090005" w:tentative="1">
+      <w:start w:val="1"/>
+      <w:numFmt w:val="bullet"/>
+      <w:lvlText w:val=""/>
+      <w:lvlJc w:val="left"/>
+      <w:pPr>
+        <w:ind w:left="4320" w:hanging="360"/>
+      </w:pPr>
+      <w:rPr>
+        <w:rFonts w:ascii="Wingdings" w:hAnsi="Wingdings" w:hint="default"/>
+      </w:rPr>
+    </w:lvl>
+    <w:lvl w:ilvl="6" w:tplc="48090001" w:tentative="1">
+      <w:start w:val="1"/>
+      <w:numFmt w:val="bullet"/>
+      <w:lvlText w:val=""/>
+      <w:lvlJc w:val="left"/>
+      <w:pPr>
+        <w:ind w:left="5040" w:hanging="360"/>
+      </w:pPr>
+      <w:rPr>
+        <w:rFonts w:ascii="Symbol" w:hAnsi="Symbol" w:hint="default"/>
+      </w:rPr>
+    </w:lvl>
+    <w:lvl w:ilvl="7" w:tplc="48090003" w:tentative="1">
+      <w:start w:val="1"/>
+      <w:numFmt w:val="bullet"/>
+      <w:lvlText w:val="o"/>
+      <w:lvlJc w:val="left"/>
+      <w:pPr>
+        <w:ind w:left="5760" w:hanging="360"/>
+      </w:pPr>
+      <w:rPr>
+        <w:rFonts w:ascii="Courier New" w:hAnsi="Courier New" w:cs="Courier New" w:hint="default"/>
+      </w:rPr>
+    </w:lvl>
+    <w:lvl w:ilvl="8" w:tplc="48090005" w:tentative="1">
+      <w:start w:val="1"/>
+      <w:numFmt w:val="bullet"/>
+      <w:lvlText w:val=""/>
+      <w:lvlJc w:val="left"/>
+      <w:pPr>
+        <w:ind w:left="6480" w:hanging="360"/>
+      </w:pPr>
+      <w:rPr>
+        <w:rFonts w:ascii="Wingdings" w:hAnsi="Wingdings" w:hint="default"/>
+      </w:rPr>
+    </w:lvl>
   </w:abstractNum>
-  <w:abstractNum w:abstractNumId="3" w15:restartNumberingAfterBreak="0">
+  <w:abstractNum w:abstractNumId="4" w15:restartNumberingAfterBreak="0">
     <w:nsid w:val="6C00113C"/>
     <w:multiLevelType w:val="hybridMultilevel"/>
     <w:tmpl w:val="A2DA0956"/>
@@ -1202,10 +3818,96 @@
       </w:rPr>
     </w:lvl>
   </w:abstractNum>
-  <w:abstractNum w:abstractNumId="4" w15:restartNumberingAfterBreak="0">
+  <w:abstractNum w:abstractNumId="5" w15:restartNumberingAfterBreak="0">
+    <w:nsid w:val="75BD2CAA"/>
+    <w:multiLevelType w:val="hybridMultilevel"/>
+    <w:tmpl w:val="B4A81FF0"/>
+    <w:lvl w:ilvl="0" w:tplc="FFFFFFFF">
+      <w:start w:val="1"/>
+      <w:numFmt w:val="decimal"/>
+      <w:lvlText w:val="%1."/>
+      <w:lvlJc w:val="left"/>
+      <w:pPr>
+        <w:ind w:left="720" w:hanging="360"/>
+      </w:pPr>
+    </w:lvl>
+    <w:lvl w:ilvl="1" w:tplc="FFFFFFFF" w:tentative="1">
+      <w:start w:val="1"/>
+      <w:numFmt w:val="lowerLetter"/>
+      <w:lvlText w:val="%2."/>
+      <w:lvlJc w:val="left"/>
+      <w:pPr>
+        <w:ind w:left="1440" w:hanging="360"/>
+      </w:pPr>
+    </w:lvl>
+    <w:lvl w:ilvl="2" w:tplc="FFFFFFFF" w:tentative="1">
+      <w:start w:val="1"/>
+      <w:numFmt w:val="lowerRoman"/>
+      <w:lvlText w:val="%3."/>
+      <w:lvlJc w:val="right"/>
+      <w:pPr>
+        <w:ind w:left="2160" w:hanging="180"/>
+      </w:pPr>
+    </w:lvl>
+    <w:lvl w:ilvl="3" w:tplc="FFFFFFFF" w:tentative="1">
+      <w:start w:val="1"/>
+      <w:numFmt w:val="decimal"/>
+      <w:lvlText w:val="%4."/>
+      <w:lvlJc w:val="left"/>
+      <w:pPr>
+        <w:ind w:left="2880" w:hanging="360"/>
+      </w:pPr>
+    </w:lvl>
+    <w:lvl w:ilvl="4" w:tplc="FFFFFFFF" w:tentative="1">
+      <w:start w:val="1"/>
+      <w:numFmt w:val="lowerLetter"/>
+      <w:lvlText w:val="%5."/>
+      <w:lvlJc w:val="left"/>
+      <w:pPr>
+        <w:ind w:left="3600" w:hanging="360"/>
+      </w:pPr>
+    </w:lvl>
+    <w:lvl w:ilvl="5" w:tplc="FFFFFFFF" w:tentative="1">
+      <w:start w:val="1"/>
+      <w:numFmt w:val="lowerRoman"/>
+      <w:lvlText w:val="%6."/>
+      <w:lvlJc w:val="right"/>
+      <w:pPr>
+        <w:ind w:left="4320" w:hanging="180"/>
+      </w:pPr>
+    </w:lvl>
+    <w:lvl w:ilvl="6" w:tplc="FFFFFFFF" w:tentative="1">
+      <w:start w:val="1"/>
+      <w:numFmt w:val="decimal"/>
+      <w:lvlText w:val="%7."/>
+      <w:lvlJc w:val="left"/>
+      <w:pPr>
+        <w:ind w:left="5040" w:hanging="360"/>
+      </w:pPr>
+    </w:lvl>
+    <w:lvl w:ilvl="7" w:tplc="FFFFFFFF" w:tentative="1">
+      <w:start w:val="1"/>
+      <w:numFmt w:val="lowerLetter"/>
+      <w:lvlText w:val="%8."/>
+      <w:lvlJc w:val="left"/>
+      <w:pPr>
+        <w:ind w:left="5760" w:hanging="360"/>
+      </w:pPr>
+    </w:lvl>
+    <w:lvl w:ilvl="8" w:tplc="FFFFFFFF" w:tentative="1">
+      <w:start w:val="1"/>
+      <w:numFmt w:val="lowerRoman"/>
+      <w:lvlText w:val="%9."/>
+      <w:lvlJc w:val="right"/>
+      <w:pPr>
+        <w:ind w:left="6480" w:hanging="180"/>
+      </w:pPr>
+    </w:lvl>
+  </w:abstractNum>
+  <w:abstractNum w:abstractNumId="6" w15:restartNumberingAfterBreak="0">
     <w:nsid w:val="7D6027E9"/>
     <w:multiLevelType w:val="hybridMultilevel"/>
-    <w:tmpl w:val="9F0E6DB8"/>
+    <w:tmpl w:val="5A0E4328"/>
     <w:lvl w:ilvl="0" w:tplc="48090001">
       <w:start w:val="1"/>
       <w:numFmt w:val="bullet"/>
@@ -1218,7 +3920,7 @@
         <w:rFonts w:ascii="Symbol" w:hAnsi="Symbol" w:hint="default"/>
       </w:rPr>
     </w:lvl>
-    <w:lvl w:ilvl="1" w:tplc="48090003" w:tentative="1">
+    <w:lvl w:ilvl="1" w:tplc="48090003">
       <w:start w:val="1"/>
       <w:numFmt w:val="bullet"/>
       <w:lvlText w:val="o"/>
@@ -1313,22 +4015,117 @@
       <w:rPr>
         <w:rFonts w:ascii="Wingdings" w:hAnsi="Wingdings" w:hint="default"/>
       </w:rPr>
+    </w:lvl>
+  </w:abstractNum>
+  <w:abstractNum w:abstractNumId="7" w15:restartNumberingAfterBreak="0">
+    <w:nsid w:val="7F163076"/>
+    <w:multiLevelType w:val="hybridMultilevel"/>
+    <w:tmpl w:val="B4A81FF0"/>
+    <w:lvl w:ilvl="0" w:tplc="4809000F">
+      <w:start w:val="1"/>
+      <w:numFmt w:val="decimal"/>
+      <w:lvlText w:val="%1."/>
+      <w:lvlJc w:val="left"/>
+      <w:pPr>
+        <w:ind w:left="720" w:hanging="360"/>
+      </w:pPr>
+    </w:lvl>
+    <w:lvl w:ilvl="1" w:tplc="48090019" w:tentative="1">
+      <w:start w:val="1"/>
+      <w:numFmt w:val="lowerLetter"/>
+      <w:lvlText w:val="%2."/>
+      <w:lvlJc w:val="left"/>
+      <w:pPr>
+        <w:ind w:left="1440" w:hanging="360"/>
+      </w:pPr>
+    </w:lvl>
+    <w:lvl w:ilvl="2" w:tplc="4809001B" w:tentative="1">
+      <w:start w:val="1"/>
+      <w:numFmt w:val="lowerRoman"/>
+      <w:lvlText w:val="%3."/>
+      <w:lvlJc w:val="right"/>
+      <w:pPr>
+        <w:ind w:left="2160" w:hanging="180"/>
+      </w:pPr>
+    </w:lvl>
+    <w:lvl w:ilvl="3" w:tplc="4809000F" w:tentative="1">
+      <w:start w:val="1"/>
+      <w:numFmt w:val="decimal"/>
+      <w:lvlText w:val="%4."/>
+      <w:lvlJc w:val="left"/>
+      <w:pPr>
+        <w:ind w:left="2880" w:hanging="360"/>
+      </w:pPr>
+    </w:lvl>
+    <w:lvl w:ilvl="4" w:tplc="48090019" w:tentative="1">
+      <w:start w:val="1"/>
+      <w:numFmt w:val="lowerLetter"/>
+      <w:lvlText w:val="%5."/>
+      <w:lvlJc w:val="left"/>
+      <w:pPr>
+        <w:ind w:left="3600" w:hanging="360"/>
+      </w:pPr>
+    </w:lvl>
+    <w:lvl w:ilvl="5" w:tplc="4809001B" w:tentative="1">
+      <w:start w:val="1"/>
+      <w:numFmt w:val="lowerRoman"/>
+      <w:lvlText w:val="%6."/>
+      <w:lvlJc w:val="right"/>
+      <w:pPr>
+        <w:ind w:left="4320" w:hanging="180"/>
+      </w:pPr>
+    </w:lvl>
+    <w:lvl w:ilvl="6" w:tplc="4809000F" w:tentative="1">
+      <w:start w:val="1"/>
+      <w:numFmt w:val="decimal"/>
+      <w:lvlText w:val="%7."/>
+      <w:lvlJc w:val="left"/>
+      <w:pPr>
+        <w:ind w:left="5040" w:hanging="360"/>
+      </w:pPr>
+    </w:lvl>
+    <w:lvl w:ilvl="7" w:tplc="48090019" w:tentative="1">
+      <w:start w:val="1"/>
+      <w:numFmt w:val="lowerLetter"/>
+      <w:lvlText w:val="%8."/>
+      <w:lvlJc w:val="left"/>
+      <w:pPr>
+        <w:ind w:left="5760" w:hanging="360"/>
+      </w:pPr>
+    </w:lvl>
+    <w:lvl w:ilvl="8" w:tplc="4809001B" w:tentative="1">
+      <w:start w:val="1"/>
+      <w:numFmt w:val="lowerRoman"/>
+      <w:lvlText w:val="%9."/>
+      <w:lvlJc w:val="right"/>
+      <w:pPr>
+        <w:ind w:left="6480" w:hanging="180"/>
+      </w:pPr>
     </w:lvl>
   </w:abstractNum>
   <w:num w:numId="1" w16cid:durableId="1506363209">
     <w:abstractNumId w:val="0"/>
   </w:num>
   <w:num w:numId="2" w16cid:durableId="1587111237">
-    <w:abstractNumId w:val="2"/>
+    <w:abstractNumId w:val="3"/>
   </w:num>
   <w:num w:numId="3" w16cid:durableId="1223180188">
-    <w:abstractNumId w:val="4"/>
+    <w:abstractNumId w:val="6"/>
   </w:num>
   <w:num w:numId="4" w16cid:durableId="391080563">
     <w:abstractNumId w:val="1"/>
   </w:num>
   <w:num w:numId="5" w16cid:durableId="812984351">
-    <w:abstractNumId w:val="3"/>
+    <w:abstractNumId w:val="4"/>
+  </w:num>
+  <w:num w:numId="6" w16cid:durableId="1687712041">
+    <w:abstractNumId w:val="7"/>
+  </w:num>
+  <w:num w:numId="7" w16cid:durableId="531964057">
+    <w:abstractNumId w:val="5"/>
+  </w:num>
+  <w:num w:numId="8" w16cid:durableId="1196654148">
+    <w:abstractNumId w:val="2"/>
   </w:num>
 </w:numbering>
 </file>

</xml_diff>

<commit_message>
feat: Add new HealthStatus module to isolate health retrieval logic from Function
</commit_message>
<xml_diff>
--- a/doc/LTA CWHD - deployment guide.docx
+++ b/doc/LTA CWHD - deployment guide.docx
@@ -1,6 +1,6 @@
 
 <file path=word/document.xml><?xml version="1.0" encoding="utf-8"?>
-<w:document xmlns:wpc="http://schemas.microsoft.com/office/word/2010/wordprocessingCanvas" xmlns:cx="http://schemas.microsoft.com/office/drawing/2014/chartex" xmlns:cx1="http://schemas.microsoft.com/office/drawing/2015/9/8/chartex" xmlns:cx2="http://schemas.microsoft.com/office/drawing/2015/10/21/chartex" xmlns:cx3="http://schemas.microsoft.com/office/drawing/2016/5/9/chartex" xmlns:cx4="http://schemas.microsoft.com/office/drawing/2016/5/10/chartex" xmlns:cx5="http://schemas.microsoft.com/office/drawing/2016/5/11/chartex" xmlns:cx6="http://schemas.microsoft.com/office/drawing/2016/5/12/chartex" xmlns:cx7="http://schemas.microsoft.com/office/drawing/2016/5/13/chartex" xmlns:cx8="http://schemas.microsoft.com/office/drawing/2016/5/14/chartex" xmlns:mc="http://schemas.openxmlformats.org/markup-compatibility/2006" xmlns:aink="http://schemas.microsoft.com/office/drawing/2016/ink" xmlns:am3d="http://schemas.microsoft.com/office/drawing/2017/model3d" xmlns:o="urn:schemas-microsoft-com:office:office" xmlns:oel="http://schemas.microsoft.com/office/2019/extlst" xmlns:r="http://schemas.openxmlformats.org/officeDocument/2006/relationships" xmlns:m="http://schemas.openxmlformats.org/officeDocument/2006/math" xmlns:v="urn:schemas-microsoft-com:vml" xmlns:wp14="http://schemas.microsoft.com/office/word/2010/wordprocessingDrawing" xmlns:wp="http://schemas.openxmlformats.org/drawingml/2006/wordprocessingDrawing" xmlns:w10="urn:schemas-microsoft-com:office:word" xmlns:w="http://schemas.openxmlformats.org/wordprocessingml/2006/main" xmlns:w14="http://schemas.microsoft.com/office/word/2010/wordml" xmlns:w15="http://schemas.microsoft.com/office/word/2012/wordml" xmlns:w16cex="http://schemas.microsoft.com/office/word/2018/wordml/cex" xmlns:w16cid="http://schemas.microsoft.com/office/word/2016/wordml/cid" xmlns:w16="http://schemas.microsoft.com/office/word/2018/wordml" xmlns:w16sdtdh="http://schemas.microsoft.com/office/word/2020/wordml/sdtdatahash" xmlns:w16se="http://schemas.microsoft.com/office/word/2015/wordml/symex" xmlns:wpg="http://schemas.microsoft.com/office/word/2010/wordprocessingGroup" xmlns:wpi="http://schemas.microsoft.com/office/word/2010/wordprocessingInk" xmlns:wne="http://schemas.microsoft.com/office/word/2006/wordml" xmlns:wps="http://schemas.microsoft.com/office/word/2010/wordprocessingShape" mc:Ignorable="w14 w15 w16se w16cid w16 w16cex w16sdtdh wp14">
+<w:document xmlns:wpc="http://schemas.microsoft.com/office/word/2010/wordprocessingCanvas" xmlns:cx="http://schemas.microsoft.com/office/drawing/2014/chartex" xmlns:cx1="http://schemas.microsoft.com/office/drawing/2015/9/8/chartex" xmlns:cx2="http://schemas.microsoft.com/office/drawing/2015/10/21/chartex" xmlns:cx3="http://schemas.microsoft.com/office/drawing/2016/5/9/chartex" xmlns:cx4="http://schemas.microsoft.com/office/drawing/2016/5/10/chartex" xmlns:cx5="http://schemas.microsoft.com/office/drawing/2016/5/11/chartex" xmlns:cx6="http://schemas.microsoft.com/office/drawing/2016/5/12/chartex" xmlns:cx7="http://schemas.microsoft.com/office/drawing/2016/5/13/chartex" xmlns:cx8="http://schemas.microsoft.com/office/drawing/2016/5/14/chartex" xmlns:mc="http://schemas.openxmlformats.org/markup-compatibility/2006" xmlns:aink="http://schemas.microsoft.com/office/drawing/2016/ink" xmlns:am3d="http://schemas.microsoft.com/office/drawing/2017/model3d" xmlns:o="urn:schemas-microsoft-com:office:office" xmlns:oel="http://schemas.microsoft.com/office/2019/extlst" xmlns:r="http://schemas.openxmlformats.org/officeDocument/2006/relationships" xmlns:m="http://schemas.openxmlformats.org/officeDocument/2006/math" xmlns:v="urn:schemas-microsoft-com:vml" xmlns:wp14="http://schemas.microsoft.com/office/word/2010/wordprocessingDrawing" xmlns:wp="http://schemas.openxmlformats.org/drawingml/2006/wordprocessingDrawing" xmlns:w10="urn:schemas-microsoft-com:office:word" xmlns:w="http://schemas.openxmlformats.org/wordprocessingml/2006/main" xmlns:w14="http://schemas.microsoft.com/office/word/2010/wordml" xmlns:w15="http://schemas.microsoft.com/office/word/2012/wordml" xmlns:w16cex="http://schemas.microsoft.com/office/word/2018/wordml/cex" xmlns:w16cid="http://schemas.microsoft.com/office/word/2016/wordml/cid" xmlns:w16="http://schemas.microsoft.com/office/word/2018/wordml" xmlns:w16du="http://schemas.microsoft.com/office/word/2023/wordml/word16du" xmlns:w16sdtdh="http://schemas.microsoft.com/office/word/2020/wordml/sdtdatahash" xmlns:w16se="http://schemas.microsoft.com/office/word/2015/wordml/symex" xmlns:wpg="http://schemas.microsoft.com/office/word/2010/wordprocessingGroup" xmlns:wpi="http://schemas.microsoft.com/office/word/2010/wordprocessingInk" xmlns:wne="http://schemas.microsoft.com/office/word/2006/wordml" xmlns:wps="http://schemas.microsoft.com/office/word/2010/wordprocessingShape" mc:Ignorable="w14 w15 w16se w16cid w16 w16cex w16sdtdh w16du wp14">
   <w:body>
     <w:p>
       <w:pPr>
@@ -1004,8 +1004,13 @@
         <w:t>”</w:t>
       </w:r>
       <w:r>
-        <w:t xml:space="preserve"> including all monitored VMs</w:t>
-      </w:r>
+        <w:t xml:space="preserve"> including all monitored </w:t>
+      </w:r>
+      <w:proofErr w:type="gramStart"/>
+      <w:r>
+        <w:t>VMs</w:t>
+      </w:r>
+      <w:proofErr w:type="gramEnd"/>
     </w:p>
     <w:p>
       <w:pPr>
@@ -1030,9 +1035,11 @@
       <w:r>
         <w:t>perf-</w:t>
       </w:r>
+      <w:proofErr w:type="gramStart"/>
       <w:r>
         <w:t>counters</w:t>
       </w:r>
+      <w:proofErr w:type="gramEnd"/>
     </w:p>
     <w:p>
       <w:pPr>
@@ -1156,6 +1163,7 @@
         <w:t>“</w:t>
       </w:r>
       <w:proofErr w:type="spellStart"/>
+      <w:proofErr w:type="gramStart"/>
       <w:r>
         <w:t>AppRoleN</w:t>
       </w:r>
@@ -1169,6 +1177,7 @@
       <w:r>
         <w:t>”</w:t>
       </w:r>
+      <w:proofErr w:type="gramEnd"/>
       <w:r>
         <w:t xml:space="preserve"> </w:t>
       </w:r>
@@ -1728,9 +1737,23 @@
     <w:p/>
     <w:p>
       <w:pPr>
+        <w:rPr>
+          <w:rFonts w:eastAsiaTheme="majorEastAsia" w:cstheme="majorBidi"/>
+          <w:i/>
+          <w:iCs/>
+          <w:color w:val="0F4761" w:themeColor="accent1" w:themeShade="BF"/>
+        </w:rPr>
+      </w:pPr>
+      <w:r>
+        <w:br w:type="page"/>
+      </w:r>
+    </w:p>
+    <w:p>
+      <w:pPr>
         <w:pStyle w:val="Heading4"/>
       </w:pPr>
       <w:r>
+        <w:lastRenderedPageBreak/>
         <w:t xml:space="preserve">Create </w:t>
       </w:r>
       <w:r>
@@ -1755,8 +1778,13 @@
         <w:t xml:space="preserve">Required </w:t>
       </w:r>
       <w:r>
-        <w:t>App settings</w:t>
-      </w:r>
+        <w:t xml:space="preserve">App </w:t>
+      </w:r>
+      <w:proofErr w:type="gramStart"/>
+      <w:r>
+        <w:t>settings</w:t>
+      </w:r>
+      <w:proofErr w:type="gramEnd"/>
     </w:p>
     <w:p>
       <w:pPr>
@@ -1800,15 +1828,245 @@
       </w:r>
       <w:hyperlink r:id="rId19" w:history="1">
         <w:r>
-          <w:rPr>
-            <w:rStyle w:val="Hyperlink"/>
-          </w:rPr>
           <w:t>Zip Deploy</w:t>
         </w:r>
       </w:hyperlink>
       <w:r>
         <w:t>)</w:t>
       </w:r>
+    </w:p>
+    <w:p>
+      <w:pPr>
+        <w:pStyle w:val="ListParagraph"/>
+        <w:numPr>
+          <w:ilvl w:val="1"/>
+          <w:numId w:val="2"/>
+        </w:numPr>
+      </w:pPr>
+      <w:proofErr w:type="spellStart"/>
+      <w:r>
+        <w:t>WorkspaceID</w:t>
+      </w:r>
+      <w:proofErr w:type="spellEnd"/>
+      <w:r>
+        <w:t>: ‘{log analytics workspace Id}’</w:t>
+      </w:r>
+    </w:p>
+    <w:p>
+      <w:pPr>
+        <w:pStyle w:val="ListParagraph"/>
+        <w:numPr>
+          <w:ilvl w:val="1"/>
+          <w:numId w:val="2"/>
+        </w:numPr>
+      </w:pPr>
+      <w:proofErr w:type="spellStart"/>
+      <w:r>
+        <w:t>AppService</w:t>
+      </w:r>
+      <w:r>
+        <w:t>AppInsight</w:t>
+      </w:r>
+      <w:r>
+        <w:t>StandardTestMap</w:t>
+      </w:r>
+      <w:proofErr w:type="spellEnd"/>
+      <w:r>
+        <w:t>:</w:t>
+      </w:r>
+    </w:p>
+    <w:p>
+      <w:pPr>
+        <w:pStyle w:val="ListParagraph"/>
+        <w:ind w:left="1440"/>
+        <w:rPr>
+          <w:color w:val="074F6A" w:themeColor="accent4" w:themeShade="80"/>
+          <w:sz w:val="20"/>
+          <w:szCs w:val="20"/>
+        </w:rPr>
+      </w:pPr>
+      <w:r>
+        <w:rPr>
+          <w:color w:val="074F6A" w:themeColor="accent4" w:themeShade="80"/>
+          <w:sz w:val="20"/>
+          <w:szCs w:val="20"/>
+        </w:rPr>
+        <w:t>{</w:t>
+      </w:r>
+    </w:p>
+    <w:p>
+      <w:pPr>
+        <w:pStyle w:val="ListParagraph"/>
+        <w:ind w:left="1440"/>
+        <w:rPr>
+          <w:color w:val="074F6A" w:themeColor="accent4" w:themeShade="80"/>
+          <w:sz w:val="20"/>
+          <w:szCs w:val="20"/>
+        </w:rPr>
+      </w:pPr>
+      <w:r>
+        <w:rPr>
+          <w:color w:val="074F6A" w:themeColor="accent4" w:themeShade="80"/>
+          <w:sz w:val="20"/>
+          <w:szCs w:val="20"/>
+        </w:rPr>
+        <w:tab/>
+      </w:r>
+      <w:r>
+        <w:rPr>
+          <w:color w:val="074F6A" w:themeColor="accent4" w:themeShade="80"/>
+          <w:sz w:val="20"/>
+          <w:szCs w:val="20"/>
+        </w:rPr>
+        <w:t>“</w:t>
+      </w:r>
+      <w:proofErr w:type="spellStart"/>
+      <w:r>
+        <w:rPr>
+          <w:color w:val="074F6A" w:themeColor="accent4" w:themeShade="80"/>
+          <w:sz w:val="20"/>
+          <w:szCs w:val="20"/>
+        </w:rPr>
+        <w:t>a</w:t>
+      </w:r>
+      <w:r>
+        <w:rPr>
+          <w:color w:val="074F6A" w:themeColor="accent4" w:themeShade="80"/>
+          <w:sz w:val="20"/>
+          <w:szCs w:val="20"/>
+        </w:rPr>
+        <w:t>ppServiceStandardTestMap</w:t>
+      </w:r>
+      <w:proofErr w:type="spellEnd"/>
+      <w:r>
+        <w:rPr>
+          <w:color w:val="074F6A" w:themeColor="accent4" w:themeShade="80"/>
+          <w:sz w:val="20"/>
+          <w:szCs w:val="20"/>
+        </w:rPr>
+        <w:t>”: [</w:t>
+      </w:r>
+    </w:p>
+    <w:p>
+      <w:pPr>
+        <w:pStyle w:val="ListParagraph"/>
+        <w:ind w:left="2160" w:firstLine="720"/>
+        <w:rPr>
+          <w:color w:val="074F6A" w:themeColor="accent4" w:themeShade="80"/>
+          <w:sz w:val="20"/>
+          <w:szCs w:val="20"/>
+        </w:rPr>
+      </w:pPr>
+      <w:r>
+        <w:rPr>
+          <w:color w:val="074F6A" w:themeColor="accent4" w:themeShade="80"/>
+          <w:sz w:val="20"/>
+          <w:szCs w:val="20"/>
+        </w:rPr>
+        <w:t>{</w:t>
+      </w:r>
+    </w:p>
+    <w:p>
+      <w:pPr>
+        <w:pStyle w:val="ListParagraph"/>
+        <w:ind w:left="2880" w:firstLine="720"/>
+        <w:rPr>
+          <w:color w:val="074F6A" w:themeColor="accent4" w:themeShade="80"/>
+          <w:sz w:val="20"/>
+          <w:szCs w:val="20"/>
+        </w:rPr>
+      </w:pPr>
+      <w:r>
+        <w:rPr>
+          <w:color w:val="074F6A" w:themeColor="accent4" w:themeShade="80"/>
+          <w:sz w:val="20"/>
+          <w:szCs w:val="20"/>
+        </w:rPr>
+        <w:t>“</w:t>
+      </w:r>
+      <w:proofErr w:type="spellStart"/>
+      <w:proofErr w:type="gramStart"/>
+      <w:r>
+        <w:rPr>
+          <w:color w:val="074F6A" w:themeColor="accent4" w:themeShade="80"/>
+          <w:sz w:val="20"/>
+          <w:szCs w:val="20"/>
+        </w:rPr>
+        <w:t>appservice</w:t>
+      </w:r>
+      <w:proofErr w:type="spellEnd"/>
+      <w:proofErr w:type="gramEnd"/>
+      <w:r>
+        <w:rPr>
+          <w:color w:val="074F6A" w:themeColor="accent4" w:themeShade="80"/>
+          <w:sz w:val="20"/>
+          <w:szCs w:val="20"/>
+        </w:rPr>
+        <w:t xml:space="preserve"> resource Id”: “app insights standard test name”</w:t>
+      </w:r>
+    </w:p>
+    <w:p>
+      <w:pPr>
+        <w:pStyle w:val="ListParagraph"/>
+        <w:ind w:left="2160" w:firstLine="720"/>
+        <w:rPr>
+          <w:color w:val="074F6A" w:themeColor="accent4" w:themeShade="80"/>
+          <w:sz w:val="20"/>
+          <w:szCs w:val="20"/>
+        </w:rPr>
+      </w:pPr>
+      <w:r>
+        <w:rPr>
+          <w:color w:val="074F6A" w:themeColor="accent4" w:themeShade="80"/>
+          <w:sz w:val="20"/>
+          <w:szCs w:val="20"/>
+        </w:rPr>
+        <w:t>}</w:t>
+      </w:r>
+    </w:p>
+    <w:p>
+      <w:pPr>
+        <w:pStyle w:val="ListParagraph"/>
+        <w:ind w:left="1440" w:firstLine="720"/>
+        <w:rPr>
+          <w:color w:val="074F6A" w:themeColor="accent4" w:themeShade="80"/>
+          <w:sz w:val="20"/>
+          <w:szCs w:val="20"/>
+        </w:rPr>
+      </w:pPr>
+      <w:r>
+        <w:rPr>
+          <w:color w:val="074F6A" w:themeColor="accent4" w:themeShade="80"/>
+          <w:sz w:val="20"/>
+          <w:szCs w:val="20"/>
+        </w:rPr>
+        <w:t>]</w:t>
+      </w:r>
+    </w:p>
+    <w:p>
+      <w:pPr>
+        <w:pStyle w:val="ListParagraph"/>
+        <w:ind w:left="1440"/>
+        <w:rPr>
+          <w:color w:val="074F6A" w:themeColor="accent4" w:themeShade="80"/>
+          <w:sz w:val="20"/>
+          <w:szCs w:val="20"/>
+        </w:rPr>
+      </w:pPr>
+      <w:r>
+        <w:rPr>
+          <w:color w:val="074F6A" w:themeColor="accent4" w:themeShade="80"/>
+          <w:sz w:val="20"/>
+          <w:szCs w:val="20"/>
+        </w:rPr>
+        <w:t>}</w:t>
+      </w:r>
+    </w:p>
+    <w:p>
+      <w:pPr>
+        <w:pStyle w:val="ListParagraph"/>
+        <w:ind w:left="1440"/>
+      </w:pPr>
     </w:p>
     <w:p>
       <w:pPr>
@@ -1960,8 +2218,13 @@
         </w:numPr>
       </w:pPr>
       <w:r>
-        <w:t>Zip the 3 files as shown in screenshot</w:t>
-      </w:r>
+        <w:t xml:space="preserve">Zip the 3 files as shown in </w:t>
+      </w:r>
+      <w:proofErr w:type="gramStart"/>
+      <w:r>
+        <w:t>screenshot</w:t>
+      </w:r>
+      <w:proofErr w:type="gramEnd"/>
     </w:p>
     <w:p>
       <w:pPr>
@@ -3252,7 +3515,7 @@
 </file>
 
 <file path=word/numbering.xml><?xml version="1.0" encoding="utf-8"?>
-<w:numbering xmlns:wpc="http://schemas.microsoft.com/office/word/2010/wordprocessingCanvas" xmlns:cx="http://schemas.microsoft.com/office/drawing/2014/chartex" xmlns:cx1="http://schemas.microsoft.com/office/drawing/2015/9/8/chartex" xmlns:cx2="http://schemas.microsoft.com/office/drawing/2015/10/21/chartex" xmlns:cx3="http://schemas.microsoft.com/office/drawing/2016/5/9/chartex" xmlns:cx4="http://schemas.microsoft.com/office/drawing/2016/5/10/chartex" xmlns:cx5="http://schemas.microsoft.com/office/drawing/2016/5/11/chartex" xmlns:cx6="http://schemas.microsoft.com/office/drawing/2016/5/12/chartex" xmlns:cx7="http://schemas.microsoft.com/office/drawing/2016/5/13/chartex" xmlns:cx8="http://schemas.microsoft.com/office/drawing/2016/5/14/chartex" xmlns:mc="http://schemas.openxmlformats.org/markup-compatibility/2006" xmlns:aink="http://schemas.microsoft.com/office/drawing/2016/ink" xmlns:am3d="http://schemas.microsoft.com/office/drawing/2017/model3d" xmlns:o="urn:schemas-microsoft-com:office:office" xmlns:oel="http://schemas.microsoft.com/office/2019/extlst" xmlns:r="http://schemas.openxmlformats.org/officeDocument/2006/relationships" xmlns:m="http://schemas.openxmlformats.org/officeDocument/2006/math" xmlns:v="urn:schemas-microsoft-com:vml" xmlns:wp14="http://schemas.microsoft.com/office/word/2010/wordprocessingDrawing" xmlns:wp="http://schemas.openxmlformats.org/drawingml/2006/wordprocessingDrawing" xmlns:w10="urn:schemas-microsoft-com:office:word" xmlns:w="http://schemas.openxmlformats.org/wordprocessingml/2006/main" xmlns:w14="http://schemas.microsoft.com/office/word/2010/wordml" xmlns:w15="http://schemas.microsoft.com/office/word/2012/wordml" xmlns:w16cex="http://schemas.microsoft.com/office/word/2018/wordml/cex" xmlns:w16cid="http://schemas.microsoft.com/office/word/2016/wordml/cid" xmlns:w16="http://schemas.microsoft.com/office/word/2018/wordml" xmlns:w16sdtdh="http://schemas.microsoft.com/office/word/2020/wordml/sdtdatahash" xmlns:w16se="http://schemas.microsoft.com/office/word/2015/wordml/symex" xmlns:wpg="http://schemas.microsoft.com/office/word/2010/wordprocessingGroup" xmlns:wpi="http://schemas.microsoft.com/office/word/2010/wordprocessingInk" xmlns:wne="http://schemas.microsoft.com/office/word/2006/wordml" xmlns:wps="http://schemas.microsoft.com/office/word/2010/wordprocessingShape" mc:Ignorable="w14 w15 w16se w16cid w16 w16cex w16sdtdh wp14">
+<w:numbering xmlns:wpc="http://schemas.microsoft.com/office/word/2010/wordprocessingCanvas" xmlns:cx="http://schemas.microsoft.com/office/drawing/2014/chartex" xmlns:cx1="http://schemas.microsoft.com/office/drawing/2015/9/8/chartex" xmlns:cx2="http://schemas.microsoft.com/office/drawing/2015/10/21/chartex" xmlns:cx3="http://schemas.microsoft.com/office/drawing/2016/5/9/chartex" xmlns:cx4="http://schemas.microsoft.com/office/drawing/2016/5/10/chartex" xmlns:cx5="http://schemas.microsoft.com/office/drawing/2016/5/11/chartex" xmlns:cx6="http://schemas.microsoft.com/office/drawing/2016/5/12/chartex" xmlns:cx7="http://schemas.microsoft.com/office/drawing/2016/5/13/chartex" xmlns:cx8="http://schemas.microsoft.com/office/drawing/2016/5/14/chartex" xmlns:mc="http://schemas.openxmlformats.org/markup-compatibility/2006" xmlns:aink="http://schemas.microsoft.com/office/drawing/2016/ink" xmlns:am3d="http://schemas.microsoft.com/office/drawing/2017/model3d" xmlns:o="urn:schemas-microsoft-com:office:office" xmlns:oel="http://schemas.microsoft.com/office/2019/extlst" xmlns:r="http://schemas.openxmlformats.org/officeDocument/2006/relationships" xmlns:m="http://schemas.openxmlformats.org/officeDocument/2006/math" xmlns:v="urn:schemas-microsoft-com:vml" xmlns:wp14="http://schemas.microsoft.com/office/word/2010/wordprocessingDrawing" xmlns:wp="http://schemas.openxmlformats.org/drawingml/2006/wordprocessingDrawing" xmlns:w10="urn:schemas-microsoft-com:office:word" xmlns:w="http://schemas.openxmlformats.org/wordprocessingml/2006/main" xmlns:w14="http://schemas.microsoft.com/office/word/2010/wordml" xmlns:w15="http://schemas.microsoft.com/office/word/2012/wordml" xmlns:w16cex="http://schemas.microsoft.com/office/word/2018/wordml/cex" xmlns:w16cid="http://schemas.microsoft.com/office/word/2016/wordml/cid" xmlns:w16="http://schemas.microsoft.com/office/word/2018/wordml" xmlns:w16du="http://schemas.microsoft.com/office/word/2023/wordml/word16du" xmlns:w16sdtdh="http://schemas.microsoft.com/office/word/2020/wordml/sdtdatahash" xmlns:w16se="http://schemas.microsoft.com/office/word/2015/wordml/symex" xmlns:wpg="http://schemas.microsoft.com/office/word/2010/wordprocessingGroup" xmlns:wpi="http://schemas.microsoft.com/office/word/2010/wordprocessingInk" xmlns:wne="http://schemas.microsoft.com/office/word/2006/wordml" xmlns:wps="http://schemas.microsoft.com/office/word/2010/wordprocessingShape" mc:Ignorable="w14 w15 w16se w16cid w16 w16cex w16sdtdh w16du wp14">
   <w:abstractNum w:abstractNumId="0" w15:restartNumberingAfterBreak="0">
     <w:nsid w:val="11093B8D"/>
     <w:multiLevelType w:val="hybridMultilevel"/>
@@ -3595,7 +3858,7 @@
   <w:abstractNum w:abstractNumId="3" w15:restartNumberingAfterBreak="0">
     <w:nsid w:val="5F963AE7"/>
     <w:multiLevelType w:val="hybridMultilevel"/>
-    <w:tmpl w:val="6C767EEA"/>
+    <w:tmpl w:val="57B63248"/>
     <w:lvl w:ilvl="0" w:tplc="48090001">
       <w:start w:val="1"/>
       <w:numFmt w:val="bullet"/>
@@ -4131,7 +4394,7 @@
 </file>
 
 <file path=word/styles.xml><?xml version="1.0" encoding="utf-8"?>
-<w:styles xmlns:mc="http://schemas.openxmlformats.org/markup-compatibility/2006" xmlns:r="http://schemas.openxmlformats.org/officeDocument/2006/relationships" xmlns:w="http://schemas.openxmlformats.org/wordprocessingml/2006/main" xmlns:w14="http://schemas.microsoft.com/office/word/2010/wordml" xmlns:w15="http://schemas.microsoft.com/office/word/2012/wordml" xmlns:w16cex="http://schemas.microsoft.com/office/word/2018/wordml/cex" xmlns:w16cid="http://schemas.microsoft.com/office/word/2016/wordml/cid" xmlns:w16="http://schemas.microsoft.com/office/word/2018/wordml" xmlns:w16sdtdh="http://schemas.microsoft.com/office/word/2020/wordml/sdtdatahash" xmlns:w16se="http://schemas.microsoft.com/office/word/2015/wordml/symex" mc:Ignorable="w14 w15 w16se w16cid w16 w16cex w16sdtdh">
+<w:styles xmlns:mc="http://schemas.openxmlformats.org/markup-compatibility/2006" xmlns:r="http://schemas.openxmlformats.org/officeDocument/2006/relationships" xmlns:w="http://schemas.openxmlformats.org/wordprocessingml/2006/main" xmlns:w14="http://schemas.microsoft.com/office/word/2010/wordml" xmlns:w15="http://schemas.microsoft.com/office/word/2012/wordml" xmlns:w16cex="http://schemas.microsoft.com/office/word/2018/wordml/cex" xmlns:w16cid="http://schemas.microsoft.com/office/word/2016/wordml/cid" xmlns:w16="http://schemas.microsoft.com/office/word/2018/wordml" xmlns:w16du="http://schemas.microsoft.com/office/word/2023/wordml/word16du" xmlns:w16sdtdh="http://schemas.microsoft.com/office/word/2020/wordml/sdtdatahash" xmlns:w16se="http://schemas.microsoft.com/office/word/2015/wordml/symex" mc:Ignorable="w14 w15 w16se w16cid w16 w16cex w16sdtdh w16du">
   <w:docDefaults>
     <w:rPrDefault>
       <w:rPr>

</xml_diff>

<commit_message>
feat: AppService health status is now retrieved from LAW AppAvailabilityResult as log query, instead of Resource Health API
</commit_message>
<xml_diff>
--- a/doc/LTA CWHD - deployment guide.docx
+++ b/doc/LTA CWHD - deployment guide.docx
@@ -1845,7 +1845,10 @@
       </w:pPr>
       <w:proofErr w:type="spellStart"/>
       <w:r>
-        <w:t>WorkspaceID</w:t>
+        <w:t>W</w:t>
+      </w:r>
+      <w:r>
+        <w:t>orkspaceID</w:t>
       </w:r>
       <w:proofErr w:type="spellEnd"/>
       <w:r>
@@ -1881,15 +1884,15 @@
         <w:ind w:left="1440"/>
         <w:rPr>
           <w:color w:val="074F6A" w:themeColor="accent4" w:themeShade="80"/>
-          <w:sz w:val="20"/>
-          <w:szCs w:val="20"/>
+          <w:sz w:val="18"/>
+          <w:szCs w:val="18"/>
         </w:rPr>
       </w:pPr>
       <w:r>
         <w:rPr>
           <w:color w:val="074F6A" w:themeColor="accent4" w:themeShade="80"/>
-          <w:sz w:val="20"/>
-          <w:szCs w:val="20"/>
+          <w:sz w:val="18"/>
+          <w:szCs w:val="18"/>
         </w:rPr>
         <w:t>{</w:t>
       </w:r>
@@ -1900,23 +1903,23 @@
         <w:ind w:left="1440"/>
         <w:rPr>
           <w:color w:val="074F6A" w:themeColor="accent4" w:themeShade="80"/>
-          <w:sz w:val="20"/>
-          <w:szCs w:val="20"/>
+          <w:sz w:val="18"/>
+          <w:szCs w:val="18"/>
         </w:rPr>
       </w:pPr>
       <w:r>
         <w:rPr>
           <w:color w:val="074F6A" w:themeColor="accent4" w:themeShade="80"/>
-          <w:sz w:val="20"/>
-          <w:szCs w:val="20"/>
+          <w:sz w:val="18"/>
+          <w:szCs w:val="18"/>
         </w:rPr>
         <w:tab/>
       </w:r>
       <w:r>
         <w:rPr>
           <w:color w:val="074F6A" w:themeColor="accent4" w:themeShade="80"/>
-          <w:sz w:val="20"/>
-          <w:szCs w:val="20"/>
+          <w:sz w:val="18"/>
+          <w:szCs w:val="18"/>
         </w:rPr>
         <w:t>“</w:t>
       </w:r>
@@ -1924,16 +1927,16 @@
       <w:r>
         <w:rPr>
           <w:color w:val="074F6A" w:themeColor="accent4" w:themeShade="80"/>
-          <w:sz w:val="20"/>
-          <w:szCs w:val="20"/>
+          <w:sz w:val="18"/>
+          <w:szCs w:val="18"/>
         </w:rPr>
         <w:t>a</w:t>
       </w:r>
       <w:r>
         <w:rPr>
           <w:color w:val="074F6A" w:themeColor="accent4" w:themeShade="80"/>
-          <w:sz w:val="20"/>
-          <w:szCs w:val="20"/>
+          <w:sz w:val="18"/>
+          <w:szCs w:val="18"/>
         </w:rPr>
         <w:t>ppServiceStandardTestMap</w:t>
       </w:r>
@@ -1941,8 +1944,8 @@
       <w:r>
         <w:rPr>
           <w:color w:val="074F6A" w:themeColor="accent4" w:themeShade="80"/>
-          <w:sz w:val="20"/>
-          <w:szCs w:val="20"/>
+          <w:sz w:val="18"/>
+          <w:szCs w:val="18"/>
         </w:rPr>
         <w:t>”: [</w:t>
       </w:r>
@@ -1953,15 +1956,15 @@
         <w:ind w:left="2160" w:firstLine="720"/>
         <w:rPr>
           <w:color w:val="074F6A" w:themeColor="accent4" w:themeShade="80"/>
-          <w:sz w:val="20"/>
-          <w:szCs w:val="20"/>
+          <w:sz w:val="18"/>
+          <w:szCs w:val="18"/>
         </w:rPr>
       </w:pPr>
       <w:r>
         <w:rPr>
           <w:color w:val="074F6A" w:themeColor="accent4" w:themeShade="80"/>
-          <w:sz w:val="20"/>
-          <w:szCs w:val="20"/>
+          <w:sz w:val="18"/>
+          <w:szCs w:val="18"/>
         </w:rPr>
         <w:t>{</w:t>
       </w:r>
@@ -1972,15 +1975,15 @@
         <w:ind w:left="2880" w:firstLine="720"/>
         <w:rPr>
           <w:color w:val="074F6A" w:themeColor="accent4" w:themeShade="80"/>
-          <w:sz w:val="20"/>
-          <w:szCs w:val="20"/>
+          <w:sz w:val="18"/>
+          <w:szCs w:val="18"/>
         </w:rPr>
       </w:pPr>
       <w:r>
         <w:rPr>
           <w:color w:val="074F6A" w:themeColor="accent4" w:themeShade="80"/>
-          <w:sz w:val="20"/>
-          <w:szCs w:val="20"/>
+          <w:sz w:val="18"/>
+          <w:szCs w:val="18"/>
         </w:rPr>
         <w:t>“</w:t>
       </w:r>
@@ -1989,8 +1992,8 @@
       <w:r>
         <w:rPr>
           <w:color w:val="074F6A" w:themeColor="accent4" w:themeShade="80"/>
-          <w:sz w:val="20"/>
-          <w:szCs w:val="20"/>
+          <w:sz w:val="18"/>
+          <w:szCs w:val="18"/>
         </w:rPr>
         <w:t>appservice</w:t>
       </w:r>
@@ -1999,10 +2002,42 @@
       <w:r>
         <w:rPr>
           <w:color w:val="074F6A" w:themeColor="accent4" w:themeShade="80"/>
-          <w:sz w:val="20"/>
-          <w:szCs w:val="20"/>
-        </w:rPr>
-        <w:t xml:space="preserve"> resource Id”: “app insights standard test name”</w:t>
+          <w:sz w:val="18"/>
+          <w:szCs w:val="18"/>
+        </w:rPr>
+        <w:t xml:space="preserve"> resource Id</w:t>
+      </w:r>
+      <w:r>
+        <w:rPr>
+          <w:color w:val="074F6A" w:themeColor="accent4" w:themeShade="80"/>
+          <w:sz w:val="18"/>
+          <w:szCs w:val="18"/>
+        </w:rPr>
+        <w:t xml:space="preserve"> 1</w:t>
+      </w:r>
+      <w:r>
+        <w:rPr>
+          <w:color w:val="074F6A" w:themeColor="accent4" w:themeShade="80"/>
+          <w:sz w:val="18"/>
+          <w:szCs w:val="18"/>
+        </w:rPr>
+        <w:t>”: “app insights standard test name</w:t>
+      </w:r>
+      <w:r>
+        <w:rPr>
+          <w:color w:val="074F6A" w:themeColor="accent4" w:themeShade="80"/>
+          <w:sz w:val="18"/>
+          <w:szCs w:val="18"/>
+        </w:rPr>
+        <w:t xml:space="preserve"> 1</w:t>
+      </w:r>
+      <w:r>
+        <w:rPr>
+          <w:color w:val="074F6A" w:themeColor="accent4" w:themeShade="80"/>
+          <w:sz w:val="18"/>
+          <w:szCs w:val="18"/>
+        </w:rPr>
+        <w:t>”</w:t>
       </w:r>
     </w:p>
     <w:p>
@@ -2011,18 +2046,135 @@
         <w:ind w:left="2160" w:firstLine="720"/>
         <w:rPr>
           <w:color w:val="074F6A" w:themeColor="accent4" w:themeShade="80"/>
-          <w:sz w:val="20"/>
-          <w:szCs w:val="20"/>
+          <w:sz w:val="18"/>
+          <w:szCs w:val="18"/>
         </w:rPr>
       </w:pPr>
       <w:r>
         <w:rPr>
           <w:color w:val="074F6A" w:themeColor="accent4" w:themeShade="80"/>
-          <w:sz w:val="20"/>
-          <w:szCs w:val="20"/>
+          <w:sz w:val="18"/>
+          <w:szCs w:val="18"/>
         </w:rPr>
         <w:t>}</w:t>
       </w:r>
+      <w:r>
+        <w:rPr>
+          <w:color w:val="074F6A" w:themeColor="accent4" w:themeShade="80"/>
+          <w:sz w:val="18"/>
+          <w:szCs w:val="18"/>
+        </w:rPr>
+        <w:t>,</w:t>
+      </w:r>
+    </w:p>
+    <w:p>
+      <w:pPr>
+        <w:pStyle w:val="ListParagraph"/>
+        <w:ind w:left="2160" w:firstLine="720"/>
+        <w:rPr>
+          <w:color w:val="074F6A" w:themeColor="accent4" w:themeShade="80"/>
+          <w:sz w:val="18"/>
+          <w:szCs w:val="18"/>
+        </w:rPr>
+      </w:pPr>
+      <w:r>
+        <w:rPr>
+          <w:color w:val="074F6A" w:themeColor="accent4" w:themeShade="80"/>
+          <w:sz w:val="18"/>
+          <w:szCs w:val="18"/>
+        </w:rPr>
+        <w:t>{</w:t>
+      </w:r>
+    </w:p>
+    <w:p>
+      <w:pPr>
+        <w:pStyle w:val="ListParagraph"/>
+        <w:ind w:left="2880" w:firstLine="720"/>
+        <w:rPr>
+          <w:color w:val="074F6A" w:themeColor="accent4" w:themeShade="80"/>
+          <w:sz w:val="18"/>
+          <w:szCs w:val="18"/>
+        </w:rPr>
+      </w:pPr>
+      <w:r>
+        <w:rPr>
+          <w:color w:val="074F6A" w:themeColor="accent4" w:themeShade="80"/>
+          <w:sz w:val="18"/>
+          <w:szCs w:val="18"/>
+        </w:rPr>
+        <w:t>“</w:t>
+      </w:r>
+      <w:proofErr w:type="spellStart"/>
+      <w:proofErr w:type="gramStart"/>
+      <w:r>
+        <w:rPr>
+          <w:color w:val="074F6A" w:themeColor="accent4" w:themeShade="80"/>
+          <w:sz w:val="18"/>
+          <w:szCs w:val="18"/>
+        </w:rPr>
+        <w:t>appservice</w:t>
+      </w:r>
+      <w:proofErr w:type="spellEnd"/>
+      <w:proofErr w:type="gramEnd"/>
+      <w:r>
+        <w:rPr>
+          <w:color w:val="074F6A" w:themeColor="accent4" w:themeShade="80"/>
+          <w:sz w:val="18"/>
+          <w:szCs w:val="18"/>
+        </w:rPr>
+        <w:t xml:space="preserve"> resource Id</w:t>
+      </w:r>
+      <w:r>
+        <w:rPr>
+          <w:color w:val="074F6A" w:themeColor="accent4" w:themeShade="80"/>
+          <w:sz w:val="18"/>
+          <w:szCs w:val="18"/>
+        </w:rPr>
+        <w:t xml:space="preserve"> 2</w:t>
+      </w:r>
+      <w:r>
+        <w:rPr>
+          <w:color w:val="074F6A" w:themeColor="accent4" w:themeShade="80"/>
+          <w:sz w:val="18"/>
+          <w:szCs w:val="18"/>
+        </w:rPr>
+        <w:t>”: “app insights standard test name</w:t>
+      </w:r>
+      <w:r>
+        <w:rPr>
+          <w:color w:val="074F6A" w:themeColor="accent4" w:themeShade="80"/>
+          <w:sz w:val="18"/>
+          <w:szCs w:val="18"/>
+        </w:rPr>
+        <w:t xml:space="preserve"> 2</w:t>
+      </w:r>
+      <w:r>
+        <w:rPr>
+          <w:color w:val="074F6A" w:themeColor="accent4" w:themeShade="80"/>
+          <w:sz w:val="18"/>
+          <w:szCs w:val="18"/>
+        </w:rPr>
+        <w:t>”</w:t>
+      </w:r>
+    </w:p>
+    <w:p>
+      <w:pPr>
+        <w:pStyle w:val="ListParagraph"/>
+        <w:ind w:left="2160" w:firstLine="720"/>
+        <w:rPr>
+          <w:color w:val="074F6A" w:themeColor="accent4" w:themeShade="80"/>
+          <w:sz w:val="18"/>
+          <w:szCs w:val="18"/>
+        </w:rPr>
+      </w:pPr>
+      <w:r>
+        <w:rPr>
+          <w:color w:val="074F6A" w:themeColor="accent4" w:themeShade="80"/>
+          <w:sz w:val="18"/>
+          <w:szCs w:val="18"/>
+        </w:rPr>
+        <w:t>}</w:t>
+      </w:r>
     </w:p>
     <w:p>
       <w:pPr>
@@ -2030,15 +2182,15 @@
         <w:ind w:left="1440" w:firstLine="720"/>
         <w:rPr>
           <w:color w:val="074F6A" w:themeColor="accent4" w:themeShade="80"/>
-          <w:sz w:val="20"/>
-          <w:szCs w:val="20"/>
+          <w:sz w:val="18"/>
+          <w:szCs w:val="18"/>
         </w:rPr>
       </w:pPr>
       <w:r>
         <w:rPr>
           <w:color w:val="074F6A" w:themeColor="accent4" w:themeShade="80"/>
-          <w:sz w:val="20"/>
-          <w:szCs w:val="20"/>
+          <w:sz w:val="18"/>
+          <w:szCs w:val="18"/>
         </w:rPr>
         <w:t>]</w:t>
       </w:r>
@@ -2049,15 +2201,15 @@
         <w:ind w:left="1440"/>
         <w:rPr>
           <w:color w:val="074F6A" w:themeColor="accent4" w:themeShade="80"/>
-          <w:sz w:val="20"/>
-          <w:szCs w:val="20"/>
+          <w:sz w:val="18"/>
+          <w:szCs w:val="18"/>
         </w:rPr>
       </w:pPr>
       <w:r>
         <w:rPr>
           <w:color w:val="074F6A" w:themeColor="accent4" w:themeShade="80"/>
-          <w:sz w:val="20"/>
-          <w:szCs w:val="20"/>
+          <w:sz w:val="18"/>
+          <w:szCs w:val="18"/>
         </w:rPr>
         <w:t>}</w:t>
       </w:r>
@@ -2284,6 +2436,7 @@
         <w:rPr>
           <w:noProof/>
         </w:rPr>
+        <w:lastRenderedPageBreak/>
         <w:drawing>
           <wp:inline distT="0" distB="0" distL="0" distR="0" wp14:anchorId="2679BC8E" wp14:editId="08923CBD">
             <wp:extent cx="4334150" cy="3504390"/>

</xml_diff>

<commit_message>
doc: updated word-doc and diagram
</commit_message>
<xml_diff>
--- a/doc/LTA CWHD - deployment guide.docx
+++ b/doc/LTA CWHD - deployment guide.docx
@@ -780,21 +780,12 @@
       <w:pPr>
         <w:pStyle w:val="Heading3"/>
       </w:pPr>
-      <w:bookmarkStart w:id="21" w:name="_Toc152607141"/>
-      <w:bookmarkStart w:id="22" w:name="_Toc152671412"/>
-      <w:bookmarkStart w:id="23" w:name="_Toc152671464"/>
-      <w:bookmarkStart w:id="24" w:name="_Toc152681459"/>
-      <w:bookmarkStart w:id="25" w:name="_Toc152681488"/>
-      <w:bookmarkStart w:id="26" w:name="_Toc152681538"/>
-      <w:r>
-        <w:rPr>
-          <w:noProof/>
-        </w:rPr>
+      <w:r>
         <w:drawing>
-          <wp:inline distT="0" distB="0" distL="0" distR="0" wp14:anchorId="72F95BD7" wp14:editId="1BFA2BBB">
-            <wp:extent cx="3521424" cy="3936820"/>
-            <wp:effectExtent l="0" t="0" r="3175" b="6985"/>
-            <wp:docPr id="1229180276" name="Picture 1" descr="A diagram of a software flow&#10;&#10;Description automatically generated"/>
+          <wp:inline distT="0" distB="0" distL="0" distR="0" wp14:anchorId="224CF368" wp14:editId="0D4E482D">
+            <wp:extent cx="5731510" cy="6256655"/>
+            <wp:effectExtent l="0" t="0" r="2540" b="0"/>
+            <wp:docPr id="1390474281" name="Picture 1" descr="A diagram of a diagram&#10;&#10;Description automatically generated"/>
             <wp:cNvGraphicFramePr>
               <a:graphicFrameLocks xmlns:a="http://schemas.openxmlformats.org/drawingml/2006/main" noChangeAspect="1"/>
             </wp:cNvGraphicFramePr>
@@ -802,7 +793,7 @@
               <a:graphicData uri="http://schemas.openxmlformats.org/drawingml/2006/picture">
                 <pic:pic xmlns:pic="http://schemas.openxmlformats.org/drawingml/2006/picture">
                   <pic:nvPicPr>
-                    <pic:cNvPr id="1229180276" name="Picture 1" descr="A diagram of a software flow&#10;&#10;Description automatically generated"/>
+                    <pic:cNvPr id="1390474281" name="Picture 1" descr="A diagram of a diagram&#10;&#10;Description automatically generated"/>
                     <pic:cNvPicPr/>
                   </pic:nvPicPr>
                   <pic:blipFill>
@@ -814,7 +805,7 @@
                   <pic:spPr>
                     <a:xfrm>
                       <a:off x="0" y="0"/>
-                      <a:ext cx="3527287" cy="3943375"/>
+                      <a:ext cx="5731510" cy="6256655"/>
                     </a:xfrm>
                     <a:prstGeom prst="rect">
                       <a:avLst/>
@@ -826,12 +817,6 @@
           </wp:inline>
         </w:drawing>
       </w:r>
-      <w:bookmarkEnd w:id="21"/>
-      <w:bookmarkEnd w:id="22"/>
-      <w:bookmarkEnd w:id="23"/>
-      <w:bookmarkEnd w:id="24"/>
-      <w:bookmarkEnd w:id="25"/>
-      <w:bookmarkEnd w:id="26"/>
     </w:p>
     <w:p>
       <w:pPr>
@@ -842,7 +827,7 @@
           <w:szCs w:val="28"/>
         </w:rPr>
       </w:pPr>
-      <w:bookmarkStart w:id="27" w:name="_Toc152607142"/>
+      <w:bookmarkStart w:id="21" w:name="_Toc152607142"/>
     </w:p>
     <w:p>
       <w:pPr>
@@ -863,7 +848,7 @@
           <w:szCs w:val="36"/>
         </w:rPr>
       </w:pPr>
-      <w:bookmarkStart w:id="28" w:name="_Toc152681539"/>
+      <w:bookmarkStart w:id="22" w:name="_Toc152681539"/>
       <w:r>
         <w:rPr>
           <w:sz w:val="36"/>
@@ -888,8 +873,8 @@
         <w:lastRenderedPageBreak/>
         <w:t>Prerequisites</w:t>
       </w:r>
-      <w:bookmarkEnd w:id="27"/>
-      <w:bookmarkEnd w:id="28"/>
+      <w:bookmarkEnd w:id="21"/>
+      <w:bookmarkEnd w:id="22"/>
     </w:p>
     <w:p>
       <w:pPr>
@@ -900,8 +885,8 @@
           <w:szCs w:val="28"/>
         </w:rPr>
       </w:pPr>
-      <w:bookmarkStart w:id="29" w:name="_Toc152607143"/>
-      <w:bookmarkStart w:id="30" w:name="_Toc152681540"/>
+      <w:bookmarkStart w:id="23" w:name="_Toc152607143"/>
+      <w:bookmarkStart w:id="24" w:name="_Toc152681540"/>
       <w:r>
         <w:rPr>
           <w:rFonts w:eastAsiaTheme="minorHAnsi"/>
@@ -918,8 +903,8 @@
         </w:rPr>
         <w:t>Log Collection Settings</w:t>
       </w:r>
-      <w:bookmarkEnd w:id="29"/>
-      <w:bookmarkEnd w:id="30"/>
+      <w:bookmarkEnd w:id="23"/>
+      <w:bookmarkEnd w:id="24"/>
     </w:p>
     <w:p>
       <w:r>
@@ -1004,13 +989,8 @@
         <w:t>”</w:t>
       </w:r>
       <w:r>
-        <w:t xml:space="preserve"> including all monitored </w:t>
-      </w:r>
-      <w:proofErr w:type="gramStart"/>
-      <w:r>
-        <w:t>VMs</w:t>
-      </w:r>
-      <w:proofErr w:type="gramEnd"/>
+        <w:t xml:space="preserve"> including all monitored VMs</w:t>
+      </w:r>
     </w:p>
     <w:p>
       <w:pPr>
@@ -1035,11 +1015,9 @@
       <w:r>
         <w:t>perf-</w:t>
       </w:r>
-      <w:proofErr w:type="gramStart"/>
       <w:r>
         <w:t>counters</w:t>
       </w:r>
-      <w:proofErr w:type="gramEnd"/>
     </w:p>
     <w:p>
       <w:pPr>
@@ -1160,24 +1138,14 @@
         <w:t xml:space="preserve"> </w:t>
       </w:r>
       <w:r>
-        <w:t>“</w:t>
-      </w:r>
-      <w:proofErr w:type="spellStart"/>
-      <w:proofErr w:type="gramStart"/>
-      <w:r>
-        <w:t>AppRoleN</w:t>
+        <w:t>“AppRoleN</w:t>
       </w:r>
       <w:r>
         <w:t>a</w:t>
       </w:r>
       <w:r>
-        <w:t>me</w:t>
-      </w:r>
-      <w:proofErr w:type="spellEnd"/>
-      <w:r>
-        <w:t>”</w:t>
-      </w:r>
-      <w:proofErr w:type="gramEnd"/>
+        <w:t>me”</w:t>
+      </w:r>
       <w:r>
         <w:t xml:space="preserve"> </w:t>
       </w:r>
@@ -1299,13 +1267,8 @@
         <w:t xml:space="preserve">Info: </w:t>
       </w:r>
       <w:r>
-        <w:t xml:space="preserve">Standard Tests logs are stored in </w:t>
-      </w:r>
-      <w:proofErr w:type="spellStart"/>
-      <w:r>
-        <w:t>AppAvailabilityResults</w:t>
-      </w:r>
-      <w:proofErr w:type="spellEnd"/>
+        <w:t>Standard Tests logs are stored in AppAvailabilityResults</w:t>
+      </w:r>
     </w:p>
     <w:p>
       <w:pPr>
@@ -1407,7 +1370,7 @@
           <w:szCs w:val="28"/>
         </w:rPr>
       </w:pPr>
-      <w:bookmarkStart w:id="31" w:name="_Toc152681541"/>
+      <w:bookmarkStart w:id="25" w:name="_Toc152681541"/>
       <w:r>
         <w:rPr>
           <w:rFonts w:eastAsiaTheme="minorHAnsi"/>
@@ -1416,7 +1379,7 @@
         </w:rPr>
         <w:t>Provision Managed Grafana</w:t>
       </w:r>
-      <w:bookmarkEnd w:id="31"/>
+      <w:bookmarkEnd w:id="25"/>
     </w:p>
     <w:p>
       <w:pPr>
@@ -1532,7 +1495,7 @@
           <w:szCs w:val="32"/>
         </w:rPr>
       </w:pPr>
-      <w:bookmarkStart w:id="32" w:name="_Toc152607144"/>
+      <w:bookmarkStart w:id="26" w:name="_Toc152607144"/>
     </w:p>
     <w:p>
       <w:pPr>
@@ -1542,7 +1505,7 @@
           <w:szCs w:val="32"/>
         </w:rPr>
       </w:pPr>
-      <w:bookmarkStart w:id="33" w:name="_Toc152681542"/>
+      <w:bookmarkStart w:id="27" w:name="_Toc152681542"/>
       <w:r>
         <w:rPr>
           <w:sz w:val="32"/>
@@ -1557,8 +1520,8 @@
         </w:rPr>
         <w:t xml:space="preserve"> Function App</w:t>
       </w:r>
-      <w:bookmarkEnd w:id="32"/>
-      <w:bookmarkEnd w:id="33"/>
+      <w:bookmarkEnd w:id="26"/>
+      <w:bookmarkEnd w:id="27"/>
     </w:p>
     <w:p/>
     <w:p>
@@ -1778,13 +1741,8 @@
         <w:t xml:space="preserve">Required </w:t>
       </w:r>
       <w:r>
-        <w:t xml:space="preserve">App </w:t>
-      </w:r>
-      <w:proofErr w:type="gramStart"/>
-      <w:r>
-        <w:t>settings</w:t>
-      </w:r>
-      <w:proofErr w:type="gramEnd"/>
+        <w:t>App settings</w:t>
+      </w:r>
     </w:p>
     <w:p>
       <w:pPr>
@@ -1794,11 +1752,9 @@
           <w:numId w:val="2"/>
         </w:numPr>
       </w:pPr>
-      <w:proofErr w:type="spellStart"/>
       <w:r>
         <w:t>AzureWebJobsStorage</w:t>
       </w:r>
-      <w:proofErr w:type="spellEnd"/>
       <w:r>
         <w:t>: {connection string of Azure Storage}</w:t>
       </w:r>
@@ -1843,16 +1799,23 @@
           <w:numId w:val="2"/>
         </w:numPr>
       </w:pPr>
-      <w:proofErr w:type="spellStart"/>
       <w:r>
         <w:t>W</w:t>
       </w:r>
       <w:r>
-        <w:t>orkspaceID</w:t>
-      </w:r>
-      <w:proofErr w:type="spellEnd"/>
-      <w:r>
-        <w:t>: ‘{log analytics workspace Id}’</w:t>
+        <w:t>orkspaceID: ‘{log analytics workspace Id}’</w:t>
+      </w:r>
+    </w:p>
+    <w:p>
+      <w:pPr>
+        <w:pStyle w:val="ListParagraph"/>
+        <w:ind w:left="1440"/>
+      </w:pPr>
+      <w:r>
+        <w:t>AppinsightsInstrumentationKey</w:t>
+      </w:r>
+      <w:r>
+        <w:t>: ‘{ app insights instrumentation key }’</w:t>
       </w:r>
     </w:p>
     <w:p>
@@ -1863,362 +1826,79 @@
           <w:numId w:val="2"/>
         </w:numPr>
       </w:pPr>
-      <w:proofErr w:type="spellStart"/>
-      <w:r>
-        <w:t>AppService</w:t>
-      </w:r>
-      <w:r>
-        <w:t>AppInsight</w:t>
-      </w:r>
-      <w:r>
-        <w:t>StandardTestMap</w:t>
-      </w:r>
-      <w:proofErr w:type="spellEnd"/>
-      <w:r>
-        <w:t>:</w:t>
-      </w:r>
-    </w:p>
-    <w:p>
-      <w:pPr>
-        <w:pStyle w:val="ListParagraph"/>
+      <w:r>
+        <w:t>HealthStatusThreshold</w:t>
+      </w:r>
+      <w:r>
+        <w:t xml:space="preserve">: </w:t>
+      </w:r>
+      <w:r>
+        <w:t>{</w:t>
+      </w:r>
+    </w:p>
+    <w:p>
+      <w:pPr>
         <w:ind w:left="1440"/>
-        <w:rPr>
-          <w:color w:val="074F6A" w:themeColor="accent4" w:themeShade="80"/>
-          <w:sz w:val="18"/>
-          <w:szCs w:val="18"/>
-        </w:rPr>
-      </w:pPr>
-      <w:r>
-        <w:rPr>
-          <w:color w:val="074F6A" w:themeColor="accent4" w:themeShade="80"/>
-          <w:sz w:val="18"/>
-          <w:szCs w:val="18"/>
-        </w:rPr>
-        <w:t>{</w:t>
-      </w:r>
-    </w:p>
-    <w:p>
-      <w:pPr>
-        <w:pStyle w:val="ListParagraph"/>
+      </w:pPr>
+      <w:r>
+        <w:t xml:space="preserve">    "metricUsageThreshold": {</w:t>
+      </w:r>
+    </w:p>
+    <w:p>
+      <w:pPr>
         <w:ind w:left="1440"/>
-        <w:rPr>
-          <w:color w:val="074F6A" w:themeColor="accent4" w:themeShade="80"/>
-          <w:sz w:val="18"/>
-          <w:szCs w:val="18"/>
-        </w:rPr>
-      </w:pPr>
-      <w:r>
-        <w:rPr>
-          <w:color w:val="074F6A" w:themeColor="accent4" w:themeShade="80"/>
-          <w:sz w:val="18"/>
-          <w:szCs w:val="18"/>
-        </w:rPr>
-        <w:tab/>
-      </w:r>
-      <w:r>
-        <w:rPr>
-          <w:color w:val="074F6A" w:themeColor="accent4" w:themeShade="80"/>
-          <w:sz w:val="18"/>
-          <w:szCs w:val="18"/>
-        </w:rPr>
-        <w:t>“</w:t>
-      </w:r>
-      <w:proofErr w:type="spellStart"/>
-      <w:r>
-        <w:rPr>
-          <w:color w:val="074F6A" w:themeColor="accent4" w:themeShade="80"/>
-          <w:sz w:val="18"/>
-          <w:szCs w:val="18"/>
-        </w:rPr>
-        <w:t>a</w:t>
-      </w:r>
-      <w:r>
-        <w:rPr>
-          <w:color w:val="074F6A" w:themeColor="accent4" w:themeShade="80"/>
-          <w:sz w:val="18"/>
-          <w:szCs w:val="18"/>
-        </w:rPr>
-        <w:t>ppServiceStandardTestMap</w:t>
-      </w:r>
-      <w:proofErr w:type="spellEnd"/>
-      <w:r>
-        <w:rPr>
-          <w:color w:val="074F6A" w:themeColor="accent4" w:themeShade="80"/>
-          <w:sz w:val="18"/>
-          <w:szCs w:val="18"/>
-        </w:rPr>
-        <w:t>”: [</w:t>
-      </w:r>
-    </w:p>
-    <w:p>
-      <w:pPr>
-        <w:pStyle w:val="ListParagraph"/>
-        <w:ind w:left="2160" w:firstLine="720"/>
-        <w:rPr>
-          <w:color w:val="074F6A" w:themeColor="accent4" w:themeShade="80"/>
-          <w:sz w:val="18"/>
-          <w:szCs w:val="18"/>
-        </w:rPr>
-      </w:pPr>
-      <w:r>
-        <w:rPr>
-          <w:color w:val="074F6A" w:themeColor="accent4" w:themeShade="80"/>
-          <w:sz w:val="18"/>
-          <w:szCs w:val="18"/>
-        </w:rPr>
-        <w:t>{</w:t>
-      </w:r>
-    </w:p>
-    <w:p>
-      <w:pPr>
-        <w:pStyle w:val="ListParagraph"/>
-        <w:ind w:left="2880" w:firstLine="720"/>
-        <w:rPr>
-          <w:color w:val="074F6A" w:themeColor="accent4" w:themeShade="80"/>
-          <w:sz w:val="18"/>
-          <w:szCs w:val="18"/>
-        </w:rPr>
-      </w:pPr>
-      <w:r>
-        <w:rPr>
-          <w:color w:val="074F6A" w:themeColor="accent4" w:themeShade="80"/>
-          <w:sz w:val="18"/>
-          <w:szCs w:val="18"/>
-        </w:rPr>
-        <w:t>“</w:t>
-      </w:r>
-      <w:proofErr w:type="spellStart"/>
-      <w:proofErr w:type="gramStart"/>
-      <w:r>
-        <w:rPr>
-          <w:color w:val="074F6A" w:themeColor="accent4" w:themeShade="80"/>
-          <w:sz w:val="18"/>
-          <w:szCs w:val="18"/>
-        </w:rPr>
-        <w:t>appservice</w:t>
-      </w:r>
-      <w:proofErr w:type="spellEnd"/>
-      <w:proofErr w:type="gramEnd"/>
-      <w:r>
-        <w:rPr>
-          <w:color w:val="074F6A" w:themeColor="accent4" w:themeShade="80"/>
-          <w:sz w:val="18"/>
-          <w:szCs w:val="18"/>
-        </w:rPr>
-        <w:t xml:space="preserve"> resource Id</w:t>
-      </w:r>
-      <w:r>
-        <w:rPr>
-          <w:color w:val="074F6A" w:themeColor="accent4" w:themeShade="80"/>
-          <w:sz w:val="18"/>
-          <w:szCs w:val="18"/>
-        </w:rPr>
-        <w:t xml:space="preserve"> 1</w:t>
-      </w:r>
-      <w:r>
-        <w:rPr>
-          <w:color w:val="074F6A" w:themeColor="accent4" w:themeShade="80"/>
-          <w:sz w:val="18"/>
-          <w:szCs w:val="18"/>
-        </w:rPr>
-        <w:t>”: “app insights standard test name</w:t>
-      </w:r>
-      <w:r>
-        <w:rPr>
-          <w:color w:val="074F6A" w:themeColor="accent4" w:themeShade="80"/>
-          <w:sz w:val="18"/>
-          <w:szCs w:val="18"/>
-        </w:rPr>
-        <w:t xml:space="preserve"> 1</w:t>
-      </w:r>
-      <w:r>
-        <w:rPr>
-          <w:color w:val="074F6A" w:themeColor="accent4" w:themeShade="80"/>
-          <w:sz w:val="18"/>
-          <w:szCs w:val="18"/>
-        </w:rPr>
-        <w:t>”</w:t>
-      </w:r>
-    </w:p>
-    <w:p>
-      <w:pPr>
-        <w:pStyle w:val="ListParagraph"/>
-        <w:ind w:left="2160" w:firstLine="720"/>
-        <w:rPr>
-          <w:color w:val="074F6A" w:themeColor="accent4" w:themeShade="80"/>
-          <w:sz w:val="18"/>
-          <w:szCs w:val="18"/>
-        </w:rPr>
-      </w:pPr>
-      <w:r>
-        <w:rPr>
-          <w:color w:val="074F6A" w:themeColor="accent4" w:themeShade="80"/>
-          <w:sz w:val="18"/>
-          <w:szCs w:val="18"/>
-        </w:rPr>
+      </w:pPr>
+      <w:r>
+        <w:t xml:space="preserve">        "vm": {</w:t>
+      </w:r>
+    </w:p>
+    <w:p>
+      <w:pPr>
+        <w:ind w:left="1440"/>
+      </w:pPr>
+      <w:r>
+        <w:t xml:space="preserve">            "cpuUsagePercentage": 80,</w:t>
+      </w:r>
+    </w:p>
+    <w:p>
+      <w:pPr>
+        <w:ind w:left="1440"/>
+      </w:pPr>
+      <w:r>
+        <w:t xml:space="preserve">            "memoryUsagePercentage": 80,</w:t>
+      </w:r>
+    </w:p>
+    <w:p>
+      <w:pPr>
+        <w:ind w:left="1440"/>
+      </w:pPr>
+      <w:r>
+        <w:t xml:space="preserve">            "diskUsagePercentage": 80</w:t>
+      </w:r>
+    </w:p>
+    <w:p>
+      <w:pPr>
+        <w:ind w:left="1440"/>
+      </w:pPr>
+      <w:r>
+        <w:t xml:space="preserve">        }</w:t>
+      </w:r>
+    </w:p>
+    <w:p>
+      <w:pPr>
+        <w:ind w:left="1440"/>
+      </w:pPr>
+      <w:r>
+        <w:t xml:space="preserve">    }</w:t>
+      </w:r>
+    </w:p>
+    <w:p>
+      <w:pPr>
+        <w:ind w:left="1440"/>
+      </w:pPr>
+      <w:r>
         <w:t>}</w:t>
       </w:r>
-      <w:r>
-        <w:rPr>
-          <w:color w:val="074F6A" w:themeColor="accent4" w:themeShade="80"/>
-          <w:sz w:val="18"/>
-          <w:szCs w:val="18"/>
-        </w:rPr>
-        <w:t>,</w:t>
-      </w:r>
-    </w:p>
-    <w:p>
-      <w:pPr>
-        <w:pStyle w:val="ListParagraph"/>
-        <w:ind w:left="2160" w:firstLine="720"/>
-        <w:rPr>
-          <w:color w:val="074F6A" w:themeColor="accent4" w:themeShade="80"/>
-          <w:sz w:val="18"/>
-          <w:szCs w:val="18"/>
-        </w:rPr>
-      </w:pPr>
-      <w:r>
-        <w:rPr>
-          <w:color w:val="074F6A" w:themeColor="accent4" w:themeShade="80"/>
-          <w:sz w:val="18"/>
-          <w:szCs w:val="18"/>
-        </w:rPr>
-        <w:t>{</w:t>
-      </w:r>
-    </w:p>
-    <w:p>
-      <w:pPr>
-        <w:pStyle w:val="ListParagraph"/>
-        <w:ind w:left="2880" w:firstLine="720"/>
-        <w:rPr>
-          <w:color w:val="074F6A" w:themeColor="accent4" w:themeShade="80"/>
-          <w:sz w:val="18"/>
-          <w:szCs w:val="18"/>
-        </w:rPr>
-      </w:pPr>
-      <w:r>
-        <w:rPr>
-          <w:color w:val="074F6A" w:themeColor="accent4" w:themeShade="80"/>
-          <w:sz w:val="18"/>
-          <w:szCs w:val="18"/>
-        </w:rPr>
-        <w:t>“</w:t>
-      </w:r>
-      <w:proofErr w:type="spellStart"/>
-      <w:proofErr w:type="gramStart"/>
-      <w:r>
-        <w:rPr>
-          <w:color w:val="074F6A" w:themeColor="accent4" w:themeShade="80"/>
-          <w:sz w:val="18"/>
-          <w:szCs w:val="18"/>
-        </w:rPr>
-        <w:t>appservice</w:t>
-      </w:r>
-      <w:proofErr w:type="spellEnd"/>
-      <w:proofErr w:type="gramEnd"/>
-      <w:r>
-        <w:rPr>
-          <w:color w:val="074F6A" w:themeColor="accent4" w:themeShade="80"/>
-          <w:sz w:val="18"/>
-          <w:szCs w:val="18"/>
-        </w:rPr>
-        <w:t xml:space="preserve"> resource Id</w:t>
-      </w:r>
-      <w:r>
-        <w:rPr>
-          <w:color w:val="074F6A" w:themeColor="accent4" w:themeShade="80"/>
-          <w:sz w:val="18"/>
-          <w:szCs w:val="18"/>
-        </w:rPr>
-        <w:t xml:space="preserve"> 2</w:t>
-      </w:r>
-      <w:r>
-        <w:rPr>
-          <w:color w:val="074F6A" w:themeColor="accent4" w:themeShade="80"/>
-          <w:sz w:val="18"/>
-          <w:szCs w:val="18"/>
-        </w:rPr>
-        <w:t>”: “app insights standard test name</w:t>
-      </w:r>
-      <w:r>
-        <w:rPr>
-          <w:color w:val="074F6A" w:themeColor="accent4" w:themeShade="80"/>
-          <w:sz w:val="18"/>
-          <w:szCs w:val="18"/>
-        </w:rPr>
-        <w:t xml:space="preserve"> 2</w:t>
-      </w:r>
-      <w:r>
-        <w:rPr>
-          <w:color w:val="074F6A" w:themeColor="accent4" w:themeShade="80"/>
-          <w:sz w:val="18"/>
-          <w:szCs w:val="18"/>
-        </w:rPr>
-        <w:t>”</w:t>
-      </w:r>
-    </w:p>
-    <w:p>
-      <w:pPr>
-        <w:pStyle w:val="ListParagraph"/>
-        <w:ind w:left="2160" w:firstLine="720"/>
-        <w:rPr>
-          <w:color w:val="074F6A" w:themeColor="accent4" w:themeShade="80"/>
-          <w:sz w:val="18"/>
-          <w:szCs w:val="18"/>
-        </w:rPr>
-      </w:pPr>
-      <w:r>
-        <w:rPr>
-          <w:color w:val="074F6A" w:themeColor="accent4" w:themeShade="80"/>
-          <w:sz w:val="18"/>
-          <w:szCs w:val="18"/>
-        </w:rPr>
-        <w:t>}</w:t>
-      </w:r>
-    </w:p>
-    <w:p>
-      <w:pPr>
-        <w:pStyle w:val="ListParagraph"/>
-        <w:ind w:left="1440" w:firstLine="720"/>
-        <w:rPr>
-          <w:color w:val="074F6A" w:themeColor="accent4" w:themeShade="80"/>
-          <w:sz w:val="18"/>
-          <w:szCs w:val="18"/>
-        </w:rPr>
-      </w:pPr>
-      <w:r>
-        <w:rPr>
-          <w:color w:val="074F6A" w:themeColor="accent4" w:themeShade="80"/>
-          <w:sz w:val="18"/>
-          <w:szCs w:val="18"/>
-        </w:rPr>
-        <w:t>]</w:t>
-      </w:r>
-    </w:p>
-    <w:p>
-      <w:pPr>
-        <w:pStyle w:val="ListParagraph"/>
-        <w:ind w:left="1440"/>
-        <w:rPr>
-          <w:color w:val="074F6A" w:themeColor="accent4" w:themeShade="80"/>
-          <w:sz w:val="18"/>
-          <w:szCs w:val="18"/>
-        </w:rPr>
-      </w:pPr>
-      <w:r>
-        <w:rPr>
-          <w:color w:val="074F6A" w:themeColor="accent4" w:themeShade="80"/>
-          <w:sz w:val="18"/>
-          <w:szCs w:val="18"/>
-        </w:rPr>
-        <w:t>}</w:t>
-      </w:r>
-    </w:p>
-    <w:p>
-      <w:pPr>
-        <w:pStyle w:val="ListParagraph"/>
-        <w:ind w:left="1440"/>
-      </w:pPr>
     </w:p>
     <w:p>
       <w:pPr>
@@ -2319,8 +1999,18 @@
     <w:p>
       <w:pPr>
         <w:pStyle w:val="Heading4"/>
-      </w:pPr>
-      <w:r>
+        <w:rPr>
+          <w:rFonts w:ascii="Segoe UI" w:hAnsi="Segoe UI" w:cs="Segoe UI"/>
+          <w:sz w:val="24"/>
+          <w:szCs w:val="24"/>
+        </w:rPr>
+      </w:pPr>
+      <w:r>
+        <w:rPr>
+          <w:rFonts w:ascii="Segoe UI" w:hAnsi="Segoe UI" w:cs="Segoe UI"/>
+          <w:sz w:val="24"/>
+          <w:szCs w:val="24"/>
+        </w:rPr>
         <w:t>Deploy Function App</w:t>
       </w:r>
     </w:p>
@@ -2331,33 +2021,71 @@
           <w:ilvl w:val="0"/>
           <w:numId w:val="3"/>
         </w:numPr>
-      </w:pPr>
-      <w:r>
+        <w:rPr>
+          <w:rFonts w:ascii="Segoe UI" w:hAnsi="Segoe UI" w:cs="Segoe UI"/>
+          <w:sz w:val="24"/>
+          <w:szCs w:val="24"/>
+        </w:rPr>
+      </w:pPr>
+      <w:r>
+        <w:rPr>
+          <w:rFonts w:ascii="Segoe UI" w:hAnsi="Segoe UI" w:cs="Segoe UI"/>
+          <w:sz w:val="24"/>
+          <w:szCs w:val="24"/>
+        </w:rPr>
         <w:t xml:space="preserve">Ignore this </w:t>
       </w:r>
       <w:r>
+        <w:rPr>
+          <w:rFonts w:ascii="Segoe UI" w:hAnsi="Segoe UI" w:cs="Segoe UI"/>
+          <w:sz w:val="24"/>
+          <w:szCs w:val="24"/>
+        </w:rPr>
         <w:t>step</w:t>
       </w:r>
       <w:r>
+        <w:rPr>
+          <w:rFonts w:ascii="Segoe UI" w:hAnsi="Segoe UI" w:cs="Segoe UI"/>
+          <w:sz w:val="24"/>
+          <w:szCs w:val="24"/>
+        </w:rPr>
         <w:t xml:space="preserve"> if any DevOps tool is used.</w:t>
       </w:r>
     </w:p>
     <w:p>
       <w:pPr>
         <w:pStyle w:val="ListParagraph"/>
-      </w:pPr>
-      <w:r>
+        <w:rPr>
+          <w:rFonts w:ascii="Segoe UI" w:hAnsi="Segoe UI" w:cs="Segoe UI"/>
+          <w:sz w:val="24"/>
+          <w:szCs w:val="24"/>
+        </w:rPr>
+      </w:pPr>
+      <w:r>
+        <w:rPr>
+          <w:rFonts w:ascii="Segoe UI" w:hAnsi="Segoe UI" w:cs="Segoe UI"/>
+          <w:sz w:val="24"/>
+          <w:szCs w:val="24"/>
+        </w:rPr>
         <w:t xml:space="preserve">Using </w:t>
       </w:r>
       <w:hyperlink r:id="rId20" w:history="1">
         <w:r>
           <w:rPr>
             <w:rStyle w:val="Hyperlink"/>
+            <w:rFonts w:ascii="Segoe UI" w:hAnsi="Segoe UI" w:cs="Segoe UI"/>
+            <w:sz w:val="24"/>
+            <w:szCs w:val="24"/>
           </w:rPr>
           <w:t>Zip Deploy</w:t>
         </w:r>
       </w:hyperlink>
       <w:r>
+        <w:rPr>
+          <w:rFonts w:ascii="Segoe UI" w:hAnsi="Segoe UI" w:cs="Segoe UI"/>
+          <w:sz w:val="24"/>
+          <w:szCs w:val="24"/>
+        </w:rPr>
         <w:t xml:space="preserve"> method:</w:t>
       </w:r>
     </w:p>
@@ -2368,64 +2096,217 @@
           <w:ilvl w:val="1"/>
           <w:numId w:val="3"/>
         </w:numPr>
-      </w:pPr>
-      <w:r>
-        <w:t xml:space="preserve">Zip the 3 files as shown in </w:t>
-      </w:r>
-      <w:proofErr w:type="gramStart"/>
-      <w:r>
-        <w:t>screenshot</w:t>
-      </w:r>
-      <w:proofErr w:type="gramEnd"/>
-    </w:p>
-    <w:p>
-      <w:pPr>
-        <w:pStyle w:val="ListParagraph"/>
-        <w:numPr>
-          <w:ilvl w:val="1"/>
-          <w:numId w:val="3"/>
-        </w:numPr>
-      </w:pPr>
-      <w:r>
-        <w:t xml:space="preserve">Run Azure Cli </w:t>
-      </w:r>
-      <w:proofErr w:type="spellStart"/>
-      <w:r>
-        <w:t>cmd</w:t>
-      </w:r>
-      <w:proofErr w:type="spellEnd"/>
-      <w:r>
-        <w:t>:</w:t>
+        <w:rPr>
+          <w:rFonts w:ascii="Segoe UI" w:hAnsi="Segoe UI" w:cs="Segoe UI"/>
+          <w:sz w:val="24"/>
+          <w:szCs w:val="24"/>
+        </w:rPr>
+      </w:pPr>
+      <w:r>
+        <w:rPr>
+          <w:rFonts w:ascii="Segoe UI" w:hAnsi="Segoe UI" w:cs="Segoe UI"/>
+          <w:sz w:val="24"/>
+          <w:szCs w:val="24"/>
+        </w:rPr>
+        <w:t>A Python deployment script is available at src\tools\</w:t>
+      </w:r>
+      <w:r>
+        <w:rPr>
+          <w:rFonts w:ascii="Segoe UI" w:hAnsi="Segoe UI" w:cs="Segoe UI"/>
+          <w:sz w:val="24"/>
+          <w:szCs w:val="24"/>
+        </w:rPr>
+        <w:t>zip_and_deploy_func_app.py</w:t>
+      </w:r>
+      <w:r>
+        <w:rPr>
+          <w:rFonts w:ascii="Segoe UI" w:hAnsi="Segoe UI" w:cs="Segoe UI"/>
+          <w:sz w:val="24"/>
+          <w:szCs w:val="24"/>
+        </w:rPr>
+        <w:t xml:space="preserve"> to simplify the Zip Deployment process.</w:t>
       </w:r>
     </w:p>
     <w:p>
       <w:pPr>
         <w:pStyle w:val="ListParagraph"/>
         <w:ind w:left="1440"/>
-      </w:pPr>
-      <w:proofErr w:type="spellStart"/>
-      <w:r>
-        <w:t>az</w:t>
-      </w:r>
-      <w:proofErr w:type="spellEnd"/>
-      <w:r>
-        <w:t xml:space="preserve"> </w:t>
-      </w:r>
-      <w:proofErr w:type="spellStart"/>
-      <w:r>
-        <w:t>functionapp</w:t>
-      </w:r>
-      <w:proofErr w:type="spellEnd"/>
-      <w:r>
-        <w:t xml:space="preserve"> deployment source config-zip -g {resource group of function} -n {function name} --build-remote --</w:t>
-      </w:r>
-      <w:proofErr w:type="spellStart"/>
-      <w:r>
-        <w:t>src</w:t>
-      </w:r>
-      <w:proofErr w:type="spellEnd"/>
-      <w:r>
-        <w:t> 'func-app.zip'</w:t>
+        <w:rPr>
+          <w:rFonts w:ascii="Segoe UI" w:hAnsi="Segoe UI" w:cs="Segoe UI"/>
+          <w:sz w:val="24"/>
+          <w:szCs w:val="24"/>
+        </w:rPr>
+      </w:pPr>
+    </w:p>
+    <w:p>
+      <w:pPr>
+        <w:pStyle w:val="ListParagraph"/>
+        <w:ind w:left="1440"/>
+        <w:rPr>
+          <w:rFonts w:ascii="Segoe UI" w:hAnsi="Segoe UI" w:cs="Segoe UI"/>
+          <w:sz w:val="24"/>
+          <w:szCs w:val="24"/>
+        </w:rPr>
+      </w:pPr>
+      <w:r>
+        <w:rPr>
+          <w:rFonts w:ascii="Segoe UI" w:hAnsi="Segoe UI" w:cs="Segoe UI"/>
+          <w:sz w:val="24"/>
+          <w:szCs w:val="24"/>
+        </w:rPr>
+        <w:t xml:space="preserve">This script will </w:t>
+      </w:r>
+      <w:r>
+        <w:rPr>
+          <w:rFonts w:ascii="Segoe UI" w:hAnsi="Segoe UI" w:cs="Segoe UI"/>
+          <w:sz w:val="24"/>
+          <w:szCs w:val="24"/>
+        </w:rPr>
+        <w:t xml:space="preserve">gather all .py files and </w:t>
+      </w:r>
+      <w:r>
+        <w:rPr>
+          <w:rFonts w:ascii="Segoe UI" w:hAnsi="Segoe UI" w:cs="Segoe UI"/>
+          <w:sz w:val="24"/>
+          <w:szCs w:val="24"/>
+        </w:rPr>
+        <w:t xml:space="preserve">create or override </w:t>
+      </w:r>
+      <w:r>
+        <w:rPr>
+          <w:rFonts w:ascii="Segoe UI" w:hAnsi="Segoe UI" w:cs="Segoe UI"/>
+          <w:sz w:val="24"/>
+          <w:szCs w:val="24"/>
+          <w:u w:val="single"/>
+        </w:rPr>
+        <w:t>func-app.zip</w:t>
+      </w:r>
+      <w:r>
+        <w:rPr>
+          <w:rFonts w:ascii="Segoe UI" w:hAnsi="Segoe UI" w:cs="Segoe UI"/>
+          <w:sz w:val="24"/>
+          <w:szCs w:val="24"/>
+        </w:rPr>
+        <w:t xml:space="preserve"> in </w:t>
+      </w:r>
+      <w:r>
+        <w:rPr>
+          <w:rFonts w:ascii="Segoe UI" w:hAnsi="Segoe UI" w:cs="Segoe UI"/>
+          <w:sz w:val="24"/>
+          <w:szCs w:val="24"/>
+          <w:u w:val="single"/>
+        </w:rPr>
+        <w:t>deploy</w:t>
+      </w:r>
+      <w:r>
+        <w:rPr>
+          <w:rFonts w:ascii="Segoe UI" w:hAnsi="Segoe UI" w:cs="Segoe UI"/>
+          <w:sz w:val="24"/>
+          <w:szCs w:val="24"/>
+        </w:rPr>
+        <w:t xml:space="preserve"> directory and execute </w:t>
+      </w:r>
+      <w:r>
+        <w:rPr>
+          <w:rFonts w:ascii="Segoe UI" w:hAnsi="Segoe UI" w:cs="Segoe UI"/>
+          <w:sz w:val="24"/>
+          <w:szCs w:val="24"/>
+        </w:rPr>
+        <w:t>A</w:t>
+      </w:r>
+      <w:r>
+        <w:rPr>
+          <w:rFonts w:ascii="Segoe UI" w:hAnsi="Segoe UI" w:cs="Segoe UI"/>
+          <w:sz w:val="24"/>
+          <w:szCs w:val="24"/>
+        </w:rPr>
+        <w:t>z</w:t>
+      </w:r>
+      <w:r>
+        <w:rPr>
+          <w:rFonts w:ascii="Segoe UI" w:hAnsi="Segoe UI" w:cs="Segoe UI"/>
+          <w:sz w:val="24"/>
+          <w:szCs w:val="24"/>
+        </w:rPr>
+        <w:t>ure</w:t>
+      </w:r>
+      <w:r>
+        <w:rPr>
+          <w:rFonts w:ascii="Segoe UI" w:hAnsi="Segoe UI" w:cs="Segoe UI"/>
+          <w:sz w:val="24"/>
+          <w:szCs w:val="24"/>
+        </w:rPr>
+        <w:t xml:space="preserve"> cli cmd “</w:t>
+      </w:r>
+      <w:r>
+        <w:rPr>
+          <w:rFonts w:ascii="Segoe UI" w:hAnsi="Segoe UI" w:cs="Segoe UI"/>
+          <w:sz w:val="24"/>
+          <w:szCs w:val="24"/>
+        </w:rPr>
+        <w:t>az functionapp deployment source config-zip -g {resource group of function} -n {function name} --build-remote --src 'func-app.zip'</w:t>
+      </w:r>
+      <w:r>
+        <w:rPr>
+          <w:rFonts w:ascii="Segoe UI" w:hAnsi="Segoe UI" w:cs="Segoe UI"/>
+          <w:sz w:val="24"/>
+          <w:szCs w:val="24"/>
+        </w:rPr>
+        <w:t>”</w:t>
+      </w:r>
+    </w:p>
+    <w:p>
+      <w:pPr>
+        <w:pStyle w:val="ListParagraph"/>
+        <w:ind w:left="1440"/>
+        <w:rPr>
+          <w:rFonts w:ascii="Segoe UI" w:hAnsi="Segoe UI" w:cs="Segoe UI"/>
+          <w:sz w:val="24"/>
+          <w:szCs w:val="24"/>
+        </w:rPr>
+      </w:pPr>
+    </w:p>
+    <w:p>
+      <w:pPr>
+        <w:pStyle w:val="ListParagraph"/>
+        <w:ind w:left="1440"/>
+        <w:rPr>
+          <w:rFonts w:ascii="Segoe UI" w:hAnsi="Segoe UI" w:cs="Segoe UI"/>
+          <w:sz w:val="24"/>
+          <w:szCs w:val="24"/>
+        </w:rPr>
+      </w:pPr>
+      <w:r>
+        <w:rPr>
+          <w:rFonts w:ascii="Segoe UI" w:hAnsi="Segoe UI" w:cs="Segoe UI"/>
+          <w:sz w:val="24"/>
+          <w:szCs w:val="24"/>
+        </w:rPr>
+        <w:t>r</w:t>
+      </w:r>
+      <w:r>
+        <w:rPr>
+          <w:rFonts w:ascii="Segoe UI" w:hAnsi="Segoe UI" w:cs="Segoe UI"/>
+          <w:sz w:val="24"/>
+          <w:szCs w:val="24"/>
+        </w:rPr>
+        <w:t xml:space="preserve">un cmd: “python </w:t>
+      </w:r>
+      <w:r>
+        <w:rPr>
+          <w:rFonts w:ascii="Segoe UI" w:hAnsi="Segoe UI" w:cs="Segoe UI"/>
+          <w:sz w:val="24"/>
+          <w:szCs w:val="24"/>
+        </w:rPr>
+        <w:t>zip_and_deploy_func_app.py</w:t>
+      </w:r>
+      <w:r>
+        <w:rPr>
+          <w:rFonts w:ascii="Segoe UI" w:hAnsi="Segoe UI" w:cs="Segoe UI"/>
+          <w:sz w:val="24"/>
+          <w:szCs w:val="24"/>
+        </w:rPr>
+        <w:t>”</w:t>
       </w:r>
     </w:p>
     <w:p>
@@ -2488,7 +2369,7 @@
           <w:szCs w:val="32"/>
         </w:rPr>
       </w:pPr>
-      <w:bookmarkStart w:id="34" w:name="_Toc152681543"/>
+      <w:bookmarkStart w:id="28" w:name="_Toc152681543"/>
       <w:r>
         <w:rPr>
           <w:sz w:val="32"/>
@@ -2525,7 +2406,7 @@
         </w:rPr>
         <w:t>Function App</w:t>
       </w:r>
-      <w:bookmarkEnd w:id="34"/>
+      <w:bookmarkEnd w:id="28"/>
     </w:p>
     <w:p>
       <w:pPr>
@@ -2697,27 +2578,8 @@
           <w:sz w:val="18"/>
           <w:szCs w:val="18"/>
         </w:rPr>
-        <w:t xml:space="preserve">            "</w:t>
-      </w:r>
-      <w:proofErr w:type="spellStart"/>
-      <w:r>
-        <w:rPr>
-          <w:color w:val="156082" w:themeColor="accent1"/>
-          <w:sz w:val="18"/>
-          <w:szCs w:val="18"/>
-        </w:rPr>
-        <w:t>subscriptionId</w:t>
-      </w:r>
-      <w:proofErr w:type="spellEnd"/>
-      <w:r>
-        <w:rPr>
-          <w:color w:val="156082" w:themeColor="accent1"/>
-          <w:sz w:val="18"/>
-          <w:szCs w:val="18"/>
-        </w:rPr>
-        <w:t>": "</w:t>
-      </w:r>
-      <w:proofErr w:type="spellStart"/>
+        <w:t xml:space="preserve">            "subscriptionId": "</w:t>
+      </w:r>
       <w:r>
         <w:rPr>
           <w:b/>
@@ -2728,7 +2590,6 @@
         </w:rPr>
         <w:t>nnn</w:t>
       </w:r>
-      <w:proofErr w:type="spellEnd"/>
       <w:r>
         <w:rPr>
           <w:color w:val="156082" w:themeColor="accent1"/>
@@ -2754,25 +2615,7 @@
           <w:sz w:val="18"/>
           <w:szCs w:val="18"/>
         </w:rPr>
-        <w:t xml:space="preserve">            "</w:t>
-      </w:r>
-      <w:proofErr w:type="spellStart"/>
-      <w:r>
-        <w:rPr>
-          <w:color w:val="156082" w:themeColor="accent1"/>
-          <w:sz w:val="18"/>
-          <w:szCs w:val="18"/>
-        </w:rPr>
-        <w:t>resourceId</w:t>
-      </w:r>
-      <w:proofErr w:type="spellEnd"/>
-      <w:r>
-        <w:rPr>
-          <w:color w:val="156082" w:themeColor="accent1"/>
-          <w:sz w:val="18"/>
-          <w:szCs w:val="18"/>
-        </w:rPr>
-        <w:t>": "subscriptions</w:t>
+        <w:t xml:space="preserve">            "resourceId": "subscriptions</w:t>
       </w:r>
       <w:r>
         <w:rPr>
@@ -2891,27 +2734,8 @@
           <w:sz w:val="18"/>
           <w:szCs w:val="18"/>
         </w:rPr>
-        <w:t xml:space="preserve">            "</w:t>
-      </w:r>
-      <w:proofErr w:type="spellStart"/>
-      <w:r>
-        <w:rPr>
-          <w:color w:val="156082" w:themeColor="accent1"/>
-          <w:sz w:val="18"/>
-          <w:szCs w:val="18"/>
-        </w:rPr>
-        <w:t>subscriptionId</w:t>
-      </w:r>
-      <w:proofErr w:type="spellEnd"/>
-      <w:r>
-        <w:rPr>
-          <w:color w:val="156082" w:themeColor="accent1"/>
-          <w:sz w:val="18"/>
-          <w:szCs w:val="18"/>
-        </w:rPr>
-        <w:t>": "</w:t>
-      </w:r>
-      <w:proofErr w:type="spellStart"/>
+        <w:t xml:space="preserve">            "subscriptionId": "</w:t>
+      </w:r>
       <w:r>
         <w:rPr>
           <w:b/>
@@ -2922,7 +2746,6 @@
         </w:rPr>
         <w:t>nnn</w:t>
       </w:r>
-      <w:proofErr w:type="spellEnd"/>
       <w:r>
         <w:rPr>
           <w:color w:val="156082" w:themeColor="accent1"/>
@@ -2948,25 +2771,7 @@
           <w:sz w:val="18"/>
           <w:szCs w:val="18"/>
         </w:rPr>
-        <w:t xml:space="preserve">            "</w:t>
-      </w:r>
-      <w:proofErr w:type="spellStart"/>
-      <w:r>
-        <w:rPr>
-          <w:color w:val="156082" w:themeColor="accent1"/>
-          <w:sz w:val="18"/>
-          <w:szCs w:val="18"/>
-        </w:rPr>
-        <w:t>resourceId</w:t>
-      </w:r>
-      <w:proofErr w:type="spellEnd"/>
-      <w:r>
-        <w:rPr>
-          <w:color w:val="156082" w:themeColor="accent1"/>
-          <w:sz w:val="18"/>
-          <w:szCs w:val="18"/>
-        </w:rPr>
-        <w:t>": "subscriptions</w:t>
+        <w:t xml:space="preserve">            "resourceId": "subscriptions</w:t>
       </w:r>
       <w:r>
         <w:rPr>
@@ -3085,27 +2890,8 @@
           <w:sz w:val="18"/>
           <w:szCs w:val="18"/>
         </w:rPr>
-        <w:t xml:space="preserve">            "</w:t>
-      </w:r>
-      <w:proofErr w:type="spellStart"/>
-      <w:r>
-        <w:rPr>
-          <w:color w:val="156082" w:themeColor="accent1"/>
-          <w:sz w:val="18"/>
-          <w:szCs w:val="18"/>
-        </w:rPr>
-        <w:t>subscriptionId</w:t>
-      </w:r>
-      <w:proofErr w:type="spellEnd"/>
-      <w:r>
-        <w:rPr>
-          <w:color w:val="156082" w:themeColor="accent1"/>
-          <w:sz w:val="18"/>
-          <w:szCs w:val="18"/>
-        </w:rPr>
-        <w:t>": "</w:t>
-      </w:r>
-      <w:proofErr w:type="spellStart"/>
+        <w:t xml:space="preserve">            "subscriptionId": "</w:t>
+      </w:r>
       <w:r>
         <w:rPr>
           <w:b/>
@@ -3116,7 +2902,6 @@
         </w:rPr>
         <w:t>nnn</w:t>
       </w:r>
-      <w:proofErr w:type="spellEnd"/>
       <w:r>
         <w:rPr>
           <w:color w:val="156082" w:themeColor="accent1"/>
@@ -3142,25 +2927,7 @@
           <w:sz w:val="18"/>
           <w:szCs w:val="18"/>
         </w:rPr>
-        <w:t xml:space="preserve">            "</w:t>
-      </w:r>
-      <w:proofErr w:type="spellStart"/>
-      <w:r>
-        <w:rPr>
-          <w:color w:val="156082" w:themeColor="accent1"/>
-          <w:sz w:val="18"/>
-          <w:szCs w:val="18"/>
-        </w:rPr>
-        <w:t>resourceId</w:t>
-      </w:r>
-      <w:proofErr w:type="spellEnd"/>
-      <w:r>
-        <w:rPr>
-          <w:color w:val="156082" w:themeColor="accent1"/>
-          <w:sz w:val="18"/>
-          <w:szCs w:val="18"/>
-        </w:rPr>
-        <w:t>": "subscriptions</w:t>
+        <w:t xml:space="preserve">            "resourceId": "subscriptions</w:t>
       </w:r>
       <w:r>
         <w:rPr>
@@ -3435,7 +3202,7 @@
           <w:szCs w:val="28"/>
         </w:rPr>
       </w:pPr>
-      <w:bookmarkStart w:id="35" w:name="_Toc152607145"/>
+      <w:bookmarkStart w:id="29" w:name="_Toc152607145"/>
       <w:r>
         <w:br w:type="page"/>
       </w:r>
@@ -3448,7 +3215,7 @@
           <w:szCs w:val="32"/>
         </w:rPr>
       </w:pPr>
-      <w:bookmarkStart w:id="36" w:name="_Toc152681544"/>
+      <w:bookmarkStart w:id="30" w:name="_Toc152681544"/>
       <w:r>
         <w:rPr>
           <w:sz w:val="32"/>
@@ -3471,8 +3238,8 @@
         </w:rPr>
         <w:t>Grafana Dashboards</w:t>
       </w:r>
-      <w:bookmarkEnd w:id="35"/>
-      <w:bookmarkEnd w:id="36"/>
+      <w:bookmarkEnd w:id="29"/>
+      <w:bookmarkEnd w:id="30"/>
     </w:p>
     <w:p>
       <w:pPr>
@@ -3623,7 +3390,7 @@
           </wp:inline>
         </w:drawing>
       </w:r>
-      <w:bookmarkStart w:id="37" w:name="_Toc152607146"/>
+      <w:bookmarkStart w:id="31" w:name="_Toc152607146"/>
     </w:p>
     <w:p>
       <w:pPr>
@@ -3633,7 +3400,7 @@
           <w:szCs w:val="32"/>
         </w:rPr>
       </w:pPr>
-      <w:bookmarkStart w:id="38" w:name="_Toc152681545"/>
+      <w:bookmarkStart w:id="32" w:name="_Toc152681545"/>
       <w:r>
         <w:rPr>
           <w:sz w:val="32"/>
@@ -3641,8 +3408,8 @@
         </w:rPr>
         <w:t>Abbreviation</w:t>
       </w:r>
-      <w:bookmarkEnd w:id="37"/>
-      <w:bookmarkEnd w:id="38"/>
+      <w:bookmarkEnd w:id="31"/>
+      <w:bookmarkEnd w:id="32"/>
     </w:p>
     <w:p>
       <w:pPr>
@@ -4011,7 +3778,7 @@
   <w:abstractNum w:abstractNumId="3" w15:restartNumberingAfterBreak="0">
     <w:nsid w:val="5F963AE7"/>
     <w:multiLevelType w:val="hybridMultilevel"/>
-    <w:tmpl w:val="57B63248"/>
+    <w:tmpl w:val="B6C6811A"/>
     <w:lvl w:ilvl="0" w:tplc="48090001">
       <w:start w:val="1"/>
       <w:numFmt w:val="bullet"/>

</xml_diff>

<commit_message>
feat: Add OpenTelemetry tracing to App Insights
</commit_message>
<xml_diff>
--- a/doc/LTA CWHD - deployment guide.docx
+++ b/doc/LTA CWHD - deployment guide.docx
@@ -105,13 +105,16 @@
     <w:p>
       <w:pPr>
         <w:pStyle w:val="Heading3"/>
+        <w:rPr>
+          <w:rFonts w:ascii="Segoe UI" w:hAnsi="Segoe UI" w:cs="Segoe UI"/>
+        </w:rPr>
       </w:pPr>
       <w:bookmarkStart w:id="19" w:name="_Toc152607140"/>
     </w:p>
     <w:sdt>
       <w:sdtPr>
         <w:rPr>
-          <w:rFonts w:asciiTheme="minorHAnsi" w:eastAsiaTheme="minorHAnsi" w:hAnsiTheme="minorHAnsi" w:cstheme="minorBidi"/>
+          <w:rFonts w:ascii="Segoe UI" w:eastAsiaTheme="minorHAnsi" w:hAnsi="Segoe UI" w:cs="Segoe UI"/>
           <w:color w:val="auto"/>
           <w:kern w:val="2"/>
           <w:sz w:val="22"/>
@@ -136,6 +139,9 @@
         <w:p>
           <w:pPr>
             <w:pStyle w:val="TOCHeading"/>
+            <w:rPr>
+              <w:rFonts w:ascii="Segoe UI" w:hAnsi="Segoe UI" w:cs="Segoe UI"/>
+            </w:rPr>
           </w:pPr>
         </w:p>
         <w:p>
@@ -145,7 +151,7 @@
               <w:tab w:val="right" w:leader="dot" w:pos="9016"/>
             </w:tabs>
             <w:rPr>
-              <w:rFonts w:eastAsiaTheme="minorEastAsia"/>
+              <w:rFonts w:ascii="Segoe UI" w:eastAsiaTheme="minorEastAsia" w:hAnsi="Segoe UI" w:cs="Segoe UI"/>
               <w:noProof/>
               <w:sz w:val="24"/>
               <w:szCs w:val="24"/>
@@ -153,24 +159,35 @@
             </w:rPr>
           </w:pPr>
           <w:r>
+            <w:rPr>
+              <w:rFonts w:ascii="Segoe UI" w:hAnsi="Segoe UI" w:cs="Segoe UI"/>
+            </w:rPr>
             <w:fldChar w:fldCharType="begin"/>
           </w:r>
           <w:r>
+            <w:rPr>
+              <w:rFonts w:ascii="Segoe UI" w:hAnsi="Segoe UI" w:cs="Segoe UI"/>
+            </w:rPr>
             <w:instrText xml:space="preserve"> TOC \o "1-3" \h \z \u </w:instrText>
           </w:r>
           <w:r>
+            <w:rPr>
+              <w:rFonts w:ascii="Segoe UI" w:hAnsi="Segoe UI" w:cs="Segoe UI"/>
+            </w:rPr>
             <w:fldChar w:fldCharType="separate"/>
           </w:r>
           <w:hyperlink w:anchor="_Toc152681537" w:history="1">
             <w:r>
               <w:rPr>
                 <w:rStyle w:val="Hyperlink"/>
+                <w:rFonts w:ascii="Segoe UI" w:hAnsi="Segoe UI" w:cs="Segoe UI"/>
                 <w:noProof/>
               </w:rPr>
               <w:t>Azure Architecture</w:t>
             </w:r>
             <w:r>
               <w:rPr>
+                <w:rFonts w:ascii="Segoe UI" w:hAnsi="Segoe UI" w:cs="Segoe UI"/>
                 <w:noProof/>
                 <w:webHidden/>
               </w:rPr>
@@ -178,6 +195,7 @@
             </w:r>
             <w:r>
               <w:rPr>
+                <w:rFonts w:ascii="Segoe UI" w:hAnsi="Segoe UI" w:cs="Segoe UI"/>
                 <w:noProof/>
                 <w:webHidden/>
               </w:rPr>
@@ -185,6 +203,7 @@
             </w:r>
             <w:r>
               <w:rPr>
+                <w:rFonts w:ascii="Segoe UI" w:hAnsi="Segoe UI" w:cs="Segoe UI"/>
                 <w:noProof/>
                 <w:webHidden/>
               </w:rPr>
@@ -192,12 +211,14 @@
             </w:r>
             <w:r>
               <w:rPr>
+                <w:rFonts w:ascii="Segoe UI" w:hAnsi="Segoe UI" w:cs="Segoe UI"/>
                 <w:noProof/>
                 <w:webHidden/>
               </w:rPr>
             </w:r>
             <w:r>
               <w:rPr>
+                <w:rFonts w:ascii="Segoe UI" w:hAnsi="Segoe UI" w:cs="Segoe UI"/>
                 <w:noProof/>
                 <w:webHidden/>
               </w:rPr>
@@ -205,6 +226,7 @@
             </w:r>
             <w:r>
               <w:rPr>
+                <w:rFonts w:ascii="Segoe UI" w:hAnsi="Segoe UI" w:cs="Segoe UI"/>
                 <w:noProof/>
                 <w:webHidden/>
               </w:rPr>
@@ -212,6 +234,7 @@
             </w:r>
             <w:r>
               <w:rPr>
+                <w:rFonts w:ascii="Segoe UI" w:hAnsi="Segoe UI" w:cs="Segoe UI"/>
                 <w:noProof/>
                 <w:webHidden/>
               </w:rPr>
@@ -226,7 +249,7 @@
               <w:tab w:val="right" w:leader="dot" w:pos="9016"/>
             </w:tabs>
             <w:rPr>
-              <w:rFonts w:eastAsiaTheme="minorEastAsia"/>
+              <w:rFonts w:ascii="Segoe UI" w:eastAsiaTheme="minorEastAsia" w:hAnsi="Segoe UI" w:cs="Segoe UI"/>
               <w:noProof/>
               <w:sz w:val="24"/>
               <w:szCs w:val="24"/>
@@ -237,12 +260,14 @@
             <w:r>
               <w:rPr>
                 <w:rStyle w:val="Hyperlink"/>
+                <w:rFonts w:ascii="Segoe UI" w:hAnsi="Segoe UI" w:cs="Segoe UI"/>
                 <w:noProof/>
               </w:rPr>
               <w:t>Prerequisites</w:t>
             </w:r>
             <w:r>
               <w:rPr>
+                <w:rFonts w:ascii="Segoe UI" w:hAnsi="Segoe UI" w:cs="Segoe UI"/>
                 <w:noProof/>
                 <w:webHidden/>
               </w:rPr>
@@ -250,6 +275,7 @@
             </w:r>
             <w:r>
               <w:rPr>
+                <w:rFonts w:ascii="Segoe UI" w:hAnsi="Segoe UI" w:cs="Segoe UI"/>
                 <w:noProof/>
                 <w:webHidden/>
               </w:rPr>
@@ -257,6 +283,7 @@
             </w:r>
             <w:r>
               <w:rPr>
+                <w:rFonts w:ascii="Segoe UI" w:hAnsi="Segoe UI" w:cs="Segoe UI"/>
                 <w:noProof/>
                 <w:webHidden/>
               </w:rPr>
@@ -264,12 +291,14 @@
             </w:r>
             <w:r>
               <w:rPr>
+                <w:rFonts w:ascii="Segoe UI" w:hAnsi="Segoe UI" w:cs="Segoe UI"/>
                 <w:noProof/>
                 <w:webHidden/>
               </w:rPr>
             </w:r>
             <w:r>
               <w:rPr>
+                <w:rFonts w:ascii="Segoe UI" w:hAnsi="Segoe UI" w:cs="Segoe UI"/>
                 <w:noProof/>
                 <w:webHidden/>
               </w:rPr>
@@ -277,6 +306,7 @@
             </w:r>
             <w:r>
               <w:rPr>
+                <w:rFonts w:ascii="Segoe UI" w:hAnsi="Segoe UI" w:cs="Segoe UI"/>
                 <w:noProof/>
                 <w:webHidden/>
               </w:rPr>
@@ -284,6 +314,7 @@
             </w:r>
             <w:r>
               <w:rPr>
+                <w:rFonts w:ascii="Segoe UI" w:hAnsi="Segoe UI" w:cs="Segoe UI"/>
                 <w:noProof/>
                 <w:webHidden/>
               </w:rPr>
@@ -298,7 +329,7 @@
               <w:tab w:val="right" w:leader="dot" w:pos="9016"/>
             </w:tabs>
             <w:rPr>
-              <w:rFonts w:eastAsiaTheme="minorEastAsia"/>
+              <w:rFonts w:ascii="Segoe UI" w:eastAsiaTheme="minorEastAsia" w:hAnsi="Segoe UI" w:cs="Segoe UI"/>
               <w:noProof/>
               <w:sz w:val="24"/>
               <w:szCs w:val="24"/>
@@ -309,12 +340,14 @@
             <w:r>
               <w:rPr>
                 <w:rStyle w:val="Hyperlink"/>
+                <w:rFonts w:ascii="Segoe UI" w:hAnsi="Segoe UI" w:cs="Segoe UI"/>
                 <w:noProof/>
               </w:rPr>
               <w:t>Azure Log Collection Settings</w:t>
             </w:r>
             <w:r>
               <w:rPr>
+                <w:rFonts w:ascii="Segoe UI" w:hAnsi="Segoe UI" w:cs="Segoe UI"/>
                 <w:noProof/>
                 <w:webHidden/>
               </w:rPr>
@@ -322,6 +355,7 @@
             </w:r>
             <w:r>
               <w:rPr>
+                <w:rFonts w:ascii="Segoe UI" w:hAnsi="Segoe UI" w:cs="Segoe UI"/>
                 <w:noProof/>
                 <w:webHidden/>
               </w:rPr>
@@ -329,6 +363,7 @@
             </w:r>
             <w:r>
               <w:rPr>
+                <w:rFonts w:ascii="Segoe UI" w:hAnsi="Segoe UI" w:cs="Segoe UI"/>
                 <w:noProof/>
                 <w:webHidden/>
               </w:rPr>
@@ -336,12 +371,14 @@
             </w:r>
             <w:r>
               <w:rPr>
+                <w:rFonts w:ascii="Segoe UI" w:hAnsi="Segoe UI" w:cs="Segoe UI"/>
                 <w:noProof/>
                 <w:webHidden/>
               </w:rPr>
             </w:r>
             <w:r>
               <w:rPr>
+                <w:rFonts w:ascii="Segoe UI" w:hAnsi="Segoe UI" w:cs="Segoe UI"/>
                 <w:noProof/>
                 <w:webHidden/>
               </w:rPr>
@@ -349,6 +386,7 @@
             </w:r>
             <w:r>
               <w:rPr>
+                <w:rFonts w:ascii="Segoe UI" w:hAnsi="Segoe UI" w:cs="Segoe UI"/>
                 <w:noProof/>
                 <w:webHidden/>
               </w:rPr>
@@ -356,6 +394,7 @@
             </w:r>
             <w:r>
               <w:rPr>
+                <w:rFonts w:ascii="Segoe UI" w:hAnsi="Segoe UI" w:cs="Segoe UI"/>
                 <w:noProof/>
                 <w:webHidden/>
               </w:rPr>
@@ -370,7 +409,7 @@
               <w:tab w:val="right" w:leader="dot" w:pos="9016"/>
             </w:tabs>
             <w:rPr>
-              <w:rFonts w:eastAsiaTheme="minorEastAsia"/>
+              <w:rFonts w:ascii="Segoe UI" w:eastAsiaTheme="minorEastAsia" w:hAnsi="Segoe UI" w:cs="Segoe UI"/>
               <w:noProof/>
               <w:sz w:val="24"/>
               <w:szCs w:val="24"/>
@@ -381,12 +420,14 @@
             <w:r>
               <w:rPr>
                 <w:rStyle w:val="Hyperlink"/>
+                <w:rFonts w:ascii="Segoe UI" w:hAnsi="Segoe UI" w:cs="Segoe UI"/>
                 <w:noProof/>
               </w:rPr>
               <w:t>Provision Managed Grafana</w:t>
             </w:r>
             <w:r>
               <w:rPr>
+                <w:rFonts w:ascii="Segoe UI" w:hAnsi="Segoe UI" w:cs="Segoe UI"/>
                 <w:noProof/>
                 <w:webHidden/>
               </w:rPr>
@@ -394,6 +435,7 @@
             </w:r>
             <w:r>
               <w:rPr>
+                <w:rFonts w:ascii="Segoe UI" w:hAnsi="Segoe UI" w:cs="Segoe UI"/>
                 <w:noProof/>
                 <w:webHidden/>
               </w:rPr>
@@ -401,6 +443,7 @@
             </w:r>
             <w:r>
               <w:rPr>
+                <w:rFonts w:ascii="Segoe UI" w:hAnsi="Segoe UI" w:cs="Segoe UI"/>
                 <w:noProof/>
                 <w:webHidden/>
               </w:rPr>
@@ -408,12 +451,14 @@
             </w:r>
             <w:r>
               <w:rPr>
+                <w:rFonts w:ascii="Segoe UI" w:hAnsi="Segoe UI" w:cs="Segoe UI"/>
                 <w:noProof/>
                 <w:webHidden/>
               </w:rPr>
             </w:r>
             <w:r>
               <w:rPr>
+                <w:rFonts w:ascii="Segoe UI" w:hAnsi="Segoe UI" w:cs="Segoe UI"/>
                 <w:noProof/>
                 <w:webHidden/>
               </w:rPr>
@@ -421,6 +466,7 @@
             </w:r>
             <w:r>
               <w:rPr>
+                <w:rFonts w:ascii="Segoe UI" w:hAnsi="Segoe UI" w:cs="Segoe UI"/>
                 <w:noProof/>
                 <w:webHidden/>
               </w:rPr>
@@ -428,6 +474,7 @@
             </w:r>
             <w:r>
               <w:rPr>
+                <w:rFonts w:ascii="Segoe UI" w:hAnsi="Segoe UI" w:cs="Segoe UI"/>
                 <w:noProof/>
                 <w:webHidden/>
               </w:rPr>
@@ -442,7 +489,7 @@
               <w:tab w:val="right" w:leader="dot" w:pos="9016"/>
             </w:tabs>
             <w:rPr>
-              <w:rFonts w:eastAsiaTheme="minorEastAsia"/>
+              <w:rFonts w:ascii="Segoe UI" w:eastAsiaTheme="minorEastAsia" w:hAnsi="Segoe UI" w:cs="Segoe UI"/>
               <w:noProof/>
               <w:sz w:val="24"/>
               <w:szCs w:val="24"/>
@@ -453,12 +500,14 @@
             <w:r>
               <w:rPr>
                 <w:rStyle w:val="Hyperlink"/>
+                <w:rFonts w:ascii="Segoe UI" w:hAnsi="Segoe UI" w:cs="Segoe UI"/>
                 <w:noProof/>
               </w:rPr>
               <w:t>Resource Health Retriever Function App</w:t>
             </w:r>
             <w:r>
               <w:rPr>
+                <w:rFonts w:ascii="Segoe UI" w:hAnsi="Segoe UI" w:cs="Segoe UI"/>
                 <w:noProof/>
                 <w:webHidden/>
               </w:rPr>
@@ -466,6 +515,7 @@
             </w:r>
             <w:r>
               <w:rPr>
+                <w:rFonts w:ascii="Segoe UI" w:hAnsi="Segoe UI" w:cs="Segoe UI"/>
                 <w:noProof/>
                 <w:webHidden/>
               </w:rPr>
@@ -473,6 +523,7 @@
             </w:r>
             <w:r>
               <w:rPr>
+                <w:rFonts w:ascii="Segoe UI" w:hAnsi="Segoe UI" w:cs="Segoe UI"/>
                 <w:noProof/>
                 <w:webHidden/>
               </w:rPr>
@@ -480,12 +531,14 @@
             </w:r>
             <w:r>
               <w:rPr>
+                <w:rFonts w:ascii="Segoe UI" w:hAnsi="Segoe UI" w:cs="Segoe UI"/>
                 <w:noProof/>
                 <w:webHidden/>
               </w:rPr>
             </w:r>
             <w:r>
               <w:rPr>
+                <w:rFonts w:ascii="Segoe UI" w:hAnsi="Segoe UI" w:cs="Segoe UI"/>
                 <w:noProof/>
                 <w:webHidden/>
               </w:rPr>
@@ -493,6 +546,7 @@
             </w:r>
             <w:r>
               <w:rPr>
+                <w:rFonts w:ascii="Segoe UI" w:hAnsi="Segoe UI" w:cs="Segoe UI"/>
                 <w:noProof/>
                 <w:webHidden/>
               </w:rPr>
@@ -500,6 +554,7 @@
             </w:r>
             <w:r>
               <w:rPr>
+                <w:rFonts w:ascii="Segoe UI" w:hAnsi="Segoe UI" w:cs="Segoe UI"/>
                 <w:noProof/>
                 <w:webHidden/>
               </w:rPr>
@@ -514,7 +569,7 @@
               <w:tab w:val="right" w:leader="dot" w:pos="9016"/>
             </w:tabs>
             <w:rPr>
-              <w:rFonts w:eastAsiaTheme="minorEastAsia"/>
+              <w:rFonts w:ascii="Segoe UI" w:eastAsiaTheme="minorEastAsia" w:hAnsi="Segoe UI" w:cs="Segoe UI"/>
               <w:noProof/>
               <w:sz w:val="24"/>
               <w:szCs w:val="24"/>
@@ -525,12 +580,14 @@
             <w:r>
               <w:rPr>
                 <w:rStyle w:val="Hyperlink"/>
+                <w:rFonts w:ascii="Segoe UI" w:hAnsi="Segoe UI" w:cs="Segoe UI"/>
                 <w:noProof/>
               </w:rPr>
               <w:t>How HTTP Client calls Function App</w:t>
             </w:r>
             <w:r>
               <w:rPr>
+                <w:rFonts w:ascii="Segoe UI" w:hAnsi="Segoe UI" w:cs="Segoe UI"/>
                 <w:noProof/>
                 <w:webHidden/>
               </w:rPr>
@@ -538,6 +595,7 @@
             </w:r>
             <w:r>
               <w:rPr>
+                <w:rFonts w:ascii="Segoe UI" w:hAnsi="Segoe UI" w:cs="Segoe UI"/>
                 <w:noProof/>
                 <w:webHidden/>
               </w:rPr>
@@ -545,6 +603,7 @@
             </w:r>
             <w:r>
               <w:rPr>
+                <w:rFonts w:ascii="Segoe UI" w:hAnsi="Segoe UI" w:cs="Segoe UI"/>
                 <w:noProof/>
                 <w:webHidden/>
               </w:rPr>
@@ -552,12 +611,14 @@
             </w:r>
             <w:r>
               <w:rPr>
+                <w:rFonts w:ascii="Segoe UI" w:hAnsi="Segoe UI" w:cs="Segoe UI"/>
                 <w:noProof/>
                 <w:webHidden/>
               </w:rPr>
             </w:r>
             <w:r>
               <w:rPr>
+                <w:rFonts w:ascii="Segoe UI" w:hAnsi="Segoe UI" w:cs="Segoe UI"/>
                 <w:noProof/>
                 <w:webHidden/>
               </w:rPr>
@@ -565,6 +626,7 @@
             </w:r>
             <w:r>
               <w:rPr>
+                <w:rFonts w:ascii="Segoe UI" w:hAnsi="Segoe UI" w:cs="Segoe UI"/>
                 <w:noProof/>
                 <w:webHidden/>
               </w:rPr>
@@ -572,6 +634,7 @@
             </w:r>
             <w:r>
               <w:rPr>
+                <w:rFonts w:ascii="Segoe UI" w:hAnsi="Segoe UI" w:cs="Segoe UI"/>
                 <w:noProof/>
                 <w:webHidden/>
               </w:rPr>
@@ -586,7 +649,7 @@
               <w:tab w:val="right" w:leader="dot" w:pos="9016"/>
             </w:tabs>
             <w:rPr>
-              <w:rFonts w:eastAsiaTheme="minorEastAsia"/>
+              <w:rFonts w:ascii="Segoe UI" w:eastAsiaTheme="minorEastAsia" w:hAnsi="Segoe UI" w:cs="Segoe UI"/>
               <w:noProof/>
               <w:sz w:val="24"/>
               <w:szCs w:val="24"/>
@@ -597,12 +660,14 @@
             <w:r>
               <w:rPr>
                 <w:rStyle w:val="Hyperlink"/>
+                <w:rFonts w:ascii="Segoe UI" w:hAnsi="Segoe UI" w:cs="Segoe UI"/>
                 <w:noProof/>
               </w:rPr>
               <w:t>Import Grafana Dashboards</w:t>
             </w:r>
             <w:r>
               <w:rPr>
+                <w:rFonts w:ascii="Segoe UI" w:hAnsi="Segoe UI" w:cs="Segoe UI"/>
                 <w:noProof/>
                 <w:webHidden/>
               </w:rPr>
@@ -610,6 +675,7 @@
             </w:r>
             <w:r>
               <w:rPr>
+                <w:rFonts w:ascii="Segoe UI" w:hAnsi="Segoe UI" w:cs="Segoe UI"/>
                 <w:noProof/>
                 <w:webHidden/>
               </w:rPr>
@@ -617,6 +683,7 @@
             </w:r>
             <w:r>
               <w:rPr>
+                <w:rFonts w:ascii="Segoe UI" w:hAnsi="Segoe UI" w:cs="Segoe UI"/>
                 <w:noProof/>
                 <w:webHidden/>
               </w:rPr>
@@ -624,12 +691,14 @@
             </w:r>
             <w:r>
               <w:rPr>
+                <w:rFonts w:ascii="Segoe UI" w:hAnsi="Segoe UI" w:cs="Segoe UI"/>
                 <w:noProof/>
                 <w:webHidden/>
               </w:rPr>
             </w:r>
             <w:r>
               <w:rPr>
+                <w:rFonts w:ascii="Segoe UI" w:hAnsi="Segoe UI" w:cs="Segoe UI"/>
                 <w:noProof/>
                 <w:webHidden/>
               </w:rPr>
@@ -637,6 +706,7 @@
             </w:r>
             <w:r>
               <w:rPr>
+                <w:rFonts w:ascii="Segoe UI" w:hAnsi="Segoe UI" w:cs="Segoe UI"/>
                 <w:noProof/>
                 <w:webHidden/>
               </w:rPr>
@@ -644,6 +714,7 @@
             </w:r>
             <w:r>
               <w:rPr>
+                <w:rFonts w:ascii="Segoe UI" w:hAnsi="Segoe UI" w:cs="Segoe UI"/>
                 <w:noProof/>
                 <w:webHidden/>
               </w:rPr>
@@ -658,7 +729,7 @@
               <w:tab w:val="right" w:leader="dot" w:pos="9016"/>
             </w:tabs>
             <w:rPr>
-              <w:rFonts w:eastAsiaTheme="minorEastAsia"/>
+              <w:rFonts w:ascii="Segoe UI" w:eastAsiaTheme="minorEastAsia" w:hAnsi="Segoe UI" w:cs="Segoe UI"/>
               <w:noProof/>
               <w:sz w:val="24"/>
               <w:szCs w:val="24"/>
@@ -669,12 +740,14 @@
             <w:r>
               <w:rPr>
                 <w:rStyle w:val="Hyperlink"/>
+                <w:rFonts w:ascii="Segoe UI" w:hAnsi="Segoe UI" w:cs="Segoe UI"/>
                 <w:noProof/>
               </w:rPr>
               <w:t>Abbreviation</w:t>
             </w:r>
             <w:r>
               <w:rPr>
+                <w:rFonts w:ascii="Segoe UI" w:hAnsi="Segoe UI" w:cs="Segoe UI"/>
                 <w:noProof/>
                 <w:webHidden/>
               </w:rPr>
@@ -682,6 +755,7 @@
             </w:r>
             <w:r>
               <w:rPr>
+                <w:rFonts w:ascii="Segoe UI" w:hAnsi="Segoe UI" w:cs="Segoe UI"/>
                 <w:noProof/>
                 <w:webHidden/>
               </w:rPr>
@@ -689,6 +763,7 @@
             </w:r>
             <w:r>
               <w:rPr>
+                <w:rFonts w:ascii="Segoe UI" w:hAnsi="Segoe UI" w:cs="Segoe UI"/>
                 <w:noProof/>
                 <w:webHidden/>
               </w:rPr>
@@ -696,12 +771,14 @@
             </w:r>
             <w:r>
               <w:rPr>
+                <w:rFonts w:ascii="Segoe UI" w:hAnsi="Segoe UI" w:cs="Segoe UI"/>
                 <w:noProof/>
                 <w:webHidden/>
               </w:rPr>
             </w:r>
             <w:r>
               <w:rPr>
+                <w:rFonts w:ascii="Segoe UI" w:hAnsi="Segoe UI" w:cs="Segoe UI"/>
                 <w:noProof/>
                 <w:webHidden/>
               </w:rPr>
@@ -709,6 +786,7 @@
             </w:r>
             <w:r>
               <w:rPr>
+                <w:rFonts w:ascii="Segoe UI" w:hAnsi="Segoe UI" w:cs="Segoe UI"/>
                 <w:noProof/>
                 <w:webHidden/>
               </w:rPr>
@@ -716,6 +794,7 @@
             </w:r>
             <w:r>
               <w:rPr>
+                <w:rFonts w:ascii="Segoe UI" w:hAnsi="Segoe UI" w:cs="Segoe UI"/>
                 <w:noProof/>
                 <w:webHidden/>
               </w:rPr>
@@ -724,8 +803,14 @@
           </w:hyperlink>
         </w:p>
         <w:p>
+          <w:pPr>
+            <w:rPr>
+              <w:rFonts w:ascii="Segoe UI" w:hAnsi="Segoe UI" w:cs="Segoe UI"/>
+            </w:rPr>
+          </w:pPr>
           <w:r>
             <w:rPr>
+              <w:rFonts w:ascii="Segoe UI" w:hAnsi="Segoe UI" w:cs="Segoe UI"/>
               <w:b/>
               <w:bCs/>
               <w:noProof/>
@@ -738,13 +823,16 @@
     <w:p>
       <w:pPr>
         <w:rPr>
-          <w:rFonts w:eastAsiaTheme="majorEastAsia" w:cstheme="majorBidi"/>
+          <w:rFonts w:ascii="Segoe UI" w:eastAsiaTheme="majorEastAsia" w:hAnsi="Segoe UI" w:cs="Segoe UI"/>
           <w:color w:val="0F4761" w:themeColor="accent1" w:themeShade="BF"/>
           <w:sz w:val="28"/>
           <w:szCs w:val="28"/>
         </w:rPr>
       </w:pPr>
       <w:r>
+        <w:rPr>
+          <w:rFonts w:ascii="Segoe UI" w:hAnsi="Segoe UI" w:cs="Segoe UI"/>
+        </w:rPr>
         <w:br w:type="page"/>
       </w:r>
     </w:p>
@@ -752,6 +840,7 @@
       <w:pPr>
         <w:pStyle w:val="Heading1"/>
         <w:rPr>
+          <w:rFonts w:ascii="Segoe UI" w:hAnsi="Segoe UI" w:cs="Segoe UI"/>
           <w:sz w:val="32"/>
           <w:szCs w:val="32"/>
         </w:rPr>
@@ -759,6 +848,7 @@
       <w:bookmarkStart w:id="20" w:name="_Toc152681537"/>
       <w:r>
         <w:rPr>
+          <w:rFonts w:ascii="Segoe UI" w:hAnsi="Segoe UI" w:cs="Segoe UI"/>
           <w:sz w:val="32"/>
           <w:szCs w:val="32"/>
         </w:rPr>
@@ -767,6 +857,7 @@
       </w:r>
       <w:r>
         <w:rPr>
+          <w:rFonts w:ascii="Segoe UI" w:hAnsi="Segoe UI" w:cs="Segoe UI"/>
           <w:sz w:val="32"/>
           <w:szCs w:val="32"/>
         </w:rPr>
@@ -775,12 +866,25 @@
       <w:bookmarkEnd w:id="19"/>
       <w:bookmarkEnd w:id="20"/>
     </w:p>
-    <w:p/>
+    <w:p>
+      <w:pPr>
+        <w:rPr>
+          <w:rFonts w:ascii="Segoe UI" w:hAnsi="Segoe UI" w:cs="Segoe UI"/>
+        </w:rPr>
+      </w:pPr>
+    </w:p>
     <w:p>
       <w:pPr>
         <w:pStyle w:val="Heading3"/>
-      </w:pPr>
-      <w:r>
+        <w:rPr>
+          <w:rFonts w:ascii="Segoe UI" w:hAnsi="Segoe UI" w:cs="Segoe UI"/>
+        </w:rPr>
+      </w:pPr>
+      <w:r>
+        <w:rPr>
+          <w:rFonts w:ascii="Segoe UI" w:hAnsi="Segoe UI" w:cs="Segoe UI"/>
+          <w:noProof/>
+        </w:rPr>
         <w:drawing>
           <wp:inline distT="0" distB="0" distL="0" distR="0" wp14:anchorId="224CF368" wp14:editId="0D4E482D">
             <wp:extent cx="5731510" cy="6256655"/>
@@ -821,7 +925,7 @@
     <w:p>
       <w:pPr>
         <w:rPr>
-          <w:rFonts w:eastAsiaTheme="majorEastAsia" w:cstheme="majorBidi"/>
+          <w:rFonts w:ascii="Segoe UI" w:eastAsiaTheme="majorEastAsia" w:hAnsi="Segoe UI" w:cs="Segoe UI"/>
           <w:color w:val="0F4761" w:themeColor="accent1" w:themeShade="BF"/>
           <w:sz w:val="28"/>
           <w:szCs w:val="28"/>
@@ -832,7 +936,7 @@
     <w:p>
       <w:pPr>
         <w:rPr>
-          <w:rFonts w:asciiTheme="majorHAnsi" w:eastAsiaTheme="majorEastAsia" w:hAnsiTheme="majorHAnsi" w:cstheme="majorBidi"/>
+          <w:rFonts w:ascii="Segoe UI" w:eastAsiaTheme="majorEastAsia" w:hAnsi="Segoe UI" w:cs="Segoe UI"/>
           <w:color w:val="0F4761" w:themeColor="accent1" w:themeShade="BF"/>
           <w:sz w:val="36"/>
           <w:szCs w:val="36"/>
@@ -842,7 +946,7 @@
     <w:p>
       <w:pPr>
         <w:rPr>
-          <w:rFonts w:asciiTheme="majorHAnsi" w:eastAsiaTheme="majorEastAsia" w:hAnsiTheme="majorHAnsi" w:cstheme="majorBidi"/>
+          <w:rFonts w:ascii="Segoe UI" w:eastAsiaTheme="majorEastAsia" w:hAnsi="Segoe UI" w:cs="Segoe UI"/>
           <w:color w:val="0F4761" w:themeColor="accent1" w:themeShade="BF"/>
           <w:sz w:val="36"/>
           <w:szCs w:val="36"/>
@@ -851,6 +955,7 @@
       <w:bookmarkStart w:id="22" w:name="_Toc152681539"/>
       <w:r>
         <w:rPr>
+          <w:rFonts w:ascii="Segoe UI" w:hAnsi="Segoe UI" w:cs="Segoe UI"/>
           <w:sz w:val="36"/>
           <w:szCs w:val="36"/>
         </w:rPr>
@@ -861,12 +966,14 @@
       <w:pPr>
         <w:pStyle w:val="Heading1"/>
         <w:rPr>
+          <w:rFonts w:ascii="Segoe UI" w:hAnsi="Segoe UI" w:cs="Segoe UI"/>
           <w:sz w:val="36"/>
           <w:szCs w:val="36"/>
         </w:rPr>
       </w:pPr>
       <w:r>
         <w:rPr>
+          <w:rFonts w:ascii="Segoe UI" w:hAnsi="Segoe UI" w:cs="Segoe UI"/>
           <w:sz w:val="36"/>
           <w:szCs w:val="36"/>
         </w:rPr>
@@ -880,7 +987,7 @@
       <w:pPr>
         <w:pStyle w:val="Heading2"/>
         <w:rPr>
-          <w:rFonts w:eastAsiaTheme="minorHAnsi"/>
+          <w:rFonts w:ascii="Segoe UI" w:eastAsiaTheme="minorHAnsi" w:hAnsi="Segoe UI" w:cs="Segoe UI"/>
           <w:sz w:val="28"/>
           <w:szCs w:val="28"/>
         </w:rPr>
@@ -889,7 +996,7 @@
       <w:bookmarkStart w:id="24" w:name="_Toc152681540"/>
       <w:r>
         <w:rPr>
-          <w:rFonts w:eastAsiaTheme="minorHAnsi"/>
+          <w:rFonts w:ascii="Segoe UI" w:eastAsiaTheme="minorHAnsi" w:hAnsi="Segoe UI" w:cs="Segoe UI"/>
           <w:sz w:val="28"/>
           <w:szCs w:val="28"/>
         </w:rPr>
@@ -897,7 +1004,7 @@
       </w:r>
       <w:r>
         <w:rPr>
-          <w:rFonts w:eastAsiaTheme="minorHAnsi"/>
+          <w:rFonts w:ascii="Segoe UI" w:eastAsiaTheme="minorHAnsi" w:hAnsi="Segoe UI" w:cs="Segoe UI"/>
           <w:sz w:val="28"/>
           <w:szCs w:val="28"/>
         </w:rPr>
@@ -907,34 +1014,69 @@
       <w:bookmarkEnd w:id="24"/>
     </w:p>
     <w:p>
-      <w:r>
+      <w:pPr>
+        <w:rPr>
+          <w:rFonts w:ascii="Segoe UI" w:hAnsi="Segoe UI" w:cs="Segoe UI"/>
+        </w:rPr>
+      </w:pPr>
+      <w:r>
+        <w:rPr>
+          <w:rFonts w:ascii="Segoe UI" w:hAnsi="Segoe UI" w:cs="Segoe UI"/>
+        </w:rPr>
         <w:t>Grafana dashboard</w:t>
       </w:r>
       <w:r>
+        <w:rPr>
+          <w:rFonts w:ascii="Segoe UI" w:hAnsi="Segoe UI" w:cs="Segoe UI"/>
+        </w:rPr>
         <w:t xml:space="preserve"> require</w:t>
       </w:r>
       <w:r>
+        <w:rPr>
+          <w:rFonts w:ascii="Segoe UI" w:hAnsi="Segoe UI" w:cs="Segoe UI"/>
+        </w:rPr>
         <w:t xml:space="preserve"> the following </w:t>
       </w:r>
       <w:r>
+        <w:rPr>
+          <w:rFonts w:ascii="Segoe UI" w:hAnsi="Segoe UI" w:cs="Segoe UI"/>
+        </w:rPr>
         <w:t>logs</w:t>
       </w:r>
       <w:r>
+        <w:rPr>
+          <w:rFonts w:ascii="Segoe UI" w:hAnsi="Segoe UI" w:cs="Segoe UI"/>
+        </w:rPr>
         <w:t xml:space="preserve"> </w:t>
       </w:r>
       <w:r>
+        <w:rPr>
+          <w:rFonts w:ascii="Segoe UI" w:hAnsi="Segoe UI" w:cs="Segoe UI"/>
+        </w:rPr>
         <w:t xml:space="preserve">to be </w:t>
       </w:r>
       <w:r>
+        <w:rPr>
+          <w:rFonts w:ascii="Segoe UI" w:hAnsi="Segoe UI" w:cs="Segoe UI"/>
+        </w:rPr>
         <w:t>collect</w:t>
       </w:r>
       <w:r>
+        <w:rPr>
+          <w:rFonts w:ascii="Segoe UI" w:hAnsi="Segoe UI" w:cs="Segoe UI"/>
+        </w:rPr>
         <w:t>ed</w:t>
       </w:r>
       <w:r>
+        <w:rPr>
+          <w:rFonts w:ascii="Segoe UI" w:hAnsi="Segoe UI" w:cs="Segoe UI"/>
+        </w:rPr>
         <w:t xml:space="preserve"> by Azure Monitor</w:t>
       </w:r>
       <w:r>
+        <w:rPr>
+          <w:rFonts w:ascii="Segoe UI" w:hAnsi="Segoe UI" w:cs="Segoe UI"/>
+        </w:rPr>
         <w:t xml:space="preserve"> </w:t>
       </w:r>
     </w:p>
@@ -946,26 +1088,40 @@
           <w:numId w:val="4"/>
         </w:numPr>
         <w:ind w:left="1134"/>
-      </w:pPr>
-      <w:r>
+        <w:rPr>
+          <w:rFonts w:ascii="Segoe UI" w:hAnsi="Segoe UI" w:cs="Segoe UI"/>
+        </w:rPr>
+      </w:pPr>
+      <w:r>
+        <w:rPr>
+          <w:rFonts w:ascii="Segoe UI" w:hAnsi="Segoe UI" w:cs="Segoe UI"/>
+        </w:rPr>
         <w:t>Collect Performance Counters from VM</w:t>
       </w:r>
       <w:r>
+        <w:rPr>
+          <w:rFonts w:ascii="Segoe UI" w:hAnsi="Segoe UI" w:cs="Segoe UI"/>
+        </w:rPr>
         <w:t>s</w:t>
       </w:r>
       <w:r>
+        <w:rPr>
+          <w:rFonts w:ascii="Segoe UI" w:hAnsi="Segoe UI" w:cs="Segoe UI"/>
+        </w:rPr>
         <w:t xml:space="preserve"> using </w:t>
       </w:r>
       <w:hyperlink r:id="rId6" w:history="1">
         <w:r>
           <w:rPr>
             <w:rStyle w:val="Hyperlink"/>
+            <w:rFonts w:ascii="Segoe UI" w:hAnsi="Segoe UI" w:cs="Segoe UI"/>
           </w:rPr>
           <w:t>Create</w:t>
         </w:r>
         <w:r>
           <w:rPr>
             <w:rStyle w:val="Hyperlink"/>
+            <w:rFonts w:ascii="Segoe UI" w:hAnsi="Segoe UI" w:cs="Segoe UI"/>
           </w:rPr>
           <w:t xml:space="preserve"> Data Collection Rule</w:t>
         </w:r>
@@ -978,19 +1134,42 @@
           <w:ilvl w:val="1"/>
           <w:numId w:val="4"/>
         </w:numPr>
-      </w:pPr>
-      <w:r>
+        <w:rPr>
+          <w:rFonts w:ascii="Segoe UI" w:hAnsi="Segoe UI" w:cs="Segoe UI"/>
+        </w:rPr>
+      </w:pPr>
+      <w:r>
+        <w:rPr>
+          <w:rFonts w:ascii="Segoe UI" w:hAnsi="Segoe UI" w:cs="Segoe UI"/>
+        </w:rPr>
         <w:t>“</w:t>
       </w:r>
       <w:r>
+        <w:rPr>
+          <w:rFonts w:ascii="Segoe UI" w:hAnsi="Segoe UI" w:cs="Segoe UI"/>
+        </w:rPr>
         <w:t>Resources</w:t>
       </w:r>
       <w:r>
+        <w:rPr>
+          <w:rFonts w:ascii="Segoe UI" w:hAnsi="Segoe UI" w:cs="Segoe UI"/>
+        </w:rPr>
         <w:t>”</w:t>
       </w:r>
       <w:r>
-        <w:t xml:space="preserve"> including all monitored VMs</w:t>
-      </w:r>
+        <w:rPr>
+          <w:rFonts w:ascii="Segoe UI" w:hAnsi="Segoe UI" w:cs="Segoe UI"/>
+        </w:rPr>
+        <w:t xml:space="preserve"> including all monitored </w:t>
+      </w:r>
+      <w:proofErr w:type="gramStart"/>
+      <w:r>
+        <w:rPr>
+          <w:rFonts w:ascii="Segoe UI" w:hAnsi="Segoe UI" w:cs="Segoe UI"/>
+        </w:rPr>
+        <w:t>VMs</w:t>
+      </w:r>
+      <w:proofErr w:type="gramEnd"/>
     </w:p>
     <w:p>
       <w:pPr>
@@ -999,25 +1178,48 @@
           <w:ilvl w:val="1"/>
           <w:numId w:val="4"/>
         </w:numPr>
-      </w:pPr>
-      <w:r>
+        <w:rPr>
+          <w:rFonts w:ascii="Segoe UI" w:hAnsi="Segoe UI" w:cs="Segoe UI"/>
+        </w:rPr>
+      </w:pPr>
+      <w:r>
+        <w:rPr>
+          <w:rFonts w:ascii="Segoe UI" w:hAnsi="Segoe UI" w:cs="Segoe UI"/>
+        </w:rPr>
         <w:t>“</w:t>
       </w:r>
       <w:r>
+        <w:rPr>
+          <w:rFonts w:ascii="Segoe UI" w:hAnsi="Segoe UI" w:cs="Segoe UI"/>
+        </w:rPr>
         <w:t>Data Source</w:t>
       </w:r>
       <w:r>
+        <w:rPr>
+          <w:rFonts w:ascii="Segoe UI" w:hAnsi="Segoe UI" w:cs="Segoe UI"/>
+        </w:rPr>
         <w:t>”</w:t>
       </w:r>
       <w:r>
+        <w:rPr>
+          <w:rFonts w:ascii="Segoe UI" w:hAnsi="Segoe UI" w:cs="Segoe UI"/>
+        </w:rPr>
         <w:t xml:space="preserve"> including Performance Counter – check all </w:t>
       </w:r>
       <w:r>
+        <w:rPr>
+          <w:rFonts w:ascii="Segoe UI" w:hAnsi="Segoe UI" w:cs="Segoe UI"/>
+        </w:rPr>
         <w:t>perf-</w:t>
       </w:r>
-      <w:r>
+      <w:proofErr w:type="gramStart"/>
+      <w:r>
+        <w:rPr>
+          <w:rFonts w:ascii="Segoe UI" w:hAnsi="Segoe UI" w:cs="Segoe UI"/>
+        </w:rPr>
         <w:t>counters</w:t>
       </w:r>
+      <w:proofErr w:type="gramEnd"/>
     </w:p>
     <w:p>
       <w:pPr>
@@ -1026,38 +1228,74 @@
           <w:ilvl w:val="1"/>
           <w:numId w:val="4"/>
         </w:numPr>
-      </w:pPr>
-      <w:r>
+        <w:rPr>
+          <w:rFonts w:ascii="Segoe UI" w:hAnsi="Segoe UI" w:cs="Segoe UI"/>
+        </w:rPr>
+      </w:pPr>
+      <w:r>
+        <w:rPr>
+          <w:rFonts w:ascii="Segoe UI" w:hAnsi="Segoe UI" w:cs="Segoe UI"/>
+        </w:rPr>
         <w:t>“</w:t>
       </w:r>
       <w:r>
+        <w:rPr>
+          <w:rFonts w:ascii="Segoe UI" w:hAnsi="Segoe UI" w:cs="Segoe UI"/>
+        </w:rPr>
         <w:t>Destination</w:t>
       </w:r>
       <w:r>
+        <w:rPr>
+          <w:rFonts w:ascii="Segoe UI" w:hAnsi="Segoe UI" w:cs="Segoe UI"/>
+        </w:rPr>
         <w:t>”</w:t>
       </w:r>
       <w:r>
+        <w:rPr>
+          <w:rFonts w:ascii="Segoe UI" w:hAnsi="Segoe UI" w:cs="Segoe UI"/>
+        </w:rPr>
         <w:t xml:space="preserve"> to </w:t>
       </w:r>
       <w:r>
+        <w:rPr>
+          <w:rFonts w:ascii="Segoe UI" w:hAnsi="Segoe UI" w:cs="Segoe UI"/>
+        </w:rPr>
         <w:t xml:space="preserve">a </w:t>
       </w:r>
       <w:r>
+        <w:rPr>
+          <w:rFonts w:ascii="Segoe UI" w:hAnsi="Segoe UI" w:cs="Segoe UI"/>
+        </w:rPr>
         <w:t xml:space="preserve">single </w:t>
       </w:r>
       <w:r>
+        <w:rPr>
+          <w:rFonts w:ascii="Segoe UI" w:hAnsi="Segoe UI" w:cs="Segoe UI"/>
+        </w:rPr>
         <w:t>identified</w:t>
       </w:r>
       <w:r>
+        <w:rPr>
+          <w:rFonts w:ascii="Segoe UI" w:hAnsi="Segoe UI" w:cs="Segoe UI"/>
+        </w:rPr>
         <w:t xml:space="preserve"> </w:t>
       </w:r>
       <w:r>
+        <w:rPr>
+          <w:rFonts w:ascii="Segoe UI" w:hAnsi="Segoe UI" w:cs="Segoe UI"/>
+        </w:rPr>
         <w:t>Log Analytics</w:t>
       </w:r>
       <w:r>
+        <w:rPr>
+          <w:rFonts w:ascii="Segoe UI" w:hAnsi="Segoe UI" w:cs="Segoe UI"/>
+        </w:rPr>
         <w:t xml:space="preserve"> Workspace</w:t>
       </w:r>
       <w:r>
+        <w:rPr>
+          <w:rFonts w:ascii="Segoe UI" w:hAnsi="Segoe UI" w:cs="Segoe UI"/>
+        </w:rPr>
         <w:t xml:space="preserve"> </w:t>
       </w:r>
     </w:p>
@@ -1065,6 +1303,9 @@
       <w:pPr>
         <w:pStyle w:val="ListParagraph"/>
         <w:ind w:left="1080"/>
+        <w:rPr>
+          <w:rFonts w:ascii="Segoe UI" w:hAnsi="Segoe UI" w:cs="Segoe UI"/>
+        </w:rPr>
       </w:pPr>
     </w:p>
     <w:p>
@@ -1074,31 +1315,53 @@
           <w:ilvl w:val="0"/>
           <w:numId w:val="4"/>
         </w:numPr>
-      </w:pPr>
-      <w:r>
+        <w:rPr>
+          <w:rFonts w:ascii="Segoe UI" w:hAnsi="Segoe UI" w:cs="Segoe UI"/>
+        </w:rPr>
+      </w:pPr>
+      <w:r>
+        <w:rPr>
+          <w:rFonts w:ascii="Segoe UI" w:hAnsi="Segoe UI" w:cs="Segoe UI"/>
+        </w:rPr>
         <w:t xml:space="preserve">Migrate existing </w:t>
       </w:r>
       <w:r>
+        <w:rPr>
+          <w:rFonts w:ascii="Segoe UI" w:hAnsi="Segoe UI" w:cs="Segoe UI"/>
+        </w:rPr>
         <w:t>App Insights</w:t>
       </w:r>
       <w:r>
+        <w:rPr>
+          <w:rFonts w:ascii="Segoe UI" w:hAnsi="Segoe UI" w:cs="Segoe UI"/>
+        </w:rPr>
         <w:t xml:space="preserve"> to </w:t>
       </w:r>
       <w:hyperlink r:id="rId7" w:history="1">
         <w:r>
           <w:rPr>
             <w:rStyle w:val="Hyperlink"/>
+            <w:rFonts w:ascii="Segoe UI" w:hAnsi="Segoe UI" w:cs="Segoe UI"/>
           </w:rPr>
           <w:t>Workspace-based</w:t>
         </w:r>
       </w:hyperlink>
       <w:r>
+        <w:rPr>
+          <w:rFonts w:ascii="Segoe UI" w:hAnsi="Segoe UI" w:cs="Segoe UI"/>
+        </w:rPr>
         <w:t xml:space="preserve">, ensure all App Insights are integrated to a single </w:t>
       </w:r>
       <w:r>
+        <w:rPr>
+          <w:rFonts w:ascii="Segoe UI" w:hAnsi="Segoe UI" w:cs="Segoe UI"/>
+        </w:rPr>
         <w:t xml:space="preserve">Log Analytics </w:t>
       </w:r>
       <w:r>
+        <w:rPr>
+          <w:rFonts w:ascii="Segoe UI" w:hAnsi="Segoe UI" w:cs="Segoe UI"/>
+        </w:rPr>
         <w:t>Workspace</w:t>
       </w:r>
     </w:p>
@@ -1106,20 +1369,35 @@
       <w:pPr>
         <w:pStyle w:val="ListParagraph"/>
         <w:ind w:left="1080"/>
+        <w:rPr>
+          <w:rFonts w:ascii="Segoe UI" w:hAnsi="Segoe UI" w:cs="Segoe UI"/>
+        </w:rPr>
       </w:pPr>
     </w:p>
     <w:p>
       <w:pPr>
         <w:pStyle w:val="ListParagraph"/>
         <w:ind w:left="1080"/>
-      </w:pPr>
-      <w:r>
+        <w:rPr>
+          <w:rFonts w:ascii="Segoe UI" w:hAnsi="Segoe UI" w:cs="Segoe UI"/>
+        </w:rPr>
+      </w:pPr>
+      <w:r>
+        <w:rPr>
+          <w:rFonts w:ascii="Segoe UI" w:hAnsi="Segoe UI" w:cs="Segoe UI"/>
+        </w:rPr>
         <w:t xml:space="preserve">Info: </w:t>
       </w:r>
       <w:r>
+        <w:rPr>
+          <w:rFonts w:ascii="Segoe UI" w:hAnsi="Segoe UI" w:cs="Segoe UI"/>
+        </w:rPr>
         <w:t>App Insights Log tables</w:t>
       </w:r>
       <w:r>
+        <w:rPr>
+          <w:rFonts w:ascii="Segoe UI" w:hAnsi="Segoe UI" w:cs="Segoe UI"/>
+        </w:rPr>
         <w:t xml:space="preserve"> on Log Analytics Workspace as shown below.</w:t>
       </w:r>
     </w:p>
@@ -1127,26 +1405,66 @@
       <w:pPr>
         <w:pStyle w:val="ListParagraph"/>
         <w:ind w:left="1080"/>
-      </w:pPr>
-      <w:r>
+        <w:rPr>
+          <w:rFonts w:ascii="Segoe UI" w:hAnsi="Segoe UI" w:cs="Segoe UI"/>
+        </w:rPr>
+      </w:pPr>
+      <w:r>
+        <w:rPr>
+          <w:rFonts w:ascii="Segoe UI" w:hAnsi="Segoe UI" w:cs="Segoe UI"/>
+        </w:rPr>
         <w:t xml:space="preserve">All logs from multiple App Insights are stored within these tables filterable by </w:t>
       </w:r>
       <w:r>
+        <w:rPr>
+          <w:rFonts w:ascii="Segoe UI" w:hAnsi="Segoe UI" w:cs="Segoe UI"/>
+        </w:rPr>
         <w:t>column</w:t>
       </w:r>
       <w:r>
+        <w:rPr>
+          <w:rFonts w:ascii="Segoe UI" w:hAnsi="Segoe UI" w:cs="Segoe UI"/>
+        </w:rPr>
         <w:t xml:space="preserve"> </w:t>
       </w:r>
       <w:r>
-        <w:t>“AppRoleN</w:t>
-      </w:r>
-      <w:r>
+        <w:rPr>
+          <w:rFonts w:ascii="Segoe UI" w:hAnsi="Segoe UI" w:cs="Segoe UI"/>
+        </w:rPr>
+        <w:t>“</w:t>
+      </w:r>
+      <w:proofErr w:type="spellStart"/>
+      <w:proofErr w:type="gramStart"/>
+      <w:r>
+        <w:rPr>
+          <w:rFonts w:ascii="Segoe UI" w:hAnsi="Segoe UI" w:cs="Segoe UI"/>
+        </w:rPr>
+        <w:t>AppRoleN</w:t>
+      </w:r>
+      <w:r>
+        <w:rPr>
+          <w:rFonts w:ascii="Segoe UI" w:hAnsi="Segoe UI" w:cs="Segoe UI"/>
+        </w:rPr>
         <w:t>a</w:t>
       </w:r>
       <w:r>
-        <w:t>me”</w:t>
-      </w:r>
-      <w:r>
+        <w:rPr>
+          <w:rFonts w:ascii="Segoe UI" w:hAnsi="Segoe UI" w:cs="Segoe UI"/>
+        </w:rPr>
+        <w:t>me</w:t>
+      </w:r>
+      <w:proofErr w:type="spellEnd"/>
+      <w:r>
+        <w:rPr>
+          <w:rFonts w:ascii="Segoe UI" w:hAnsi="Segoe UI" w:cs="Segoe UI"/>
+        </w:rPr>
+        <w:t>”</w:t>
+      </w:r>
+      <w:proofErr w:type="gramEnd"/>
+      <w:r>
+        <w:rPr>
+          <w:rFonts w:ascii="Segoe UI" w:hAnsi="Segoe UI" w:cs="Segoe UI"/>
+        </w:rPr>
         <w:t xml:space="preserve"> </w:t>
       </w:r>
     </w:p>
@@ -1154,9 +1472,13 @@
       <w:pPr>
         <w:pStyle w:val="ListParagraph"/>
         <w:ind w:left="1080"/>
-      </w:pPr>
-      <w:r>
-        <w:rPr>
+        <w:rPr>
+          <w:rFonts w:ascii="Segoe UI" w:hAnsi="Segoe UI" w:cs="Segoe UI"/>
+        </w:rPr>
+      </w:pPr>
+      <w:r>
+        <w:rPr>
+          <w:rFonts w:ascii="Segoe UI" w:hAnsi="Segoe UI" w:cs="Segoe UI"/>
           <w:noProof/>
         </w:rPr>
         <w:drawing>
@@ -1200,6 +1522,9 @@
       <w:pPr>
         <w:pStyle w:val="ListParagraph"/>
         <w:ind w:left="1080"/>
+        <w:rPr>
+          <w:rFonts w:ascii="Segoe UI" w:hAnsi="Segoe UI" w:cs="Segoe UI"/>
+        </w:rPr>
       </w:pPr>
     </w:p>
     <w:p>
@@ -1209,52 +1534,80 @@
           <w:ilvl w:val="0"/>
           <w:numId w:val="4"/>
         </w:numPr>
-      </w:pPr>
-      <w:r>
+        <w:rPr>
+          <w:rFonts w:ascii="Segoe UI" w:hAnsi="Segoe UI" w:cs="Segoe UI"/>
+        </w:rPr>
+      </w:pPr>
+      <w:r>
+        <w:rPr>
+          <w:rFonts w:ascii="Segoe UI" w:hAnsi="Segoe UI" w:cs="Segoe UI"/>
+        </w:rPr>
         <w:t xml:space="preserve">Create </w:t>
       </w:r>
       <w:hyperlink r:id="rId9" w:history="1">
         <w:r>
           <w:rPr>
             <w:rStyle w:val="Hyperlink"/>
+            <w:rFonts w:ascii="Segoe UI" w:hAnsi="Segoe UI" w:cs="Segoe UI"/>
           </w:rPr>
           <w:t>App</w:t>
         </w:r>
         <w:r>
           <w:rPr>
             <w:rStyle w:val="Hyperlink"/>
+            <w:rFonts w:ascii="Segoe UI" w:hAnsi="Segoe UI" w:cs="Segoe UI"/>
           </w:rPr>
           <w:t xml:space="preserve"> </w:t>
         </w:r>
         <w:r>
           <w:rPr>
             <w:rStyle w:val="Hyperlink"/>
+            <w:rFonts w:ascii="Segoe UI" w:hAnsi="Segoe UI" w:cs="Segoe UI"/>
           </w:rPr>
           <w:t>Insights Standard Test</w:t>
         </w:r>
         <w:r>
           <w:rPr>
             <w:rStyle w:val="Hyperlink"/>
+            <w:rFonts w:ascii="Segoe UI" w:hAnsi="Segoe UI" w:cs="Segoe UI"/>
           </w:rPr>
           <w:t>s</w:t>
         </w:r>
       </w:hyperlink>
       <w:r>
+        <w:rPr>
+          <w:rFonts w:ascii="Segoe UI" w:hAnsi="Segoe UI" w:cs="Segoe UI"/>
+        </w:rPr>
         <w:t xml:space="preserve"> </w:t>
       </w:r>
       <w:r>
+        <w:rPr>
+          <w:rFonts w:ascii="Segoe UI" w:hAnsi="Segoe UI" w:cs="Segoe UI"/>
+        </w:rPr>
         <w:t>to perform availability tests to</w:t>
       </w:r>
       <w:r>
+        <w:rPr>
+          <w:rFonts w:ascii="Segoe UI" w:hAnsi="Segoe UI" w:cs="Segoe UI"/>
+        </w:rPr>
         <w:t xml:space="preserve"> all App Services</w:t>
       </w:r>
       <w:r>
+        <w:rPr>
+          <w:rFonts w:ascii="Segoe UI" w:hAnsi="Segoe UI" w:cs="Segoe UI"/>
+        </w:rPr>
         <w:t xml:space="preserve"> under </w:t>
       </w:r>
       <w:r>
+        <w:rPr>
+          <w:rFonts w:ascii="Segoe UI" w:hAnsi="Segoe UI" w:cs="Segoe UI"/>
+        </w:rPr>
         <w:t>CWHD context</w:t>
       </w:r>
       <w:r>
+        <w:rPr>
+          <w:rFonts w:ascii="Segoe UI" w:hAnsi="Segoe UI" w:cs="Segoe UI"/>
+        </w:rPr>
         <w:t>.</w:t>
       </w:r>
     </w:p>
@@ -1262,21 +1615,42 @@
       <w:pPr>
         <w:pStyle w:val="ListParagraph"/>
         <w:ind w:left="1080"/>
-      </w:pPr>
-      <w:r>
+        <w:rPr>
+          <w:rFonts w:ascii="Segoe UI" w:hAnsi="Segoe UI" w:cs="Segoe UI"/>
+        </w:rPr>
+      </w:pPr>
+      <w:r>
+        <w:rPr>
+          <w:rFonts w:ascii="Segoe UI" w:hAnsi="Segoe UI" w:cs="Segoe UI"/>
+        </w:rPr>
         <w:t xml:space="preserve">Info: </w:t>
       </w:r>
       <w:r>
-        <w:t>Standard Tests logs are stored in AppAvailabilityResults</w:t>
-      </w:r>
+        <w:rPr>
+          <w:rFonts w:ascii="Segoe UI" w:hAnsi="Segoe UI" w:cs="Segoe UI"/>
+        </w:rPr>
+        <w:t xml:space="preserve">Standard Tests logs are stored in </w:t>
+      </w:r>
+      <w:proofErr w:type="spellStart"/>
+      <w:r>
+        <w:rPr>
+          <w:rFonts w:ascii="Segoe UI" w:hAnsi="Segoe UI" w:cs="Segoe UI"/>
+        </w:rPr>
+        <w:t>AppAvailabilityResults</w:t>
+      </w:r>
+      <w:proofErr w:type="spellEnd"/>
     </w:p>
     <w:p>
       <w:pPr>
         <w:pStyle w:val="ListParagraph"/>
         <w:ind w:left="1080"/>
-      </w:pPr>
-      <w:r>
-        <w:rPr>
+        <w:rPr>
+          <w:rFonts w:ascii="Segoe UI" w:hAnsi="Segoe UI" w:cs="Segoe UI"/>
+        </w:rPr>
+      </w:pPr>
+      <w:r>
+        <w:rPr>
+          <w:rFonts w:ascii="Segoe UI" w:hAnsi="Segoe UI" w:cs="Segoe UI"/>
           <w:noProof/>
         </w:rPr>
         <w:lastRenderedPageBreak/>
@@ -1321,12 +1695,18 @@
       <w:pPr>
         <w:pStyle w:val="ListParagraph"/>
         <w:ind w:left="1080"/>
+        <w:rPr>
+          <w:rFonts w:ascii="Segoe UI" w:hAnsi="Segoe UI" w:cs="Segoe UI"/>
+        </w:rPr>
       </w:pPr>
     </w:p>
     <w:p>
       <w:pPr>
         <w:pStyle w:val="ListParagraph"/>
         <w:ind w:left="1080"/>
+        <w:rPr>
+          <w:rFonts w:ascii="Segoe UI" w:hAnsi="Segoe UI" w:cs="Segoe UI"/>
+        </w:rPr>
       </w:pPr>
     </w:p>
     <w:p>
@@ -1336,26 +1716,45 @@
           <w:ilvl w:val="0"/>
           <w:numId w:val="4"/>
         </w:numPr>
-      </w:pPr>
-      <w:r>
+        <w:rPr>
+          <w:rFonts w:ascii="Segoe UI" w:hAnsi="Segoe UI" w:cs="Segoe UI"/>
+        </w:rPr>
+      </w:pPr>
+      <w:r>
+        <w:rPr>
+          <w:rFonts w:ascii="Segoe UI" w:hAnsi="Segoe UI" w:cs="Segoe UI"/>
+        </w:rPr>
         <w:t xml:space="preserve">Enable </w:t>
       </w:r>
       <w:r>
+        <w:rPr>
+          <w:rFonts w:ascii="Segoe UI" w:hAnsi="Segoe UI" w:cs="Segoe UI"/>
+        </w:rPr>
         <w:t>APIM Diagnostic logs</w:t>
       </w:r>
       <w:r>
+        <w:rPr>
+          <w:rFonts w:ascii="Segoe UI" w:hAnsi="Segoe UI" w:cs="Segoe UI"/>
+        </w:rPr>
         <w:t xml:space="preserve"> for “all log types” to same Log Analytics Workspace in</w:t>
       </w:r>
       <w:r>
+        <w:rPr>
+          <w:rFonts w:ascii="Segoe UI" w:hAnsi="Segoe UI" w:cs="Segoe UI"/>
+        </w:rPr>
         <w:t>tegrated with all App Insights as described above</w:t>
       </w:r>
       <w:r>
+        <w:rPr>
+          <w:rFonts w:ascii="Segoe UI" w:hAnsi="Segoe UI" w:cs="Segoe UI"/>
+        </w:rPr>
         <w:t>.</w:t>
       </w:r>
     </w:p>
     <w:p>
       <w:pPr>
         <w:rPr>
+          <w:rFonts w:ascii="Segoe UI" w:hAnsi="Segoe UI" w:cs="Segoe UI"/>
           <w:b/>
           <w:bCs/>
         </w:rPr>
@@ -1365,7 +1764,7 @@
       <w:pPr>
         <w:pStyle w:val="Heading2"/>
         <w:rPr>
-          <w:rFonts w:eastAsiaTheme="minorHAnsi"/>
+          <w:rFonts w:ascii="Segoe UI" w:eastAsiaTheme="minorHAnsi" w:hAnsi="Segoe UI" w:cs="Segoe UI"/>
           <w:sz w:val="28"/>
           <w:szCs w:val="28"/>
         </w:rPr>
@@ -1373,7 +1772,7 @@
       <w:bookmarkStart w:id="25" w:name="_Toc152681541"/>
       <w:r>
         <w:rPr>
-          <w:rFonts w:eastAsiaTheme="minorHAnsi"/>
+          <w:rFonts w:ascii="Segoe UI" w:eastAsiaTheme="minorHAnsi" w:hAnsi="Segoe UI" w:cs="Segoe UI"/>
           <w:sz w:val="28"/>
           <w:szCs w:val="28"/>
         </w:rPr>
@@ -1389,27 +1788,38 @@
           <w:numId w:val="4"/>
         </w:numPr>
         <w:ind w:left="426"/>
+        <w:rPr>
+          <w:rFonts w:ascii="Segoe UI" w:hAnsi="Segoe UI" w:cs="Segoe UI"/>
+        </w:rPr>
       </w:pPr>
       <w:hyperlink r:id="rId11" w:history="1">
         <w:r>
           <w:rPr>
             <w:rStyle w:val="Hyperlink"/>
+            <w:rFonts w:ascii="Segoe UI" w:hAnsi="Segoe UI" w:cs="Segoe UI"/>
           </w:rPr>
           <w:t>Create an instance of Managed Grafana</w:t>
         </w:r>
       </w:hyperlink>
       <w:r>
+        <w:rPr>
+          <w:rFonts w:ascii="Segoe UI" w:hAnsi="Segoe UI" w:cs="Segoe UI"/>
+        </w:rPr>
         <w:t xml:space="preserve"> and </w:t>
       </w:r>
       <w:hyperlink r:id="rId12" w:history="1">
         <w:r>
           <w:rPr>
             <w:rStyle w:val="Hyperlink"/>
+            <w:rFonts w:ascii="Segoe UI" w:hAnsi="Segoe UI" w:cs="Segoe UI"/>
           </w:rPr>
           <w:t>add Grafana Admin permission</w:t>
         </w:r>
       </w:hyperlink>
       <w:r>
+        <w:rPr>
+          <w:rFonts w:ascii="Segoe UI" w:hAnsi="Segoe UI" w:cs="Segoe UI"/>
+        </w:rPr>
         <w:t xml:space="preserve"> for team members who are Grafana admins</w:t>
       </w:r>
     </w:p>
@@ -1421,20 +1831,28 @@
           <w:numId w:val="4"/>
         </w:numPr>
         <w:ind w:left="426"/>
-      </w:pPr>
-      <w:r>
+        <w:rPr>
+          <w:rFonts w:ascii="Segoe UI" w:hAnsi="Segoe UI" w:cs="Segoe UI"/>
+        </w:rPr>
+      </w:pPr>
+      <w:r>
+        <w:rPr>
+          <w:rFonts w:ascii="Segoe UI" w:hAnsi="Segoe UI" w:cs="Segoe UI"/>
+        </w:rPr>
         <w:t xml:space="preserve">Enable </w:t>
       </w:r>
       <w:hyperlink r:id="rId13" w:anchor="enable-deterministic-outbound-ips" w:history="1">
         <w:r>
           <w:rPr>
             <w:rStyle w:val="Hyperlink"/>
+            <w:rFonts w:ascii="Segoe UI" w:hAnsi="Segoe UI" w:cs="Segoe UI"/>
           </w:rPr>
           <w:t>Deter</w:t>
         </w:r>
         <w:r>
           <w:rPr>
             <w:rStyle w:val="Hyperlink"/>
+            <w:rFonts w:ascii="Segoe UI" w:hAnsi="Segoe UI" w:cs="Segoe UI"/>
           </w:rPr>
           <w:t>ministic Outbound IP</w:t>
         </w:r>
@@ -1444,9 +1862,13 @@
       <w:pPr>
         <w:pStyle w:val="ListParagraph"/>
         <w:ind w:left="426"/>
-      </w:pPr>
-      <w:r>
-        <w:rPr>
+        <w:rPr>
+          <w:rFonts w:ascii="Segoe UI" w:hAnsi="Segoe UI" w:cs="Segoe UI"/>
+        </w:rPr>
+      </w:pPr>
+      <w:r>
+        <w:rPr>
+          <w:rFonts w:ascii="Segoe UI" w:hAnsi="Segoe UI" w:cs="Segoe UI"/>
           <w:noProof/>
         </w:rPr>
         <w:lastRenderedPageBreak/>
@@ -1491,6 +1913,7 @@
       <w:pPr>
         <w:pStyle w:val="Heading1"/>
         <w:rPr>
+          <w:rFonts w:ascii="Segoe UI" w:hAnsi="Segoe UI" w:cs="Segoe UI"/>
           <w:sz w:val="32"/>
           <w:szCs w:val="32"/>
         </w:rPr>
@@ -1501,6 +1924,7 @@
       <w:pPr>
         <w:pStyle w:val="Heading1"/>
         <w:rPr>
+          <w:rFonts w:ascii="Segoe UI" w:hAnsi="Segoe UI" w:cs="Segoe UI"/>
           <w:sz w:val="32"/>
           <w:szCs w:val="32"/>
         </w:rPr>
@@ -1508,6 +1932,7 @@
       <w:bookmarkStart w:id="27" w:name="_Toc152681542"/>
       <w:r>
         <w:rPr>
+          <w:rFonts w:ascii="Segoe UI" w:hAnsi="Segoe UI" w:cs="Segoe UI"/>
           <w:sz w:val="32"/>
           <w:szCs w:val="32"/>
         </w:rPr>
@@ -1515,6 +1940,7 @@
       </w:r>
       <w:r>
         <w:rPr>
+          <w:rFonts w:ascii="Segoe UI" w:hAnsi="Segoe UI" w:cs="Segoe UI"/>
           <w:sz w:val="32"/>
           <w:szCs w:val="32"/>
         </w:rPr>
@@ -1523,209 +1949,383 @@
       <w:bookmarkEnd w:id="26"/>
       <w:bookmarkEnd w:id="27"/>
     </w:p>
-    <w:p/>
-    <w:p>
-      <w:r>
+    <w:p>
+      <w:pPr>
+        <w:rPr>
+          <w:rFonts w:ascii="Segoe UI" w:hAnsi="Segoe UI" w:cs="Segoe UI"/>
+        </w:rPr>
+      </w:pPr>
+    </w:p>
+    <w:p>
+      <w:pPr>
+        <w:rPr>
+          <w:rFonts w:ascii="Segoe UI" w:hAnsi="Segoe UI" w:cs="Segoe UI"/>
+        </w:rPr>
+      </w:pPr>
+      <w:r>
+        <w:rPr>
+          <w:rFonts w:ascii="Segoe UI" w:hAnsi="Segoe UI" w:cs="Segoe UI"/>
+        </w:rPr>
         <w:t xml:space="preserve">Private GitHub repository of </w:t>
       </w:r>
       <w:r>
+        <w:rPr>
+          <w:rFonts w:ascii="Segoe UI" w:hAnsi="Segoe UI" w:cs="Segoe UI"/>
+        </w:rPr>
         <w:t xml:space="preserve">Function App can be found </w:t>
       </w:r>
       <w:hyperlink r:id="rId15" w:history="1">
         <w:r>
           <w:rPr>
             <w:rStyle w:val="Hyperlink"/>
+            <w:rFonts w:ascii="Segoe UI" w:hAnsi="Segoe UI" w:cs="Segoe UI"/>
           </w:rPr>
           <w:t>here</w:t>
         </w:r>
       </w:hyperlink>
       <w:r>
+        <w:rPr>
+          <w:rFonts w:ascii="Segoe UI" w:hAnsi="Segoe UI" w:cs="Segoe UI"/>
+        </w:rPr>
         <w:t>.</w:t>
       </w:r>
     </w:p>
     <w:p>
-      <w:r>
+      <w:pPr>
+        <w:rPr>
+          <w:rFonts w:ascii="Segoe UI" w:hAnsi="Segoe UI" w:cs="Segoe UI"/>
+        </w:rPr>
+      </w:pPr>
+      <w:r>
+        <w:rPr>
+          <w:rFonts w:ascii="Segoe UI" w:hAnsi="Segoe UI" w:cs="Segoe UI"/>
+        </w:rPr>
         <w:t xml:space="preserve">There is a </w:t>
       </w:r>
       <w:r>
+        <w:rPr>
+          <w:rFonts w:ascii="Segoe UI" w:hAnsi="Segoe UI" w:cs="Segoe UI"/>
+        </w:rPr>
         <w:t xml:space="preserve">current </w:t>
       </w:r>
       <w:r>
+        <w:rPr>
+          <w:rFonts w:ascii="Segoe UI" w:hAnsi="Segoe UI" w:cs="Segoe UI"/>
+        </w:rPr>
         <w:t xml:space="preserve">limitation to </w:t>
       </w:r>
       <w:r>
+        <w:rPr>
+          <w:rFonts w:ascii="Segoe UI" w:hAnsi="Segoe UI" w:cs="Segoe UI"/>
+        </w:rPr>
         <w:t xml:space="preserve">using </w:t>
       </w:r>
       <w:hyperlink r:id="rId16" w:anchor="resource-health" w:history="1">
         <w:r>
           <w:rPr>
             <w:rStyle w:val="Hyperlink"/>
+            <w:rFonts w:ascii="Segoe UI" w:hAnsi="Segoe UI" w:cs="Segoe UI"/>
           </w:rPr>
           <w:t>Resource Graph query</w:t>
         </w:r>
       </w:hyperlink>
       <w:r>
+        <w:rPr>
+          <w:rFonts w:ascii="Segoe UI" w:hAnsi="Segoe UI" w:cs="Segoe UI"/>
+        </w:rPr>
         <w:t xml:space="preserve"> to get resource health </w:t>
       </w:r>
       <w:r>
+        <w:rPr>
+          <w:rFonts w:ascii="Segoe UI" w:hAnsi="Segoe UI" w:cs="Segoe UI"/>
+        </w:rPr>
         <w:t>and</w:t>
       </w:r>
       <w:r>
+        <w:rPr>
+          <w:rFonts w:ascii="Segoe UI" w:hAnsi="Segoe UI" w:cs="Segoe UI"/>
+        </w:rPr>
         <w:t xml:space="preserve"> that </w:t>
       </w:r>
       <w:r>
+        <w:rPr>
+          <w:rFonts w:ascii="Segoe UI" w:hAnsi="Segoe UI" w:cs="Segoe UI"/>
+        </w:rPr>
         <w:t xml:space="preserve">is </w:t>
       </w:r>
       <w:r>
+        <w:rPr>
+          <w:rFonts w:ascii="Segoe UI" w:hAnsi="Segoe UI" w:cs="Segoe UI"/>
+        </w:rPr>
         <w:t>query only support</w:t>
       </w:r>
       <w:r>
+        <w:rPr>
+          <w:rFonts w:ascii="Segoe UI" w:hAnsi="Segoe UI" w:cs="Segoe UI"/>
+        </w:rPr>
         <w:t>s</w:t>
       </w:r>
       <w:r>
+        <w:rPr>
+          <w:rFonts w:ascii="Segoe UI" w:hAnsi="Segoe UI" w:cs="Segoe UI"/>
+        </w:rPr>
         <w:t xml:space="preserve"> Virtual Machine and VM Scale Sets</w:t>
       </w:r>
       <w:r>
+        <w:rPr>
+          <w:rFonts w:ascii="Segoe UI" w:hAnsi="Segoe UI" w:cs="Segoe UI"/>
+        </w:rPr>
         <w:t xml:space="preserve"> resource type</w:t>
       </w:r>
       <w:r>
+        <w:rPr>
+          <w:rFonts w:ascii="Segoe UI" w:hAnsi="Segoe UI" w:cs="Segoe UI"/>
+        </w:rPr>
         <w:t>, other resources are not supported.</w:t>
       </w:r>
     </w:p>
     <w:p>
-      <w:r>
+      <w:pPr>
+        <w:rPr>
+          <w:rFonts w:ascii="Segoe UI" w:hAnsi="Segoe UI" w:cs="Segoe UI"/>
+        </w:rPr>
+      </w:pPr>
+      <w:r>
+        <w:rPr>
+          <w:rFonts w:ascii="Segoe UI" w:hAnsi="Segoe UI" w:cs="Segoe UI"/>
+        </w:rPr>
         <w:t xml:space="preserve">The workaround </w:t>
       </w:r>
       <w:r>
+        <w:rPr>
+          <w:rFonts w:ascii="Segoe UI" w:hAnsi="Segoe UI" w:cs="Segoe UI"/>
+        </w:rPr>
         <w:t xml:space="preserve">is to use </w:t>
       </w:r>
       <w:hyperlink r:id="rId17" w:history="1">
         <w:r>
           <w:rPr>
             <w:rStyle w:val="Hyperlink"/>
+            <w:rFonts w:ascii="Segoe UI" w:hAnsi="Segoe UI" w:cs="Segoe UI"/>
           </w:rPr>
           <w:t>Resource Health API</w:t>
         </w:r>
       </w:hyperlink>
       <w:r>
+        <w:rPr>
+          <w:rFonts w:ascii="Segoe UI" w:hAnsi="Segoe UI" w:cs="Segoe UI"/>
+        </w:rPr>
         <w:t xml:space="preserve"> </w:t>
       </w:r>
       <w:r>
+        <w:rPr>
+          <w:rFonts w:ascii="Segoe UI" w:hAnsi="Segoe UI" w:cs="Segoe UI"/>
+        </w:rPr>
         <w:t>(RH API)</w:t>
       </w:r>
       <w:r>
+        <w:rPr>
+          <w:rFonts w:ascii="Segoe UI" w:hAnsi="Segoe UI" w:cs="Segoe UI"/>
+        </w:rPr>
         <w:t xml:space="preserve">to query availability status for all </w:t>
       </w:r>
       <w:hyperlink r:id="rId18" w:history="1">
         <w:r>
           <w:rPr>
             <w:rStyle w:val="Hyperlink"/>
+            <w:rFonts w:ascii="Segoe UI" w:hAnsi="Segoe UI" w:cs="Segoe UI"/>
           </w:rPr>
           <w:t>supported service</w:t>
         </w:r>
         <w:r>
           <w:rPr>
             <w:rStyle w:val="Hyperlink"/>
+            <w:rFonts w:ascii="Segoe UI" w:hAnsi="Segoe UI" w:cs="Segoe UI"/>
           </w:rPr>
           <w:t xml:space="preserve"> type</w:t>
         </w:r>
         <w:r>
           <w:rPr>
             <w:rStyle w:val="Hyperlink"/>
+            <w:rFonts w:ascii="Segoe UI" w:hAnsi="Segoe UI" w:cs="Segoe UI"/>
           </w:rPr>
           <w:t>s</w:t>
         </w:r>
       </w:hyperlink>
       <w:r>
+        <w:rPr>
+          <w:rFonts w:ascii="Segoe UI" w:hAnsi="Segoe UI" w:cs="Segoe UI"/>
+        </w:rPr>
         <w:t>. Resource Health API requires OAuth authentication</w:t>
       </w:r>
       <w:r>
+        <w:rPr>
+          <w:rFonts w:ascii="Segoe UI" w:hAnsi="Segoe UI" w:cs="Segoe UI"/>
+        </w:rPr>
         <w:t xml:space="preserve">, which means callers of RH API need to support OAuth authn flow, </w:t>
       </w:r>
       <w:r>
+        <w:rPr>
+          <w:rFonts w:ascii="Segoe UI" w:hAnsi="Segoe UI" w:cs="Segoe UI"/>
+        </w:rPr>
         <w:t xml:space="preserve">while Grafana Json API plugin does not support OAuth </w:t>
       </w:r>
       <w:r>
+        <w:rPr>
+          <w:rFonts w:ascii="Segoe UI" w:hAnsi="Segoe UI" w:cs="Segoe UI"/>
+        </w:rPr>
         <w:t xml:space="preserve">authn </w:t>
       </w:r>
       <w:r>
+        <w:rPr>
+          <w:rFonts w:ascii="Segoe UI" w:hAnsi="Segoe UI" w:cs="Segoe UI"/>
+        </w:rPr>
         <w:t xml:space="preserve">flow but only Bearer </w:t>
       </w:r>
       <w:r>
+        <w:rPr>
+          <w:rFonts w:ascii="Segoe UI" w:hAnsi="Segoe UI" w:cs="Segoe UI"/>
+        </w:rPr>
         <w:t xml:space="preserve">Access </w:t>
       </w:r>
       <w:r>
+        <w:rPr>
+          <w:rFonts w:ascii="Segoe UI" w:hAnsi="Segoe UI" w:cs="Segoe UI"/>
+        </w:rPr>
         <w:t xml:space="preserve">Token input. Manually setting </w:t>
       </w:r>
       <w:r>
+        <w:rPr>
+          <w:rFonts w:ascii="Segoe UI" w:hAnsi="Segoe UI" w:cs="Segoe UI"/>
+        </w:rPr>
         <w:t>a</w:t>
       </w:r>
       <w:r>
+        <w:rPr>
+          <w:rFonts w:ascii="Segoe UI" w:hAnsi="Segoe UI" w:cs="Segoe UI"/>
+        </w:rPr>
         <w:t xml:space="preserve">ccess </w:t>
       </w:r>
       <w:r>
+        <w:rPr>
+          <w:rFonts w:ascii="Segoe UI" w:hAnsi="Segoe UI" w:cs="Segoe UI"/>
+        </w:rPr>
         <w:t>t</w:t>
       </w:r>
       <w:r>
+        <w:rPr>
+          <w:rFonts w:ascii="Segoe UI" w:hAnsi="Segoe UI" w:cs="Segoe UI"/>
+        </w:rPr>
         <w:t xml:space="preserve">oken in Json </w:t>
       </w:r>
       <w:r>
+        <w:rPr>
+          <w:rFonts w:ascii="Segoe UI" w:hAnsi="Segoe UI" w:cs="Segoe UI"/>
+        </w:rPr>
         <w:t>API p</w:t>
       </w:r>
       <w:r>
+        <w:rPr>
+          <w:rFonts w:ascii="Segoe UI" w:hAnsi="Segoe UI" w:cs="Segoe UI"/>
+        </w:rPr>
         <w:t xml:space="preserve">lugin </w:t>
       </w:r>
       <w:r>
+        <w:rPr>
+          <w:rFonts w:ascii="Segoe UI" w:hAnsi="Segoe UI" w:cs="Segoe UI"/>
+        </w:rPr>
         <w:t>is not practical as access token is short live</w:t>
       </w:r>
       <w:r>
+        <w:rPr>
+          <w:rFonts w:ascii="Segoe UI" w:hAnsi="Segoe UI" w:cs="Segoe UI"/>
+        </w:rPr>
         <w:t xml:space="preserve"> and this manual step as to be done often.</w:t>
       </w:r>
       <w:r>
+        <w:rPr>
+          <w:rFonts w:ascii="Segoe UI" w:hAnsi="Segoe UI" w:cs="Segoe UI"/>
+        </w:rPr>
         <w:t xml:space="preserve"> </w:t>
       </w:r>
       <w:r>
+        <w:rPr>
+          <w:rFonts w:ascii="Segoe UI" w:hAnsi="Segoe UI" w:cs="Segoe UI"/>
+        </w:rPr>
         <w:t>Hence the reason for building a</w:t>
       </w:r>
       <w:r>
+        <w:rPr>
+          <w:rFonts w:ascii="Segoe UI" w:hAnsi="Segoe UI" w:cs="Segoe UI"/>
+        </w:rPr>
         <w:t>n additional</w:t>
       </w:r>
       <w:r>
+        <w:rPr>
+          <w:rFonts w:ascii="Segoe UI" w:hAnsi="Segoe UI" w:cs="Segoe UI"/>
+        </w:rPr>
         <w:t xml:space="preserve"> Function App</w:t>
       </w:r>
       <w:r>
+        <w:rPr>
+          <w:rFonts w:ascii="Segoe UI" w:hAnsi="Segoe UI" w:cs="Segoe UI"/>
+        </w:rPr>
         <w:t>.</w:t>
       </w:r>
     </w:p>
-    <w:p/>
-    <w:p>
-      <w:pPr>
-        <w:rPr>
-          <w:rFonts w:eastAsiaTheme="majorEastAsia" w:cstheme="majorBidi"/>
+    <w:p>
+      <w:pPr>
+        <w:rPr>
+          <w:rFonts w:ascii="Segoe UI" w:hAnsi="Segoe UI" w:cs="Segoe UI"/>
+        </w:rPr>
+      </w:pPr>
+    </w:p>
+    <w:p>
+      <w:pPr>
+        <w:rPr>
+          <w:rFonts w:ascii="Segoe UI" w:eastAsiaTheme="majorEastAsia" w:hAnsi="Segoe UI" w:cs="Segoe UI"/>
           <w:i/>
           <w:iCs/>
           <w:color w:val="0F4761" w:themeColor="accent1" w:themeShade="BF"/>
         </w:rPr>
       </w:pPr>
       <w:r>
+        <w:rPr>
+          <w:rFonts w:ascii="Segoe UI" w:hAnsi="Segoe UI" w:cs="Segoe UI"/>
+        </w:rPr>
         <w:br w:type="page"/>
       </w:r>
     </w:p>
     <w:p>
       <w:pPr>
         <w:pStyle w:val="Heading4"/>
-      </w:pPr>
-      <w:r>
+        <w:rPr>
+          <w:rFonts w:ascii="Segoe UI" w:hAnsi="Segoe UI" w:cs="Segoe UI"/>
+        </w:rPr>
+      </w:pPr>
+      <w:r>
+        <w:rPr>
+          <w:rFonts w:ascii="Segoe UI" w:hAnsi="Segoe UI" w:cs="Segoe UI"/>
+        </w:rPr>
         <w:lastRenderedPageBreak/>
         <w:t xml:space="preserve">Create </w:t>
       </w:r>
       <w:r>
+        <w:rPr>
+          <w:rFonts w:ascii="Segoe UI" w:hAnsi="Segoe UI" w:cs="Segoe UI"/>
+        </w:rPr>
         <w:t xml:space="preserve">and configure </w:t>
       </w:r>
       <w:r>
+        <w:rPr>
+          <w:rFonts w:ascii="Segoe UI" w:hAnsi="Segoe UI" w:cs="Segoe UI"/>
+        </w:rPr>
         <w:t>Function</w:t>
       </w:r>
       <w:r>
+        <w:rPr>
+          <w:rFonts w:ascii="Segoe UI" w:hAnsi="Segoe UI" w:cs="Segoe UI"/>
+        </w:rPr>
         <w:t xml:space="preserve"> App</w:t>
       </w:r>
     </w:p>
@@ -1736,13 +2336,30 @@
           <w:ilvl w:val="0"/>
           <w:numId w:val="2"/>
         </w:numPr>
-      </w:pPr>
-      <w:r>
+        <w:rPr>
+          <w:rFonts w:ascii="Segoe UI" w:hAnsi="Segoe UI" w:cs="Segoe UI"/>
+        </w:rPr>
+      </w:pPr>
+      <w:r>
+        <w:rPr>
+          <w:rFonts w:ascii="Segoe UI" w:hAnsi="Segoe UI" w:cs="Segoe UI"/>
+        </w:rPr>
         <w:t xml:space="preserve">Required </w:t>
       </w:r>
       <w:r>
-        <w:t>App settings</w:t>
-      </w:r>
+        <w:rPr>
+          <w:rFonts w:ascii="Segoe UI" w:hAnsi="Segoe UI" w:cs="Segoe UI"/>
+        </w:rPr>
+        <w:t xml:space="preserve">App </w:t>
+      </w:r>
+      <w:proofErr w:type="gramStart"/>
+      <w:r>
+        <w:rPr>
+          <w:rFonts w:ascii="Segoe UI" w:hAnsi="Segoe UI" w:cs="Segoe UI"/>
+        </w:rPr>
+        <w:t>settings</w:t>
+      </w:r>
+      <w:proofErr w:type="gramEnd"/>
     </w:p>
     <w:p>
       <w:pPr>
@@ -1751,12 +2368,41 @@
           <w:ilvl w:val="1"/>
           <w:numId w:val="2"/>
         </w:numPr>
-      </w:pPr>
-      <w:r>
+        <w:rPr>
+          <w:rFonts w:ascii="Segoe UI" w:hAnsi="Segoe UI" w:cs="Segoe UI"/>
+        </w:rPr>
+      </w:pPr>
+      <w:proofErr w:type="spellStart"/>
+      <w:r>
+        <w:rPr>
+          <w:rFonts w:ascii="Segoe UI" w:hAnsi="Segoe UI" w:cs="Segoe UI"/>
+        </w:rPr>
         <w:t>AzureWebJobsStorage</w:t>
       </w:r>
-      <w:r>
-        <w:t>: {connection string of Azure Storage}</w:t>
+      <w:proofErr w:type="spellEnd"/>
+      <w:r>
+        <w:rPr>
+          <w:rFonts w:ascii="Segoe UI" w:hAnsi="Segoe UI" w:cs="Segoe UI"/>
+        </w:rPr>
+        <w:t xml:space="preserve">: </w:t>
+      </w:r>
+      <w:r>
+        <w:rPr>
+          <w:rFonts w:ascii="Segoe UI" w:hAnsi="Segoe UI" w:cs="Segoe UI"/>
+        </w:rPr>
+        <w:t>“</w:t>
+      </w:r>
+      <w:r>
+        <w:rPr>
+          <w:rFonts w:ascii="Segoe UI" w:hAnsi="Segoe UI" w:cs="Segoe UI"/>
+        </w:rPr>
+        <w:t>{connection string of Azure Storage}</w:t>
+      </w:r>
+      <w:r>
+        <w:rPr>
+          <w:rFonts w:ascii="Segoe UI" w:hAnsi="Segoe UI" w:cs="Segoe UI"/>
+        </w:rPr>
+        <w:t>”</w:t>
       </w:r>
     </w:p>
     <w:p>
@@ -1766,28 +2412,61 @@
           <w:ilvl w:val="1"/>
           <w:numId w:val="2"/>
         </w:numPr>
-      </w:pPr>
-      <w:r>
-        <w:t>SCM_DO_BUILD_DURING_DEPLOYMENT</w:t>
-      </w:r>
-      <w:r>
-        <w:t>: true</w:t>
+        <w:rPr>
+          <w:rFonts w:ascii="Segoe UI" w:hAnsi="Segoe UI" w:cs="Segoe UI"/>
+        </w:rPr>
+      </w:pPr>
+      <w:r>
+        <w:rPr>
+          <w:rFonts w:ascii="Segoe UI" w:hAnsi="Segoe UI" w:cs="Segoe UI"/>
+        </w:rPr>
+        <w:t xml:space="preserve">SCM_DO_BUILD_DURING_DEPLOYMENT: </w:t>
+      </w:r>
+      <w:r>
+        <w:rPr>
+          <w:rFonts w:ascii="Segoe UI" w:hAnsi="Segoe UI" w:cs="Segoe UI"/>
+        </w:rPr>
+        <w:t>“</w:t>
+      </w:r>
+      <w:r>
+        <w:rPr>
+          <w:rFonts w:ascii="Segoe UI" w:hAnsi="Segoe UI" w:cs="Segoe UI"/>
+        </w:rPr>
+        <w:t>true</w:t>
+      </w:r>
+      <w:r>
+        <w:rPr>
+          <w:rFonts w:ascii="Segoe UI" w:hAnsi="Segoe UI" w:cs="Segoe UI"/>
+        </w:rPr>
+        <w:t>”</w:t>
       </w:r>
     </w:p>
     <w:p>
       <w:pPr>
         <w:pStyle w:val="ListParagraph"/>
         <w:ind w:left="1440"/>
-      </w:pPr>
-      <w:r>
+        <w:rPr>
+          <w:rFonts w:ascii="Segoe UI" w:hAnsi="Segoe UI" w:cs="Segoe UI"/>
+        </w:rPr>
+      </w:pPr>
+      <w:r>
+        <w:rPr>
+          <w:rFonts w:ascii="Segoe UI" w:hAnsi="Segoe UI" w:cs="Segoe UI"/>
+        </w:rPr>
         <w:t xml:space="preserve">(important if using </w:t>
       </w:r>
       <w:hyperlink r:id="rId19" w:history="1">
         <w:r>
+          <w:rPr>
+            <w:rFonts w:ascii="Segoe UI" w:hAnsi="Segoe UI" w:cs="Segoe UI"/>
+          </w:rPr>
           <w:t>Zip Deploy</w:t>
         </w:r>
       </w:hyperlink>
       <w:r>
+        <w:rPr>
+          <w:rFonts w:ascii="Segoe UI" w:hAnsi="Segoe UI" w:cs="Segoe UI"/>
+        </w:rPr>
         <w:t>)</w:t>
       </w:r>
     </w:p>
@@ -1798,24 +2477,98 @@
           <w:ilvl w:val="1"/>
           <w:numId w:val="2"/>
         </w:numPr>
-      </w:pPr>
-      <w:r>
+        <w:rPr>
+          <w:rFonts w:ascii="Segoe UI" w:hAnsi="Segoe UI" w:cs="Segoe UI"/>
+        </w:rPr>
+      </w:pPr>
+      <w:proofErr w:type="spellStart"/>
+      <w:r>
+        <w:rPr>
+          <w:rFonts w:ascii="Segoe UI" w:hAnsi="Segoe UI" w:cs="Segoe UI"/>
+        </w:rPr>
         <w:t>W</w:t>
       </w:r>
       <w:r>
-        <w:t>orkspaceID: ‘{log analytics workspace Id}’</w:t>
+        <w:rPr>
+          <w:rFonts w:ascii="Segoe UI" w:hAnsi="Segoe UI" w:cs="Segoe UI"/>
+        </w:rPr>
+        <w:t>orkspaceID</w:t>
+      </w:r>
+      <w:proofErr w:type="spellEnd"/>
+      <w:r>
+        <w:rPr>
+          <w:rFonts w:ascii="Segoe UI" w:hAnsi="Segoe UI" w:cs="Segoe UI"/>
+        </w:rPr>
+        <w:t xml:space="preserve">: </w:t>
+      </w:r>
+      <w:r>
+        <w:rPr>
+          <w:rFonts w:ascii="Segoe UI" w:hAnsi="Segoe UI" w:cs="Segoe UI"/>
+        </w:rPr>
+        <w:t>“</w:t>
+      </w:r>
+      <w:r>
+        <w:rPr>
+          <w:rFonts w:ascii="Segoe UI" w:hAnsi="Segoe UI" w:cs="Segoe UI"/>
+        </w:rPr>
+        <w:t>{log analytics workspace Id}</w:t>
+      </w:r>
+      <w:r>
+        <w:rPr>
+          <w:rFonts w:ascii="Segoe UI" w:hAnsi="Segoe UI" w:cs="Segoe UI"/>
+        </w:rPr>
+        <w:t>”</w:t>
       </w:r>
     </w:p>
     <w:p>
       <w:pPr>
         <w:pStyle w:val="ListParagraph"/>
         <w:ind w:left="1440"/>
-      </w:pPr>
-      <w:r>
-        <w:t>AppinsightsInstrumentationKey</w:t>
-      </w:r>
-      <w:r>
-        <w:t>: ‘{ app insights instrumentation key }’</w:t>
+        <w:rPr>
+          <w:rFonts w:ascii="Segoe UI" w:hAnsi="Segoe UI" w:cs="Segoe UI"/>
+        </w:rPr>
+      </w:pPr>
+      <w:r>
+        <w:rPr>
+          <w:rFonts w:ascii="Segoe UI" w:hAnsi="Segoe UI" w:cs="Segoe UI"/>
+        </w:rPr>
+        <w:t>APPLICATIONINSIGHTS_CONNECTION_STRING</w:t>
+      </w:r>
+      <w:r>
+        <w:rPr>
+          <w:rFonts w:ascii="Segoe UI" w:hAnsi="Segoe UI" w:cs="Segoe UI"/>
+        </w:rPr>
+        <w:t xml:space="preserve">: </w:t>
+      </w:r>
+      <w:r>
+        <w:rPr>
+          <w:rFonts w:ascii="Segoe UI" w:hAnsi="Segoe UI" w:cs="Segoe UI"/>
+        </w:rPr>
+        <w:t>“</w:t>
+      </w:r>
+      <w:r>
+        <w:rPr>
+          <w:rFonts w:ascii="Segoe UI" w:hAnsi="Segoe UI" w:cs="Segoe UI"/>
+        </w:rPr>
+        <w:t xml:space="preserve">{ app insights </w:t>
+      </w:r>
+      <w:r>
+        <w:rPr>
+          <w:rFonts w:ascii="Segoe UI" w:hAnsi="Segoe UI" w:cs="Segoe UI"/>
+        </w:rPr>
+        <w:t>connection string</w:t>
+      </w:r>
+      <w:r>
+        <w:rPr>
+          <w:rFonts w:ascii="Segoe UI" w:hAnsi="Segoe UI" w:cs="Segoe UI"/>
+        </w:rPr>
+        <w:t xml:space="preserve"> }</w:t>
+      </w:r>
+      <w:r>
+        <w:rPr>
+          <w:rFonts w:ascii="Segoe UI" w:hAnsi="Segoe UI" w:cs="Segoe UI"/>
+        </w:rPr>
+        <w:t>”</w:t>
       </w:r>
     </w:p>
     <w:p>
@@ -1825,85 +2578,232 @@
           <w:ilvl w:val="1"/>
           <w:numId w:val="2"/>
         </w:numPr>
-      </w:pPr>
-      <w:r>
+        <w:rPr>
+          <w:rFonts w:ascii="Segoe UI" w:hAnsi="Segoe UI" w:cs="Segoe UI"/>
+        </w:rPr>
+      </w:pPr>
+      <w:proofErr w:type="spellStart"/>
+      <w:r>
+        <w:rPr>
+          <w:rFonts w:ascii="Segoe UI" w:hAnsi="Segoe UI" w:cs="Segoe UI"/>
+        </w:rPr>
         <w:t>HealthStatusThreshold</w:t>
       </w:r>
-      <w:r>
+      <w:proofErr w:type="spellEnd"/>
+      <w:r>
+        <w:rPr>
+          <w:rFonts w:ascii="Segoe UI" w:hAnsi="Segoe UI" w:cs="Segoe UI"/>
+        </w:rPr>
         <w:t xml:space="preserve">: </w:t>
       </w:r>
       <w:r>
+        <w:rPr>
+          <w:rFonts w:ascii="Segoe UI" w:hAnsi="Segoe UI" w:cs="Segoe UI"/>
+        </w:rPr>
+        <w:t>“</w:t>
+      </w:r>
+      <w:r>
+        <w:rPr>
+          <w:rFonts w:ascii="Segoe UI" w:hAnsi="Segoe UI" w:cs="Segoe UI"/>
+        </w:rPr>
         <w:t>{</w:t>
       </w:r>
     </w:p>
     <w:p>
       <w:pPr>
         <w:ind w:left="1440"/>
-      </w:pPr>
-      <w:r>
-        <w:t xml:space="preserve">    "metricUsageThreshold": {</w:t>
+        <w:rPr>
+          <w:rFonts w:ascii="Segoe UI" w:hAnsi="Segoe UI" w:cs="Segoe UI"/>
+        </w:rPr>
+      </w:pPr>
+      <w:r>
+        <w:rPr>
+          <w:rFonts w:ascii="Segoe UI" w:hAnsi="Segoe UI" w:cs="Segoe UI"/>
+        </w:rPr>
+        <w:t xml:space="preserve">    "</w:t>
+      </w:r>
+      <w:proofErr w:type="spellStart"/>
+      <w:r>
+        <w:rPr>
+          <w:rFonts w:ascii="Segoe UI" w:hAnsi="Segoe UI" w:cs="Segoe UI"/>
+        </w:rPr>
+        <w:t>metricUsageThreshold</w:t>
+      </w:r>
+      <w:proofErr w:type="spellEnd"/>
+      <w:r>
+        <w:rPr>
+          <w:rFonts w:ascii="Segoe UI" w:hAnsi="Segoe UI" w:cs="Segoe UI"/>
+        </w:rPr>
+        <w:t>": {</w:t>
       </w:r>
     </w:p>
     <w:p>
       <w:pPr>
         <w:ind w:left="1440"/>
-      </w:pPr>
-      <w:r>
-        <w:t xml:space="preserve">        "vm": {</w:t>
+        <w:rPr>
+          <w:rFonts w:ascii="Segoe UI" w:hAnsi="Segoe UI" w:cs="Segoe UI"/>
+        </w:rPr>
+      </w:pPr>
+      <w:r>
+        <w:rPr>
+          <w:rFonts w:ascii="Segoe UI" w:hAnsi="Segoe UI" w:cs="Segoe UI"/>
+        </w:rPr>
+        <w:t xml:space="preserve">        "</w:t>
+      </w:r>
+      <w:proofErr w:type="spellStart"/>
+      <w:r>
+        <w:rPr>
+          <w:rFonts w:ascii="Segoe UI" w:hAnsi="Segoe UI" w:cs="Segoe UI"/>
+        </w:rPr>
+        <w:t>vm</w:t>
+      </w:r>
+      <w:proofErr w:type="spellEnd"/>
+      <w:r>
+        <w:rPr>
+          <w:rFonts w:ascii="Segoe UI" w:hAnsi="Segoe UI" w:cs="Segoe UI"/>
+        </w:rPr>
+        <w:t>": {</w:t>
       </w:r>
     </w:p>
     <w:p>
       <w:pPr>
         <w:ind w:left="1440"/>
-      </w:pPr>
-      <w:r>
-        <w:t xml:space="preserve">            "cpuUsagePercentage": 80,</w:t>
+        <w:rPr>
+          <w:rFonts w:ascii="Segoe UI" w:hAnsi="Segoe UI" w:cs="Segoe UI"/>
+        </w:rPr>
+      </w:pPr>
+      <w:r>
+        <w:rPr>
+          <w:rFonts w:ascii="Segoe UI" w:hAnsi="Segoe UI" w:cs="Segoe UI"/>
+        </w:rPr>
+        <w:t xml:space="preserve">            "</w:t>
+      </w:r>
+      <w:proofErr w:type="spellStart"/>
+      <w:r>
+        <w:rPr>
+          <w:rFonts w:ascii="Segoe UI" w:hAnsi="Segoe UI" w:cs="Segoe UI"/>
+        </w:rPr>
+        <w:t>cpuUsagePercentage</w:t>
+      </w:r>
+      <w:proofErr w:type="spellEnd"/>
+      <w:r>
+        <w:rPr>
+          <w:rFonts w:ascii="Segoe UI" w:hAnsi="Segoe UI" w:cs="Segoe UI"/>
+        </w:rPr>
+        <w:t>": 80,</w:t>
       </w:r>
     </w:p>
     <w:p>
       <w:pPr>
         <w:ind w:left="1440"/>
-      </w:pPr>
-      <w:r>
-        <w:t xml:space="preserve">            "memoryUsagePercentage": 80,</w:t>
+        <w:rPr>
+          <w:rFonts w:ascii="Segoe UI" w:hAnsi="Segoe UI" w:cs="Segoe UI"/>
+        </w:rPr>
+      </w:pPr>
+      <w:r>
+        <w:rPr>
+          <w:rFonts w:ascii="Segoe UI" w:hAnsi="Segoe UI" w:cs="Segoe UI"/>
+        </w:rPr>
+        <w:t xml:space="preserve">            "</w:t>
+      </w:r>
+      <w:proofErr w:type="spellStart"/>
+      <w:r>
+        <w:rPr>
+          <w:rFonts w:ascii="Segoe UI" w:hAnsi="Segoe UI" w:cs="Segoe UI"/>
+        </w:rPr>
+        <w:t>memoryUsagePercentage</w:t>
+      </w:r>
+      <w:proofErr w:type="spellEnd"/>
+      <w:r>
+        <w:rPr>
+          <w:rFonts w:ascii="Segoe UI" w:hAnsi="Segoe UI" w:cs="Segoe UI"/>
+        </w:rPr>
+        <w:t>": 80,</w:t>
       </w:r>
     </w:p>
     <w:p>
       <w:pPr>
         <w:ind w:left="1440"/>
-      </w:pPr>
-      <w:r>
-        <w:t xml:space="preserve">            "diskUsagePercentage": 80</w:t>
+        <w:rPr>
+          <w:rFonts w:ascii="Segoe UI" w:hAnsi="Segoe UI" w:cs="Segoe UI"/>
+        </w:rPr>
+      </w:pPr>
+      <w:r>
+        <w:rPr>
+          <w:rFonts w:ascii="Segoe UI" w:hAnsi="Segoe UI" w:cs="Segoe UI"/>
+        </w:rPr>
+        <w:t xml:space="preserve">            "</w:t>
+      </w:r>
+      <w:proofErr w:type="spellStart"/>
+      <w:r>
+        <w:rPr>
+          <w:rFonts w:ascii="Segoe UI" w:hAnsi="Segoe UI" w:cs="Segoe UI"/>
+        </w:rPr>
+        <w:t>diskUsagePercentage</w:t>
+      </w:r>
+      <w:proofErr w:type="spellEnd"/>
+      <w:r>
+        <w:rPr>
+          <w:rFonts w:ascii="Segoe UI" w:hAnsi="Segoe UI" w:cs="Segoe UI"/>
+        </w:rPr>
+        <w:t>": 80</w:t>
       </w:r>
     </w:p>
     <w:p>
       <w:pPr>
         <w:ind w:left="1440"/>
-      </w:pPr>
-      <w:r>
+        <w:rPr>
+          <w:rFonts w:ascii="Segoe UI" w:hAnsi="Segoe UI" w:cs="Segoe UI"/>
+        </w:rPr>
+      </w:pPr>
+      <w:r>
+        <w:rPr>
+          <w:rFonts w:ascii="Segoe UI" w:hAnsi="Segoe UI" w:cs="Segoe UI"/>
+        </w:rPr>
         <w:t xml:space="preserve">        }</w:t>
       </w:r>
     </w:p>
     <w:p>
       <w:pPr>
         <w:ind w:left="1440"/>
-      </w:pPr>
-      <w:r>
+        <w:rPr>
+          <w:rFonts w:ascii="Segoe UI" w:hAnsi="Segoe UI" w:cs="Segoe UI"/>
+        </w:rPr>
+      </w:pPr>
+      <w:r>
+        <w:rPr>
+          <w:rFonts w:ascii="Segoe UI" w:hAnsi="Segoe UI" w:cs="Segoe UI"/>
+        </w:rPr>
         <w:t xml:space="preserve">    }</w:t>
       </w:r>
     </w:p>
     <w:p>
       <w:pPr>
         <w:ind w:left="1440"/>
-      </w:pPr>
-      <w:r>
+        <w:rPr>
+          <w:rFonts w:ascii="Segoe UI" w:hAnsi="Segoe UI" w:cs="Segoe UI"/>
+        </w:rPr>
+      </w:pPr>
+      <w:r>
+        <w:rPr>
+          <w:rFonts w:ascii="Segoe UI" w:hAnsi="Segoe UI" w:cs="Segoe UI"/>
+        </w:rPr>
         <w:t>}</w:t>
+      </w:r>
+      <w:r>
+        <w:rPr>
+          <w:rFonts w:ascii="Segoe UI" w:hAnsi="Segoe UI" w:cs="Segoe UI"/>
+        </w:rPr>
+        <w:t>”</w:t>
       </w:r>
     </w:p>
     <w:p>
       <w:pPr>
         <w:pStyle w:val="ListParagraph"/>
         <w:ind w:left="1440"/>
+        <w:rPr>
+          <w:rFonts w:ascii="Segoe UI" w:hAnsi="Segoe UI" w:cs="Segoe UI"/>
+        </w:rPr>
       </w:pPr>
     </w:p>
     <w:p>
@@ -1913,50 +2813,95 @@
           <w:ilvl w:val="0"/>
           <w:numId w:val="2"/>
         </w:numPr>
-      </w:pPr>
-      <w:r>
+        <w:rPr>
+          <w:rFonts w:ascii="Segoe UI" w:hAnsi="Segoe UI" w:cs="Segoe UI"/>
+        </w:rPr>
+      </w:pPr>
+      <w:r>
+        <w:rPr>
+          <w:rFonts w:ascii="Segoe UI" w:hAnsi="Segoe UI" w:cs="Segoe UI"/>
+        </w:rPr>
         <w:t xml:space="preserve">Enable </w:t>
       </w:r>
       <w:r>
+        <w:rPr>
+          <w:rFonts w:ascii="Segoe UI" w:hAnsi="Segoe UI" w:cs="Segoe UI"/>
+        </w:rPr>
         <w:t>“</w:t>
       </w:r>
       <w:r>
+        <w:rPr>
+          <w:rFonts w:ascii="Segoe UI" w:hAnsi="Segoe UI" w:cs="Segoe UI"/>
+        </w:rPr>
         <w:t>managed identity</w:t>
       </w:r>
       <w:r>
+        <w:rPr>
+          <w:rFonts w:ascii="Segoe UI" w:hAnsi="Segoe UI" w:cs="Segoe UI"/>
+        </w:rPr>
         <w:t>”</w:t>
       </w:r>
       <w:r>
+        <w:rPr>
+          <w:rFonts w:ascii="Segoe UI" w:hAnsi="Segoe UI" w:cs="Segoe UI"/>
+        </w:rPr>
         <w:t xml:space="preserve"> and assign </w:t>
       </w:r>
       <w:r>
+        <w:rPr>
+          <w:rFonts w:ascii="Segoe UI" w:hAnsi="Segoe UI" w:cs="Segoe UI"/>
+        </w:rPr>
         <w:t>it</w:t>
       </w:r>
       <w:r>
+        <w:rPr>
+          <w:rFonts w:ascii="Segoe UI" w:hAnsi="Segoe UI" w:cs="Segoe UI"/>
+        </w:rPr>
         <w:t xml:space="preserve"> as Reader role to </w:t>
       </w:r>
       <w:r>
+        <w:rPr>
+          <w:rFonts w:ascii="Segoe UI" w:hAnsi="Segoe UI" w:cs="Segoe UI"/>
+        </w:rPr>
         <w:t>the Subscription</w:t>
       </w:r>
       <w:r>
+        <w:rPr>
+          <w:rFonts w:ascii="Segoe UI" w:hAnsi="Segoe UI" w:cs="Segoe UI"/>
+        </w:rPr>
         <w:t>(s)</w:t>
       </w:r>
       <w:r>
+        <w:rPr>
+          <w:rFonts w:ascii="Segoe UI" w:hAnsi="Segoe UI" w:cs="Segoe UI"/>
+        </w:rPr>
         <w:t xml:space="preserve"> (one or more)</w:t>
       </w:r>
       <w:r>
+        <w:rPr>
+          <w:rFonts w:ascii="Segoe UI" w:hAnsi="Segoe UI" w:cs="Segoe UI"/>
+        </w:rPr>
         <w:t xml:space="preserve"> containing Azure resources </w:t>
       </w:r>
       <w:r>
+        <w:rPr>
+          <w:rFonts w:ascii="Segoe UI" w:hAnsi="Segoe UI" w:cs="Segoe UI"/>
+        </w:rPr>
         <w:t>used by system-under-monitor</w:t>
       </w:r>
       <w:r>
+        <w:rPr>
+          <w:rFonts w:ascii="Segoe UI" w:hAnsi="Segoe UI" w:cs="Segoe UI"/>
+        </w:rPr>
         <w:t>.</w:t>
       </w:r>
     </w:p>
     <w:p>
       <w:pPr>
         <w:pStyle w:val="ListParagraph"/>
+        <w:rPr>
+          <w:rFonts w:ascii="Segoe UI" w:hAnsi="Segoe UI" w:cs="Segoe UI"/>
+        </w:rPr>
       </w:pPr>
     </w:p>
     <w:p>
@@ -1966,36 +2911,72 @@
           <w:ilvl w:val="0"/>
           <w:numId w:val="2"/>
         </w:numPr>
-      </w:pPr>
-      <w:r>
+        <w:rPr>
+          <w:rFonts w:ascii="Segoe UI" w:hAnsi="Segoe UI" w:cs="Segoe UI"/>
+        </w:rPr>
+      </w:pPr>
+      <w:r>
+        <w:rPr>
+          <w:rFonts w:ascii="Segoe UI" w:hAnsi="Segoe UI" w:cs="Segoe UI"/>
+        </w:rPr>
         <w:t xml:space="preserve">In </w:t>
       </w:r>
       <w:r>
+        <w:rPr>
+          <w:rFonts w:ascii="Segoe UI" w:hAnsi="Segoe UI" w:cs="Segoe UI"/>
+        </w:rPr>
         <w:t xml:space="preserve">Network </w:t>
       </w:r>
       <w:r>
+        <w:rPr>
+          <w:rFonts w:ascii="Segoe UI" w:hAnsi="Segoe UI" w:cs="Segoe UI"/>
+        </w:rPr>
         <w:t xml:space="preserve">-&gt; </w:t>
       </w:r>
       <w:r>
+        <w:rPr>
+          <w:rFonts w:ascii="Segoe UI" w:hAnsi="Segoe UI" w:cs="Segoe UI"/>
+        </w:rPr>
         <w:t xml:space="preserve">Access Restriction </w:t>
       </w:r>
       <w:r>
+        <w:rPr>
+          <w:rFonts w:ascii="Segoe UI" w:hAnsi="Segoe UI" w:cs="Segoe UI"/>
+        </w:rPr>
         <w:t>-&gt;</w:t>
       </w:r>
       <w:r>
+        <w:rPr>
+          <w:rFonts w:ascii="Segoe UI" w:hAnsi="Segoe UI" w:cs="Segoe UI"/>
+        </w:rPr>
         <w:t xml:space="preserve"> add </w:t>
       </w:r>
       <w:r>
+        <w:rPr>
+          <w:rFonts w:ascii="Segoe UI" w:hAnsi="Segoe UI" w:cs="Segoe UI"/>
+        </w:rPr>
         <w:t xml:space="preserve">the 2 </w:t>
       </w:r>
       <w:r>
+        <w:rPr>
+          <w:rFonts w:ascii="Segoe UI" w:hAnsi="Segoe UI" w:cs="Segoe UI"/>
+        </w:rPr>
         <w:t xml:space="preserve">Grafana deterministic outbound </w:t>
       </w:r>
       <w:r>
+        <w:rPr>
+          <w:rFonts w:ascii="Segoe UI" w:hAnsi="Segoe UI" w:cs="Segoe UI"/>
+        </w:rPr>
         <w:t>Public IPs</w:t>
       </w:r>
     </w:p>
-    <w:p/>
+    <w:p>
+      <w:pPr>
+        <w:rPr>
+          <w:rFonts w:ascii="Segoe UI" w:hAnsi="Segoe UI" w:cs="Segoe UI"/>
+        </w:rPr>
+      </w:pPr>
+    </w:p>
     <w:p>
       <w:pPr>
         <w:pStyle w:val="Heading4"/>
@@ -2108,69 +3089,45 @@
           <w:sz w:val="24"/>
           <w:szCs w:val="24"/>
         </w:rPr>
-        <w:t>A Python deployment script is available at src\tools\</w:t>
-      </w:r>
-      <w:r>
+        <w:t>A Python deployment script is available at src\tools\zip_and_deploy_func_app.py to simplify the Zip Deployment process.</w:t>
+      </w:r>
+    </w:p>
+    <w:p>
+      <w:pPr>
+        <w:pStyle w:val="ListParagraph"/>
+        <w:ind w:left="1440"/>
         <w:rPr>
           <w:rFonts w:ascii="Segoe UI" w:hAnsi="Segoe UI" w:cs="Segoe UI"/>
           <w:sz w:val="24"/>
           <w:szCs w:val="24"/>
         </w:rPr>
-        <w:t>zip_and_deploy_func_app.py</w:t>
-      </w:r>
-      <w:r>
+      </w:pPr>
+    </w:p>
+    <w:p>
+      <w:pPr>
+        <w:pStyle w:val="ListParagraph"/>
+        <w:ind w:left="1440"/>
         <w:rPr>
           <w:rFonts w:ascii="Segoe UI" w:hAnsi="Segoe UI" w:cs="Segoe UI"/>
           <w:sz w:val="24"/>
           <w:szCs w:val="24"/>
         </w:rPr>
-        <w:t xml:space="preserve"> to simplify the Zip Deployment process.</w:t>
-      </w:r>
-    </w:p>
-    <w:p>
-      <w:pPr>
-        <w:pStyle w:val="ListParagraph"/>
-        <w:ind w:left="1440"/>
+      </w:pPr>
+      <w:r>
         <w:rPr>
           <w:rFonts w:ascii="Segoe UI" w:hAnsi="Segoe UI" w:cs="Segoe UI"/>
           <w:sz w:val="24"/>
           <w:szCs w:val="24"/>
         </w:rPr>
-      </w:pPr>
-    </w:p>
-    <w:p>
-      <w:pPr>
-        <w:pStyle w:val="ListParagraph"/>
-        <w:ind w:left="1440"/>
+        <w:t xml:space="preserve">This script will </w:t>
+      </w:r>
+      <w:r>
         <w:rPr>
           <w:rFonts w:ascii="Segoe UI" w:hAnsi="Segoe UI" w:cs="Segoe UI"/>
           <w:sz w:val="24"/>
           <w:szCs w:val="24"/>
         </w:rPr>
-      </w:pPr>
-      <w:r>
-        <w:rPr>
-          <w:rFonts w:ascii="Segoe UI" w:hAnsi="Segoe UI" w:cs="Segoe UI"/>
-          <w:sz w:val="24"/>
-          <w:szCs w:val="24"/>
-        </w:rPr>
-        <w:t xml:space="preserve">This script will </w:t>
-      </w:r>
-      <w:r>
-        <w:rPr>
-          <w:rFonts w:ascii="Segoe UI" w:hAnsi="Segoe UI" w:cs="Segoe UI"/>
-          <w:sz w:val="24"/>
-          <w:szCs w:val="24"/>
-        </w:rPr>
-        <w:t xml:space="preserve">gather all .py files and </w:t>
-      </w:r>
-      <w:r>
-        <w:rPr>
-          <w:rFonts w:ascii="Segoe UI" w:hAnsi="Segoe UI" w:cs="Segoe UI"/>
-          <w:sz w:val="24"/>
-          <w:szCs w:val="24"/>
-        </w:rPr>
-        <w:t xml:space="preserve">create or override </w:t>
+        <w:t xml:space="preserve">gather all </w:t>
       </w:r>
       <w:r>
         <w:rPr>
@@ -2179,7 +3136,7 @@
           <w:szCs w:val="24"/>
           <w:u w:val="single"/>
         </w:rPr>
-        <w:t>func-app.zip</w:t>
+        <w:t>.py files</w:t>
       </w:r>
       <w:r>
         <w:rPr>
@@ -2187,7 +3144,15 @@
           <w:sz w:val="24"/>
           <w:szCs w:val="24"/>
         </w:rPr>
-        <w:t xml:space="preserve"> in </w:t>
+        <w:t xml:space="preserve"> and </w:t>
+      </w:r>
+      <w:r>
+        <w:rPr>
+          <w:rFonts w:ascii="Segoe UI" w:hAnsi="Segoe UI" w:cs="Segoe UI"/>
+          <w:sz w:val="24"/>
+          <w:szCs w:val="24"/>
+        </w:rPr>
+        <w:t xml:space="preserve">create or override </w:t>
       </w:r>
       <w:r>
         <w:rPr>
@@ -2196,7 +3161,7 @@
           <w:szCs w:val="24"/>
           <w:u w:val="single"/>
         </w:rPr>
-        <w:t>deploy</w:t>
+        <w:t>func-app.zip</w:t>
       </w:r>
       <w:r>
         <w:rPr>
@@ -2204,15 +3169,16 @@
           <w:sz w:val="24"/>
           <w:szCs w:val="24"/>
         </w:rPr>
-        <w:t xml:space="preserve"> directory and execute </w:t>
+        <w:t xml:space="preserve"> in </w:t>
       </w:r>
       <w:r>
         <w:rPr>
           <w:rFonts w:ascii="Segoe UI" w:hAnsi="Segoe UI" w:cs="Segoe UI"/>
           <w:sz w:val="24"/>
           <w:szCs w:val="24"/>
-        </w:rPr>
-        <w:t>A</w:t>
+          <w:u w:val="single"/>
+        </w:rPr>
+        <w:t>deploy</w:t>
       </w:r>
       <w:r>
         <w:rPr>
@@ -2220,7 +3186,7 @@
           <w:sz w:val="24"/>
           <w:szCs w:val="24"/>
         </w:rPr>
-        <w:t>z</w:t>
+        <w:t xml:space="preserve"> directory and execute </w:t>
       </w:r>
       <w:r>
         <w:rPr>
@@ -2228,7 +3194,7 @@
           <w:sz w:val="24"/>
           <w:szCs w:val="24"/>
         </w:rPr>
-        <w:t>ure</w:t>
+        <w:t>A</w:t>
       </w:r>
       <w:r>
         <w:rPr>
@@ -2236,7 +3202,7 @@
           <w:sz w:val="24"/>
           <w:szCs w:val="24"/>
         </w:rPr>
-        <w:t xml:space="preserve"> cli cmd “</w:t>
+        <w:t>z</w:t>
       </w:r>
       <w:r>
         <w:rPr>
@@ -2244,7 +3210,7 @@
           <w:sz w:val="24"/>
           <w:szCs w:val="24"/>
         </w:rPr>
-        <w:t>az functionapp deployment source config-zip -g {resource group of function} -n {function name} --build-remote --src 'func-app.zip'</w:t>
+        <w:t>ure</w:t>
       </w:r>
       <w:r>
         <w:rPr>
@@ -2252,7 +3218,7 @@
           <w:sz w:val="24"/>
           <w:szCs w:val="24"/>
         </w:rPr>
-        <w:t>”</w:t>
+        <w:t xml:space="preserve"> cli cmd “az functionapp deployment source config-zip -g {resource group of function} -n {function name} --build-remote --src 'func-app.zip'”</w:t>
       </w:r>
     </w:p>
     <w:p>
@@ -2290,39 +3256,99 @@
           <w:sz w:val="24"/>
           <w:szCs w:val="24"/>
         </w:rPr>
-        <w:t xml:space="preserve">un cmd: “python </w:t>
-      </w:r>
-      <w:r>
-        <w:rPr>
-          <w:rFonts w:ascii="Segoe UI" w:hAnsi="Segoe UI" w:cs="Segoe UI"/>
-          <w:sz w:val="24"/>
-          <w:szCs w:val="24"/>
-        </w:rPr>
-        <w:t>zip_and_deploy_func_app.py</w:t>
-      </w:r>
-      <w:r>
-        <w:rPr>
-          <w:rFonts w:ascii="Segoe UI" w:hAnsi="Segoe UI" w:cs="Segoe UI"/>
-          <w:sz w:val="24"/>
-          <w:szCs w:val="24"/>
-        </w:rPr>
-        <w:t>”</w:t>
+        <w:t>un cmd: “python zip_and_deploy_func_app.py”</w:t>
       </w:r>
     </w:p>
     <w:p>
       <w:pPr>
         <w:pStyle w:val="ListParagraph"/>
-      </w:pPr>
-      <w:r>
-        <w:rPr>
-          <w:noProof/>
-        </w:rPr>
-        <w:lastRenderedPageBreak/>
+        <w:rPr>
+          <w:rFonts w:ascii="Segoe UI" w:hAnsi="Segoe UI" w:cs="Segoe UI"/>
+        </w:rPr>
+      </w:pPr>
+    </w:p>
+    <w:p>
+      <w:pPr>
+        <w:pStyle w:val="ListParagraph"/>
+        <w:rPr>
+          <w:rFonts w:ascii="Segoe UI" w:hAnsi="Segoe UI" w:cs="Segoe UI"/>
+        </w:rPr>
+      </w:pPr>
+    </w:p>
+    <w:p>
+      <w:pPr>
+        <w:pStyle w:val="ListParagraph"/>
+        <w:rPr>
+          <w:rFonts w:ascii="Segoe UI" w:hAnsi="Segoe UI" w:cs="Segoe UI"/>
+        </w:rPr>
+      </w:pPr>
+    </w:p>
+    <w:p>
+      <w:pPr>
+        <w:pStyle w:val="Heading2"/>
+        <w:rPr>
+          <w:rFonts w:ascii="Segoe UI" w:hAnsi="Segoe UI" w:cs="Segoe UI"/>
+        </w:rPr>
+      </w:pPr>
+      <w:r>
+        <w:rPr>
+          <w:rFonts w:ascii="Segoe UI" w:hAnsi="Segoe UI" w:cs="Segoe UI"/>
+        </w:rPr>
+        <w:t>Troubleshoot</w:t>
+      </w:r>
+    </w:p>
+    <w:p>
+      <w:pPr>
+        <w:pStyle w:val="Heading3"/>
+        <w:rPr>
+          <w:rFonts w:ascii="Segoe UI" w:hAnsi="Segoe UI" w:cs="Segoe UI"/>
+        </w:rPr>
+      </w:pPr>
+    </w:p>
+    <w:p>
+      <w:pPr>
+        <w:pStyle w:val="Heading3"/>
+        <w:rPr>
+          <w:rFonts w:ascii="Segoe UI" w:hAnsi="Segoe UI" w:cs="Segoe UI"/>
+        </w:rPr>
+      </w:pPr>
+      <w:proofErr w:type="spellStart"/>
+      <w:r>
+        <w:rPr>
+          <w:rFonts w:ascii="Segoe UI" w:hAnsi="Segoe UI" w:cs="Segoe UI"/>
+        </w:rPr>
+        <w:t>OpenTelemetry</w:t>
+      </w:r>
+      <w:proofErr w:type="spellEnd"/>
+      <w:r>
+        <w:rPr>
+          <w:rFonts w:ascii="Segoe UI" w:hAnsi="Segoe UI" w:cs="Segoe UI"/>
+        </w:rPr>
+        <w:t xml:space="preserve"> Tracing</w:t>
+      </w:r>
+    </w:p>
+    <w:p>
+      <w:pPr>
+        <w:rPr>
+          <w:rFonts w:ascii="Segoe UI" w:hAnsi="Segoe UI" w:cs="Segoe UI"/>
+        </w:rPr>
+      </w:pPr>
+    </w:p>
+    <w:p>
+      <w:pPr>
+        <w:rPr>
+          <w:rFonts w:ascii="Segoe UI" w:hAnsi="Segoe UI" w:cs="Segoe UI"/>
+        </w:rPr>
+      </w:pPr>
+      <w:r>
+        <w:rPr>
+          <w:rFonts w:ascii="Segoe UI" w:hAnsi="Segoe UI" w:cs="Segoe UI"/>
+        </w:rPr>
         <w:drawing>
-          <wp:inline distT="0" distB="0" distL="0" distR="0" wp14:anchorId="2679BC8E" wp14:editId="08923CBD">
-            <wp:extent cx="4334150" cy="3504390"/>
-            <wp:effectExtent l="0" t="0" r="0" b="1270"/>
-            <wp:docPr id="636951260" name="Picture 1" descr="A screenshot of a computer&#10;&#10;Description automatically generated"/>
+          <wp:inline distT="0" distB="0" distL="0" distR="0" wp14:anchorId="222171B8" wp14:editId="2F8D6C50">
+            <wp:extent cx="5731510" cy="5106670"/>
+            <wp:effectExtent l="0" t="0" r="2540" b="0"/>
+            <wp:docPr id="567735610" name="Picture 1" descr="A screenshot of a computer&#10;&#10;Description automatically generated"/>
             <wp:cNvGraphicFramePr>
               <a:graphicFrameLocks xmlns:a="http://schemas.openxmlformats.org/drawingml/2006/main" noChangeAspect="1"/>
             </wp:cNvGraphicFramePr>
@@ -2330,7 +3356,7 @@
               <a:graphicData uri="http://schemas.openxmlformats.org/drawingml/2006/picture">
                 <pic:pic xmlns:pic="http://schemas.openxmlformats.org/drawingml/2006/picture">
                   <pic:nvPicPr>
-                    <pic:cNvPr id="636951260" name="Picture 1" descr="A screenshot of a computer&#10;&#10;Description automatically generated"/>
+                    <pic:cNvPr id="567735610" name="Picture 1" descr="A screenshot of a computer&#10;&#10;Description automatically generated"/>
                     <pic:cNvPicPr/>
                   </pic:nvPicPr>
                   <pic:blipFill>
@@ -2342,7 +3368,7 @@
                   <pic:spPr>
                     <a:xfrm>
                       <a:off x="0" y="0"/>
-                      <a:ext cx="4347516" cy="3515197"/>
+                      <a:ext cx="5731510" cy="5106670"/>
                     </a:xfrm>
                     <a:prstGeom prst="rect">
                       <a:avLst/>
@@ -2355,9 +3381,274 @@
         </w:drawing>
       </w:r>
     </w:p>
-    <w:p/>
-    <w:p>
-      <w:r>
+    <w:p>
+      <w:pPr>
+        <w:rPr>
+          <w:rFonts w:ascii="Segoe UI" w:hAnsi="Segoe UI" w:cs="Segoe UI"/>
+        </w:rPr>
+      </w:pPr>
+    </w:p>
+    <w:p>
+      <w:pPr>
+        <w:rPr>
+          <w:rFonts w:ascii="Segoe UI" w:hAnsi="Segoe UI" w:cs="Segoe UI"/>
+        </w:rPr>
+      </w:pPr>
+      <w:r>
+        <w:rPr>
+          <w:rFonts w:ascii="Segoe UI" w:hAnsi="Segoe UI" w:cs="Segoe UI"/>
+        </w:rPr>
+        <w:lastRenderedPageBreak/>
+        <w:drawing>
+          <wp:inline distT="0" distB="0" distL="0" distR="0" wp14:anchorId="09607EA2" wp14:editId="14B87144">
+            <wp:extent cx="6299747" cy="3175000"/>
+            <wp:effectExtent l="0" t="0" r="6350" b="6350"/>
+            <wp:docPr id="732341549" name="Picture 1" descr="A screenshot of a computer&#10;&#10;Description automatically generated"/>
+            <wp:cNvGraphicFramePr>
+              <a:graphicFrameLocks xmlns:a="http://schemas.openxmlformats.org/drawingml/2006/main" noChangeAspect="1"/>
+            </wp:cNvGraphicFramePr>
+            <a:graphic xmlns:a="http://schemas.openxmlformats.org/drawingml/2006/main">
+              <a:graphicData uri="http://schemas.openxmlformats.org/drawingml/2006/picture">
+                <pic:pic xmlns:pic="http://schemas.openxmlformats.org/drawingml/2006/picture">
+                  <pic:nvPicPr>
+                    <pic:cNvPr id="732341549" name="Picture 1" descr="A screenshot of a computer&#10;&#10;Description automatically generated"/>
+                    <pic:cNvPicPr/>
+                  </pic:nvPicPr>
+                  <pic:blipFill>
+                    <a:blip r:embed="rId22"/>
+                    <a:stretch>
+                      <a:fillRect/>
+                    </a:stretch>
+                  </pic:blipFill>
+                  <pic:spPr>
+                    <a:xfrm>
+                      <a:off x="0" y="0"/>
+                      <a:ext cx="6303561" cy="3176922"/>
+                    </a:xfrm>
+                    <a:prstGeom prst="rect">
+                      <a:avLst/>
+                    </a:prstGeom>
+                  </pic:spPr>
+                </pic:pic>
+              </a:graphicData>
+            </a:graphic>
+          </wp:inline>
+        </w:drawing>
+      </w:r>
+    </w:p>
+    <w:p>
+      <w:pPr>
+        <w:spacing w:after="0"/>
+        <w:rPr>
+          <w:rFonts w:ascii="Segoe UI" w:hAnsi="Segoe UI" w:cs="Segoe UI"/>
+          <w:sz w:val="24"/>
+          <w:szCs w:val="24"/>
+        </w:rPr>
+      </w:pPr>
+      <w:proofErr w:type="spellStart"/>
+      <w:r>
+        <w:rPr>
+          <w:rFonts w:ascii="Segoe UI" w:hAnsi="Segoe UI" w:cs="Segoe UI"/>
+          <w:sz w:val="24"/>
+          <w:szCs w:val="24"/>
+        </w:rPr>
+        <w:t>OpenTelemetry</w:t>
+      </w:r>
+      <w:proofErr w:type="spellEnd"/>
+      <w:r>
+        <w:rPr>
+          <w:rFonts w:ascii="Segoe UI" w:hAnsi="Segoe UI" w:cs="Segoe UI"/>
+          <w:sz w:val="24"/>
+          <w:szCs w:val="24"/>
+        </w:rPr>
+        <w:t xml:space="preserve"> tracing is implemented, you can view traces and their spans in Application Insights under Transaction Search -&gt; filter by Request.</w:t>
+      </w:r>
+    </w:p>
+    <w:p>
+      <w:pPr>
+        <w:spacing w:after="0"/>
+        <w:rPr>
+          <w:rFonts w:ascii="Segoe UI" w:hAnsi="Segoe UI" w:cs="Segoe UI"/>
+          <w:sz w:val="24"/>
+          <w:szCs w:val="24"/>
+        </w:rPr>
+      </w:pPr>
+      <w:r>
+        <w:rPr>
+          <w:rFonts w:ascii="Segoe UI" w:hAnsi="Segoe UI" w:cs="Segoe UI"/>
+          <w:sz w:val="24"/>
+          <w:szCs w:val="24"/>
+        </w:rPr>
+        <w:t>All Azure Monitor API calls are captured as spans</w:t>
+      </w:r>
+      <w:r>
+        <w:rPr>
+          <w:rFonts w:ascii="Segoe UI" w:hAnsi="Segoe UI" w:cs="Segoe UI"/>
+          <w:sz w:val="24"/>
+          <w:szCs w:val="24"/>
+        </w:rPr>
+        <w:t>.</w:t>
+      </w:r>
+    </w:p>
+    <w:p>
+      <w:pPr>
+        <w:spacing w:after="0"/>
+        <w:rPr>
+          <w:rFonts w:ascii="Segoe UI" w:hAnsi="Segoe UI" w:cs="Segoe UI"/>
+          <w:sz w:val="24"/>
+          <w:szCs w:val="24"/>
+        </w:rPr>
+      </w:pPr>
+      <w:r>
+        <w:rPr>
+          <w:rFonts w:ascii="Segoe UI" w:hAnsi="Segoe UI" w:cs="Segoe UI"/>
+          <w:sz w:val="24"/>
+          <w:szCs w:val="24"/>
+        </w:rPr>
+        <w:t>Tracing is great for troubleshooting slowness or exceptions when calling downstream APIs.</w:t>
+      </w:r>
+    </w:p>
+    <w:p>
+      <w:pPr>
+        <w:spacing w:after="0"/>
+        <w:rPr>
+          <w:rFonts w:ascii="Segoe UI" w:hAnsi="Segoe UI" w:cs="Segoe UI"/>
+          <w:sz w:val="24"/>
+          <w:szCs w:val="24"/>
+        </w:rPr>
+      </w:pPr>
+    </w:p>
+    <w:p>
+      <w:pPr>
+        <w:spacing w:after="0"/>
+        <w:rPr>
+          <w:rFonts w:ascii="Segoe UI" w:hAnsi="Segoe UI" w:cs="Segoe UI"/>
+          <w:sz w:val="24"/>
+          <w:szCs w:val="24"/>
+        </w:rPr>
+      </w:pPr>
+    </w:p>
+    <w:p>
+      <w:pPr>
+        <w:pStyle w:val="Heading3"/>
+        <w:rPr>
+          <w:rFonts w:ascii="Segoe UI" w:hAnsi="Segoe UI" w:cs="Segoe UI"/>
+        </w:rPr>
+      </w:pPr>
+      <w:r>
+        <w:rPr>
+          <w:rFonts w:ascii="Segoe UI" w:hAnsi="Segoe UI" w:cs="Segoe UI"/>
+        </w:rPr>
+        <w:t>Error Logging</w:t>
+      </w:r>
+    </w:p>
+    <w:p>
+      <w:pPr>
+        <w:rPr>
+          <w:rFonts w:ascii="Segoe UI" w:hAnsi="Segoe UI" w:cs="Segoe UI"/>
+        </w:rPr>
+      </w:pPr>
+    </w:p>
+    <w:p>
+      <w:pPr>
+        <w:rPr>
+          <w:rFonts w:ascii="Segoe UI" w:hAnsi="Segoe UI" w:cs="Segoe UI"/>
+        </w:rPr>
+      </w:pPr>
+      <w:r>
+        <w:rPr>
+          <w:rFonts w:ascii="Segoe UI" w:hAnsi="Segoe UI" w:cs="Segoe UI"/>
+        </w:rPr>
+        <w:lastRenderedPageBreak/>
+        <w:drawing>
+          <wp:inline distT="0" distB="0" distL="0" distR="0" wp14:anchorId="47AEE368" wp14:editId="3D070C2C">
+            <wp:extent cx="5731510" cy="3480435"/>
+            <wp:effectExtent l="0" t="0" r="2540" b="5715"/>
+            <wp:docPr id="1437282148" name="Picture 1" descr="A screenshot of a computer&#10;&#10;Description automatically generated"/>
+            <wp:cNvGraphicFramePr>
+              <a:graphicFrameLocks xmlns:a="http://schemas.openxmlformats.org/drawingml/2006/main" noChangeAspect="1"/>
+            </wp:cNvGraphicFramePr>
+            <a:graphic xmlns:a="http://schemas.openxmlformats.org/drawingml/2006/main">
+              <a:graphicData uri="http://schemas.openxmlformats.org/drawingml/2006/picture">
+                <pic:pic xmlns:pic="http://schemas.openxmlformats.org/drawingml/2006/picture">
+                  <pic:nvPicPr>
+                    <pic:cNvPr id="1437282148" name="Picture 1" descr="A screenshot of a computer&#10;&#10;Description automatically generated"/>
+                    <pic:cNvPicPr/>
+                  </pic:nvPicPr>
+                  <pic:blipFill>
+                    <a:blip r:embed="rId23"/>
+                    <a:stretch>
+                      <a:fillRect/>
+                    </a:stretch>
+                  </pic:blipFill>
+                  <pic:spPr>
+                    <a:xfrm>
+                      <a:off x="0" y="0"/>
+                      <a:ext cx="5731510" cy="3480435"/>
+                    </a:xfrm>
+                    <a:prstGeom prst="rect">
+                      <a:avLst/>
+                    </a:prstGeom>
+                  </pic:spPr>
+                </pic:pic>
+              </a:graphicData>
+            </a:graphic>
+          </wp:inline>
+        </w:drawing>
+      </w:r>
+    </w:p>
+    <w:p>
+      <w:pPr>
+        <w:rPr>
+          <w:rFonts w:ascii="Segoe UI" w:hAnsi="Segoe UI" w:cs="Segoe UI"/>
+        </w:rPr>
+      </w:pPr>
+    </w:p>
+    <w:p>
+      <w:pPr>
+        <w:rPr>
+          <w:rFonts w:ascii="Segoe UI" w:hAnsi="Segoe UI" w:cs="Segoe UI"/>
+          <w:sz w:val="24"/>
+          <w:szCs w:val="24"/>
+        </w:rPr>
+      </w:pPr>
+      <w:r>
+        <w:rPr>
+          <w:rFonts w:ascii="Segoe UI" w:hAnsi="Segoe UI" w:cs="Segoe UI"/>
+          <w:sz w:val="24"/>
+          <w:szCs w:val="24"/>
+        </w:rPr>
+        <w:t xml:space="preserve">Exceptions and warnings are log under </w:t>
+      </w:r>
+      <w:r>
+        <w:rPr>
+          <w:rFonts w:ascii="Segoe UI" w:hAnsi="Segoe UI" w:cs="Segoe UI"/>
+          <w:b/>
+          <w:bCs/>
+          <w:sz w:val="24"/>
+          <w:szCs w:val="24"/>
+        </w:rPr>
+        <w:t xml:space="preserve">Trace </w:t>
+      </w:r>
+      <w:r>
+        <w:rPr>
+          <w:rFonts w:ascii="Segoe UI" w:hAnsi="Segoe UI" w:cs="Segoe UI"/>
+          <w:sz w:val="24"/>
+          <w:szCs w:val="24"/>
+        </w:rPr>
+        <w:t>in Application Insights</w:t>
+      </w:r>
+    </w:p>
+    <w:p>
+      <w:pPr>
+        <w:rPr>
+          <w:rFonts w:ascii="Segoe UI" w:hAnsi="Segoe UI" w:cs="Segoe UI"/>
+        </w:rPr>
+      </w:pPr>
+      <w:r>
+        <w:rPr>
+          <w:rFonts w:ascii="Segoe UI" w:hAnsi="Segoe UI" w:cs="Segoe UI"/>
+        </w:rPr>
         <w:br w:type="page"/>
       </w:r>
     </w:p>
@@ -2365,6 +3656,7 @@
       <w:pPr>
         <w:pStyle w:val="Heading1"/>
         <w:rPr>
+          <w:rFonts w:ascii="Segoe UI" w:hAnsi="Segoe UI" w:cs="Segoe UI"/>
           <w:sz w:val="32"/>
           <w:szCs w:val="32"/>
         </w:rPr>
@@ -2372,6 +3664,7 @@
       <w:bookmarkStart w:id="28" w:name="_Toc152681543"/>
       <w:r>
         <w:rPr>
+          <w:rFonts w:ascii="Segoe UI" w:hAnsi="Segoe UI" w:cs="Segoe UI"/>
           <w:sz w:val="32"/>
           <w:szCs w:val="32"/>
         </w:rPr>
@@ -2380,6 +3673,7 @@
       </w:r>
       <w:r>
         <w:rPr>
+          <w:rFonts w:ascii="Segoe UI" w:hAnsi="Segoe UI" w:cs="Segoe UI"/>
           <w:sz w:val="32"/>
           <w:szCs w:val="32"/>
         </w:rPr>
@@ -2387,6 +3681,7 @@
       </w:r>
       <w:r>
         <w:rPr>
+          <w:rFonts w:ascii="Segoe UI" w:hAnsi="Segoe UI" w:cs="Segoe UI"/>
           <w:sz w:val="32"/>
           <w:szCs w:val="32"/>
         </w:rPr>
@@ -2394,6 +3689,7 @@
       </w:r>
       <w:r>
         <w:rPr>
+          <w:rFonts w:ascii="Segoe UI" w:hAnsi="Segoe UI" w:cs="Segoe UI"/>
           <w:sz w:val="32"/>
           <w:szCs w:val="32"/>
         </w:rPr>
@@ -2401,6 +3697,7 @@
       </w:r>
       <w:r>
         <w:rPr>
+          <w:rFonts w:ascii="Segoe UI" w:hAnsi="Segoe UI" w:cs="Segoe UI"/>
           <w:sz w:val="32"/>
           <w:szCs w:val="32"/>
         </w:rPr>
@@ -2412,40 +3709,68 @@
       <w:pPr>
         <w:pStyle w:val="ListParagraph"/>
         <w:ind w:left="284"/>
+        <w:rPr>
+          <w:rFonts w:ascii="Segoe UI" w:hAnsi="Segoe UI" w:cs="Segoe UI"/>
+        </w:rPr>
       </w:pPr>
     </w:p>
     <w:p>
       <w:pPr>
         <w:pStyle w:val="ListParagraph"/>
         <w:ind w:left="284"/>
-      </w:pPr>
-      <w:r>
+        <w:rPr>
+          <w:rFonts w:ascii="Segoe UI" w:hAnsi="Segoe UI" w:cs="Segoe UI"/>
+        </w:rPr>
+      </w:pPr>
+      <w:r>
+        <w:rPr>
+          <w:rFonts w:ascii="Segoe UI" w:hAnsi="Segoe UI" w:cs="Segoe UI"/>
+        </w:rPr>
         <w:t xml:space="preserve">Sample </w:t>
       </w:r>
-      <w:hyperlink r:id="rId22" w:history="1">
+      <w:hyperlink r:id="rId24" w:history="1">
         <w:r>
           <w:rPr>
             <w:rStyle w:val="Hyperlink"/>
+            <w:rFonts w:ascii="Segoe UI" w:hAnsi="Segoe UI" w:cs="Segoe UI"/>
           </w:rPr>
           <w:t>HTTP request message</w:t>
         </w:r>
       </w:hyperlink>
       <w:r>
+        <w:rPr>
+          <w:rFonts w:ascii="Segoe UI" w:hAnsi="Segoe UI" w:cs="Segoe UI"/>
+        </w:rPr>
         <w:t xml:space="preserve"> </w:t>
       </w:r>
       <w:r>
+        <w:rPr>
+          <w:rFonts w:ascii="Segoe UI" w:hAnsi="Segoe UI" w:cs="Segoe UI"/>
+        </w:rPr>
         <w:t>call from</w:t>
       </w:r>
       <w:r>
+        <w:rPr>
+          <w:rFonts w:ascii="Segoe UI" w:hAnsi="Segoe UI" w:cs="Segoe UI"/>
+        </w:rPr>
         <w:t xml:space="preserve"> any HTTP client </w:t>
       </w:r>
       <w:r>
+        <w:rPr>
+          <w:rFonts w:ascii="Segoe UI" w:hAnsi="Segoe UI" w:cs="Segoe UI"/>
+        </w:rPr>
         <w:t>as well as</w:t>
       </w:r>
       <w:r>
+        <w:rPr>
+          <w:rFonts w:ascii="Segoe UI" w:hAnsi="Segoe UI" w:cs="Segoe UI"/>
+        </w:rPr>
         <w:t xml:space="preserve"> Grafana Json API</w:t>
       </w:r>
       <w:r>
+        <w:rPr>
+          <w:rFonts w:ascii="Segoe UI" w:hAnsi="Segoe UI" w:cs="Segoe UI"/>
+        </w:rPr>
         <w:t xml:space="preserve"> plugin</w:t>
       </w:r>
     </w:p>
@@ -2453,6 +3778,9 @@
       <w:pPr>
         <w:pStyle w:val="ListParagraph"/>
         <w:ind w:left="284"/>
+        <w:rPr>
+          <w:rFonts w:ascii="Segoe UI" w:hAnsi="Segoe UI" w:cs="Segoe UI"/>
+        </w:rPr>
       </w:pPr>
     </w:p>
     <w:p>
@@ -2460,11 +3788,13 @@
         <w:pStyle w:val="ListParagraph"/>
         <w:ind w:left="284"/>
         <w:rPr>
-          <w:color w:val="156082" w:themeColor="accent1"/>
-        </w:rPr>
-      </w:pPr>
-      <w:r>
-        <w:rPr>
+          <w:rFonts w:ascii="Segoe UI" w:hAnsi="Segoe UI" w:cs="Segoe UI"/>
+          <w:color w:val="156082" w:themeColor="accent1"/>
+        </w:rPr>
+      </w:pPr>
+      <w:r>
+        <w:rPr>
+          <w:rFonts w:ascii="Segoe UI" w:hAnsi="Segoe UI" w:cs="Segoe UI"/>
           <w:color w:val="156082" w:themeColor="accent1"/>
         </w:rPr>
         <w:t xml:space="preserve">HTTP POST </w:t>
@@ -2473,9 +3803,35 @@
         <w:r>
           <w:rPr>
             <w:rStyle w:val="Hyperlink"/>
+            <w:rFonts w:ascii="Segoe UI" w:hAnsi="Segoe UI" w:cs="Segoe UI"/>
           </w:rPr>
-          <w:t>https://{function name}.azurewebsites.net/api/RHRetriever</w:t>
+          <w:t>https://{function name}.azurewebsites.net/</w:t>
         </w:r>
+        <w:proofErr w:type="spellStart"/>
+        <w:r>
+          <w:rPr>
+            <w:rStyle w:val="Hyperlink"/>
+            <w:rFonts w:ascii="Segoe UI" w:hAnsi="Segoe UI" w:cs="Segoe UI"/>
+          </w:rPr>
+          <w:t>api</w:t>
+        </w:r>
+        <w:proofErr w:type="spellEnd"/>
+        <w:r>
+          <w:rPr>
+            <w:rStyle w:val="Hyperlink"/>
+            <w:rFonts w:ascii="Segoe UI" w:hAnsi="Segoe UI" w:cs="Segoe UI"/>
+          </w:rPr>
+          <w:t>/</w:t>
+        </w:r>
+        <w:proofErr w:type="spellStart"/>
+        <w:r>
+          <w:rPr>
+            <w:rStyle w:val="Hyperlink"/>
+            <w:rFonts w:ascii="Segoe UI" w:hAnsi="Segoe UI" w:cs="Segoe UI"/>
+          </w:rPr>
+          <w:t>RHRetriever</w:t>
+        </w:r>
+        <w:proofErr w:type="spellEnd"/>
       </w:hyperlink>
     </w:p>
     <w:p>
@@ -2483,23 +3839,27 @@
         <w:pStyle w:val="ListParagraph"/>
         <w:ind w:left="284"/>
         <w:rPr>
-          <w:color w:val="156082" w:themeColor="accent1"/>
-        </w:rPr>
-      </w:pPr>
-      <w:r>
-        <w:rPr>
+          <w:rFonts w:ascii="Segoe UI" w:hAnsi="Segoe UI" w:cs="Segoe UI"/>
+          <w:color w:val="156082" w:themeColor="accent1"/>
+        </w:rPr>
+      </w:pPr>
+      <w:r>
+        <w:rPr>
+          <w:rFonts w:ascii="Segoe UI" w:hAnsi="Segoe UI" w:cs="Segoe UI"/>
           <w:color w:val="156082" w:themeColor="accent1"/>
         </w:rPr>
         <w:t>x-functions-key: {</w:t>
       </w:r>
       <w:r>
         <w:rPr>
+          <w:rFonts w:ascii="Segoe UI" w:hAnsi="Segoe UI" w:cs="Segoe UI"/>
           <w:color w:val="156082" w:themeColor="accent1"/>
         </w:rPr>
         <w:t xml:space="preserve"> </w:t>
       </w:r>
       <w:r>
         <w:rPr>
+          <w:rFonts w:ascii="Segoe UI" w:hAnsi="Segoe UI" w:cs="Segoe UI"/>
           <w:color w:val="156082" w:themeColor="accent1"/>
         </w:rPr>
         <w:t>function key }</w:t>
@@ -2510,6 +3870,7 @@
         <w:pStyle w:val="ListParagraph"/>
         <w:ind w:left="284"/>
         <w:rPr>
+          <w:rFonts w:ascii="Segoe UI" w:hAnsi="Segoe UI" w:cs="Segoe UI"/>
           <w:color w:val="156082" w:themeColor="accent1"/>
           <w:sz w:val="18"/>
           <w:szCs w:val="18"/>
@@ -2517,6 +3878,7 @@
       </w:pPr>
       <w:r>
         <w:rPr>
+          <w:rFonts w:ascii="Segoe UI" w:hAnsi="Segoe UI" w:cs="Segoe UI"/>
           <w:color w:val="156082" w:themeColor="accent1"/>
           <w:sz w:val="18"/>
           <w:szCs w:val="18"/>
@@ -2529,6 +3891,7 @@
         <w:pStyle w:val="ListParagraph"/>
         <w:ind w:left="284"/>
         <w:rPr>
+          <w:rFonts w:ascii="Segoe UI" w:hAnsi="Segoe UI" w:cs="Segoe UI"/>
           <w:color w:val="156082" w:themeColor="accent1"/>
           <w:sz w:val="18"/>
           <w:szCs w:val="18"/>
@@ -2536,6 +3899,7 @@
       </w:pPr>
       <w:r>
         <w:rPr>
+          <w:rFonts w:ascii="Segoe UI" w:hAnsi="Segoe UI" w:cs="Segoe UI"/>
           <w:color w:val="156082" w:themeColor="accent1"/>
           <w:sz w:val="18"/>
           <w:szCs w:val="18"/>
@@ -2548,6 +3912,7 @@
         <w:pStyle w:val="ListParagraph"/>
         <w:ind w:left="284"/>
         <w:rPr>
+          <w:rFonts w:ascii="Segoe UI" w:hAnsi="Segoe UI" w:cs="Segoe UI"/>
           <w:color w:val="156082" w:themeColor="accent1"/>
           <w:sz w:val="18"/>
           <w:szCs w:val="18"/>
@@ -2555,6 +3920,7 @@
       </w:pPr>
       <w:r>
         <w:rPr>
+          <w:rFonts w:ascii="Segoe UI" w:hAnsi="Segoe UI" w:cs="Segoe UI"/>
           <w:color w:val="156082" w:themeColor="accent1"/>
           <w:sz w:val="18"/>
           <w:szCs w:val="18"/>
@@ -2567,6 +3933,7 @@
         <w:pStyle w:val="ListParagraph"/>
         <w:ind w:left="284"/>
         <w:rPr>
+          <w:rFonts w:ascii="Segoe UI" w:hAnsi="Segoe UI" w:cs="Segoe UI"/>
           <w:color w:val="156082" w:themeColor="accent1"/>
           <w:sz w:val="18"/>
           <w:szCs w:val="18"/>
@@ -2574,14 +3941,37 @@
       </w:pPr>
       <w:r>
         <w:rPr>
+          <w:rFonts w:ascii="Segoe UI" w:hAnsi="Segoe UI" w:cs="Segoe UI"/>
           <w:color w:val="156082" w:themeColor="accent1"/>
           <w:sz w:val="18"/>
           <w:szCs w:val="18"/>
         </w:rPr>
-        <w:t xml:space="preserve">            "subscriptionId": "</w:t>
-      </w:r>
-      <w:r>
-        <w:rPr>
+        <w:t xml:space="preserve">            "</w:t>
+      </w:r>
+      <w:proofErr w:type="spellStart"/>
+      <w:r>
+        <w:rPr>
+          <w:rFonts w:ascii="Segoe UI" w:hAnsi="Segoe UI" w:cs="Segoe UI"/>
+          <w:color w:val="156082" w:themeColor="accent1"/>
+          <w:sz w:val="18"/>
+          <w:szCs w:val="18"/>
+        </w:rPr>
+        <w:t>subscriptionId</w:t>
+      </w:r>
+      <w:proofErr w:type="spellEnd"/>
+      <w:r>
+        <w:rPr>
+          <w:rFonts w:ascii="Segoe UI" w:hAnsi="Segoe UI" w:cs="Segoe UI"/>
+          <w:color w:val="156082" w:themeColor="accent1"/>
+          <w:sz w:val="18"/>
+          <w:szCs w:val="18"/>
+        </w:rPr>
+        <w:t>": "</w:t>
+      </w:r>
+      <w:proofErr w:type="spellStart"/>
+      <w:r>
+        <w:rPr>
+          <w:rFonts w:ascii="Segoe UI" w:hAnsi="Segoe UI" w:cs="Segoe UI"/>
           <w:b/>
           <w:bCs/>
           <w:color w:val="156082" w:themeColor="accent1"/>
@@ -2590,8 +3980,10 @@
         </w:rPr>
         <w:t>nnn</w:t>
       </w:r>
-      <w:r>
-        <w:rPr>
+      <w:proofErr w:type="spellEnd"/>
+      <w:r>
+        <w:rPr>
+          <w:rFonts w:ascii="Segoe UI" w:hAnsi="Segoe UI" w:cs="Segoe UI"/>
           <w:color w:val="156082" w:themeColor="accent1"/>
           <w:sz w:val="18"/>
           <w:szCs w:val="18"/>
@@ -2604,6 +3996,7 @@
         <w:pStyle w:val="ListParagraph"/>
         <w:ind w:left="284"/>
         <w:rPr>
+          <w:rFonts w:ascii="Segoe UI" w:hAnsi="Segoe UI" w:cs="Segoe UI"/>
           <w:color w:val="156082" w:themeColor="accent1"/>
           <w:sz w:val="18"/>
           <w:szCs w:val="18"/>
@@ -2611,22 +4004,36 @@
       </w:pPr>
       <w:r>
         <w:rPr>
+          <w:rFonts w:ascii="Segoe UI" w:hAnsi="Segoe UI" w:cs="Segoe UI"/>
           <w:color w:val="156082" w:themeColor="accent1"/>
           <w:sz w:val="18"/>
           <w:szCs w:val="18"/>
         </w:rPr>
-        <w:t xml:space="preserve">            "resourceId": "subscriptions</w:t>
-      </w:r>
-      <w:r>
-        <w:rPr>
+        <w:t xml:space="preserve">            "</w:t>
+      </w:r>
+      <w:proofErr w:type="spellStart"/>
+      <w:r>
+        <w:rPr>
+          <w:rFonts w:ascii="Segoe UI" w:hAnsi="Segoe UI" w:cs="Segoe UI"/>
           <w:color w:val="156082" w:themeColor="accent1"/>
           <w:sz w:val="18"/>
           <w:szCs w:val="18"/>
         </w:rPr>
-        <w:t>/</w:t>
-      </w:r>
-      <w:r>
-        <w:rPr>
+        <w:t>resourceId</w:t>
+      </w:r>
+      <w:proofErr w:type="spellEnd"/>
+      <w:r>
+        <w:rPr>
+          <w:rFonts w:ascii="Segoe UI" w:hAnsi="Segoe UI" w:cs="Segoe UI"/>
+          <w:color w:val="156082" w:themeColor="accent1"/>
+          <w:sz w:val="18"/>
+          <w:szCs w:val="18"/>
+        </w:rPr>
+        <w:t>": "subscriptions/</w:t>
+      </w:r>
+      <w:r>
+        <w:rPr>
+          <w:rFonts w:ascii="Segoe UI" w:hAnsi="Segoe UI" w:cs="Segoe UI"/>
           <w:b/>
           <w:bCs/>
           <w:color w:val="156082" w:themeColor="accent1"/>
@@ -2637,6 +4044,7 @@
       </w:r>
       <w:r>
         <w:rPr>
+          <w:rFonts w:ascii="Segoe UI" w:hAnsi="Segoe UI" w:cs="Segoe UI"/>
           <w:color w:val="156082" w:themeColor="accent1"/>
           <w:sz w:val="18"/>
           <w:szCs w:val="18"/>
@@ -2645,6 +4053,7 @@
       </w:r>
       <w:r>
         <w:rPr>
+          <w:rFonts w:ascii="Segoe UI" w:hAnsi="Segoe UI" w:cs="Segoe UI"/>
           <w:b/>
           <w:bCs/>
           <w:color w:val="156082" w:themeColor="accent1"/>
@@ -2655,6 +4064,7 @@
       </w:r>
       <w:r>
         <w:rPr>
+          <w:rFonts w:ascii="Segoe UI" w:hAnsi="Segoe UI" w:cs="Segoe UI"/>
           <w:color w:val="156082" w:themeColor="accent1"/>
           <w:sz w:val="18"/>
           <w:szCs w:val="18"/>
@@ -2663,6 +4073,7 @@
       </w:r>
       <w:r>
         <w:rPr>
+          <w:rFonts w:ascii="Segoe UI" w:hAnsi="Segoe UI" w:cs="Segoe UI"/>
           <w:b/>
           <w:bCs/>
           <w:color w:val="156082" w:themeColor="accent1"/>
@@ -2673,6 +4084,7 @@
       </w:r>
       <w:r>
         <w:rPr>
+          <w:rFonts w:ascii="Segoe UI" w:hAnsi="Segoe UI" w:cs="Segoe UI"/>
           <w:color w:val="156082" w:themeColor="accent1"/>
           <w:sz w:val="18"/>
           <w:szCs w:val="18"/>
@@ -2685,6 +4097,7 @@
         <w:pStyle w:val="ListParagraph"/>
         <w:ind w:left="284"/>
         <w:rPr>
+          <w:rFonts w:ascii="Segoe UI" w:hAnsi="Segoe UI" w:cs="Segoe UI"/>
           <w:color w:val="156082" w:themeColor="accent1"/>
           <w:sz w:val="18"/>
           <w:szCs w:val="18"/>
@@ -2692,6 +4105,7 @@
       </w:pPr>
       <w:r>
         <w:rPr>
+          <w:rFonts w:ascii="Segoe UI" w:hAnsi="Segoe UI" w:cs="Segoe UI"/>
           <w:color w:val="156082" w:themeColor="accent1"/>
           <w:sz w:val="18"/>
           <w:szCs w:val="18"/>
@@ -2704,6 +4118,7 @@
         <w:pStyle w:val="ListParagraph"/>
         <w:ind w:left="284"/>
         <w:rPr>
+          <w:rFonts w:ascii="Segoe UI" w:hAnsi="Segoe UI" w:cs="Segoe UI"/>
           <w:color w:val="156082" w:themeColor="accent1"/>
           <w:sz w:val="18"/>
           <w:szCs w:val="18"/>
@@ -2711,6 +4126,7 @@
       </w:pPr>
       <w:r>
         <w:rPr>
+          <w:rFonts w:ascii="Segoe UI" w:hAnsi="Segoe UI" w:cs="Segoe UI"/>
           <w:color w:val="156082" w:themeColor="accent1"/>
           <w:sz w:val="18"/>
           <w:szCs w:val="18"/>
@@ -2723,6 +4139,7 @@
         <w:pStyle w:val="ListParagraph"/>
         <w:ind w:left="284"/>
         <w:rPr>
+          <w:rFonts w:ascii="Segoe UI" w:hAnsi="Segoe UI" w:cs="Segoe UI"/>
           <w:color w:val="156082" w:themeColor="accent1"/>
           <w:sz w:val="18"/>
           <w:szCs w:val="18"/>
@@ -2730,14 +4147,37 @@
       </w:pPr>
       <w:r>
         <w:rPr>
+          <w:rFonts w:ascii="Segoe UI" w:hAnsi="Segoe UI" w:cs="Segoe UI"/>
           <w:color w:val="156082" w:themeColor="accent1"/>
           <w:sz w:val="18"/>
           <w:szCs w:val="18"/>
         </w:rPr>
-        <w:t xml:space="preserve">            "subscriptionId": "</w:t>
-      </w:r>
-      <w:r>
-        <w:rPr>
+        <w:t xml:space="preserve">            "</w:t>
+      </w:r>
+      <w:proofErr w:type="spellStart"/>
+      <w:r>
+        <w:rPr>
+          <w:rFonts w:ascii="Segoe UI" w:hAnsi="Segoe UI" w:cs="Segoe UI"/>
+          <w:color w:val="156082" w:themeColor="accent1"/>
+          <w:sz w:val="18"/>
+          <w:szCs w:val="18"/>
+        </w:rPr>
+        <w:t>subscriptionId</w:t>
+      </w:r>
+      <w:proofErr w:type="spellEnd"/>
+      <w:r>
+        <w:rPr>
+          <w:rFonts w:ascii="Segoe UI" w:hAnsi="Segoe UI" w:cs="Segoe UI"/>
+          <w:color w:val="156082" w:themeColor="accent1"/>
+          <w:sz w:val="18"/>
+          <w:szCs w:val="18"/>
+        </w:rPr>
+        <w:t>": "</w:t>
+      </w:r>
+      <w:proofErr w:type="spellStart"/>
+      <w:r>
+        <w:rPr>
+          <w:rFonts w:ascii="Segoe UI" w:hAnsi="Segoe UI" w:cs="Segoe UI"/>
           <w:b/>
           <w:bCs/>
           <w:color w:val="156082" w:themeColor="accent1"/>
@@ -2746,8 +4186,10 @@
         </w:rPr>
         <w:t>nnn</w:t>
       </w:r>
-      <w:r>
-        <w:rPr>
+      <w:proofErr w:type="spellEnd"/>
+      <w:r>
+        <w:rPr>
+          <w:rFonts w:ascii="Segoe UI" w:hAnsi="Segoe UI" w:cs="Segoe UI"/>
           <w:color w:val="156082" w:themeColor="accent1"/>
           <w:sz w:val="18"/>
           <w:szCs w:val="18"/>
@@ -2760,6 +4202,7 @@
         <w:pStyle w:val="ListParagraph"/>
         <w:ind w:left="284"/>
         <w:rPr>
+          <w:rFonts w:ascii="Segoe UI" w:hAnsi="Segoe UI" w:cs="Segoe UI"/>
           <w:color w:val="156082" w:themeColor="accent1"/>
           <w:sz w:val="18"/>
           <w:szCs w:val="18"/>
@@ -2767,22 +4210,36 @@
       </w:pPr>
       <w:r>
         <w:rPr>
+          <w:rFonts w:ascii="Segoe UI" w:hAnsi="Segoe UI" w:cs="Segoe UI"/>
           <w:color w:val="156082" w:themeColor="accent1"/>
           <w:sz w:val="18"/>
           <w:szCs w:val="18"/>
         </w:rPr>
-        <w:t xml:space="preserve">            "resourceId": "subscriptions</w:t>
-      </w:r>
-      <w:r>
-        <w:rPr>
+        <w:t xml:space="preserve">            "</w:t>
+      </w:r>
+      <w:proofErr w:type="spellStart"/>
+      <w:r>
+        <w:rPr>
+          <w:rFonts w:ascii="Segoe UI" w:hAnsi="Segoe UI" w:cs="Segoe UI"/>
           <w:color w:val="156082" w:themeColor="accent1"/>
           <w:sz w:val="18"/>
           <w:szCs w:val="18"/>
         </w:rPr>
-        <w:t>/</w:t>
-      </w:r>
-      <w:r>
-        <w:rPr>
+        <w:t>resourceId</w:t>
+      </w:r>
+      <w:proofErr w:type="spellEnd"/>
+      <w:r>
+        <w:rPr>
+          <w:rFonts w:ascii="Segoe UI" w:hAnsi="Segoe UI" w:cs="Segoe UI"/>
+          <w:color w:val="156082" w:themeColor="accent1"/>
+          <w:sz w:val="18"/>
+          <w:szCs w:val="18"/>
+        </w:rPr>
+        <w:t>": "subscriptions/</w:t>
+      </w:r>
+      <w:r>
+        <w:rPr>
+          <w:rFonts w:ascii="Segoe UI" w:hAnsi="Segoe UI" w:cs="Segoe UI"/>
           <w:b/>
           <w:bCs/>
           <w:color w:val="156082" w:themeColor="accent1"/>
@@ -2793,6 +4250,7 @@
       </w:r>
       <w:r>
         <w:rPr>
+          <w:rFonts w:ascii="Segoe UI" w:hAnsi="Segoe UI" w:cs="Segoe UI"/>
           <w:color w:val="156082" w:themeColor="accent1"/>
           <w:sz w:val="18"/>
           <w:szCs w:val="18"/>
@@ -2801,6 +4259,7 @@
       </w:r>
       <w:r>
         <w:rPr>
+          <w:rFonts w:ascii="Segoe UI" w:hAnsi="Segoe UI" w:cs="Segoe UI"/>
           <w:b/>
           <w:bCs/>
           <w:color w:val="156082" w:themeColor="accent1"/>
@@ -2811,6 +4270,7 @@
       </w:r>
       <w:r>
         <w:rPr>
+          <w:rFonts w:ascii="Segoe UI" w:hAnsi="Segoe UI" w:cs="Segoe UI"/>
           <w:color w:val="156082" w:themeColor="accent1"/>
           <w:sz w:val="18"/>
           <w:szCs w:val="18"/>
@@ -2819,6 +4279,7 @@
       </w:r>
       <w:r>
         <w:rPr>
+          <w:rFonts w:ascii="Segoe UI" w:hAnsi="Segoe UI" w:cs="Segoe UI"/>
           <w:b/>
           <w:bCs/>
           <w:color w:val="156082" w:themeColor="accent1"/>
@@ -2829,6 +4290,7 @@
       </w:r>
       <w:r>
         <w:rPr>
+          <w:rFonts w:ascii="Segoe UI" w:hAnsi="Segoe UI" w:cs="Segoe UI"/>
           <w:color w:val="156082" w:themeColor="accent1"/>
           <w:sz w:val="18"/>
           <w:szCs w:val="18"/>
@@ -2841,6 +4303,7 @@
         <w:pStyle w:val="ListParagraph"/>
         <w:ind w:left="284"/>
         <w:rPr>
+          <w:rFonts w:ascii="Segoe UI" w:hAnsi="Segoe UI" w:cs="Segoe UI"/>
           <w:color w:val="156082" w:themeColor="accent1"/>
           <w:sz w:val="18"/>
           <w:szCs w:val="18"/>
@@ -2848,6 +4311,7 @@
       </w:pPr>
       <w:r>
         <w:rPr>
+          <w:rFonts w:ascii="Segoe UI" w:hAnsi="Segoe UI" w:cs="Segoe UI"/>
           <w:color w:val="156082" w:themeColor="accent1"/>
           <w:sz w:val="18"/>
           <w:szCs w:val="18"/>
@@ -2860,6 +4324,7 @@
         <w:pStyle w:val="ListParagraph"/>
         <w:ind w:left="284" w:firstLine="436"/>
         <w:rPr>
+          <w:rFonts w:ascii="Segoe UI" w:hAnsi="Segoe UI" w:cs="Segoe UI"/>
           <w:color w:val="156082" w:themeColor="accent1"/>
           <w:sz w:val="18"/>
           <w:szCs w:val="18"/>
@@ -2867,6 +4332,7 @@
       </w:pPr>
       <w:r>
         <w:rPr>
+          <w:rFonts w:ascii="Segoe UI" w:hAnsi="Segoe UI" w:cs="Segoe UI"/>
           <w:color w:val="156082" w:themeColor="accent1"/>
           <w:sz w:val="18"/>
           <w:szCs w:val="18"/>
@@ -2879,6 +4345,7 @@
         <w:pStyle w:val="ListParagraph"/>
         <w:ind w:left="284"/>
         <w:rPr>
+          <w:rFonts w:ascii="Segoe UI" w:hAnsi="Segoe UI" w:cs="Segoe UI"/>
           <w:color w:val="156082" w:themeColor="accent1"/>
           <w:sz w:val="18"/>
           <w:szCs w:val="18"/>
@@ -2886,14 +4353,37 @@
       </w:pPr>
       <w:r>
         <w:rPr>
+          <w:rFonts w:ascii="Segoe UI" w:hAnsi="Segoe UI" w:cs="Segoe UI"/>
           <w:color w:val="156082" w:themeColor="accent1"/>
           <w:sz w:val="18"/>
           <w:szCs w:val="18"/>
         </w:rPr>
-        <w:t xml:space="preserve">            "subscriptionId": "</w:t>
-      </w:r>
-      <w:r>
-        <w:rPr>
+        <w:t xml:space="preserve">            "</w:t>
+      </w:r>
+      <w:proofErr w:type="spellStart"/>
+      <w:r>
+        <w:rPr>
+          <w:rFonts w:ascii="Segoe UI" w:hAnsi="Segoe UI" w:cs="Segoe UI"/>
+          <w:color w:val="156082" w:themeColor="accent1"/>
+          <w:sz w:val="18"/>
+          <w:szCs w:val="18"/>
+        </w:rPr>
+        <w:t>subscriptionId</w:t>
+      </w:r>
+      <w:proofErr w:type="spellEnd"/>
+      <w:r>
+        <w:rPr>
+          <w:rFonts w:ascii="Segoe UI" w:hAnsi="Segoe UI" w:cs="Segoe UI"/>
+          <w:color w:val="156082" w:themeColor="accent1"/>
+          <w:sz w:val="18"/>
+          <w:szCs w:val="18"/>
+        </w:rPr>
+        <w:t>": "</w:t>
+      </w:r>
+      <w:proofErr w:type="spellStart"/>
+      <w:r>
+        <w:rPr>
+          <w:rFonts w:ascii="Segoe UI" w:hAnsi="Segoe UI" w:cs="Segoe UI"/>
           <w:b/>
           <w:bCs/>
           <w:color w:val="156082" w:themeColor="accent1"/>
@@ -2902,8 +4392,10 @@
         </w:rPr>
         <w:t>nnn</w:t>
       </w:r>
-      <w:r>
-        <w:rPr>
+      <w:proofErr w:type="spellEnd"/>
+      <w:r>
+        <w:rPr>
+          <w:rFonts w:ascii="Segoe UI" w:hAnsi="Segoe UI" w:cs="Segoe UI"/>
           <w:color w:val="156082" w:themeColor="accent1"/>
           <w:sz w:val="18"/>
           <w:szCs w:val="18"/>
@@ -2916,6 +4408,7 @@
         <w:pStyle w:val="ListParagraph"/>
         <w:ind w:left="284"/>
         <w:rPr>
+          <w:rFonts w:ascii="Segoe UI" w:hAnsi="Segoe UI" w:cs="Segoe UI"/>
           <w:color w:val="156082" w:themeColor="accent1"/>
           <w:sz w:val="18"/>
           <w:szCs w:val="18"/>
@@ -2923,22 +4416,36 @@
       </w:pPr>
       <w:r>
         <w:rPr>
+          <w:rFonts w:ascii="Segoe UI" w:hAnsi="Segoe UI" w:cs="Segoe UI"/>
           <w:color w:val="156082" w:themeColor="accent1"/>
           <w:sz w:val="18"/>
           <w:szCs w:val="18"/>
         </w:rPr>
-        <w:t xml:space="preserve">            "resourceId": "subscriptions</w:t>
-      </w:r>
-      <w:r>
-        <w:rPr>
+        <w:t xml:space="preserve">            "</w:t>
+      </w:r>
+      <w:proofErr w:type="spellStart"/>
+      <w:r>
+        <w:rPr>
+          <w:rFonts w:ascii="Segoe UI" w:hAnsi="Segoe UI" w:cs="Segoe UI"/>
           <w:color w:val="156082" w:themeColor="accent1"/>
           <w:sz w:val="18"/>
           <w:szCs w:val="18"/>
         </w:rPr>
-        <w:t>/</w:t>
-      </w:r>
-      <w:r>
-        <w:rPr>
+        <w:t>resourceId</w:t>
+      </w:r>
+      <w:proofErr w:type="spellEnd"/>
+      <w:r>
+        <w:rPr>
+          <w:rFonts w:ascii="Segoe UI" w:hAnsi="Segoe UI" w:cs="Segoe UI"/>
+          <w:color w:val="156082" w:themeColor="accent1"/>
+          <w:sz w:val="18"/>
+          <w:szCs w:val="18"/>
+        </w:rPr>
+        <w:t>": "subscriptions/</w:t>
+      </w:r>
+      <w:r>
+        <w:rPr>
+          <w:rFonts w:ascii="Segoe UI" w:hAnsi="Segoe UI" w:cs="Segoe UI"/>
           <w:b/>
           <w:bCs/>
           <w:color w:val="156082" w:themeColor="accent1"/>
@@ -2949,6 +4456,7 @@
       </w:r>
       <w:r>
         <w:rPr>
+          <w:rFonts w:ascii="Segoe UI" w:hAnsi="Segoe UI" w:cs="Segoe UI"/>
           <w:color w:val="156082" w:themeColor="accent1"/>
           <w:sz w:val="18"/>
           <w:szCs w:val="18"/>
@@ -2957,6 +4465,7 @@
       </w:r>
       <w:r>
         <w:rPr>
+          <w:rFonts w:ascii="Segoe UI" w:hAnsi="Segoe UI" w:cs="Segoe UI"/>
           <w:b/>
           <w:bCs/>
           <w:color w:val="156082" w:themeColor="accent1"/>
@@ -2967,6 +4476,7 @@
       </w:r>
       <w:r>
         <w:rPr>
+          <w:rFonts w:ascii="Segoe UI" w:hAnsi="Segoe UI" w:cs="Segoe UI"/>
           <w:color w:val="156082" w:themeColor="accent1"/>
           <w:sz w:val="18"/>
           <w:szCs w:val="18"/>
@@ -2975,6 +4485,7 @@
       </w:r>
       <w:r>
         <w:rPr>
+          <w:rFonts w:ascii="Segoe UI" w:hAnsi="Segoe UI" w:cs="Segoe UI"/>
           <w:b/>
           <w:bCs/>
           <w:color w:val="156082" w:themeColor="accent1"/>
@@ -2985,6 +4496,7 @@
       </w:r>
       <w:r>
         <w:rPr>
+          <w:rFonts w:ascii="Segoe UI" w:hAnsi="Segoe UI" w:cs="Segoe UI"/>
           <w:color w:val="156082" w:themeColor="accent1"/>
           <w:sz w:val="18"/>
           <w:szCs w:val="18"/>
@@ -2997,6 +4509,7 @@
         <w:pStyle w:val="ListParagraph"/>
         <w:ind w:left="284"/>
         <w:rPr>
+          <w:rFonts w:ascii="Segoe UI" w:hAnsi="Segoe UI" w:cs="Segoe UI"/>
           <w:color w:val="156082" w:themeColor="accent1"/>
           <w:sz w:val="18"/>
           <w:szCs w:val="18"/>
@@ -3004,6 +4517,7 @@
       </w:pPr>
       <w:r>
         <w:rPr>
+          <w:rFonts w:ascii="Segoe UI" w:hAnsi="Segoe UI" w:cs="Segoe UI"/>
           <w:color w:val="156082" w:themeColor="accent1"/>
           <w:sz w:val="18"/>
           <w:szCs w:val="18"/>
@@ -3016,6 +4530,7 @@
         <w:pStyle w:val="ListParagraph"/>
         <w:ind w:left="284" w:firstLine="436"/>
         <w:rPr>
+          <w:rFonts w:ascii="Segoe UI" w:hAnsi="Segoe UI" w:cs="Segoe UI"/>
           <w:color w:val="156082" w:themeColor="accent1"/>
           <w:sz w:val="18"/>
           <w:szCs w:val="18"/>
@@ -3023,6 +4538,7 @@
       </w:pPr>
       <w:r>
         <w:rPr>
+          <w:rFonts w:ascii="Segoe UI" w:hAnsi="Segoe UI" w:cs="Segoe UI"/>
           <w:color w:val="156082" w:themeColor="accent1"/>
           <w:sz w:val="18"/>
           <w:szCs w:val="18"/>
@@ -3035,6 +4551,7 @@
         <w:pStyle w:val="ListParagraph"/>
         <w:ind w:left="284"/>
         <w:rPr>
+          <w:rFonts w:ascii="Segoe UI" w:hAnsi="Segoe UI" w:cs="Segoe UI"/>
           <w:color w:val="156082" w:themeColor="accent1"/>
           <w:sz w:val="18"/>
           <w:szCs w:val="18"/>
@@ -3046,6 +4563,7 @@
         <w:pStyle w:val="ListParagraph"/>
         <w:ind w:left="284"/>
         <w:rPr>
+          <w:rFonts w:ascii="Segoe UI" w:hAnsi="Segoe UI" w:cs="Segoe UI"/>
           <w:color w:val="156082" w:themeColor="accent1"/>
           <w:sz w:val="18"/>
           <w:szCs w:val="18"/>
@@ -3053,6 +4571,7 @@
       </w:pPr>
       <w:r>
         <w:rPr>
+          <w:rFonts w:ascii="Segoe UI" w:hAnsi="Segoe UI" w:cs="Segoe UI"/>
           <w:color w:val="156082" w:themeColor="accent1"/>
           <w:sz w:val="18"/>
           <w:szCs w:val="18"/>
@@ -3065,6 +4584,7 @@
         <w:pStyle w:val="ListParagraph"/>
         <w:ind w:left="284"/>
         <w:rPr>
+          <w:rFonts w:ascii="Segoe UI" w:hAnsi="Segoe UI" w:cs="Segoe UI"/>
           <w:color w:val="156082" w:themeColor="accent1"/>
           <w:sz w:val="18"/>
           <w:szCs w:val="18"/>
@@ -3072,6 +4592,7 @@
       </w:pPr>
       <w:r>
         <w:rPr>
+          <w:rFonts w:ascii="Segoe UI" w:hAnsi="Segoe UI" w:cs="Segoe UI"/>
           <w:color w:val="156082" w:themeColor="accent1"/>
           <w:sz w:val="18"/>
           <w:szCs w:val="18"/>
@@ -3083,14 +4604,23 @@
       <w:pPr>
         <w:pStyle w:val="ListParagraph"/>
         <w:ind w:left="284"/>
+        <w:rPr>
+          <w:rFonts w:ascii="Segoe UI" w:hAnsi="Segoe UI" w:cs="Segoe UI"/>
+        </w:rPr>
       </w:pPr>
     </w:p>
     <w:p>
       <w:pPr>
         <w:pStyle w:val="ListParagraph"/>
         <w:ind w:left="284"/>
-      </w:pPr>
-      <w:r>
+        <w:rPr>
+          <w:rFonts w:ascii="Segoe UI" w:hAnsi="Segoe UI" w:cs="Segoe UI"/>
+        </w:rPr>
+      </w:pPr>
+      <w:r>
+        <w:rPr>
+          <w:rFonts w:ascii="Segoe UI" w:hAnsi="Segoe UI" w:cs="Segoe UI"/>
+        </w:rPr>
         <w:t>Also see sample POSTMAN configuration</w:t>
       </w:r>
     </w:p>
@@ -3098,15 +4628,22 @@
       <w:pPr>
         <w:pStyle w:val="ListParagraph"/>
         <w:ind w:left="284"/>
+        <w:rPr>
+          <w:rFonts w:ascii="Segoe UI" w:hAnsi="Segoe UI" w:cs="Segoe UI"/>
+        </w:rPr>
       </w:pPr>
     </w:p>
     <w:p>
       <w:pPr>
         <w:pStyle w:val="ListParagraph"/>
         <w:ind w:left="284"/>
-      </w:pPr>
-      <w:r>
-        <w:rPr>
+        <w:rPr>
+          <w:rFonts w:ascii="Segoe UI" w:hAnsi="Segoe UI" w:cs="Segoe UI"/>
+        </w:rPr>
+      </w:pPr>
+      <w:r>
+        <w:rPr>
+          <w:rFonts w:ascii="Segoe UI" w:hAnsi="Segoe UI" w:cs="Segoe UI"/>
           <w:noProof/>
         </w:rPr>
         <w:drawing>
@@ -3125,7 +4662,7 @@
                     <pic:cNvPicPr/>
                   </pic:nvPicPr>
                   <pic:blipFill>
-                    <a:blip r:embed="rId23"/>
+                    <a:blip r:embed="rId25"/>
                     <a:stretch>
                       <a:fillRect/>
                     </a:stretch>
@@ -3150,9 +4687,13 @@
       <w:pPr>
         <w:pStyle w:val="ListParagraph"/>
         <w:ind w:left="284"/>
-      </w:pPr>
-      <w:r>
-        <w:rPr>
+        <w:rPr>
+          <w:rFonts w:ascii="Segoe UI" w:hAnsi="Segoe UI" w:cs="Segoe UI"/>
+        </w:rPr>
+      </w:pPr>
+      <w:r>
+        <w:rPr>
+          <w:rFonts w:ascii="Segoe UI" w:hAnsi="Segoe UI" w:cs="Segoe UI"/>
           <w:noProof/>
         </w:rPr>
         <w:lastRenderedPageBreak/>
@@ -3172,7 +4713,7 @@
                     <pic:cNvPicPr/>
                   </pic:nvPicPr>
                   <pic:blipFill>
-                    <a:blip r:embed="rId24"/>
+                    <a:blip r:embed="rId26"/>
                     <a:stretch>
                       <a:fillRect/>
                     </a:stretch>
@@ -3196,7 +4737,7 @@
     <w:p>
       <w:pPr>
         <w:rPr>
-          <w:rFonts w:eastAsiaTheme="majorEastAsia" w:cstheme="majorBidi"/>
+          <w:rFonts w:ascii="Segoe UI" w:eastAsiaTheme="majorEastAsia" w:hAnsi="Segoe UI" w:cs="Segoe UI"/>
           <w:color w:val="0F4761" w:themeColor="accent1" w:themeShade="BF"/>
           <w:sz w:val="28"/>
           <w:szCs w:val="28"/>
@@ -3204,6 +4745,9 @@
       </w:pPr>
       <w:bookmarkStart w:id="29" w:name="_Toc152607145"/>
       <w:r>
+        <w:rPr>
+          <w:rFonts w:ascii="Segoe UI" w:hAnsi="Segoe UI" w:cs="Segoe UI"/>
+        </w:rPr>
         <w:br w:type="page"/>
       </w:r>
     </w:p>
@@ -3211,6 +4755,7 @@
       <w:pPr>
         <w:pStyle w:val="Heading1"/>
         <w:rPr>
+          <w:rFonts w:ascii="Segoe UI" w:hAnsi="Segoe UI" w:cs="Segoe UI"/>
           <w:sz w:val="32"/>
           <w:szCs w:val="32"/>
         </w:rPr>
@@ -3218,6 +4763,7 @@
       <w:bookmarkStart w:id="30" w:name="_Toc152681544"/>
       <w:r>
         <w:rPr>
+          <w:rFonts w:ascii="Segoe UI" w:hAnsi="Segoe UI" w:cs="Segoe UI"/>
           <w:sz w:val="32"/>
           <w:szCs w:val="32"/>
         </w:rPr>
@@ -3226,6 +4772,7 @@
       </w:r>
       <w:r>
         <w:rPr>
+          <w:rFonts w:ascii="Segoe UI" w:hAnsi="Segoe UI" w:cs="Segoe UI"/>
           <w:sz w:val="32"/>
           <w:szCs w:val="32"/>
         </w:rPr>
@@ -3233,6 +4780,7 @@
       </w:r>
       <w:r>
         <w:rPr>
+          <w:rFonts w:ascii="Segoe UI" w:hAnsi="Segoe UI" w:cs="Segoe UI"/>
           <w:sz w:val="32"/>
           <w:szCs w:val="32"/>
         </w:rPr>
@@ -3244,71 +4792,143 @@
     <w:p>
       <w:pPr>
         <w:spacing w:after="0"/>
-      </w:pPr>
-      <w:r>
+        <w:rPr>
+          <w:rFonts w:ascii="Segoe UI" w:hAnsi="Segoe UI" w:cs="Segoe UI"/>
+        </w:rPr>
+      </w:pPr>
+      <w:r>
+        <w:rPr>
+          <w:rFonts w:ascii="Segoe UI" w:hAnsi="Segoe UI" w:cs="Segoe UI"/>
+        </w:rPr>
         <w:t>Dashboards</w:t>
       </w:r>
       <w:r>
+        <w:rPr>
+          <w:rFonts w:ascii="Segoe UI" w:hAnsi="Segoe UI" w:cs="Segoe UI"/>
+        </w:rPr>
         <w:t xml:space="preserve"> </w:t>
       </w:r>
       <w:r>
+        <w:rPr>
+          <w:rFonts w:ascii="Segoe UI" w:hAnsi="Segoe UI" w:cs="Segoe UI"/>
+        </w:rPr>
         <w:t>are in</w:t>
       </w:r>
       <w:r>
+        <w:rPr>
+          <w:rFonts w:ascii="Segoe UI" w:hAnsi="Segoe UI" w:cs="Segoe UI"/>
+        </w:rPr>
         <w:t xml:space="preserve"> </w:t>
       </w:r>
-      <w:hyperlink r:id="rId25" w:history="1">
+      <w:hyperlink r:id="rId27" w:history="1">
         <w:r>
           <w:rPr>
             <w:rStyle w:val="Hyperlink"/>
+            <w:rFonts w:ascii="Segoe UI" w:hAnsi="Segoe UI" w:cs="Segoe UI"/>
           </w:rPr>
           <w:t>private GitHub repository</w:t>
         </w:r>
       </w:hyperlink>
       <w:r>
+        <w:rPr>
+          <w:rFonts w:ascii="Segoe UI" w:hAnsi="Segoe UI" w:cs="Segoe UI"/>
+        </w:rPr>
         <w:t xml:space="preserve"> and have</w:t>
       </w:r>
       <w:r>
+        <w:rPr>
+          <w:rFonts w:ascii="Segoe UI" w:hAnsi="Segoe UI" w:cs="Segoe UI"/>
+        </w:rPr>
         <w:t xml:space="preserve"> </w:t>
       </w:r>
       <w:r>
-        <w:t xml:space="preserve">.grafana </w:t>
-      </w:r>
-      <w:r>
+        <w:rPr>
+          <w:rFonts w:ascii="Segoe UI" w:hAnsi="Segoe UI" w:cs="Segoe UI"/>
+        </w:rPr>
+        <w:t>.</w:t>
+      </w:r>
+      <w:proofErr w:type="spellStart"/>
+      <w:r>
+        <w:rPr>
+          <w:rFonts w:ascii="Segoe UI" w:hAnsi="Segoe UI" w:cs="Segoe UI"/>
+        </w:rPr>
+        <w:t>grafana</w:t>
+      </w:r>
+      <w:proofErr w:type="spellEnd"/>
+      <w:r>
+        <w:rPr>
+          <w:rFonts w:ascii="Segoe UI" w:hAnsi="Segoe UI" w:cs="Segoe UI"/>
+        </w:rPr>
+        <w:t xml:space="preserve"> </w:t>
+      </w:r>
+      <w:r>
+        <w:rPr>
+          <w:rFonts w:ascii="Segoe UI" w:hAnsi="Segoe UI" w:cs="Segoe UI"/>
+        </w:rPr>
         <w:t xml:space="preserve">as </w:t>
       </w:r>
       <w:r>
+        <w:rPr>
+          <w:rFonts w:ascii="Segoe UI" w:hAnsi="Segoe UI" w:cs="Segoe UI"/>
+        </w:rPr>
         <w:t>file extension in Json format.</w:t>
       </w:r>
     </w:p>
     <w:p>
       <w:pPr>
         <w:spacing w:after="0"/>
-      </w:pPr>
-      <w:r>
+        <w:rPr>
+          <w:rFonts w:ascii="Segoe UI" w:hAnsi="Segoe UI" w:cs="Segoe UI"/>
+        </w:rPr>
+      </w:pPr>
+      <w:r>
+        <w:rPr>
+          <w:rFonts w:ascii="Segoe UI" w:hAnsi="Segoe UI" w:cs="Segoe UI"/>
+        </w:rPr>
         <w:t>They</w:t>
       </w:r>
       <w:r>
+        <w:rPr>
+          <w:rFonts w:ascii="Segoe UI" w:hAnsi="Segoe UI" w:cs="Segoe UI"/>
+        </w:rPr>
         <w:t xml:space="preserve"> </w:t>
       </w:r>
       <w:r>
+        <w:rPr>
+          <w:rFonts w:ascii="Segoe UI" w:hAnsi="Segoe UI" w:cs="Segoe UI"/>
+        </w:rPr>
         <w:t xml:space="preserve">can be imported </w:t>
       </w:r>
       <w:r>
+        <w:rPr>
+          <w:rFonts w:ascii="Segoe UI" w:hAnsi="Segoe UI" w:cs="Segoe UI"/>
+        </w:rPr>
         <w:t>into Grafana</w:t>
       </w:r>
       <w:r>
+        <w:rPr>
+          <w:rFonts w:ascii="Segoe UI" w:hAnsi="Segoe UI" w:cs="Segoe UI"/>
+        </w:rPr>
         <w:t xml:space="preserve"> using the following way.</w:t>
       </w:r>
     </w:p>
     <w:p>
       <w:pPr>
         <w:spacing w:after="0"/>
-      </w:pPr>
-    </w:p>
-    <w:p>
-      <w:r>
-        <w:rPr>
+        <w:rPr>
+          <w:rFonts w:ascii="Segoe UI" w:hAnsi="Segoe UI" w:cs="Segoe UI"/>
+        </w:rPr>
+      </w:pPr>
+    </w:p>
+    <w:p>
+      <w:pPr>
+        <w:rPr>
+          <w:rFonts w:ascii="Segoe UI" w:hAnsi="Segoe UI" w:cs="Segoe UI"/>
+        </w:rPr>
+      </w:pPr>
+      <w:r>
+        <w:rPr>
+          <w:rFonts w:ascii="Segoe UI" w:hAnsi="Segoe UI" w:cs="Segoe UI"/>
           <w:noProof/>
         </w:rPr>
         <w:drawing>
@@ -3327,7 +4947,7 @@
                     <pic:cNvPicPr/>
                   </pic:nvPicPr>
                   <pic:blipFill>
-                    <a:blip r:embed="rId26"/>
+                    <a:blip r:embed="rId28"/>
                     <a:stretch>
                       <a:fillRect/>
                     </a:stretch>
@@ -3348,10 +4968,22 @@
         </w:drawing>
       </w:r>
     </w:p>
-    <w:p/>
-    <w:p>
-      <w:r>
-        <w:rPr>
+    <w:p>
+      <w:pPr>
+        <w:rPr>
+          <w:rFonts w:ascii="Segoe UI" w:hAnsi="Segoe UI" w:cs="Segoe UI"/>
+        </w:rPr>
+      </w:pPr>
+    </w:p>
+    <w:p>
+      <w:pPr>
+        <w:rPr>
+          <w:rFonts w:ascii="Segoe UI" w:hAnsi="Segoe UI" w:cs="Segoe UI"/>
+        </w:rPr>
+      </w:pPr>
+      <w:r>
+        <w:rPr>
+          <w:rFonts w:ascii="Segoe UI" w:hAnsi="Segoe UI" w:cs="Segoe UI"/>
           <w:noProof/>
         </w:rPr>
         <w:drawing>
@@ -3370,7 +5002,7 @@
                     <pic:cNvPicPr/>
                   </pic:nvPicPr>
                   <pic:blipFill>
-                    <a:blip r:embed="rId27"/>
+                    <a:blip r:embed="rId29"/>
                     <a:stretch>
                       <a:fillRect/>
                     </a:stretch>
@@ -3396,6 +5028,7 @@
       <w:pPr>
         <w:pStyle w:val="Heading1"/>
         <w:rPr>
+          <w:rFonts w:ascii="Segoe UI" w:hAnsi="Segoe UI" w:cs="Segoe UI"/>
           <w:sz w:val="32"/>
           <w:szCs w:val="32"/>
         </w:rPr>
@@ -3403,6 +5036,7 @@
       <w:bookmarkStart w:id="32" w:name="_Toc152681545"/>
       <w:r>
         <w:rPr>
+          <w:rFonts w:ascii="Segoe UI" w:hAnsi="Segoe UI" w:cs="Segoe UI"/>
           <w:sz w:val="32"/>
           <w:szCs w:val="32"/>
         </w:rPr>
@@ -3418,12 +5052,24 @@
           <w:ilvl w:val="0"/>
           <w:numId w:val="5"/>
         </w:numPr>
-      </w:pPr>
-      <w:r>
+        <w:rPr>
+          <w:rFonts w:ascii="Segoe UI" w:hAnsi="Segoe UI" w:cs="Segoe UI"/>
+        </w:rPr>
+      </w:pPr>
+      <w:r>
+        <w:rPr>
+          <w:rFonts w:ascii="Segoe UI" w:hAnsi="Segoe UI" w:cs="Segoe UI"/>
+        </w:rPr>
         <w:t>CWHD – Central Workload Health Dashboards</w:t>
       </w:r>
     </w:p>
-    <w:p/>
+    <w:p>
+      <w:pPr>
+        <w:rPr>
+          <w:rFonts w:ascii="Segoe UI" w:hAnsi="Segoe UI" w:cs="Segoe UI"/>
+        </w:rPr>
+      </w:pPr>
+    </w:p>
     <w:sectPr>
       <w:pgSz w:w="11906" w:h="16838"/>
       <w:pgMar w:top="1440" w:right="1440" w:bottom="1440" w:left="1440" w:header="708" w:footer="708" w:gutter="0"/>

</xml_diff>